<commit_message>
May CV with Verdana Font 2
</commit_message>
<xml_diff>
--- a/abdulazeez_CV.docx
+++ b/abdulazeez_CV.docx
@@ -214,15 +214,6 @@
           <w:t>www.github.com/ShrewdMensch</w:t>
         </w:r>
       </w:hyperlink>
-      <w:r>
-        <w:rPr>
-          <w:rFonts w:ascii="Verdana" w:hAnsi="Verdana" w:cstheme="majorBidi"/>
-          <w:b/>
-          <w:sz w:val="18"/>
-          <w:szCs w:val="18"/>
-        </w:rPr>
-        <w:t xml:space="preserve"> </w:t>
-      </w:r>
     </w:p>
     <w:p>
       <w:pPr>
@@ -314,7 +305,7 @@
     <w:p>
       <w:pPr>
         <w:spacing w:line="240" w:lineRule="auto"/>
-        <w:jc w:val="both"/>
+        <w:jc w:val="center"/>
         <w:rPr>
           <w:rFonts w:ascii="Verdana" w:hAnsi="Verdana" w:cstheme="majorBidi"/>
           <w:sz w:val="18"/>
@@ -587,37 +578,37 @@
         </w:rPr>
         <w:t>s always motivated by challenges, aspires to become a seasoned IT Professional and to positively influence humanity.</w:t>
       </w:r>
-    </w:p>
-    <w:p>
-      <w:pPr>
-        <w:spacing w:line="240" w:lineRule="auto"/>
-        <w:rPr>
-          <w:rFonts w:ascii="Verdana" w:hAnsi="Verdana" w:cstheme="majorBidi"/>
-          <w:b/>
-          <w:bCs/>
-          <w:noProof/>
-        </w:rPr>
-      </w:pPr>
-      <w:r>
-        <w:rPr>
-          <w:rFonts w:ascii="Verdana" w:hAnsi="Verdana" w:cstheme="majorBidi"/>
-          <w:b/>
-          <w:bCs/>
-          <w:color w:val="5B9BD5" w:themeColor="accent1"/>
-        </w:rPr>
-        <w:t>PROFESSIONAL</w:t>
-      </w:r>
-      <w:r>
-        <w:rPr>
-          <w:rFonts w:ascii="Verdana" w:hAnsi="Verdana" w:cstheme="majorBidi"/>
-          <w:b/>
-          <w:bCs/>
-          <w:color w:val="5B9BD5" w:themeColor="accent1"/>
-        </w:rPr>
-        <w:t xml:space="preserve"> EXPERIENCE</w:t>
-      </w:r>
       <w:bookmarkStart w:id="0" w:name="_GoBack"/>
       <w:bookmarkEnd w:id="0"/>
+    </w:p>
+    <w:p>
+      <w:pPr>
+        <w:spacing w:line="240" w:lineRule="auto"/>
+        <w:rPr>
+          <w:rFonts w:ascii="Verdana" w:hAnsi="Verdana" w:cstheme="majorBidi"/>
+          <w:b/>
+          <w:bCs/>
+          <w:noProof/>
+        </w:rPr>
+      </w:pPr>
+      <w:r>
+        <w:rPr>
+          <w:rFonts w:ascii="Verdana" w:hAnsi="Verdana" w:cstheme="majorBidi"/>
+          <w:b/>
+          <w:bCs/>
+          <w:color w:val="5B9BD5" w:themeColor="accent1"/>
+        </w:rPr>
+        <w:t>PROFESSIONAL</w:t>
+      </w:r>
+      <w:r>
+        <w:rPr>
+          <w:rFonts w:ascii="Verdana" w:hAnsi="Verdana" w:cstheme="majorBidi"/>
+          <w:b/>
+          <w:bCs/>
+          <w:color w:val="5B9BD5" w:themeColor="accent1"/>
+        </w:rPr>
+        <w:t xml:space="preserve"> EXPERIENCE</w:t>
+      </w:r>
     </w:p>
     <w:p>
       <w:pPr>
@@ -643,15 +634,15 @@
         <mc:AlternateContent>
           <mc:Choice Requires="wps">
             <w:drawing>
-              <wp:anchor distT="0" distB="0" distL="114300" distR="114300" simplePos="0" relativeHeight="251756032" behindDoc="0" locked="0" layoutInCell="1" allowOverlap="1" wp14:anchorId="763D3E54" wp14:editId="6A3F076B">
+              <wp:anchor distT="0" distB="0" distL="114300" distR="114300" simplePos="0" relativeHeight="251756032" behindDoc="0" locked="0" layoutInCell="1" allowOverlap="1" wp14:anchorId="763D3E54" wp14:editId="5327CAA4">
                 <wp:simplePos x="0" y="0"/>
                 <wp:positionH relativeFrom="column">
-                  <wp:posOffset>-200660</wp:posOffset>
+                  <wp:posOffset>-201955</wp:posOffset>
                 </wp:positionH>
                 <wp:positionV relativeFrom="paragraph">
-                  <wp:posOffset>67944</wp:posOffset>
+                  <wp:posOffset>64745</wp:posOffset>
                 </wp:positionV>
-                <wp:extent cx="0" cy="2581275"/>
+                <wp:extent cx="0" cy="2581276"/>
                 <wp:effectExtent l="95250" t="95250" r="95250" b="104775"/>
                 <wp:wrapNone/>
                 <wp:docPr id="1" name="Straight Connector 1"/>
@@ -663,7 +654,7 @@
                       <wps:spPr>
                         <a:xfrm flipH="1">
                           <a:off x="0" y="0"/>
-                          <a:ext cx="0" cy="2581275"/>
+                          <a:ext cx="0" cy="2581276"/>
                         </a:xfrm>
                         <a:prstGeom prst="line">
                           <a:avLst/>
@@ -707,7 +698,7 @@
           </mc:Choice>
           <mc:Fallback>
             <w:pict>
-              <v:line w14:anchorId="0E39D7C0" id="Straight Connector 1" o:spid="_x0000_s1026" style="position:absolute;flip:x;z-index:251756032;visibility:visible;mso-wrap-style:square;mso-width-percent:0;mso-height-percent:0;mso-wrap-distance-left:9pt;mso-wrap-distance-top:0;mso-wrap-distance-right:9pt;mso-wrap-distance-bottom:0;mso-position-horizontal:absolute;mso-position-horizontal-relative:text;mso-position-vertical:absolute;mso-position-vertical-relative:text;mso-width-percent:0;mso-height-percent:0;mso-width-relative:margin;mso-height-relative:margin" from="-15.8pt,5.35pt" to="-15.8pt,208.6pt" o:gfxdata="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" strokecolor="#5b9bd5 [3204]" strokeweight="2.5pt">
+              <v:line w14:anchorId="4D28A02D" id="Straight Connector 1" o:spid="_x0000_s1026" style="position:absolute;flip:x;z-index:251756032;visibility:visible;mso-wrap-style:square;mso-width-percent:0;mso-height-percent:0;mso-wrap-distance-left:9pt;mso-wrap-distance-top:0;mso-wrap-distance-right:9pt;mso-wrap-distance-bottom:0;mso-position-horizontal:absolute;mso-position-horizontal-relative:text;mso-position-vertical:absolute;mso-position-vertical-relative:text;mso-width-percent:0;mso-height-percent:0;mso-width-relative:margin;mso-height-relative:margin" from="-15.9pt,5.1pt" to="-15.9pt,208.35pt" o:gfxdata="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" strokecolor="#5b9bd5 [3204]" strokeweight="2.5pt">
                 <v:stroke dashstyle="1 1" startarrow="oval" startarrowwidth="wide" startarrowlength="long" endarrow="oval" endarrowwidth="wide" endarrowlength="long" joinstyle="miter" endcap="round"/>
               </v:line>
             </w:pict>
@@ -789,7 +780,25 @@
           <w:sz w:val="18"/>
           <w:szCs w:val="18"/>
         </w:rPr>
-        <w:t xml:space="preserve"> (ExxonMobil subsidiary)</w:t>
+        <w:t xml:space="preserve"> (</w:t>
+      </w:r>
+      <w:r>
+        <w:rPr>
+          <w:rFonts w:ascii="Verdana" w:hAnsi="Verdana" w:cstheme="majorBidi"/>
+          <w:b/>
+          <w:bCs/>
+          <w:sz w:val="18"/>
+          <w:szCs w:val="18"/>
+        </w:rPr>
+        <w:t>ExxonMobil subsidiary</w:t>
+      </w:r>
+      <w:r>
+        <w:rPr>
+          <w:rFonts w:ascii="Verdana" w:hAnsi="Verdana" w:cstheme="majorBidi"/>
+          <w:sz w:val="18"/>
+          <w:szCs w:val="18"/>
+        </w:rPr>
+        <w:t>)</w:t>
       </w:r>
       <w:r>
         <w:rPr>
@@ -918,16 +927,16 @@
         <mc:AlternateContent>
           <mc:Choice Requires="wpg">
             <w:drawing>
-              <wp:anchor distT="0" distB="0" distL="114300" distR="114300" simplePos="0" relativeHeight="251747840" behindDoc="0" locked="0" layoutInCell="1" allowOverlap="1" wp14:anchorId="2C796BA7" wp14:editId="53A46092">
+              <wp:anchor distT="0" distB="0" distL="114300" distR="114300" simplePos="0" relativeHeight="251747840" behindDoc="0" locked="0" layoutInCell="1" allowOverlap="1" wp14:anchorId="2C796BA7" wp14:editId="37ED6D57">
                 <wp:simplePos x="0" y="0"/>
                 <wp:positionH relativeFrom="margin">
-                  <wp:posOffset>6152515</wp:posOffset>
+                  <wp:posOffset>6149280</wp:posOffset>
                 </wp:positionH>
                 <wp:positionV relativeFrom="paragraph">
-                  <wp:posOffset>99695</wp:posOffset>
+                  <wp:posOffset>235740</wp:posOffset>
                 </wp:positionV>
-                <wp:extent cx="450850" cy="1866265"/>
-                <wp:effectExtent l="0" t="0" r="25400" b="19685"/>
+                <wp:extent cx="450850" cy="1728242"/>
+                <wp:effectExtent l="0" t="0" r="25400" b="24765"/>
                 <wp:wrapNone/>
                 <wp:docPr id="55" name="Group 55"/>
                 <wp:cNvGraphicFramePr/>
@@ -938,7 +947,7 @@
                       <wpg:grpSpPr>
                         <a:xfrm rot="10800000">
                           <a:off x="0" y="0"/>
-                          <a:ext cx="450850" cy="1866265"/>
+                          <a:ext cx="450850" cy="1728242"/>
                           <a:chOff x="0" y="0"/>
                           <a:chExt cx="496110" cy="651753"/>
                         </a:xfrm>
@@ -1056,7 +1065,7 @@
           </mc:Choice>
           <mc:Fallback>
             <w:pict>
-              <v:group w14:anchorId="38574A84" id="Group 55" o:spid="_x0000_s1026" style="position:absolute;margin-left:484.45pt;margin-top:7.85pt;width:35.5pt;height:146.95pt;rotation:180;z-index:251747840;mso-position-horizontal-relative:margin;mso-width-relative:margin;mso-height-relative:margin" coordsize="4961,6517" o:gfxdata="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">
+              <v:group w14:anchorId="7CCEC812" id="Group 55" o:spid="_x0000_s1026" style="position:absolute;margin-left:484.2pt;margin-top:18.55pt;width:35.5pt;height:136.1pt;rotation:180;z-index:251747840;mso-position-horizontal-relative:margin;mso-width-relative:margin;mso-height-relative:margin" coordsize="4961,6517" o:gfxdata="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">
                 <v:line id="Straight Connector 56" o:spid="_x0000_s1027" style="position:absolute;visibility:visible;mso-wrap-style:square" from="0,0" to="0,6517" o:connectortype="straight" o:gfxdata="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" strokecolor="#5b9bd5 [3204]" strokeweight="1.25pt">
                   <v:stroke joinstyle="miter"/>
                 </v:line>
@@ -1084,16 +1093,16 @@
         <mc:AlternateContent>
           <mc:Choice Requires="wpg">
             <w:drawing>
-              <wp:anchor distT="0" distB="0" distL="114300" distR="114300" simplePos="0" relativeHeight="251746816" behindDoc="0" locked="0" layoutInCell="1" allowOverlap="1" wp14:anchorId="776EBE53" wp14:editId="3FE1C737">
+              <wp:anchor distT="0" distB="0" distL="114300" distR="114300" simplePos="0" relativeHeight="251746816" behindDoc="0" locked="0" layoutInCell="1" allowOverlap="1" wp14:anchorId="776EBE53" wp14:editId="7A30A9C2">
                 <wp:simplePos x="0" y="0"/>
                 <wp:positionH relativeFrom="margin">
-                  <wp:posOffset>-76835</wp:posOffset>
+                  <wp:posOffset>-78992</wp:posOffset>
                 </wp:positionH>
                 <wp:positionV relativeFrom="paragraph">
-                  <wp:posOffset>146685</wp:posOffset>
+                  <wp:posOffset>287500</wp:posOffset>
                 </wp:positionV>
-                <wp:extent cx="404495" cy="1866265"/>
-                <wp:effectExtent l="0" t="0" r="33655" b="19685"/>
+                <wp:extent cx="404495" cy="1728242"/>
+                <wp:effectExtent l="0" t="0" r="33655" b="24765"/>
                 <wp:wrapNone/>
                 <wp:docPr id="35" name="Group 35"/>
                 <wp:cNvGraphicFramePr/>
@@ -1104,7 +1113,7 @@
                       <wpg:grpSpPr>
                         <a:xfrm>
                           <a:off x="0" y="0"/>
-                          <a:ext cx="404495" cy="1866265"/>
+                          <a:ext cx="404495" cy="1728242"/>
                           <a:chOff x="0" y="0"/>
                           <a:chExt cx="496110" cy="651753"/>
                         </a:xfrm>
@@ -1222,7 +1231,7 @@
           </mc:Choice>
           <mc:Fallback>
             <w:pict>
-              <v:group w14:anchorId="35DCE928" id="Group 35" o:spid="_x0000_s1026" style="position:absolute;margin-left:-6.05pt;margin-top:11.55pt;width:31.85pt;height:146.95pt;z-index:251746816;mso-position-horizontal-relative:margin;mso-width-relative:margin;mso-height-relative:margin" coordsize="4961,6517" o:gfxdata="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">
+              <v:group w14:anchorId="625BF291" id="Group 35" o:spid="_x0000_s1026" style="position:absolute;margin-left:-6.2pt;margin-top:22.65pt;width:31.85pt;height:136.1pt;z-index:251746816;mso-position-horizontal-relative:margin;mso-width-relative:margin;mso-height-relative:margin" coordsize="4961,6517" o:gfxdata="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">
                 <v:line id="Straight Connector 36" o:spid="_x0000_s1027" style="position:absolute;visibility:visible;mso-wrap-style:square" from="0,0" to="0,6517" o:connectortype="straight" o:gfxdata="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" strokecolor="#5b9bd5 [3204]" strokeweight="1.25pt">
                   <v:stroke joinstyle="miter"/>
                 </v:line>
@@ -1298,25 +1307,7 @@
           <w:sz w:val="18"/>
           <w:szCs w:val="18"/>
         </w:rPr>
-        <w:t xml:space="preserve">Organize and conduct training focused on the use of Information Technology products like Microsoft Office Suite, DocuSign, Citrix </w:t>
-      </w:r>
-      <w:proofErr w:type="spellStart"/>
-      <w:r>
-        <w:rPr>
-          <w:rFonts w:ascii="Verdana" w:hAnsi="Verdana" w:cstheme="majorBidi"/>
-          <w:sz w:val="18"/>
-          <w:szCs w:val="18"/>
-        </w:rPr>
-        <w:t>Sharefile</w:t>
-      </w:r>
-      <w:proofErr w:type="spellEnd"/>
-      <w:r>
-        <w:rPr>
-          <w:rFonts w:ascii="Verdana" w:hAnsi="Verdana" w:cstheme="majorBidi"/>
-          <w:sz w:val="18"/>
-          <w:szCs w:val="18"/>
-        </w:rPr>
-        <w:t>, computer tricks and tips for personnel to boost their productivity.</w:t>
+        <w:t>Design a Dynamic Website (Security Portal) on the company’s intranet using ASP .NET Core 2.1, PostgreSQL, Unity Framework, CSS3, and Microsoft Azure Active Directory for user authentication, authorization and information retrieval.</w:t>
       </w:r>
     </w:p>
     <w:p>
@@ -1341,7 +1332,23 @@
           <w:sz w:val="18"/>
           <w:szCs w:val="18"/>
         </w:rPr>
-        <w:t>Prepare training materials for personnel productivity enhancement.</w:t>
+        <w:t>Create surveys using Microsoft SharePoint and Survey Monkey to help the business receive feedbacks that will help improve</w:t>
+      </w:r>
+      <w:r>
+        <w:rPr>
+          <w:rFonts w:ascii="Verdana" w:hAnsi="Verdana" w:cstheme="majorBidi"/>
+          <w:sz w:val="18"/>
+          <w:szCs w:val="18"/>
+        </w:rPr>
+        <w:t xml:space="preserve"> her operations</w:t>
+      </w:r>
+      <w:r>
+        <w:rPr>
+          <w:rFonts w:ascii="Verdana" w:hAnsi="Verdana" w:cstheme="majorBidi"/>
+          <w:sz w:val="18"/>
+          <w:szCs w:val="18"/>
+        </w:rPr>
+        <w:t>.</w:t>
       </w:r>
     </w:p>
     <w:p>
@@ -1391,23 +1398,7 @@
           <w:sz w:val="18"/>
           <w:szCs w:val="18"/>
         </w:rPr>
-        <w:t>Create surveys using Microsoft SharePoint and Survey Monkey to help the business receive feedbacks that will help improve</w:t>
-      </w:r>
-      <w:r>
-        <w:rPr>
-          <w:rFonts w:ascii="Verdana" w:hAnsi="Verdana" w:cstheme="majorBidi"/>
-          <w:sz w:val="18"/>
-          <w:szCs w:val="18"/>
-        </w:rPr>
-        <w:t xml:space="preserve"> her operations</w:t>
-      </w:r>
-      <w:r>
-        <w:rPr>
-          <w:rFonts w:ascii="Verdana" w:hAnsi="Verdana" w:cstheme="majorBidi"/>
-          <w:sz w:val="18"/>
-          <w:szCs w:val="18"/>
-        </w:rPr>
-        <w:t>.</w:t>
+        <w:t>Relate with customers to identify and resolve hardware and software issues associated with their workstations.</w:t>
       </w:r>
     </w:p>
     <w:p>
@@ -1432,7 +1423,7 @@
           <w:sz w:val="18"/>
           <w:szCs w:val="18"/>
         </w:rPr>
-        <w:t>Design a Dynamic Website (Security Portal) on the company’s intranet using ASP .NET Core 2.1, PostgreSQL, Unity Framework, CSS 3, and Microsoft Azure Active Directory for user authentication, authorization and information retrieval.</w:t>
+        <w:t>PC Support, Printer Support, Software Support, IMAC (Install, Move, Add and Change) Support.</w:t>
       </w:r>
     </w:p>
     <w:p>
@@ -1457,15 +1448,25 @@
           <w:sz w:val="18"/>
           <w:szCs w:val="18"/>
         </w:rPr>
-        <w:t>Relate with customers to identify and resolve hardware and software issues associated with their workstations</w:t>
-      </w:r>
-      <w:r>
-        <w:rPr>
-          <w:rFonts w:ascii="Verdana" w:hAnsi="Verdana" w:cstheme="majorBidi"/>
-          <w:sz w:val="18"/>
-          <w:szCs w:val="18"/>
-        </w:rPr>
-        <w:t>.</w:t>
+        <w:t xml:space="preserve">Organize and conduct training focused on the use of Information Technology products like Microsoft Office Suite, DocuSign, Citrix </w:t>
+      </w:r>
+      <w:proofErr w:type="spellStart"/>
+      <w:r>
+        <w:rPr>
+          <w:rFonts w:ascii="Verdana" w:hAnsi="Verdana" w:cstheme="majorBidi"/>
+          <w:sz w:val="18"/>
+          <w:szCs w:val="18"/>
+        </w:rPr>
+        <w:t>Sharefile</w:t>
+      </w:r>
+      <w:proofErr w:type="spellEnd"/>
+      <w:r>
+        <w:rPr>
+          <w:rFonts w:ascii="Verdana" w:hAnsi="Verdana" w:cstheme="majorBidi"/>
+          <w:sz w:val="18"/>
+          <w:szCs w:val="18"/>
+        </w:rPr>
+        <w:t>, computer tricks and tips for personnel to boost their productivity.</w:t>
       </w:r>
     </w:p>
     <w:p>
@@ -1490,7 +1491,7 @@
           <w:sz w:val="18"/>
           <w:szCs w:val="18"/>
         </w:rPr>
-        <w:t>PC Support, Printer Support, Software Support, IMAC (Install, Move, Add and Change) Support.</w:t>
+        <w:t>Prepare training materials for personnel productivity enhancement.</w:t>
       </w:r>
     </w:p>
     <w:p>
@@ -1515,23 +1516,7 @@
           <w:sz w:val="18"/>
           <w:szCs w:val="18"/>
         </w:rPr>
-        <w:t xml:space="preserve">Conduct Safety &amp; Control, and knowledge sharing </w:t>
-      </w:r>
-      <w:r>
-        <w:rPr>
-          <w:rFonts w:ascii="Verdana" w:hAnsi="Verdana" w:cstheme="majorBidi"/>
-          <w:sz w:val="18"/>
-          <w:szCs w:val="18"/>
-        </w:rPr>
-        <w:t>p</w:t>
-      </w:r>
-      <w:r>
-        <w:rPr>
-          <w:rFonts w:ascii="Verdana" w:hAnsi="Verdana" w:cstheme="majorBidi"/>
-          <w:sz w:val="18"/>
-          <w:szCs w:val="18"/>
-        </w:rPr>
-        <w:t>resentations periodically.</w:t>
+        <w:t>Conduct Safety &amp; Control, and knowledge sharing presentations periodically.</w:t>
       </w:r>
     </w:p>
     <w:p>
@@ -1571,16 +1556,16 @@
         <mc:AlternateContent>
           <mc:Choice Requires="wps">
             <w:drawing>
-              <wp:anchor distT="0" distB="0" distL="114300" distR="114300" simplePos="0" relativeHeight="251757056" behindDoc="0" locked="0" layoutInCell="1" allowOverlap="1" wp14:anchorId="0F0F4758" wp14:editId="44D24367">
+              <wp:anchor distT="0" distB="0" distL="114300" distR="114300" simplePos="0" relativeHeight="251757056" behindDoc="0" locked="0" layoutInCell="1" allowOverlap="1" wp14:anchorId="0F0F4758" wp14:editId="07FE36EE">
                 <wp:simplePos x="0" y="0"/>
                 <wp:positionH relativeFrom="column">
-                  <wp:posOffset>-200660</wp:posOffset>
+                  <wp:posOffset>-201955</wp:posOffset>
                 </wp:positionH>
                 <wp:positionV relativeFrom="paragraph">
-                  <wp:posOffset>80645</wp:posOffset>
+                  <wp:posOffset>126364</wp:posOffset>
                 </wp:positionV>
-                <wp:extent cx="0" cy="1552575"/>
-                <wp:effectExtent l="95250" t="19050" r="95250" b="104775"/>
+                <wp:extent cx="0" cy="1511606"/>
+                <wp:effectExtent l="95250" t="19050" r="95250" b="107950"/>
                 <wp:wrapNone/>
                 <wp:docPr id="2" name="Straight Connector 2"/>
                 <wp:cNvGraphicFramePr/>
@@ -1591,7 +1576,7 @@
                       <wps:spPr>
                         <a:xfrm flipH="1">
                           <a:off x="0" y="0"/>
-                          <a:ext cx="0" cy="1552575"/>
+                          <a:ext cx="0" cy="1511606"/>
                         </a:xfrm>
                         <a:prstGeom prst="line">
                           <a:avLst/>
@@ -1631,7 +1616,7 @@
           </mc:Choice>
           <mc:Fallback>
             <w:pict>
-              <v:line w14:anchorId="7B45A472" id="Straight Connector 2" o:spid="_x0000_s1026" style="position:absolute;flip:x;z-index:251757056;visibility:visible;mso-wrap-style:square;mso-height-percent:0;mso-wrap-distance-left:9pt;mso-wrap-distance-top:0;mso-wrap-distance-right:9pt;mso-wrap-distance-bottom:0;mso-position-horizontal:absolute;mso-position-horizontal-relative:text;mso-position-vertical:absolute;mso-position-vertical-relative:text;mso-height-percent:0;mso-height-relative:margin" from="-15.8pt,6.35pt" to="-15.8pt,128.6pt" o:gfxdata="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" strokecolor="#5b9bd5 [3204]" strokeweight="2.5pt">
+              <v:line w14:anchorId="5BBE6228" id="Straight Connector 2" o:spid="_x0000_s1026" style="position:absolute;flip:x;z-index:251757056;visibility:visible;mso-wrap-style:square;mso-height-percent:0;mso-wrap-distance-left:9pt;mso-wrap-distance-top:0;mso-wrap-distance-right:9pt;mso-wrap-distance-bottom:0;mso-position-horizontal:absolute;mso-position-horizontal-relative:text;mso-position-vertical:absolute;mso-position-vertical-relative:text;mso-height-percent:0;mso-height-relative:margin" from="-15.9pt,9.95pt" to="-15.9pt,128.95pt" o:gfxdata="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" strokecolor="#5b9bd5 [3204]" strokeweight="2.5pt">
                 <v:stroke dashstyle="1 1" startarrowwidth="wide" startarrowlength="long" endarrow="oval" endarrowwidth="wide" endarrowlength="long" joinstyle="miter" endcap="round"/>
               </v:line>
             </w:pict>
@@ -1799,44 +1784,19 @@
           <w:i/>
           <w:iCs/>
           <w:color w:val="5B9BD5" w:themeColor="accent1"/>
-          <w:sz w:val="20"/>
-          <w:szCs w:val="20"/>
-        </w:rPr>
-        <w:t>Achievements/Tasks</w:t>
-      </w:r>
-    </w:p>
-    <w:p>
-      <w:pPr>
-        <w:pStyle w:val="ListParagraph"/>
-        <w:numPr>
-          <w:ilvl w:val="0"/>
-          <w:numId w:val="2"/>
-        </w:numPr>
-        <w:spacing w:after="0" w:line="240" w:lineRule="auto"/>
-        <w:ind w:left="284" w:right="-448" w:hanging="284"/>
-        <w:rPr>
-          <w:rFonts w:ascii="Verdana" w:hAnsi="Verdana" w:cstheme="majorBidi"/>
-          <w:sz w:val="18"/>
-          <w:szCs w:val="18"/>
-        </w:rPr>
-      </w:pPr>
-      <w:r>
-        <w:rPr>
-          <w:rFonts w:ascii="Verdana" w:hAnsi="Verdana" w:cs="Times New Roman"/>
-          <w:b/>
-          <w:bCs/>
-          <w:noProof/>
+          <w:sz w:val="18"/>
+          <w:szCs w:val="18"/>
         </w:rPr>
         <mc:AlternateContent>
           <mc:Choice Requires="wpg">
             <w:drawing>
-              <wp:anchor distT="0" distB="0" distL="114300" distR="114300" simplePos="0" relativeHeight="251742720" behindDoc="0" locked="0" layoutInCell="1" allowOverlap="1" wp14:anchorId="559B9899" wp14:editId="4E1B7B5E">
+              <wp:anchor distT="0" distB="0" distL="114300" distR="114300" simplePos="0" relativeHeight="251742720" behindDoc="0" locked="0" layoutInCell="1" allowOverlap="1" wp14:anchorId="559B9899" wp14:editId="247FA5BA">
                 <wp:simplePos x="0" y="0"/>
                 <wp:positionH relativeFrom="column">
-                  <wp:posOffset>-29210</wp:posOffset>
+                  <wp:posOffset>-72126</wp:posOffset>
                 </wp:positionH>
                 <wp:positionV relativeFrom="paragraph">
-                  <wp:posOffset>8255</wp:posOffset>
+                  <wp:posOffset>153035</wp:posOffset>
                 </wp:positionV>
                 <wp:extent cx="369570" cy="876300"/>
                 <wp:effectExtent l="0" t="0" r="30480" b="19050"/>
@@ -1968,7 +1928,7 @@
           </mc:Choice>
           <mc:Fallback>
             <w:pict>
-              <v:group w14:anchorId="15257749" id="Group 16" o:spid="_x0000_s1026" style="position:absolute;margin-left:-2.3pt;margin-top:.65pt;width:29.1pt;height:69pt;z-index:251742720;mso-width-relative:margin;mso-height-relative:margin" coordsize="4961,6517" o:gfxdata="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">
+              <v:group w14:anchorId="6784CFA5" id="Group 16" o:spid="_x0000_s1026" style="position:absolute;margin-left:-5.7pt;margin-top:12.05pt;width:29.1pt;height:69pt;z-index:251742720;mso-width-relative:margin;mso-height-relative:margin" coordsize="4961,6517" o:gfxdata="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">
                 <v:line id="Straight Connector 17" o:spid="_x0000_s1027" style="position:absolute;visibility:visible;mso-wrap-style:square" from="0,0" to="0,6517" o:connectortype="straight" o:gfxdata="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" strokecolor="#5b9bd5 [3204]" strokeweight="1.25pt">
                   <v:stroke joinstyle="miter"/>
                 </v:line>
@@ -1985,21 +1945,23 @@
       </w:r>
       <w:r>
         <w:rPr>
-          <w:rFonts w:ascii="Verdana" w:hAnsi="Verdana" w:cs="Times New Roman"/>
-          <w:b/>
-          <w:bCs/>
-          <w:noProof/>
+          <w:rFonts w:ascii="Verdana" w:hAnsi="Verdana" w:cstheme="majorBidi"/>
+          <w:i/>
+          <w:iCs/>
+          <w:color w:val="5B9BD5" w:themeColor="accent1"/>
+          <w:sz w:val="18"/>
+          <w:szCs w:val="18"/>
         </w:rPr>
         <mc:AlternateContent>
           <mc:Choice Requires="wpg">
             <w:drawing>
-              <wp:anchor distT="0" distB="0" distL="114300" distR="114300" simplePos="0" relativeHeight="251743744" behindDoc="0" locked="0" layoutInCell="1" allowOverlap="1" wp14:anchorId="44424CD4" wp14:editId="4D5B9978">
+              <wp:anchor distT="0" distB="0" distL="114300" distR="114300" simplePos="0" relativeHeight="251743744" behindDoc="0" locked="0" layoutInCell="1" allowOverlap="1" wp14:anchorId="44424CD4" wp14:editId="44357951">
                 <wp:simplePos x="0" y="0"/>
                 <wp:positionH relativeFrom="column">
                   <wp:posOffset>6247765</wp:posOffset>
                 </wp:positionH>
                 <wp:positionV relativeFrom="paragraph">
-                  <wp:posOffset>7620</wp:posOffset>
+                  <wp:posOffset>152400</wp:posOffset>
                 </wp:positionV>
                 <wp:extent cx="369570" cy="876300"/>
                 <wp:effectExtent l="0" t="0" r="11430" b="19050"/>
@@ -2131,7 +2093,7 @@
           </mc:Choice>
           <mc:Fallback>
             <w:pict>
-              <v:group w14:anchorId="077A9BC6" id="Group 20" o:spid="_x0000_s1026" style="position:absolute;margin-left:491.95pt;margin-top:.6pt;width:29.1pt;height:69pt;rotation:180;z-index:251743744;mso-width-relative:margin;mso-height-relative:margin" coordsize="4961,6517" o:gfxdata="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">
+              <v:group w14:anchorId="7820BB3D" id="Group 20" o:spid="_x0000_s1026" style="position:absolute;margin-left:491.95pt;margin-top:12pt;width:29.1pt;height:69pt;rotation:180;z-index:251743744;mso-width-relative:margin;mso-height-relative:margin" coordsize="4961,6517" o:gfxdata="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">
                 <v:line id="Straight Connector 21" o:spid="_x0000_s1027" style="position:absolute;visibility:visible;mso-wrap-style:square" from="0,0" to="0,6517" o:connectortype="straight" o:gfxdata="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" strokecolor="#5b9bd5 [3204]" strokeweight="1.25pt">
                   <v:stroke joinstyle="miter"/>
                 </v:line>
@@ -2149,6 +2111,33 @@
       <w:r>
         <w:rPr>
           <w:rFonts w:ascii="Verdana" w:hAnsi="Verdana" w:cstheme="majorBidi"/>
+          <w:i/>
+          <w:iCs/>
+          <w:color w:val="5B9BD5" w:themeColor="accent1"/>
+          <w:sz w:val="18"/>
+          <w:szCs w:val="18"/>
+        </w:rPr>
+        <w:t>Achievements/Tasks</w:t>
+      </w:r>
+    </w:p>
+    <w:p>
+      <w:pPr>
+        <w:pStyle w:val="ListParagraph"/>
+        <w:numPr>
+          <w:ilvl w:val="0"/>
+          <w:numId w:val="2"/>
+        </w:numPr>
+        <w:spacing w:after="0" w:line="240" w:lineRule="auto"/>
+        <w:ind w:left="284" w:right="-448" w:hanging="284"/>
+        <w:rPr>
+          <w:rFonts w:ascii="Verdana" w:hAnsi="Verdana" w:cstheme="majorBidi"/>
+          <w:sz w:val="18"/>
+          <w:szCs w:val="18"/>
+        </w:rPr>
+      </w:pPr>
+      <w:r>
+        <w:rPr>
+          <w:rFonts w:ascii="Verdana" w:hAnsi="Verdana" w:cstheme="majorBidi"/>
           <w:sz w:val="18"/>
           <w:szCs w:val="18"/>
         </w:rPr>
@@ -2575,13 +2564,13 @@
         <mc:AlternateContent>
           <mc:Choice Requires="wps">
             <w:drawing>
-              <wp:anchor distT="0" distB="0" distL="114300" distR="114300" simplePos="0" relativeHeight="251758080" behindDoc="0" locked="0" layoutInCell="1" allowOverlap="1" wp14:anchorId="26E20896" wp14:editId="6A786574">
+              <wp:anchor distT="0" distB="0" distL="114300" distR="114300" simplePos="0" relativeHeight="251758080" behindDoc="0" locked="0" layoutInCell="1" allowOverlap="1" wp14:anchorId="26E20896" wp14:editId="13E22EDE">
                 <wp:simplePos x="0" y="0"/>
                 <wp:positionH relativeFrom="column">
-                  <wp:posOffset>-200660</wp:posOffset>
+                  <wp:posOffset>-201955</wp:posOffset>
                 </wp:positionH>
                 <wp:positionV relativeFrom="paragraph">
-                  <wp:posOffset>62865</wp:posOffset>
+                  <wp:posOffset>63170</wp:posOffset>
                 </wp:positionV>
                 <wp:extent cx="0" cy="895350"/>
                 <wp:effectExtent l="95250" t="19050" r="95250" b="95250"/>
@@ -2635,7 +2624,7 @@
           </mc:Choice>
           <mc:Fallback>
             <w:pict>
-              <v:line w14:anchorId="7AA11EB6" id="Straight Connector 4" o:spid="_x0000_s1026" style="position:absolute;z-index:251758080;visibility:visible;mso-wrap-style:square;mso-height-percent:0;mso-wrap-distance-left:9pt;mso-wrap-distance-top:0;mso-wrap-distance-right:9pt;mso-wrap-distance-bottom:0;mso-position-horizontal:absolute;mso-position-horizontal-relative:text;mso-position-vertical:absolute;mso-position-vertical-relative:text;mso-height-percent:0;mso-height-relative:margin" from="-15.8pt,4.95pt" to="-15.8pt,75.45pt" o:gfxdata="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" strokecolor="#5b9bd5 [3204]" strokeweight="2.5pt">
+              <v:line w14:anchorId="547315AA" id="Straight Connector 4" o:spid="_x0000_s1026" style="position:absolute;z-index:251758080;visibility:visible;mso-wrap-style:square;mso-height-percent:0;mso-wrap-distance-left:9pt;mso-wrap-distance-top:0;mso-wrap-distance-right:9pt;mso-wrap-distance-bottom:0;mso-position-horizontal:absolute;mso-position-horizontal-relative:text;mso-position-vertical:absolute;mso-position-vertical-relative:text;mso-height-percent:0;mso-height-relative:margin" from="-15.9pt,4.95pt" to="-15.9pt,75.45pt" o:gfxdata="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" strokecolor="#5b9bd5 [3204]" strokeweight="2.5pt">
                 <v:stroke dashstyle="1 1" startarrowwidth="wide" startarrowlength="long" endarrow="oval" endarrowwidth="wide" endarrowlength="long" joinstyle="miter" endcap="round"/>
               </v:line>
             </w:pict>
@@ -2880,10 +2869,10 @@
         <mc:AlternateContent>
           <mc:Choice Requires="wpg">
             <w:drawing>
-              <wp:anchor distT="0" distB="0" distL="114300" distR="114300" simplePos="0" relativeHeight="251744768" behindDoc="0" locked="0" layoutInCell="1" allowOverlap="1" wp14:anchorId="7778B371" wp14:editId="0D4A023B">
+              <wp:anchor distT="0" distB="0" distL="114300" distR="114300" simplePos="0" relativeHeight="251744768" behindDoc="0" locked="0" layoutInCell="1" allowOverlap="1" wp14:anchorId="7778B371" wp14:editId="7E2F80DB">
                 <wp:simplePos x="0" y="0"/>
                 <wp:positionH relativeFrom="column">
-                  <wp:posOffset>-9525</wp:posOffset>
+                  <wp:posOffset>-42916</wp:posOffset>
                 </wp:positionH>
                 <wp:positionV relativeFrom="paragraph">
                   <wp:posOffset>140335</wp:posOffset>
@@ -3018,7 +3007,7 @@
           </mc:Choice>
           <mc:Fallback>
             <w:pict>
-              <v:group w14:anchorId="79268FE1" id="Group 24" o:spid="_x0000_s1026" style="position:absolute;margin-left:-.75pt;margin-top:11.05pt;width:29.1pt;height:16.5pt;z-index:251744768;mso-width-relative:margin;mso-height-relative:margin" coordsize="4961,6517" o:gfxdata="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">
+              <v:group w14:anchorId="77C038BE" id="Group 24" o:spid="_x0000_s1026" style="position:absolute;margin-left:-3.4pt;margin-top:11.05pt;width:29.1pt;height:16.5pt;z-index:251744768;mso-width-relative:margin;mso-height-relative:margin" coordsize="4961,6517" o:gfxdata="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">
                 <v:line id="Straight Connector 25" o:spid="_x0000_s1027" style="position:absolute;visibility:visible;mso-wrap-style:square" from="0,0" to="0,6517" o:connectortype="straight" o:gfxdata="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" strokecolor="#5b9bd5 [3204]" strokeweight="1.25pt">
                   <v:stroke joinstyle="miter"/>
                 </v:line>
@@ -3421,13 +3410,178 @@
         <mc:AlternateContent>
           <mc:Choice Requires="wpg">
             <w:drawing>
-              <wp:anchor distT="0" distB="0" distL="114300" distR="114300" simplePos="0" relativeHeight="251782656" behindDoc="0" locked="0" layoutInCell="1" allowOverlap="1" wp14:anchorId="768B5934" wp14:editId="27C7F270">
+              <wp:anchor distT="0" distB="0" distL="114300" distR="114300" simplePos="0" relativeHeight="251784704" behindDoc="0" locked="0" layoutInCell="1" allowOverlap="1" wp14:anchorId="57F09F73" wp14:editId="5633BED5">
+                <wp:simplePos x="0" y="0"/>
+                <wp:positionH relativeFrom="column">
+                  <wp:posOffset>6217920</wp:posOffset>
+                </wp:positionH>
+                <wp:positionV relativeFrom="paragraph">
+                  <wp:posOffset>111760</wp:posOffset>
+                </wp:positionV>
+                <wp:extent cx="369570" cy="1019175"/>
+                <wp:effectExtent l="0" t="0" r="11430" b="28575"/>
+                <wp:wrapNone/>
+                <wp:docPr id="105" name="Group 105"/>
+                <wp:cNvGraphicFramePr/>
+                <a:graphic xmlns:a="http://schemas.openxmlformats.org/drawingml/2006/main">
+                  <a:graphicData uri="http://schemas.microsoft.com/office/word/2010/wordprocessingGroup">
+                    <wpg:wgp>
+                      <wpg:cNvGrpSpPr/>
+                      <wpg:grpSpPr>
+                        <a:xfrm rot="10800000">
+                          <a:off x="0" y="0"/>
+                          <a:ext cx="369570" cy="1019175"/>
+                          <a:chOff x="0" y="0"/>
+                          <a:chExt cx="496110" cy="651753"/>
+                        </a:xfrm>
+                      </wpg:grpSpPr>
+                      <wps:wsp>
+                        <wps:cNvPr id="106" name="Straight Connector 106"/>
+                        <wps:cNvCnPr/>
+                        <wps:spPr>
+                          <a:xfrm>
+                            <a:off x="0" y="0"/>
+                            <a:ext cx="0" cy="651753"/>
+                          </a:xfrm>
+                          <a:prstGeom prst="line">
+                            <a:avLst/>
+                          </a:prstGeom>
+                          <a:ln w="15875">
+                            <a:solidFill>
+                              <a:schemeClr val="accent1"/>
+                            </a:solidFill>
+                          </a:ln>
+                        </wps:spPr>
+                        <wps:style>
+                          <a:lnRef idx="1">
+                            <a:schemeClr val="accent1"/>
+                          </a:lnRef>
+                          <a:fillRef idx="0">
+                            <a:schemeClr val="accent1"/>
+                          </a:fillRef>
+                          <a:effectRef idx="0">
+                            <a:schemeClr val="accent1"/>
+                          </a:effectRef>
+                          <a:fontRef idx="minor">
+                            <a:schemeClr val="tx1"/>
+                          </a:fontRef>
+                        </wps:style>
+                        <wps:bodyPr/>
+                      </wps:wsp>
+                      <wps:wsp>
+                        <wps:cNvPr id="107" name="Straight Connector 107"/>
+                        <wps:cNvCnPr/>
+                        <wps:spPr>
+                          <a:xfrm>
+                            <a:off x="0" y="0"/>
+                            <a:ext cx="496110" cy="0"/>
+                          </a:xfrm>
+                          <a:prstGeom prst="line">
+                            <a:avLst/>
+                          </a:prstGeom>
+                          <a:ln w="15875">
+                            <a:solidFill>
+                              <a:schemeClr val="accent1"/>
+                            </a:solidFill>
+                          </a:ln>
+                        </wps:spPr>
+                        <wps:style>
+                          <a:lnRef idx="1">
+                            <a:schemeClr val="accent1"/>
+                          </a:lnRef>
+                          <a:fillRef idx="0">
+                            <a:schemeClr val="accent1"/>
+                          </a:fillRef>
+                          <a:effectRef idx="0">
+                            <a:schemeClr val="accent1"/>
+                          </a:effectRef>
+                          <a:fontRef idx="minor">
+                            <a:schemeClr val="tx1"/>
+                          </a:fontRef>
+                        </wps:style>
+                        <wps:bodyPr/>
+                      </wps:wsp>
+                      <wps:wsp>
+                        <wps:cNvPr id="108" name="Straight Connector 108"/>
+                        <wps:cNvCnPr/>
+                        <wps:spPr>
+                          <a:xfrm>
+                            <a:off x="0" y="651753"/>
+                            <a:ext cx="496110" cy="0"/>
+                          </a:xfrm>
+                          <a:prstGeom prst="line">
+                            <a:avLst/>
+                          </a:prstGeom>
+                          <a:ln w="15875">
+                            <a:solidFill>
+                              <a:schemeClr val="accent1"/>
+                            </a:solidFill>
+                          </a:ln>
+                        </wps:spPr>
+                        <wps:style>
+                          <a:lnRef idx="1">
+                            <a:schemeClr val="accent1"/>
+                          </a:lnRef>
+                          <a:fillRef idx="0">
+                            <a:schemeClr val="accent1"/>
+                          </a:fillRef>
+                          <a:effectRef idx="0">
+                            <a:schemeClr val="accent1"/>
+                          </a:effectRef>
+                          <a:fontRef idx="minor">
+                            <a:schemeClr val="tx1"/>
+                          </a:fontRef>
+                        </wps:style>
+                        <wps:bodyPr/>
+                      </wps:wsp>
+                    </wpg:wgp>
+                  </a:graphicData>
+                </a:graphic>
+                <wp14:sizeRelH relativeFrom="margin">
+                  <wp14:pctWidth>0</wp14:pctWidth>
+                </wp14:sizeRelH>
+                <wp14:sizeRelV relativeFrom="margin">
+                  <wp14:pctHeight>0</wp14:pctHeight>
+                </wp14:sizeRelV>
+              </wp:anchor>
+            </w:drawing>
+          </mc:Choice>
+          <mc:Fallback>
+            <w:pict>
+              <v:group w14:anchorId="4D93A7EE" id="Group 105" o:spid="_x0000_s1026" style="position:absolute;margin-left:489.6pt;margin-top:8.8pt;width:29.1pt;height:80.25pt;rotation:180;z-index:251784704;mso-width-relative:margin;mso-height-relative:margin" coordsize="4961,6517" o:gfxdata="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">
+                <v:line id="Straight Connector 106" o:spid="_x0000_s1027" style="position:absolute;visibility:visible;mso-wrap-style:square" from="0,0" to="0,6517" o:connectortype="straight" o:gfxdata="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" strokecolor="#5b9bd5 [3204]" strokeweight="1.25pt">
+                  <v:stroke joinstyle="miter"/>
+                </v:line>
+                <v:line id="Straight Connector 107" o:spid="_x0000_s1028" style="position:absolute;visibility:visible;mso-wrap-style:square" from="0,0" to="4961,0" o:connectortype="straight" o:gfxdata="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" strokecolor="#5b9bd5 [3204]" strokeweight="1.25pt">
+                  <v:stroke joinstyle="miter"/>
+                </v:line>
+                <v:line id="Straight Connector 108" o:spid="_x0000_s1029" style="position:absolute;visibility:visible;mso-wrap-style:square" from="0,6517" to="4961,6517" o:connectortype="straight" o:gfxdata="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" strokecolor="#5b9bd5 [3204]" strokeweight="1.25pt">
+                  <v:stroke joinstyle="miter"/>
+                </v:line>
+              </v:group>
+            </w:pict>
+          </mc:Fallback>
+        </mc:AlternateContent>
+      </w:r>
+      <w:r>
+        <w:rPr>
+          <w:rFonts w:ascii="Verdana" w:hAnsi="Verdana" w:cs="Times New Roman"/>
+          <w:b/>
+          <w:bCs/>
+          <w:noProof/>
+          <w:sz w:val="18"/>
+          <w:szCs w:val="18"/>
+        </w:rPr>
+        <mc:AlternateContent>
+          <mc:Choice Requires="wpg">
+            <w:drawing>
+              <wp:anchor distT="0" distB="0" distL="114300" distR="114300" simplePos="0" relativeHeight="251782656" behindDoc="0" locked="0" layoutInCell="1" allowOverlap="1" wp14:anchorId="768B5934" wp14:editId="34FB8863">
                 <wp:simplePos x="0" y="0"/>
                 <wp:positionH relativeFrom="leftMargin">
-                  <wp:posOffset>619125</wp:posOffset>
+                  <wp:posOffset>621030</wp:posOffset>
                 </wp:positionH>
                 <wp:positionV relativeFrom="paragraph">
-                  <wp:posOffset>147320</wp:posOffset>
+                  <wp:posOffset>138166</wp:posOffset>
                 </wp:positionV>
                 <wp:extent cx="369570" cy="1019175"/>
                 <wp:effectExtent l="0" t="0" r="30480" b="28575"/>
@@ -3559,7 +3713,7 @@
           </mc:Choice>
           <mc:Fallback>
             <w:pict>
-              <v:group w14:anchorId="58AA1EFD" id="Group 100" o:spid="_x0000_s1026" style="position:absolute;margin-left:48.75pt;margin-top:11.6pt;width:29.1pt;height:80.25pt;z-index:251782656;mso-position-horizontal-relative:left-margin-area;mso-width-relative:margin;mso-height-relative:margin" coordsize="4961,6517" o:gfxdata="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">
+              <v:group w14:anchorId="431E9F72" id="Group 100" o:spid="_x0000_s1026" style="position:absolute;margin-left:48.9pt;margin-top:10.9pt;width:29.1pt;height:80.25pt;z-index:251782656;mso-position-horizontal-relative:left-margin-area;mso-width-relative:margin;mso-height-relative:margin" coordsize="4961,6517" o:gfxdata="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">
                 <v:line id="Straight Connector 101" o:spid="_x0000_s1027" style="position:absolute;visibility:visible;mso-wrap-style:square" from="0,0" to="0,6517" o:connectortype="straight" o:gfxdata="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" strokecolor="#5b9bd5 [3204]" strokeweight="1.25pt">
                   <v:stroke joinstyle="miter"/>
                 </v:line>
@@ -3577,171 +3731,6 @@
       </w:r>
       <w:r>
         <w:rPr>
-          <w:rFonts w:ascii="Verdana" w:hAnsi="Verdana" w:cs="Times New Roman"/>
-          <w:b/>
-          <w:bCs/>
-          <w:noProof/>
-          <w:sz w:val="18"/>
-          <w:szCs w:val="18"/>
-        </w:rPr>
-        <mc:AlternateContent>
-          <mc:Choice Requires="wpg">
-            <w:drawing>
-              <wp:anchor distT="0" distB="0" distL="114300" distR="114300" simplePos="0" relativeHeight="251784704" behindDoc="0" locked="0" layoutInCell="1" allowOverlap="1" wp14:anchorId="57F09F73" wp14:editId="3CAC876F">
-                <wp:simplePos x="0" y="0"/>
-                <wp:positionH relativeFrom="column">
-                  <wp:posOffset>6219190</wp:posOffset>
-                </wp:positionH>
-                <wp:positionV relativeFrom="paragraph">
-                  <wp:posOffset>118745</wp:posOffset>
-                </wp:positionV>
-                <wp:extent cx="369570" cy="1019175"/>
-                <wp:effectExtent l="0" t="0" r="11430" b="28575"/>
-                <wp:wrapNone/>
-                <wp:docPr id="105" name="Group 105"/>
-                <wp:cNvGraphicFramePr/>
-                <a:graphic xmlns:a="http://schemas.openxmlformats.org/drawingml/2006/main">
-                  <a:graphicData uri="http://schemas.microsoft.com/office/word/2010/wordprocessingGroup">
-                    <wpg:wgp>
-                      <wpg:cNvGrpSpPr/>
-                      <wpg:grpSpPr>
-                        <a:xfrm rot="10800000">
-                          <a:off x="0" y="0"/>
-                          <a:ext cx="369570" cy="1019175"/>
-                          <a:chOff x="0" y="0"/>
-                          <a:chExt cx="496110" cy="651753"/>
-                        </a:xfrm>
-                      </wpg:grpSpPr>
-                      <wps:wsp>
-                        <wps:cNvPr id="106" name="Straight Connector 106"/>
-                        <wps:cNvCnPr/>
-                        <wps:spPr>
-                          <a:xfrm>
-                            <a:off x="0" y="0"/>
-                            <a:ext cx="0" cy="651753"/>
-                          </a:xfrm>
-                          <a:prstGeom prst="line">
-                            <a:avLst/>
-                          </a:prstGeom>
-                          <a:ln w="15875">
-                            <a:solidFill>
-                              <a:schemeClr val="accent1"/>
-                            </a:solidFill>
-                          </a:ln>
-                        </wps:spPr>
-                        <wps:style>
-                          <a:lnRef idx="1">
-                            <a:schemeClr val="accent1"/>
-                          </a:lnRef>
-                          <a:fillRef idx="0">
-                            <a:schemeClr val="accent1"/>
-                          </a:fillRef>
-                          <a:effectRef idx="0">
-                            <a:schemeClr val="accent1"/>
-                          </a:effectRef>
-                          <a:fontRef idx="minor">
-                            <a:schemeClr val="tx1"/>
-                          </a:fontRef>
-                        </wps:style>
-                        <wps:bodyPr/>
-                      </wps:wsp>
-                      <wps:wsp>
-                        <wps:cNvPr id="107" name="Straight Connector 107"/>
-                        <wps:cNvCnPr/>
-                        <wps:spPr>
-                          <a:xfrm>
-                            <a:off x="0" y="0"/>
-                            <a:ext cx="496110" cy="0"/>
-                          </a:xfrm>
-                          <a:prstGeom prst="line">
-                            <a:avLst/>
-                          </a:prstGeom>
-                          <a:ln w="15875">
-                            <a:solidFill>
-                              <a:schemeClr val="accent1"/>
-                            </a:solidFill>
-                          </a:ln>
-                        </wps:spPr>
-                        <wps:style>
-                          <a:lnRef idx="1">
-                            <a:schemeClr val="accent1"/>
-                          </a:lnRef>
-                          <a:fillRef idx="0">
-                            <a:schemeClr val="accent1"/>
-                          </a:fillRef>
-                          <a:effectRef idx="0">
-                            <a:schemeClr val="accent1"/>
-                          </a:effectRef>
-                          <a:fontRef idx="minor">
-                            <a:schemeClr val="tx1"/>
-                          </a:fontRef>
-                        </wps:style>
-                        <wps:bodyPr/>
-                      </wps:wsp>
-                      <wps:wsp>
-                        <wps:cNvPr id="108" name="Straight Connector 108"/>
-                        <wps:cNvCnPr/>
-                        <wps:spPr>
-                          <a:xfrm>
-                            <a:off x="0" y="651753"/>
-                            <a:ext cx="496110" cy="0"/>
-                          </a:xfrm>
-                          <a:prstGeom prst="line">
-                            <a:avLst/>
-                          </a:prstGeom>
-                          <a:ln w="15875">
-                            <a:solidFill>
-                              <a:schemeClr val="accent1"/>
-                            </a:solidFill>
-                          </a:ln>
-                        </wps:spPr>
-                        <wps:style>
-                          <a:lnRef idx="1">
-                            <a:schemeClr val="accent1"/>
-                          </a:lnRef>
-                          <a:fillRef idx="0">
-                            <a:schemeClr val="accent1"/>
-                          </a:fillRef>
-                          <a:effectRef idx="0">
-                            <a:schemeClr val="accent1"/>
-                          </a:effectRef>
-                          <a:fontRef idx="minor">
-                            <a:schemeClr val="tx1"/>
-                          </a:fontRef>
-                        </wps:style>
-                        <wps:bodyPr/>
-                      </wps:wsp>
-                    </wpg:wgp>
-                  </a:graphicData>
-                </a:graphic>
-                <wp14:sizeRelH relativeFrom="margin">
-                  <wp14:pctWidth>0</wp14:pctWidth>
-                </wp14:sizeRelH>
-                <wp14:sizeRelV relativeFrom="margin">
-                  <wp14:pctHeight>0</wp14:pctHeight>
-                </wp14:sizeRelV>
-              </wp:anchor>
-            </w:drawing>
-          </mc:Choice>
-          <mc:Fallback>
-            <w:pict>
-              <v:group w14:anchorId="3125E049" id="Group 105" o:spid="_x0000_s1026" style="position:absolute;margin-left:489.7pt;margin-top:9.35pt;width:29.1pt;height:80.25pt;rotation:180;z-index:251784704;mso-width-relative:margin;mso-height-relative:margin" coordsize="4961,6517" o:gfxdata="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">
-                <v:line id="Straight Connector 106" o:spid="_x0000_s1027" style="position:absolute;visibility:visible;mso-wrap-style:square" from="0,0" to="0,6517" o:connectortype="straight" o:gfxdata="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" strokecolor="#5b9bd5 [3204]" strokeweight="1.25pt">
-                  <v:stroke joinstyle="miter"/>
-                </v:line>
-                <v:line id="Straight Connector 107" o:spid="_x0000_s1028" style="position:absolute;visibility:visible;mso-wrap-style:square" from="0,0" to="4961,0" o:connectortype="straight" o:gfxdata="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" strokecolor="#5b9bd5 [3204]" strokeweight="1.25pt">
-                  <v:stroke joinstyle="miter"/>
-                </v:line>
-                <v:line id="Straight Connector 108" o:spid="_x0000_s1029" style="position:absolute;visibility:visible;mso-wrap-style:square" from="0,6517" to="4961,6517" o:connectortype="straight" o:gfxdata="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" strokecolor="#5b9bd5 [3204]" strokeweight="1.25pt">
-                  <v:stroke joinstyle="miter"/>
-                </v:line>
-              </v:group>
-            </w:pict>
-          </mc:Fallback>
-        </mc:AlternateContent>
-      </w:r>
-      <w:r>
-        <w:rPr>
           <w:rFonts w:ascii="Verdana" w:hAnsi="Verdana" w:cstheme="majorBidi"/>
           <w:i/>
           <w:iCs/>
@@ -3935,15 +3924,7 @@
           <w:sz w:val="18"/>
           <w:szCs w:val="18"/>
         </w:rPr>
-        <w:t>Taking inventory of new and retired desktops and laptops, printers, monitors, data max printers, basic system repair (desktop and laptops) and making temporary replacements in case of computer failure</w:t>
-      </w:r>
-      <w:r>
-        <w:rPr>
-          <w:rFonts w:ascii="Verdana" w:hAnsi="Verdana" w:cstheme="majorBidi"/>
-          <w:sz w:val="18"/>
-          <w:szCs w:val="18"/>
-        </w:rPr>
-        <w:t>.</w:t>
+        <w:t>Taking inventory of new and retired desktops and laptops, printers, monitors, data max printers, basic system repair (desktop and laptops) and making temporary replacements in case of computer failure.</w:t>
       </w:r>
     </w:p>
     <w:p>
@@ -10237,6 +10218,7 @@
     <w:lsdException w:name="HTML Sample" w:semiHidden="1" w:unhideWhenUsed="1"/>
     <w:lsdException w:name="HTML Typewriter" w:semiHidden="1" w:unhideWhenUsed="1"/>
     <w:lsdException w:name="HTML Variable" w:semiHidden="1" w:unhideWhenUsed="1"/>
+    <w:lsdException w:name="Normal Table" w:semiHidden="1" w:unhideWhenUsed="1"/>
     <w:lsdException w:name="annotation subject" w:semiHidden="1" w:unhideWhenUsed="1"/>
     <w:lsdException w:name="No List" w:semiHidden="1" w:unhideWhenUsed="1"/>
     <w:lsdException w:name="Outline List 1" w:semiHidden="1" w:unhideWhenUsed="1"/>
@@ -10279,8 +10261,11 @@
     <w:lsdException w:name="Table Contemporary" w:semiHidden="1" w:unhideWhenUsed="1"/>
     <w:lsdException w:name="Table Elegant" w:semiHidden="1" w:unhideWhenUsed="1"/>
     <w:lsdException w:name="Table Professional" w:semiHidden="1" w:unhideWhenUsed="1"/>
+    <w:lsdException w:name="Table Subtle 1" w:semiHidden="1" w:unhideWhenUsed="1"/>
     <w:lsdException w:name="Table Subtle 2" w:semiHidden="1" w:unhideWhenUsed="1"/>
     <w:lsdException w:name="Table Web 1" w:semiHidden="1" w:unhideWhenUsed="1"/>
+    <w:lsdException w:name="Table Web 2" w:semiHidden="1" w:unhideWhenUsed="1"/>
+    <w:lsdException w:name="Table Web 3" w:semiHidden="1" w:unhideWhenUsed="1"/>
     <w:lsdException w:name="Balloon Text" w:semiHidden="1" w:unhideWhenUsed="1"/>
     <w:lsdException w:name="Table Grid" w:uiPriority="39"/>
     <w:lsdException w:name="Table Theme" w:semiHidden="1" w:unhideWhenUsed="1"/>
@@ -11552,7 +11537,7 @@
 </file>
 
 <file path=customXml/itemProps1.xml><?xml version="1.0" encoding="utf-8"?>
-<ds:datastoreItem xmlns:ds="http://schemas.openxmlformats.org/officeDocument/2006/customXml" ds:itemID="{1C958354-E055-41E3-B211-041C2C4E276B}">
+<ds:datastoreItem xmlns:ds="http://schemas.openxmlformats.org/officeDocument/2006/customXml" ds:itemID="{3EAD1CD0-651F-4AB4-A0B0-DC744F93FDF7}">
   <ds:schemaRefs>
     <ds:schemaRef ds:uri="http://schemas.openxmlformats.org/officeDocument/2006/bibliography"/>
   </ds:schemaRefs>

</xml_diff>

<commit_message>
Updated Email address etc
</commit_message>
<xml_diff>
--- a/abdulazeez_CV.docx
+++ b/abdulazeez_CV.docx
@@ -39,8 +39,10 @@
         <w:spacing w:after="0" w:line="240" w:lineRule="auto"/>
         <w:ind w:right="-447"/>
         <w:rPr>
-          <w:b/>
-          <w:bCs/>
+          <w:rFonts w:ascii="Verdana" w:hAnsi="Verdana" w:cstheme="majorBidi"/>
+          <w:bCs/>
+          <w:sz w:val="18"/>
+          <w:szCs w:val="18"/>
         </w:rPr>
       </w:pPr>
       <w:r>
@@ -179,87 +181,52 @@
           <w:szCs w:val="18"/>
           <w:u w:val="none"/>
         </w:rPr>
-        <w:t>abdulazeez.bolarinwa@shrewdmensch.work</w:t>
-      </w:r>
-      <w:r>
-        <w:rPr>
-          <w:rFonts w:ascii="Verdana" w:hAnsi="Verdana" w:cstheme="majorBidi"/>
-          <w:sz w:val="18"/>
-          <w:szCs w:val="18"/>
-        </w:rPr>
-        <w:t xml:space="preserve">| </w:t>
-      </w:r>
-      <w:r>
-        <w:rPr>
-          <w:b/>
-          <w:bCs/>
-        </w:rPr>
-        <w:t>Website</w:t>
-      </w:r>
-      <w:r>
-        <w:rPr>
-          <w:b/>
-          <w:bCs/>
-        </w:rPr>
-        <w:t>s</w:t>
-      </w:r>
-      <w:r>
-        <w:rPr>
-          <w:b/>
-          <w:bCs/>
-        </w:rPr>
-        <w:t>:</w:t>
-      </w:r>
-    </w:p>
-    <w:p>
-      <w:pPr>
-        <w:spacing w:after="0" w:line="240" w:lineRule="auto"/>
-        <w:ind w:right="-447"/>
-        <w:rPr>
-          <w:rFonts w:ascii="Verdana" w:hAnsi="Verdana" w:cstheme="majorBidi"/>
-          <w:sz w:val="18"/>
-          <w:szCs w:val="18"/>
-        </w:rPr>
-      </w:pPr>
+        <w:t>abdulazeez</w:t>
+      </w:r>
+      <w:r>
+        <w:rPr>
+          <w:rStyle w:val="Hyperlink"/>
+          <w:rFonts w:ascii="Verdana" w:hAnsi="Verdana"/>
+          <w:bCs/>
+          <w:sz w:val="18"/>
+          <w:szCs w:val="18"/>
+          <w:u w:val="none"/>
+          <w:lang w:val="yo-NG"/>
+        </w:rPr>
+        <w:t>tobi</w:t>
+      </w:r>
+      <w:r>
+        <w:rPr>
+          <w:rStyle w:val="Hyperlink"/>
+          <w:rFonts w:ascii="Verdana" w:hAnsi="Verdana"/>
+          <w:bCs/>
+          <w:sz w:val="18"/>
+          <w:szCs w:val="18"/>
+          <w:u w:val="none"/>
+        </w:rPr>
+        <w:t>bolarinwa@</w:t>
+      </w:r>
+      <w:r>
+        <w:rPr>
+          <w:rStyle w:val="Hyperlink"/>
+          <w:rFonts w:ascii="Verdana" w:hAnsi="Verdana"/>
+          <w:bCs/>
+          <w:sz w:val="18"/>
+          <w:szCs w:val="18"/>
+          <w:u w:val="none"/>
+          <w:lang w:val="yo-NG"/>
+        </w:rPr>
+        <w:t>gmail.com</w:t>
+      </w:r>
+      <w:r>
+        <w:rPr>
+          <w:rFonts w:ascii="Verdana" w:hAnsi="Verdana" w:cstheme="majorBidi"/>
+          <w:sz w:val="18"/>
+          <w:szCs w:val="18"/>
+        </w:rPr>
+        <w:t>|</w:t>
+      </w:r>
       <w:hyperlink r:id="rId8" w:history="1">
-        <w:r>
-          <w:rPr>
-            <w:rStyle w:val="Hyperlink"/>
-            <w:rFonts w:ascii="Verdana" w:hAnsi="Verdana" w:cstheme="majorBidi"/>
-            <w:bCs/>
-            <w:sz w:val="18"/>
-            <w:szCs w:val="18"/>
-          </w:rPr>
-          <w:t>www.shrewdmensch.work</w:t>
-        </w:r>
-      </w:hyperlink>
-      <w:r>
-        <w:rPr>
-          <w:rFonts w:ascii="Verdana" w:hAnsi="Verdana" w:cstheme="majorBidi"/>
-          <w:b/>
-          <w:sz w:val="18"/>
-          <w:szCs w:val="18"/>
-        </w:rPr>
-        <w:t xml:space="preserve"> </w:t>
-      </w:r>
-      <w:r>
-        <w:rPr>
-          <w:rFonts w:ascii="Verdana" w:hAnsi="Verdana" w:cstheme="majorBidi"/>
-          <w:sz w:val="18"/>
-          <w:szCs w:val="18"/>
-        </w:rPr>
-        <w:t>|</w:t>
-      </w:r>
-      <w:r>
-        <w:rPr>
-          <w:rFonts w:ascii="Verdana" w:hAnsi="Verdana" w:cstheme="majorBidi"/>
-          <w:bCs/>
-          <w:sz w:val="18"/>
-          <w:szCs w:val="18"/>
-        </w:rPr>
-        <w:t xml:space="preserve"> </w:t>
-      </w:r>
-      <w:hyperlink r:id="rId9" w:history="1">
         <w:r>
           <w:rPr>
             <w:rStyle w:val="Hyperlink"/>
@@ -296,7 +263,7 @@
         </w:rPr>
         <w:t xml:space="preserve"> </w:t>
       </w:r>
-      <w:hyperlink r:id="rId10" w:history="1">
+      <w:hyperlink r:id="rId9" w:history="1">
         <w:r>
           <w:rPr>
             <w:rStyle w:val="Hyperlink"/>
@@ -497,13 +464,13 @@
                           </pic:cNvPicPr>
                         </pic:nvPicPr>
                         <pic:blipFill>
-                          <a:blip r:embed="rId11" cstate="print">
+                          <a:blip r:embed="rId10" cstate="print">
                             <a:extLst>
                               <a:ext uri="{28A0092B-C50C-407E-A947-70E740481C1C}">
                                 <a14:useLocalDpi xmlns:a14="http://schemas.microsoft.com/office/drawing/2010/main" val="0"/>
                               </a:ext>
                               <a:ext uri="{96DAC541-7B7A-43D3-8B79-37D633B846F1}">
-                                <asvg:svgBlip xmlns:asvg="http://schemas.microsoft.com/office/drawing/2016/SVG/main" r:embed="rId12"/>
+                                <asvg:svgBlip xmlns:asvg="http://schemas.microsoft.com/office/drawing/2016/SVG/main" r:embed="rId11"/>
                               </a:ext>
                             </a:extLst>
                           </a:blip>
@@ -820,14 +787,34 @@
           <w:szCs w:val="18"/>
         </w:rPr>
       </w:pPr>
-      <w:r>
-        <w:rPr>
-          <w:rFonts w:ascii="Verdana" w:hAnsi="Verdana" w:cstheme="majorBidi"/>
-          <w:sz w:val="18"/>
-          <w:szCs w:val="18"/>
-        </w:rPr>
-        <w:t>Solutaris LLC/InfoWARE</w:t>
-      </w:r>
+      <w:proofErr w:type="spellStart"/>
+      <w:r>
+        <w:rPr>
+          <w:rFonts w:ascii="Verdana" w:hAnsi="Verdana" w:cstheme="majorBidi"/>
+          <w:sz w:val="18"/>
+          <w:szCs w:val="18"/>
+        </w:rPr>
+        <w:t>Solutaris</w:t>
+      </w:r>
+      <w:proofErr w:type="spellEnd"/>
+      <w:r>
+        <w:rPr>
+          <w:rFonts w:ascii="Verdana" w:hAnsi="Verdana" w:cstheme="majorBidi"/>
+          <w:sz w:val="18"/>
+          <w:szCs w:val="18"/>
+        </w:rPr>
+        <w:t xml:space="preserve"> LLC/</w:t>
+      </w:r>
+      <w:proofErr w:type="spellStart"/>
+      <w:r>
+        <w:rPr>
+          <w:rFonts w:ascii="Verdana" w:hAnsi="Verdana" w:cstheme="majorBidi"/>
+          <w:sz w:val="18"/>
+          <w:szCs w:val="18"/>
+        </w:rPr>
+        <w:t>InfoWARE</w:t>
+      </w:r>
+      <w:proofErr w:type="spellEnd"/>
       <w:r>
         <w:rPr>
           <w:rFonts w:ascii="Verdana" w:hAnsi="Verdana" w:cstheme="majorBidi"/>
@@ -948,7 +935,25 @@
           <w:sz w:val="18"/>
           <w:szCs w:val="18"/>
         </w:rPr>
-        <w:t>Automated the company’s daily scrum/ticket submission with Microsoft Blazor Server and consumption of Rest API endpoints</w:t>
+        <w:t xml:space="preserve">Automated the company’s daily scrum/ticket submission with Microsoft </w:t>
+      </w:r>
+      <w:proofErr w:type="spellStart"/>
+      <w:r>
+        <w:rPr>
+          <w:rFonts w:ascii="Verdana" w:hAnsi="Verdana" w:cstheme="majorBidi"/>
+          <w:sz w:val="18"/>
+          <w:szCs w:val="18"/>
+        </w:rPr>
+        <w:t>Blazor</w:t>
+      </w:r>
+      <w:proofErr w:type="spellEnd"/>
+      <w:r>
+        <w:rPr>
+          <w:rFonts w:ascii="Verdana" w:hAnsi="Verdana" w:cstheme="majorBidi"/>
+          <w:sz w:val="18"/>
+          <w:szCs w:val="18"/>
+        </w:rPr>
+        <w:t xml:space="preserve"> Server and consumption of Rest API endpoints</w:t>
       </w:r>
       <w:r>
         <w:rPr>
@@ -989,7 +994,61 @@
           <w:sz w:val="18"/>
           <w:szCs w:val="18"/>
         </w:rPr>
-        <w:t>Worked on creating a real-time market terminal (that interfaces with the Financial Information eXchange - FIX) with Trading capabilities using Blazor Server and Websocket.</w:t>
+        <w:t xml:space="preserve">Worked on creating a real-time market terminal (that interfaces with the Financial Information </w:t>
+      </w:r>
+      <w:proofErr w:type="spellStart"/>
+      <w:r>
+        <w:rPr>
+          <w:rFonts w:ascii="Verdana" w:hAnsi="Verdana" w:cstheme="majorBidi"/>
+          <w:sz w:val="18"/>
+          <w:szCs w:val="18"/>
+        </w:rPr>
+        <w:t>eXchange</w:t>
+      </w:r>
+      <w:proofErr w:type="spellEnd"/>
+      <w:r>
+        <w:rPr>
+          <w:rFonts w:ascii="Verdana" w:hAnsi="Verdana" w:cstheme="majorBidi"/>
+          <w:sz w:val="18"/>
+          <w:szCs w:val="18"/>
+        </w:rPr>
+        <w:t xml:space="preserve"> - FIX) with Trading capabilities using </w:t>
+      </w:r>
+      <w:proofErr w:type="spellStart"/>
+      <w:r>
+        <w:rPr>
+          <w:rFonts w:ascii="Verdana" w:hAnsi="Verdana" w:cstheme="majorBidi"/>
+          <w:sz w:val="18"/>
+          <w:szCs w:val="18"/>
+        </w:rPr>
+        <w:t>Blazor</w:t>
+      </w:r>
+      <w:proofErr w:type="spellEnd"/>
+      <w:r>
+        <w:rPr>
+          <w:rFonts w:ascii="Verdana" w:hAnsi="Verdana" w:cstheme="majorBidi"/>
+          <w:sz w:val="18"/>
+          <w:szCs w:val="18"/>
+        </w:rPr>
+        <w:t xml:space="preserve"> Server and </w:t>
+      </w:r>
+      <w:proofErr w:type="spellStart"/>
+      <w:r>
+        <w:rPr>
+          <w:rFonts w:ascii="Verdana" w:hAnsi="Verdana" w:cstheme="majorBidi"/>
+          <w:sz w:val="18"/>
+          <w:szCs w:val="18"/>
+        </w:rPr>
+        <w:t>Websocket</w:t>
+      </w:r>
+      <w:proofErr w:type="spellEnd"/>
+      <w:r>
+        <w:rPr>
+          <w:rFonts w:ascii="Verdana" w:hAnsi="Verdana" w:cstheme="majorBidi"/>
+          <w:sz w:val="18"/>
+          <w:szCs w:val="18"/>
+        </w:rPr>
+        <w:t>.</w:t>
       </w:r>
     </w:p>
     <w:p>
@@ -1143,8 +1202,18 @@
           <w:sz w:val="18"/>
           <w:szCs w:val="18"/>
         </w:rPr>
-        <w:t xml:space="preserve"> client (Bancorp)’s unified trading App – Bancorp TradePal</w:t>
-      </w:r>
+        <w:t xml:space="preserve"> client (Bancorp)’s unified trading App – Bancorp </w:t>
+      </w:r>
+      <w:proofErr w:type="spellStart"/>
+      <w:r>
+        <w:rPr>
+          <w:rFonts w:ascii="Verdana" w:hAnsi="Verdana" w:cstheme="majorBidi"/>
+          <w:sz w:val="18"/>
+          <w:szCs w:val="18"/>
+        </w:rPr>
+        <w:t>TradePal</w:t>
+      </w:r>
+      <w:proofErr w:type="spellEnd"/>
       <w:r>
         <w:rPr>
           <w:rFonts w:ascii="Verdana" w:hAnsi="Verdana" w:cstheme="majorBidi"/>
@@ -1196,7 +1265,25 @@
           <w:szCs w:val="18"/>
           <w:lang w:val="yo-NG"/>
         </w:rPr>
-        <w:t>Created Trading Signals/Stock Screener application – an application that gives an overview of trading bullish and bearish technical indicators.</w:t>
+        <w:t>Created Trading Signals/Stock Screener application – an application that gives an overview of trading bullish and bearish technical indicators</w:t>
+      </w:r>
+      <w:r>
+        <w:rPr>
+          <w:rFonts w:ascii="Verdana" w:hAnsi="Verdana" w:cstheme="majorBidi"/>
+          <w:sz w:val="18"/>
+          <w:szCs w:val="18"/>
+          <w:lang w:val="yo-NG"/>
+        </w:rPr>
+        <w:t xml:space="preserve"> and other stock trading information</w:t>
+      </w:r>
+      <w:r>
+        <w:rPr>
+          <w:rFonts w:ascii="Verdana" w:hAnsi="Verdana" w:cstheme="majorBidi"/>
+          <w:sz w:val="18"/>
+          <w:szCs w:val="18"/>
+          <w:lang w:val="yo-NG"/>
+        </w:rPr>
+        <w:t>.</w:t>
       </w:r>
     </w:p>
     <w:p>
@@ -1239,8 +1326,17 @@
           <w:rFonts w:ascii="Verdana" w:hAnsi="Verdana" w:cstheme="majorBidi"/>
           <w:sz w:val="18"/>
           <w:szCs w:val="18"/>
-        </w:rPr>
-        <w:t>).</w:t>
+          <w:lang w:val="yo-NG"/>
+        </w:rPr>
+        <w:t>)</w:t>
+      </w:r>
+      <w:r>
+        <w:rPr>
+          <w:rFonts w:ascii="Verdana" w:hAnsi="Verdana" w:cstheme="majorBidi"/>
+          <w:sz w:val="18"/>
+          <w:szCs w:val="18"/>
+        </w:rPr>
+        <w:t>.</w:t>
       </w:r>
     </w:p>
     <w:p>
@@ -1285,14 +1381,6 @@
           <w:szCs w:val="18"/>
           <w:lang w:val="yo-NG"/>
         </w:rPr>
-        <w:t xml:space="preserve"> </w:t>
-      </w:r>
-      <w:r>
-        <w:rPr>
-          <w:rFonts w:ascii="Verdana" w:hAnsi="Verdana" w:cstheme="majorBidi"/>
-          <w:sz w:val="18"/>
-          <w:szCs w:val="18"/>
-        </w:rPr>
         <w:t>)</w:t>
       </w:r>
     </w:p>
@@ -1391,7 +1479,7 @@
           <w:szCs w:val="18"/>
           <w:lang w:val="yo-NG"/>
         </w:rPr>
-        <w:t>and clients’ application via iframe.</w:t>
+        <w:t>and clients’ application.</w:t>
       </w:r>
     </w:p>
     <w:p>
@@ -1687,7 +1775,79 @@
           <w:sz w:val="18"/>
           <w:szCs w:val="18"/>
         </w:rPr>
-        <w:t>Qua Iboe Terminal, Ibeno, Eket, Akwa Ibom State.</w:t>
+        <w:t xml:space="preserve">Qua </w:t>
+      </w:r>
+      <w:proofErr w:type="spellStart"/>
+      <w:r>
+        <w:rPr>
+          <w:rFonts w:ascii="Verdana" w:hAnsi="Verdana" w:cstheme="majorBidi"/>
+          <w:sz w:val="18"/>
+          <w:szCs w:val="18"/>
+        </w:rPr>
+        <w:t>Iboe</w:t>
+      </w:r>
+      <w:proofErr w:type="spellEnd"/>
+      <w:r>
+        <w:rPr>
+          <w:rFonts w:ascii="Verdana" w:hAnsi="Verdana" w:cstheme="majorBidi"/>
+          <w:sz w:val="18"/>
+          <w:szCs w:val="18"/>
+        </w:rPr>
+        <w:t xml:space="preserve"> Terminal, </w:t>
+      </w:r>
+      <w:proofErr w:type="spellStart"/>
+      <w:r>
+        <w:rPr>
+          <w:rFonts w:ascii="Verdana" w:hAnsi="Verdana" w:cstheme="majorBidi"/>
+          <w:sz w:val="18"/>
+          <w:szCs w:val="18"/>
+        </w:rPr>
+        <w:t>Ibeno</w:t>
+      </w:r>
+      <w:proofErr w:type="spellEnd"/>
+      <w:r>
+        <w:rPr>
+          <w:rFonts w:ascii="Verdana" w:hAnsi="Verdana" w:cstheme="majorBidi"/>
+          <w:sz w:val="18"/>
+          <w:szCs w:val="18"/>
+        </w:rPr>
+        <w:t xml:space="preserve">, </w:t>
+      </w:r>
+      <w:proofErr w:type="spellStart"/>
+      <w:r>
+        <w:rPr>
+          <w:rFonts w:ascii="Verdana" w:hAnsi="Verdana" w:cstheme="majorBidi"/>
+          <w:sz w:val="18"/>
+          <w:szCs w:val="18"/>
+        </w:rPr>
+        <w:t>Eket</w:t>
+      </w:r>
+      <w:proofErr w:type="spellEnd"/>
+      <w:r>
+        <w:rPr>
+          <w:rFonts w:ascii="Verdana" w:hAnsi="Verdana" w:cstheme="majorBidi"/>
+          <w:sz w:val="18"/>
+          <w:szCs w:val="18"/>
+        </w:rPr>
+        <w:t xml:space="preserve">, </w:t>
+      </w:r>
+      <w:proofErr w:type="spellStart"/>
+      <w:r>
+        <w:rPr>
+          <w:rFonts w:ascii="Verdana" w:hAnsi="Verdana" w:cstheme="majorBidi"/>
+          <w:sz w:val="18"/>
+          <w:szCs w:val="18"/>
+        </w:rPr>
+        <w:t>Akwa</w:t>
+      </w:r>
+      <w:proofErr w:type="spellEnd"/>
+      <w:r>
+        <w:rPr>
+          <w:rFonts w:ascii="Verdana" w:hAnsi="Verdana" w:cstheme="majorBidi"/>
+          <w:sz w:val="18"/>
+          <w:szCs w:val="18"/>
+        </w:rPr>
+        <w:t xml:space="preserve"> Ibom State.</w:t>
       </w:r>
     </w:p>
     <w:p>
@@ -2048,7 +2208,25 @@
           <w:sz w:val="18"/>
           <w:szCs w:val="18"/>
         </w:rPr>
-        <w:t>Organize and conduct training focused on the use of Information Technology products like Microsoft Office Suite, DocuSign, Citrix Sharefile, computer tricks and tips for personnel to boost their productivity.</w:t>
+        <w:t xml:space="preserve">Organize and conduct training focused on the use of Information Technology products like Microsoft Office Suite, DocuSign, Citrix </w:t>
+      </w:r>
+      <w:proofErr w:type="spellStart"/>
+      <w:r>
+        <w:rPr>
+          <w:rFonts w:ascii="Verdana" w:hAnsi="Verdana" w:cstheme="majorBidi"/>
+          <w:sz w:val="18"/>
+          <w:szCs w:val="18"/>
+        </w:rPr>
+        <w:t>Sharefile</w:t>
+      </w:r>
+      <w:proofErr w:type="spellEnd"/>
+      <w:r>
+        <w:rPr>
+          <w:rFonts w:ascii="Verdana" w:hAnsi="Verdana" w:cstheme="majorBidi"/>
+          <w:sz w:val="18"/>
+          <w:szCs w:val="18"/>
+        </w:rPr>
+        <w:t>, computer tricks and tips for personnel to boost their productivity.</w:t>
       </w:r>
     </w:p>
     <w:p>
@@ -2230,6 +2408,7 @@
           <w:szCs w:val="20"/>
         </w:rPr>
       </w:pPr>
+      <w:proofErr w:type="spellStart"/>
       <w:r>
         <w:rPr>
           <w:rFonts w:ascii="Verdana" w:hAnsi="Verdana" w:cstheme="majorBidi"/>
@@ -2237,7 +2416,37 @@
           <w:sz w:val="18"/>
           <w:szCs w:val="20"/>
         </w:rPr>
-        <w:t xml:space="preserve">BisCom TDigits Limited - </w:t>
+        <w:t>BisCom</w:t>
+      </w:r>
+      <w:proofErr w:type="spellEnd"/>
+      <w:r>
+        <w:rPr>
+          <w:rFonts w:ascii="Verdana" w:hAnsi="Verdana" w:cstheme="majorBidi"/>
+          <w:bCs/>
+          <w:sz w:val="18"/>
+          <w:szCs w:val="20"/>
+        </w:rPr>
+        <w:t xml:space="preserve"> </w:t>
+      </w:r>
+      <w:proofErr w:type="spellStart"/>
+      <w:r>
+        <w:rPr>
+          <w:rFonts w:ascii="Verdana" w:hAnsi="Verdana" w:cstheme="majorBidi"/>
+          <w:bCs/>
+          <w:sz w:val="18"/>
+          <w:szCs w:val="20"/>
+        </w:rPr>
+        <w:t>TDigits</w:t>
+      </w:r>
+      <w:proofErr w:type="spellEnd"/>
+      <w:r>
+        <w:rPr>
+          <w:rFonts w:ascii="Verdana" w:hAnsi="Verdana" w:cstheme="majorBidi"/>
+          <w:bCs/>
+          <w:sz w:val="18"/>
+          <w:szCs w:val="20"/>
+        </w:rPr>
+        <w:t xml:space="preserve"> Limited - </w:t>
       </w:r>
       <w:r>
         <w:rPr>
@@ -2451,7 +2660,25 @@
           <w:sz w:val="18"/>
           <w:szCs w:val="18"/>
         </w:rPr>
-        <w:t>Optimization and improvement of the look and feel of the company’s product (TomsCube) website (</w:t>
+        <w:t>Optimization and improvement of the look and feel of the company’s product (</w:t>
+      </w:r>
+      <w:proofErr w:type="spellStart"/>
+      <w:r>
+        <w:rPr>
+          <w:rFonts w:ascii="Verdana" w:hAnsi="Verdana" w:cstheme="majorBidi"/>
+          <w:sz w:val="18"/>
+          <w:szCs w:val="18"/>
+        </w:rPr>
+        <w:t>TomsCube</w:t>
+      </w:r>
+      <w:proofErr w:type="spellEnd"/>
+      <w:r>
+        <w:rPr>
+          <w:rFonts w:ascii="Verdana" w:hAnsi="Verdana" w:cstheme="majorBidi"/>
+          <w:sz w:val="18"/>
+          <w:szCs w:val="18"/>
+        </w:rPr>
+        <w:t>) website (</w:t>
       </w:r>
       <w:hyperlink r:id="rId20" w:history="1">
         <w:r>
@@ -2670,7 +2897,25 @@
           <w:sz w:val="18"/>
           <w:szCs w:val="18"/>
         </w:rPr>
-        <w:t xml:space="preserve"> Software (TomsCube) to add more functionalities</w:t>
+        <w:t xml:space="preserve"> Software (</w:t>
+      </w:r>
+      <w:proofErr w:type="spellStart"/>
+      <w:r>
+        <w:rPr>
+          <w:rFonts w:ascii="Verdana" w:hAnsi="Verdana" w:cstheme="majorBidi"/>
+          <w:sz w:val="18"/>
+          <w:szCs w:val="18"/>
+        </w:rPr>
+        <w:t>TomsCube</w:t>
+      </w:r>
+      <w:proofErr w:type="spellEnd"/>
+      <w:r>
+        <w:rPr>
+          <w:rFonts w:ascii="Verdana" w:hAnsi="Verdana" w:cstheme="majorBidi"/>
+          <w:sz w:val="18"/>
+          <w:szCs w:val="18"/>
+        </w:rPr>
+        <w:t>) to add more functionalities</w:t>
       </w:r>
       <w:r>
         <w:rPr>
@@ -2883,15 +3128,49 @@
         </w:rPr>
         <w:t xml:space="preserve">Ministry of Housing and Special Duties - </w:t>
       </w:r>
-      <w:r>
-        <w:rPr>
-          <w:rFonts w:ascii="Verdana" w:hAnsi="Verdana" w:cstheme="majorBidi"/>
-          <w:i/>
-          <w:iCs/>
-          <w:sz w:val="18"/>
-          <w:szCs w:val="18"/>
-        </w:rPr>
-        <w:t>Uyo, Akwa Ibom State.</w:t>
+      <w:proofErr w:type="spellStart"/>
+      <w:r>
+        <w:rPr>
+          <w:rFonts w:ascii="Verdana" w:hAnsi="Verdana" w:cstheme="majorBidi"/>
+          <w:i/>
+          <w:iCs/>
+          <w:sz w:val="18"/>
+          <w:szCs w:val="18"/>
+        </w:rPr>
+        <w:t>Uyo</w:t>
+      </w:r>
+      <w:proofErr w:type="spellEnd"/>
+      <w:r>
+        <w:rPr>
+          <w:rFonts w:ascii="Verdana" w:hAnsi="Verdana" w:cstheme="majorBidi"/>
+          <w:i/>
+          <w:iCs/>
+          <w:sz w:val="18"/>
+          <w:szCs w:val="18"/>
+        </w:rPr>
+        <w:t xml:space="preserve">, </w:t>
+      </w:r>
+      <w:proofErr w:type="spellStart"/>
+      <w:r>
+        <w:rPr>
+          <w:rFonts w:ascii="Verdana" w:hAnsi="Verdana" w:cstheme="majorBidi"/>
+          <w:i/>
+          <w:iCs/>
+          <w:sz w:val="18"/>
+          <w:szCs w:val="18"/>
+        </w:rPr>
+        <w:t>Akwa</w:t>
+      </w:r>
+      <w:proofErr w:type="spellEnd"/>
+      <w:r>
+        <w:rPr>
+          <w:rFonts w:ascii="Verdana" w:hAnsi="Verdana" w:cstheme="majorBidi"/>
+          <w:i/>
+          <w:iCs/>
+          <w:sz w:val="18"/>
+          <w:szCs w:val="18"/>
+        </w:rPr>
+        <w:t xml:space="preserve"> Ibom State.</w:t>
       </w:r>
       <w:r>
         <w:rPr>
@@ -3099,7 +3378,43 @@
           <w:sz w:val="18"/>
           <w:szCs w:val="18"/>
         </w:rPr>
-        <w:t>Community Development Service – Bought books and shelf for Uyo High School, and a standard generator for NYSC Uyo Secretariat.</w:t>
+        <w:t xml:space="preserve">Community Development Service – Bought books and shelf for </w:t>
+      </w:r>
+      <w:proofErr w:type="spellStart"/>
+      <w:r>
+        <w:rPr>
+          <w:rFonts w:ascii="Verdana" w:hAnsi="Verdana" w:cstheme="majorBidi"/>
+          <w:sz w:val="18"/>
+          <w:szCs w:val="18"/>
+        </w:rPr>
+        <w:t>Uyo</w:t>
+      </w:r>
+      <w:proofErr w:type="spellEnd"/>
+      <w:r>
+        <w:rPr>
+          <w:rFonts w:ascii="Verdana" w:hAnsi="Verdana" w:cstheme="majorBidi"/>
+          <w:sz w:val="18"/>
+          <w:szCs w:val="18"/>
+        </w:rPr>
+        <w:t xml:space="preserve"> High School, and a standard generator for NYSC </w:t>
+      </w:r>
+      <w:proofErr w:type="spellStart"/>
+      <w:r>
+        <w:rPr>
+          <w:rFonts w:ascii="Verdana" w:hAnsi="Verdana" w:cstheme="majorBidi"/>
+          <w:sz w:val="18"/>
+          <w:szCs w:val="18"/>
+        </w:rPr>
+        <w:t>Uyo</w:t>
+      </w:r>
+      <w:proofErr w:type="spellEnd"/>
+      <w:r>
+        <w:rPr>
+          <w:rFonts w:ascii="Verdana" w:hAnsi="Verdana" w:cstheme="majorBidi"/>
+          <w:sz w:val="18"/>
+          <w:szCs w:val="18"/>
+        </w:rPr>
+        <w:t xml:space="preserve"> Secretariat.</w:t>
       </w:r>
     </w:p>
     <w:p>
@@ -3250,14 +3565,25 @@
         </w:rPr>
         <w:t xml:space="preserve">Nestle Nigeria Plc - </w:t>
       </w:r>
-      <w:r>
-        <w:rPr>
-          <w:rFonts w:ascii="Verdana" w:hAnsi="Verdana" w:cstheme="majorBidi"/>
-          <w:i/>
-          <w:sz w:val="18"/>
-          <w:szCs w:val="18"/>
-        </w:rPr>
-        <w:t>Agbara, Ogun state.</w:t>
+      <w:proofErr w:type="spellStart"/>
+      <w:r>
+        <w:rPr>
+          <w:rFonts w:ascii="Verdana" w:hAnsi="Verdana" w:cstheme="majorBidi"/>
+          <w:i/>
+          <w:sz w:val="18"/>
+          <w:szCs w:val="18"/>
+        </w:rPr>
+        <w:t>Agbara</w:t>
+      </w:r>
+      <w:proofErr w:type="spellEnd"/>
+      <w:r>
+        <w:rPr>
+          <w:rFonts w:ascii="Verdana" w:hAnsi="Verdana" w:cstheme="majorBidi"/>
+          <w:i/>
+          <w:sz w:val="18"/>
+          <w:szCs w:val="18"/>
+        </w:rPr>
+        <w:t>, Ogun state.</w:t>
       </w:r>
       <w:r>
         <w:rPr>
@@ -3794,7 +4120,29 @@
           <w:sz w:val="18"/>
           <w:szCs w:val="18"/>
         </w:rPr>
-        <w:t>University of Ilorin, Ilorin, Kwara State</w:t>
+        <w:t xml:space="preserve">University of Ilorin, Ilorin, </w:t>
+      </w:r>
+      <w:proofErr w:type="spellStart"/>
+      <w:r>
+        <w:rPr>
+          <w:rFonts w:ascii="Verdana" w:hAnsi="Verdana" w:cstheme="majorBidi"/>
+          <w:b/>
+          <w:bCs/>
+          <w:sz w:val="18"/>
+          <w:szCs w:val="18"/>
+        </w:rPr>
+        <w:t>Kwara</w:t>
+      </w:r>
+      <w:proofErr w:type="spellEnd"/>
+      <w:r>
+        <w:rPr>
+          <w:rFonts w:ascii="Verdana" w:hAnsi="Verdana" w:cstheme="majorBidi"/>
+          <w:b/>
+          <w:bCs/>
+          <w:sz w:val="18"/>
+          <w:szCs w:val="18"/>
+        </w:rPr>
+        <w:t xml:space="preserve"> State</w:t>
       </w:r>
       <w:r>
         <w:rPr>
@@ -3826,8 +4174,23 @@
           <w:sz w:val="18"/>
           <w:szCs w:val="18"/>
         </w:rPr>
-        <w:t>First Class Honours</w:t>
-      </w:r>
+        <w:t xml:space="preserve">First Class </w:t>
+      </w:r>
+      <w:proofErr w:type="spellStart"/>
+      <w:r>
+        <w:rPr>
+          <w:rFonts w:ascii="Verdana" w:hAnsi="Verdana" w:cstheme="majorBidi"/>
+          <w:b/>
+          <w:bCs/>
+          <w:i/>
+          <w:iCs/>
+          <w:color w:val="525252" w:themeColor="accent3" w:themeShade="80"/>
+          <w:sz w:val="18"/>
+          <w:szCs w:val="18"/>
+        </w:rPr>
+        <w:t>Honours</w:t>
+      </w:r>
+      <w:proofErr w:type="spellEnd"/>
       <w:r>
         <w:rPr>
           <w:rFonts w:ascii="Verdana" w:hAnsi="Verdana" w:cstheme="majorBidi"/>
@@ -3891,15 +4254,49 @@
           <w:docGrid w:linePitch="360"/>
         </w:sectPr>
       </w:pPr>
-      <w:r>
-        <w:rPr>
-          <w:rFonts w:ascii="Verdana" w:hAnsi="Verdana" w:cstheme="majorBidi"/>
-          <w:b/>
-          <w:bCs/>
-          <w:sz w:val="18"/>
-          <w:szCs w:val="18"/>
-        </w:rPr>
-        <w:t>Kwara State polytechnic, Ilorin, Kwara State</w:t>
+      <w:proofErr w:type="spellStart"/>
+      <w:r>
+        <w:rPr>
+          <w:rFonts w:ascii="Verdana" w:hAnsi="Verdana" w:cstheme="majorBidi"/>
+          <w:b/>
+          <w:bCs/>
+          <w:sz w:val="18"/>
+          <w:szCs w:val="18"/>
+        </w:rPr>
+        <w:t>Kwara</w:t>
+      </w:r>
+      <w:proofErr w:type="spellEnd"/>
+      <w:r>
+        <w:rPr>
+          <w:rFonts w:ascii="Verdana" w:hAnsi="Verdana" w:cstheme="majorBidi"/>
+          <w:b/>
+          <w:bCs/>
+          <w:sz w:val="18"/>
+          <w:szCs w:val="18"/>
+        </w:rPr>
+        <w:t xml:space="preserve"> State polytechnic, Ilorin, </w:t>
+      </w:r>
+      <w:proofErr w:type="spellStart"/>
+      <w:r>
+        <w:rPr>
+          <w:rFonts w:ascii="Verdana" w:hAnsi="Verdana" w:cstheme="majorBidi"/>
+          <w:b/>
+          <w:bCs/>
+          <w:sz w:val="18"/>
+          <w:szCs w:val="18"/>
+        </w:rPr>
+        <w:t>Kwara</w:t>
+      </w:r>
+      <w:proofErr w:type="spellEnd"/>
+      <w:r>
+        <w:rPr>
+          <w:rFonts w:ascii="Verdana" w:hAnsi="Verdana" w:cstheme="majorBidi"/>
+          <w:b/>
+          <w:bCs/>
+          <w:sz w:val="18"/>
+          <w:szCs w:val="18"/>
+        </w:rPr>
+        <w:t xml:space="preserve"> State</w:t>
       </w:r>
       <w:r>
         <w:rPr>
@@ -4218,7 +4615,31 @@
           <w:sz w:val="18"/>
           <w:szCs w:val="18"/>
         </w:rPr>
-        <w:t>In: Saeed F., Mohammed F., Al-Nahari A. (eds) Innovative Systems for Intelligent</w:t>
+        <w:t>In: Saeed F., Mohammed F., Al-</w:t>
+      </w:r>
+      <w:proofErr w:type="spellStart"/>
+      <w:r>
+        <w:rPr>
+          <w:rFonts w:ascii="Verdana" w:hAnsi="Verdana" w:cstheme="majorBidi"/>
+          <w:i/>
+          <w:iCs/>
+          <w:color w:val="525252" w:themeColor="accent3" w:themeShade="80"/>
+          <w:sz w:val="18"/>
+          <w:szCs w:val="18"/>
+        </w:rPr>
+        <w:t>Nahari</w:t>
+      </w:r>
+      <w:proofErr w:type="spellEnd"/>
+      <w:r>
+        <w:rPr>
+          <w:rFonts w:ascii="Verdana" w:hAnsi="Verdana" w:cstheme="majorBidi"/>
+          <w:i/>
+          <w:iCs/>
+          <w:color w:val="525252" w:themeColor="accent3" w:themeShade="80"/>
+          <w:sz w:val="18"/>
+          <w:szCs w:val="18"/>
+        </w:rPr>
+        <w:t xml:space="preserve"> A. (eds) Innovative Systems for Intelligent</w:t>
       </w:r>
     </w:p>
     <w:p>
@@ -5227,8 +5648,9 @@
           <w:rFonts w:ascii="Verdana" w:hAnsi="Verdana" w:cstheme="majorBidi"/>
           <w:sz w:val="18"/>
           <w:szCs w:val="18"/>
-        </w:rPr>
-        <w:t>ASP .NET CORE</w:t>
+          <w:lang w:val="yo-NG"/>
+        </w:rPr>
+        <w:t>Blazor Server/WASM</w:t>
       </w:r>
     </w:p>
     <w:p>
@@ -5251,18 +5673,8 @@
           <w:rFonts w:ascii="Verdana" w:hAnsi="Verdana" w:cstheme="majorBidi"/>
           <w:sz w:val="18"/>
           <w:szCs w:val="18"/>
-          <w:lang w:val="yo-NG"/>
-        </w:rPr>
-        <w:t>Apache</w:t>
-      </w:r>
-      <w:r>
-        <w:rPr>
-          <w:rFonts w:ascii="Verdana" w:hAnsi="Verdana" w:cstheme="majorBidi"/>
-          <w:sz w:val="18"/>
-          <w:szCs w:val="18"/>
-          <w:lang w:val="en-GB"/>
-        </w:rPr>
-        <w:t>, Nginx</w:t>
+        </w:rPr>
+        <w:t>HTML5, CSS3</w:t>
       </w:r>
     </w:p>
     <w:p>
@@ -5285,8 +5697,18 @@
           <w:rFonts w:ascii="Verdana" w:hAnsi="Verdana" w:cstheme="majorBidi"/>
           <w:sz w:val="18"/>
           <w:szCs w:val="18"/>
-        </w:rPr>
-        <w:t>React</w:t>
+          <w:lang w:val="yo-NG"/>
+        </w:rPr>
+        <w:t>Apache</w:t>
+      </w:r>
+      <w:r>
+        <w:rPr>
+          <w:rFonts w:ascii="Verdana" w:hAnsi="Verdana" w:cstheme="majorBidi"/>
+          <w:sz w:val="18"/>
+          <w:szCs w:val="18"/>
+          <w:lang w:val="en-GB"/>
+        </w:rPr>
+        <w:t>, Nginx</w:t>
       </w:r>
     </w:p>
     <w:p>
@@ -5310,7 +5732,7 @@
           <w:sz w:val="18"/>
           <w:szCs w:val="18"/>
         </w:rPr>
-        <w:t>AngularJS</w:t>
+        <w:t>React</w:t>
       </w:r>
     </w:p>
     <w:p>
@@ -5334,7 +5756,7 @@
           <w:sz w:val="18"/>
           <w:szCs w:val="18"/>
         </w:rPr>
-        <w:t>HTML5, CSS3</w:t>
+        <w:t>AngularJS</w:t>
       </w:r>
     </w:p>
     <w:p>
@@ -7900,7 +8322,31 @@
           <w:sz w:val="18"/>
           <w:szCs w:val="18"/>
         </w:rPr>
-        <w:t>University of Ilorin, Ilorin, Kwara State.</w:t>
+        <w:t xml:space="preserve">University of Ilorin, Ilorin, </w:t>
+      </w:r>
+      <w:proofErr w:type="spellStart"/>
+      <w:r>
+        <w:rPr>
+          <w:rFonts w:ascii="Verdana" w:hAnsi="Verdana" w:cstheme="majorBidi"/>
+          <w:i/>
+          <w:iCs/>
+          <w:color w:val="525252" w:themeColor="accent3" w:themeShade="80"/>
+          <w:sz w:val="18"/>
+          <w:szCs w:val="18"/>
+        </w:rPr>
+        <w:t>Kwara</w:t>
+      </w:r>
+      <w:proofErr w:type="spellEnd"/>
+      <w:r>
+        <w:rPr>
+          <w:rFonts w:ascii="Verdana" w:hAnsi="Verdana" w:cstheme="majorBidi"/>
+          <w:i/>
+          <w:iCs/>
+          <w:color w:val="525252" w:themeColor="accent3" w:themeShade="80"/>
+          <w:sz w:val="18"/>
+          <w:szCs w:val="18"/>
+        </w:rPr>
+        <w:t xml:space="preserve"> State.</w:t>
       </w:r>
     </w:p>
     <w:p>
@@ -8024,7 +8470,31 @@
           <w:sz w:val="18"/>
           <w:szCs w:val="18"/>
         </w:rPr>
-        <w:t>University of Ilorin, Ilorin, Kwara State</w:t>
+        <w:t xml:space="preserve">University of Ilorin, Ilorin, </w:t>
+      </w:r>
+      <w:proofErr w:type="spellStart"/>
+      <w:r>
+        <w:rPr>
+          <w:rFonts w:ascii="Verdana" w:hAnsi="Verdana" w:cstheme="majorBidi"/>
+          <w:i/>
+          <w:iCs/>
+          <w:color w:val="525252" w:themeColor="accent3" w:themeShade="80"/>
+          <w:sz w:val="18"/>
+          <w:szCs w:val="18"/>
+        </w:rPr>
+        <w:t>Kwara</w:t>
+      </w:r>
+      <w:proofErr w:type="spellEnd"/>
+      <w:r>
+        <w:rPr>
+          <w:rFonts w:ascii="Verdana" w:hAnsi="Verdana" w:cstheme="majorBidi"/>
+          <w:i/>
+          <w:iCs/>
+          <w:color w:val="525252" w:themeColor="accent3" w:themeShade="80"/>
+          <w:sz w:val="18"/>
+          <w:szCs w:val="18"/>
+        </w:rPr>
+        <w:t xml:space="preserve"> State</w:t>
       </w:r>
       <w:r>
         <w:rPr>
@@ -8061,7 +8531,25 @@
           <w:sz w:val="18"/>
           <w:szCs w:val="18"/>
         </w:rPr>
-        <w:t>Departmental Programme Prize</w:t>
+        <w:t xml:space="preserve">Departmental </w:t>
+      </w:r>
+      <w:proofErr w:type="spellStart"/>
+      <w:r>
+        <w:rPr>
+          <w:rFonts w:ascii="Verdana" w:hAnsi="Verdana" w:cstheme="majorBidi"/>
+          <w:sz w:val="18"/>
+          <w:szCs w:val="18"/>
+        </w:rPr>
+        <w:t>Programme</w:t>
+      </w:r>
+      <w:proofErr w:type="spellEnd"/>
+      <w:r>
+        <w:rPr>
+          <w:rFonts w:ascii="Verdana" w:hAnsi="Verdana" w:cstheme="majorBidi"/>
+          <w:sz w:val="18"/>
+          <w:szCs w:val="18"/>
+        </w:rPr>
+        <w:t xml:space="preserve"> Prize</w:t>
       </w:r>
       <w:r>
         <w:rPr>
@@ -8173,7 +8661,31 @@
           <w:sz w:val="18"/>
           <w:szCs w:val="18"/>
         </w:rPr>
-        <w:t>University of Ilorin, Ilorin, Kwara State.</w:t>
+        <w:t xml:space="preserve">University of Ilorin, Ilorin, </w:t>
+      </w:r>
+      <w:proofErr w:type="spellStart"/>
+      <w:r>
+        <w:rPr>
+          <w:rFonts w:ascii="Verdana" w:hAnsi="Verdana" w:cstheme="majorBidi"/>
+          <w:i/>
+          <w:iCs/>
+          <w:color w:val="525252" w:themeColor="accent3" w:themeShade="80"/>
+          <w:sz w:val="18"/>
+          <w:szCs w:val="18"/>
+        </w:rPr>
+        <w:t>Kwara</w:t>
+      </w:r>
+      <w:proofErr w:type="spellEnd"/>
+      <w:r>
+        <w:rPr>
+          <w:rFonts w:ascii="Verdana" w:hAnsi="Verdana" w:cstheme="majorBidi"/>
+          <w:i/>
+          <w:iCs/>
+          <w:color w:val="525252" w:themeColor="accent3" w:themeShade="80"/>
+          <w:sz w:val="18"/>
+          <w:szCs w:val="18"/>
+        </w:rPr>
+        <w:t xml:space="preserve"> State.</w:t>
       </w:r>
     </w:p>
     <w:p>
@@ -8313,7 +8825,31 @@
           <w:sz w:val="18"/>
           <w:szCs w:val="18"/>
         </w:rPr>
-        <w:t>University of Ilorin, Ilorin, Kwara State.</w:t>
+        <w:t xml:space="preserve">University of Ilorin, Ilorin, </w:t>
+      </w:r>
+      <w:proofErr w:type="spellStart"/>
+      <w:r>
+        <w:rPr>
+          <w:rFonts w:ascii="Verdana" w:hAnsi="Verdana" w:cstheme="majorBidi"/>
+          <w:i/>
+          <w:iCs/>
+          <w:color w:val="525252" w:themeColor="accent3" w:themeShade="80"/>
+          <w:sz w:val="18"/>
+          <w:szCs w:val="18"/>
+        </w:rPr>
+        <w:t>Kwara</w:t>
+      </w:r>
+      <w:proofErr w:type="spellEnd"/>
+      <w:r>
+        <w:rPr>
+          <w:rFonts w:ascii="Verdana" w:hAnsi="Verdana" w:cstheme="majorBidi"/>
+          <w:i/>
+          <w:iCs/>
+          <w:color w:val="525252" w:themeColor="accent3" w:themeShade="80"/>
+          <w:sz w:val="18"/>
+          <w:szCs w:val="18"/>
+        </w:rPr>
+        <w:t xml:space="preserve"> State.</w:t>
       </w:r>
     </w:p>
     <w:p>
@@ -8524,7 +9060,31 @@
           <w:sz w:val="18"/>
           <w:szCs w:val="18"/>
         </w:rPr>
-        <w:t>University of Ilorin, Ilorin, Kwara State.</w:t>
+        <w:t xml:space="preserve">University of Ilorin, Ilorin, </w:t>
+      </w:r>
+      <w:proofErr w:type="spellStart"/>
+      <w:r>
+        <w:rPr>
+          <w:rFonts w:ascii="Verdana" w:hAnsi="Verdana" w:cstheme="majorBidi"/>
+          <w:i/>
+          <w:iCs/>
+          <w:color w:val="525252" w:themeColor="accent3" w:themeShade="80"/>
+          <w:sz w:val="18"/>
+          <w:szCs w:val="18"/>
+        </w:rPr>
+        <w:t>Kwara</w:t>
+      </w:r>
+      <w:proofErr w:type="spellEnd"/>
+      <w:r>
+        <w:rPr>
+          <w:rFonts w:ascii="Verdana" w:hAnsi="Verdana" w:cstheme="majorBidi"/>
+          <w:i/>
+          <w:iCs/>
+          <w:color w:val="525252" w:themeColor="accent3" w:themeShade="80"/>
+          <w:sz w:val="18"/>
+          <w:szCs w:val="18"/>
+        </w:rPr>
+        <w:t xml:space="preserve"> State.</w:t>
       </w:r>
       <w:bookmarkEnd w:id="0"/>
     </w:p>

</xml_diff>

<commit_message>
Updated current Job role
</commit_message>
<xml_diff>
--- a/abdulazeez_CV.docx
+++ b/abdulazeez_CV.docx
@@ -694,16 +694,16 @@
         <mc:AlternateContent>
           <mc:Choice Requires="wps">
             <w:drawing>
-              <wp:anchor distT="0" distB="0" distL="114300" distR="114300" simplePos="0" relativeHeight="251785728" behindDoc="0" locked="0" layoutInCell="1" allowOverlap="1" wp14:anchorId="60184883" wp14:editId="78F77E12">
+              <wp:anchor distT="0" distB="0" distL="114300" distR="114300" simplePos="0" relativeHeight="251785728" behindDoc="0" locked="0" layoutInCell="1" allowOverlap="1" wp14:anchorId="60184883" wp14:editId="587324CA">
                 <wp:simplePos x="0" y="0"/>
                 <wp:positionH relativeFrom="column">
                   <wp:posOffset>-194640</wp:posOffset>
                 </wp:positionH>
                 <wp:positionV relativeFrom="paragraph">
-                  <wp:posOffset>73381</wp:posOffset>
+                  <wp:posOffset>75870</wp:posOffset>
                 </wp:positionV>
-                <wp:extent cx="0" cy="3372154"/>
-                <wp:effectExtent l="95250" t="95250" r="95250" b="19050"/>
+                <wp:extent cx="0" cy="3789121"/>
+                <wp:effectExtent l="95250" t="95250" r="95250" b="20955"/>
                 <wp:wrapNone/>
                 <wp:docPr id="3" name="Straight Connector 3"/>
                 <wp:cNvGraphicFramePr/>
@@ -714,7 +714,7 @@
                       <wps:spPr>
                         <a:xfrm flipH="1">
                           <a:off x="0" y="0"/>
-                          <a:ext cx="0" cy="3372154"/>
+                          <a:ext cx="0" cy="3789121"/>
                         </a:xfrm>
                         <a:prstGeom prst="line">
                           <a:avLst/>
@@ -758,7 +758,7 @@
           </mc:Choice>
           <mc:Fallback>
             <w:pict>
-              <v:line w14:anchorId="4ABB5ACE" id="Straight Connector 3" o:spid="_x0000_s1026" style="position:absolute;flip:x;z-index:251785728;visibility:visible;mso-wrap-style:square;mso-width-percent:0;mso-height-percent:0;mso-wrap-distance-left:9pt;mso-wrap-distance-top:0;mso-wrap-distance-right:9pt;mso-wrap-distance-bottom:0;mso-position-horizontal:absolute;mso-position-horizontal-relative:text;mso-position-vertical:absolute;mso-position-vertical-relative:text;mso-width-percent:0;mso-height-percent:0;mso-width-relative:margin;mso-height-relative:margin" from="-15.35pt,5.8pt" to="-15.35pt,271.3pt" o:gfxdata="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" strokecolor="#5b9bd5 [3204]" strokeweight="2.5pt">
+              <v:line w14:anchorId="57BD940B" id="Straight Connector 3" o:spid="_x0000_s1026" style="position:absolute;flip:x;z-index:251785728;visibility:visible;mso-wrap-style:square;mso-width-percent:0;mso-height-percent:0;mso-wrap-distance-left:9pt;mso-wrap-distance-top:0;mso-wrap-distance-right:9pt;mso-wrap-distance-bottom:0;mso-position-horizontal:absolute;mso-position-horizontal-relative:text;mso-position-vertical:absolute;mso-position-vertical-relative:text;mso-width-percent:0;mso-height-percent:0;mso-width-relative:margin;mso-height-relative:margin" from="-15.35pt,5.95pt" to="-15.35pt,304.3pt" o:gfxdata="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" strokecolor="#5b9bd5 [3204]" strokeweight="2.5pt">
                 <v:stroke dashstyle="1 1" startarrow="oval" startarrowwidth="wide" startarrowlength="long" endarrowwidth="wide" endarrowlength="long" joinstyle="miter" endcap="round"/>
               </v:line>
             </w:pict>
@@ -1480,6 +1480,76 @@
           <w:lang w:val="yo-NG"/>
         </w:rPr>
         <w:t>and clients’ application.</w:t>
+      </w:r>
+    </w:p>
+    <w:p>
+      <w:pPr>
+        <w:pStyle w:val="ListParagraph"/>
+        <w:numPr>
+          <w:ilvl w:val="0"/>
+          <w:numId w:val="4"/>
+        </w:numPr>
+        <w:spacing w:after="0" w:line="240" w:lineRule="auto"/>
+        <w:ind w:left="284" w:right="-447" w:hanging="284"/>
+        <w:jc w:val="both"/>
+        <w:rPr>
+          <w:rFonts w:ascii="Verdana" w:hAnsi="Verdana" w:cstheme="majorBidi"/>
+          <w:sz w:val="18"/>
+          <w:szCs w:val="18"/>
+        </w:rPr>
+      </w:pPr>
+      <w:r>
+        <w:rPr>
+          <w:rFonts w:ascii="Verdana" w:hAnsi="Verdana" w:cstheme="majorBidi"/>
+          <w:sz w:val="18"/>
+          <w:szCs w:val="18"/>
+          <w:lang w:val="yo-NG"/>
+        </w:rPr>
+        <w:t>Application testing and bug fixes.</w:t>
+      </w:r>
+    </w:p>
+    <w:p>
+      <w:pPr>
+        <w:pStyle w:val="ListParagraph"/>
+        <w:numPr>
+          <w:ilvl w:val="0"/>
+          <w:numId w:val="4"/>
+        </w:numPr>
+        <w:spacing w:after="0" w:line="240" w:lineRule="auto"/>
+        <w:ind w:left="284" w:right="-447" w:hanging="284"/>
+        <w:jc w:val="both"/>
+        <w:rPr>
+          <w:rFonts w:ascii="Verdana" w:hAnsi="Verdana" w:cstheme="majorBidi"/>
+          <w:sz w:val="18"/>
+          <w:szCs w:val="18"/>
+        </w:rPr>
+      </w:pPr>
+      <w:r>
+        <w:rPr>
+          <w:rFonts w:ascii="Verdana" w:hAnsi="Verdana" w:cstheme="majorBidi"/>
+          <w:sz w:val="18"/>
+          <w:szCs w:val="18"/>
+          <w:lang w:val="yo-NG"/>
+        </w:rPr>
+        <w:t>Collobarate and brainstorm with other team members on product</w:t>
+      </w:r>
+      <w:r>
+        <w:rPr>
+          <w:rFonts w:ascii="Verdana" w:hAnsi="Verdana" w:cstheme="majorBidi"/>
+          <w:sz w:val="18"/>
+          <w:szCs w:val="18"/>
+          <w:lang w:val="yo-NG"/>
+        </w:rPr>
+        <w:t xml:space="preserve"> (application)</w:t>
+      </w:r>
+      <w:r>
+        <w:rPr>
+          <w:rFonts w:ascii="Verdana" w:hAnsi="Verdana" w:cstheme="majorBidi"/>
+          <w:sz w:val="18"/>
+          <w:szCs w:val="18"/>
+          <w:lang w:val="yo-NG"/>
+        </w:rPr>
+        <w:t xml:space="preserve"> designs.</w:t>
       </w:r>
     </w:p>
     <w:p>
@@ -2960,18 +3030,6 @@
         </w:rPr>
         <w:t>.</w:t>
       </w:r>
-    </w:p>
-    <w:p>
-      <w:pPr>
-        <w:pStyle w:val="ListParagraph"/>
-        <w:spacing w:after="0" w:line="240" w:lineRule="auto"/>
-        <w:ind w:left="993"/>
-        <w:rPr>
-          <w:rFonts w:ascii="Verdana" w:hAnsi="Verdana" w:cstheme="majorBidi"/>
-          <w:sz w:val="20"/>
-          <w:szCs w:val="20"/>
-        </w:rPr>
-      </w:pPr>
     </w:p>
     <w:p>
       <w:pPr>

</xml_diff>

<commit_message>
CV update April 2024
</commit_message>
<xml_diff>
--- a/abdulazeez_CV.docx
+++ b/abdulazeez_CV.docx
@@ -1,6 +1,6 @@
 
 <file path=word/document.xml><?xml version="1.0" encoding="utf-8"?>
-<w:document xmlns:wpc="http://schemas.microsoft.com/office/word/2010/wordprocessingCanvas" xmlns:cx="http://schemas.microsoft.com/office/drawing/2014/chartex" xmlns:cx1="http://schemas.microsoft.com/office/drawing/2015/9/8/chartex" xmlns:cx2="http://schemas.microsoft.com/office/drawing/2015/10/21/chartex" xmlns:cx3="http://schemas.microsoft.com/office/drawing/2016/5/9/chartex" xmlns:cx4="http://schemas.microsoft.com/office/drawing/2016/5/10/chartex" xmlns:cx5="http://schemas.microsoft.com/office/drawing/2016/5/11/chartex" xmlns:cx6="http://schemas.microsoft.com/office/drawing/2016/5/12/chartex" xmlns:cx7="http://schemas.microsoft.com/office/drawing/2016/5/13/chartex" xmlns:cx8="http://schemas.microsoft.com/office/drawing/2016/5/14/chartex" xmlns:mc="http://schemas.openxmlformats.org/markup-compatibility/2006" xmlns:aink="http://schemas.microsoft.com/office/drawing/2016/ink" xmlns:am3d="http://schemas.microsoft.com/office/drawing/2017/model3d" xmlns:o="urn:schemas-microsoft-com:office:office" xmlns:r="http://schemas.openxmlformats.org/officeDocument/2006/relationships" xmlns:m="http://schemas.openxmlformats.org/officeDocument/2006/math" xmlns:v="urn:schemas-microsoft-com:vml" xmlns:wp14="http://schemas.microsoft.com/office/word/2010/wordprocessingDrawing" xmlns:wp="http://schemas.openxmlformats.org/drawingml/2006/wordprocessingDrawing" xmlns:w10="urn:schemas-microsoft-com:office:word" xmlns:w="http://schemas.openxmlformats.org/wordprocessingml/2006/main" xmlns:w14="http://schemas.microsoft.com/office/word/2010/wordml" xmlns:w15="http://schemas.microsoft.com/office/word/2012/wordml" xmlns:w16cex="http://schemas.microsoft.com/office/word/2018/wordml/cex" xmlns:w16cid="http://schemas.microsoft.com/office/word/2016/wordml/cid" xmlns:w16="http://schemas.microsoft.com/office/word/2018/wordml" xmlns:w16se="http://schemas.microsoft.com/office/word/2015/wordml/symex" xmlns:wpg="http://schemas.microsoft.com/office/word/2010/wordprocessingGroup" xmlns:wpi="http://schemas.microsoft.com/office/word/2010/wordprocessingInk" xmlns:wne="http://schemas.microsoft.com/office/word/2006/wordml" xmlns:wps="http://schemas.microsoft.com/office/word/2010/wordprocessingShape" mc:Ignorable="w14 w15 w16se w16cid w16 w16cex wp14">
+<w:document xmlns:wpc="http://schemas.microsoft.com/office/word/2010/wordprocessingCanvas" xmlns:cx="http://schemas.microsoft.com/office/drawing/2014/chartex" xmlns:cx1="http://schemas.microsoft.com/office/drawing/2015/9/8/chartex" xmlns:cx2="http://schemas.microsoft.com/office/drawing/2015/10/21/chartex" xmlns:cx3="http://schemas.microsoft.com/office/drawing/2016/5/9/chartex" xmlns:cx4="http://schemas.microsoft.com/office/drawing/2016/5/10/chartex" xmlns:cx5="http://schemas.microsoft.com/office/drawing/2016/5/11/chartex" xmlns:cx6="http://schemas.microsoft.com/office/drawing/2016/5/12/chartex" xmlns:cx7="http://schemas.microsoft.com/office/drawing/2016/5/13/chartex" xmlns:cx8="http://schemas.microsoft.com/office/drawing/2016/5/14/chartex" xmlns:mc="http://schemas.openxmlformats.org/markup-compatibility/2006" xmlns:aink="http://schemas.microsoft.com/office/drawing/2016/ink" xmlns:am3d="http://schemas.microsoft.com/office/drawing/2017/model3d" xmlns:o="urn:schemas-microsoft-com:office:office" xmlns:oel="http://schemas.microsoft.com/office/2019/extlst" xmlns:r="http://schemas.openxmlformats.org/officeDocument/2006/relationships" xmlns:m="http://schemas.openxmlformats.org/officeDocument/2006/math" xmlns:v="urn:schemas-microsoft-com:vml" xmlns:wp14="http://schemas.microsoft.com/office/word/2010/wordprocessingDrawing" xmlns:wp="http://schemas.openxmlformats.org/drawingml/2006/wordprocessingDrawing" xmlns:w10="urn:schemas-microsoft-com:office:word" xmlns:w="http://schemas.openxmlformats.org/wordprocessingml/2006/main" xmlns:w14="http://schemas.microsoft.com/office/word/2010/wordml" xmlns:w15="http://schemas.microsoft.com/office/word/2012/wordml" xmlns:w16cex="http://schemas.microsoft.com/office/word/2018/wordml/cex" xmlns:w16cid="http://schemas.microsoft.com/office/word/2016/wordml/cid" xmlns:w16="http://schemas.microsoft.com/office/word/2018/wordml" xmlns:w16du="http://schemas.microsoft.com/office/word/2023/wordml/word16du" xmlns:w16sdtdh="http://schemas.microsoft.com/office/word/2020/wordml/sdtdatahash" xmlns:w16se="http://schemas.microsoft.com/office/word/2015/wordml/symex" xmlns:wpg="http://schemas.microsoft.com/office/word/2010/wordprocessingGroup" xmlns:wpi="http://schemas.microsoft.com/office/word/2010/wordprocessingInk" xmlns:wne="http://schemas.microsoft.com/office/word/2006/wordml" xmlns:wps="http://schemas.microsoft.com/office/word/2010/wordprocessingShape" mc:Ignorable="w14 w15 w16se w16cid w16 w16cex w16sdtdh w16du wp14">
   <w:body>
     <w:p>
       <w:pPr>
@@ -172,61 +172,78 @@
         </w:rPr>
         <w:t xml:space="preserve"> </w:t>
       </w:r>
-      <w:r>
-        <w:rPr>
-          <w:rStyle w:val="Hyperlink"/>
-          <w:rFonts w:ascii="Verdana" w:hAnsi="Verdana"/>
-          <w:bCs/>
-          <w:sz w:val="18"/>
-          <w:szCs w:val="18"/>
-          <w:u w:val="none"/>
-        </w:rPr>
-        <w:t>abdulazeez</w:t>
-      </w:r>
-      <w:r>
-        <w:rPr>
-          <w:rStyle w:val="Hyperlink"/>
-          <w:rFonts w:ascii="Verdana" w:hAnsi="Verdana"/>
-          <w:bCs/>
-          <w:sz w:val="18"/>
-          <w:szCs w:val="18"/>
-          <w:u w:val="none"/>
-          <w:lang w:val="yo-NG"/>
-        </w:rPr>
-        <w:t>tobi</w:t>
-      </w:r>
-      <w:r>
-        <w:rPr>
-          <w:rStyle w:val="Hyperlink"/>
-          <w:rFonts w:ascii="Verdana" w:hAnsi="Verdana"/>
-          <w:bCs/>
-          <w:sz w:val="18"/>
-          <w:szCs w:val="18"/>
-          <w:u w:val="none"/>
-        </w:rPr>
-        <w:t>bolarinwa@</w:t>
-      </w:r>
-      <w:r>
-        <w:rPr>
-          <w:rStyle w:val="Hyperlink"/>
-          <w:rFonts w:ascii="Verdana" w:hAnsi="Verdana"/>
-          <w:bCs/>
-          <w:sz w:val="18"/>
-          <w:szCs w:val="18"/>
-          <w:u w:val="none"/>
-          <w:lang w:val="yo-NG"/>
-        </w:rPr>
-        <w:t>gmail.com</w:t>
-      </w:r>
-      <w:r>
-        <w:rPr>
-          <w:rFonts w:ascii="Verdana" w:hAnsi="Verdana" w:cstheme="majorBidi"/>
-          <w:sz w:val="18"/>
-          <w:szCs w:val="18"/>
-        </w:rPr>
-        <w:t>|</w:t>
-      </w:r>
       <w:hyperlink r:id="rId8" w:history="1">
+        <w:r>
+          <w:rPr>
+            <w:rStyle w:val="Hyperlink"/>
+            <w:rFonts w:ascii="Verdana" w:hAnsi="Verdana"/>
+            <w:bCs/>
+            <w:sz w:val="18"/>
+            <w:szCs w:val="18"/>
+          </w:rPr>
+          <w:t>abdulazeez</w:t>
+        </w:r>
+        <w:r>
+          <w:rPr>
+            <w:rStyle w:val="Hyperlink"/>
+            <w:rFonts w:ascii="Verdana" w:hAnsi="Verdana"/>
+            <w:bCs/>
+            <w:sz w:val="18"/>
+            <w:szCs w:val="18"/>
+            <w:lang w:val="yo-NG"/>
+          </w:rPr>
+          <w:t>tobi</w:t>
+        </w:r>
+        <w:r>
+          <w:rPr>
+            <w:rStyle w:val="Hyperlink"/>
+            <w:rFonts w:ascii="Verdana" w:hAnsi="Verdana"/>
+            <w:bCs/>
+            <w:sz w:val="18"/>
+            <w:szCs w:val="18"/>
+          </w:rPr>
+          <w:t>bolarinwa@</w:t>
+        </w:r>
+        <w:r>
+          <w:rPr>
+            <w:rStyle w:val="Hyperlink"/>
+            <w:rFonts w:ascii="Verdana" w:hAnsi="Verdana"/>
+            <w:bCs/>
+            <w:sz w:val="18"/>
+            <w:szCs w:val="18"/>
+            <w:lang w:val="yo-NG"/>
+          </w:rPr>
+          <w:t>gmail.com</w:t>
+        </w:r>
+        <w:r>
+          <w:rPr>
+            <w:rStyle w:val="Hyperlink"/>
+            <w:rFonts w:ascii="Verdana" w:hAnsi="Verdana" w:cstheme="majorBidi"/>
+            <w:sz w:val="18"/>
+            <w:szCs w:val="18"/>
+          </w:rPr>
+          <w:t>|</w:t>
+        </w:r>
+      </w:hyperlink>
+      <w:r>
+        <w:rPr>
+          <w:rFonts w:ascii="Verdana" w:hAnsi="Verdana" w:cstheme="majorBidi"/>
+          <w:b/>
+          <w:bCs/>
+          <w:sz w:val="18"/>
+          <w:szCs w:val="18"/>
+        </w:rPr>
+        <w:t>LinkedIn:</w:t>
+      </w:r>
+      <w:r>
+        <w:rPr>
+          <w:rFonts w:ascii="Verdana" w:hAnsi="Verdana" w:cstheme="majorBidi"/>
+          <w:sz w:val="18"/>
+          <w:szCs w:val="18"/>
+        </w:rPr>
+        <w:t xml:space="preserve"> </w:t>
+      </w:r>
+      <w:hyperlink r:id="rId9" w:history="1">
         <w:r>
           <w:rPr>
             <w:rStyle w:val="Hyperlink"/>
@@ -263,7 +280,24 @@
         </w:rPr>
         <w:t xml:space="preserve"> </w:t>
       </w:r>
-      <w:hyperlink r:id="rId9" w:history="1">
+      <w:r>
+        <w:rPr>
+          <w:rFonts w:ascii="Verdana" w:hAnsi="Verdana" w:cstheme="majorBidi"/>
+          <w:b/>
+          <w:sz w:val="18"/>
+          <w:szCs w:val="18"/>
+        </w:rPr>
+        <w:t>GitHub:</w:t>
+      </w:r>
+      <w:r>
+        <w:rPr>
+          <w:rFonts w:ascii="Verdana" w:hAnsi="Verdana" w:cstheme="majorBidi"/>
+          <w:sz w:val="18"/>
+          <w:szCs w:val="18"/>
+        </w:rPr>
+        <w:t xml:space="preserve"> </w:t>
+      </w:r>
+      <w:hyperlink r:id="rId10" w:history="1">
         <w:r>
           <w:rPr>
             <w:rStyle w:val="Hyperlink"/>
@@ -376,23 +410,19 @@
       <w:r>
         <w:rPr>
           <w:rFonts w:ascii="Verdana" w:hAnsi="Verdana" w:cstheme="majorBidi"/>
-          <w:b/>
-          <w:bCs/>
-          <w:noProof/>
-          <w:color w:val="5B9BD5" w:themeColor="accent1"/>
-          <w:sz w:val="20"/>
-          <w:szCs w:val="20"/>
+          <w:sz w:val="18"/>
+          <w:szCs w:val="18"/>
         </w:rPr>
         <mc:AlternateContent>
           <mc:Choice Requires="wpg">
             <w:drawing>
-              <wp:anchor distT="0" distB="0" distL="114300" distR="114300" simplePos="0" relativeHeight="251747840" behindDoc="0" locked="0" layoutInCell="1" allowOverlap="1" wp14:anchorId="1CC79E1D" wp14:editId="27F71ECD">
+              <wp:anchor distT="0" distB="0" distL="114300" distR="114300" simplePos="0" relativeHeight="251747840" behindDoc="0" locked="0" layoutInCell="1" allowOverlap="1" wp14:anchorId="1CC79E1D" wp14:editId="3DE2D681">
                 <wp:simplePos x="0" y="0"/>
                 <wp:positionH relativeFrom="leftMargin">
                   <wp:posOffset>304800</wp:posOffset>
                 </wp:positionH>
                 <wp:positionV relativeFrom="paragraph">
-                  <wp:posOffset>318770</wp:posOffset>
+                  <wp:posOffset>594995</wp:posOffset>
                 </wp:positionV>
                 <wp:extent cx="287655" cy="287655"/>
                 <wp:effectExtent l="0" t="0" r="17145" b="17145"/>
@@ -464,13 +494,13 @@
                           </pic:cNvPicPr>
                         </pic:nvPicPr>
                         <pic:blipFill>
-                          <a:blip r:embed="rId10" cstate="print">
+                          <a:blip r:embed="rId11" cstate="print">
                             <a:extLst>
                               <a:ext uri="{28A0092B-C50C-407E-A947-70E740481C1C}">
                                 <a14:useLocalDpi xmlns:a14="http://schemas.microsoft.com/office/drawing/2010/main" val="0"/>
                               </a:ext>
                               <a:ext uri="{96DAC541-7B7A-43D3-8B79-37D633B846F1}">
-                                <asvg:svgBlip xmlns:asvg="http://schemas.microsoft.com/office/drawing/2016/SVG/main" r:embed="rId11"/>
+                                <asvg:svgBlip xmlns:asvg="http://schemas.microsoft.com/office/drawing/2016/SVG/main" r:embed="rId12"/>
                               </a:ext>
                             </a:extLst>
                           </a:blip>
@@ -502,7 +532,7 @@
           </mc:Choice>
           <mc:Fallback>
             <w:pict>
-              <v:group w14:anchorId="36CABC71" id="Group 76" o:spid="_x0000_s1026" style="position:absolute;margin-left:24pt;margin-top:25.1pt;width:22.65pt;height:22.65pt;z-index:251747840;mso-position-horizontal-relative:left-margin-area;mso-width-relative:margin;mso-height-relative:margin" coordsize="390525,381000" o:gfxdata="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">
+              <v:group w14:anchorId="682CA9A2" id="Group 76" o:spid="_x0000_s1026" style="position:absolute;margin-left:24pt;margin-top:46.85pt;width:22.65pt;height:22.65pt;z-index:251747840;mso-position-horizontal-relative:left-margin-area;mso-width-relative:margin;mso-height-relative:margin" coordsize="390525,381000" o:gfxdata="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">
                 <v:oval id="Oval 13" o:spid="_x0000_s1027" style="position:absolute;width:390525;height:381000;visibility:visible;mso-wrap-style:square;v-text-anchor:middle" o:gfxdata="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" fillcolor="#5b9bd5 [3204]" strokecolor="#d8d8d8 [2732]" strokeweight="2pt">
                   <v:stroke joinstyle="miter"/>
                 </v:oval>
@@ -525,7 +555,7 @@
                   <v:path o:extrusionok="f" gradientshapeok="t" o:connecttype="rect"/>
                   <o:lock v:ext="edit" aspectratio="t"/>
                 </v:shapetype>
-                <v:shape id="Graphic 75" o:spid="_x0000_s1028" type="#_x0000_t75" alt="Briefcase" style="position:absolute;left:47625;top:25499;width:287656;height:287655;visibility:visible;mso-wrap-style:square" o:gfxdata="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">
+                <v:shape id="Graphic 75" o:spid="_x0000_s1028" type="#_x0000_t75" alt="Briefcase" style="position:absolute;left:47625;top:25499;width:287656;height:287655;visibility:visible;mso-wrap-style:square" o:gfxdata="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">
                   <v:imagedata r:id="rId13" o:title="Briefcase"/>
                 </v:shape>
                 <w10:wrap anchorx="margin"/>
@@ -537,20 +567,19 @@
       <w:r>
         <w:rPr>
           <w:rFonts w:ascii="Verdana" w:hAnsi="Verdana" w:cstheme="majorBidi"/>
-          <w:noProof/>
           <w:sz w:val="18"/>
           <w:szCs w:val="18"/>
         </w:rPr>
         <mc:AlternateContent>
           <mc:Choice Requires="wps">
             <w:drawing>
-              <wp:anchor distT="0" distB="0" distL="114300" distR="114300" simplePos="0" relativeHeight="251777536" behindDoc="0" locked="0" layoutInCell="1" allowOverlap="1" wp14:anchorId="75DE546B" wp14:editId="4E6557F1">
+              <wp:anchor distT="0" distB="0" distL="114300" distR="114300" simplePos="0" relativeHeight="251777536" behindDoc="0" locked="0" layoutInCell="1" allowOverlap="1" wp14:anchorId="75DE546B" wp14:editId="1801BF1A">
                 <wp:simplePos x="0" y="0"/>
                 <wp:positionH relativeFrom="margin">
                   <wp:posOffset>-29210</wp:posOffset>
                 </wp:positionH>
                 <wp:positionV relativeFrom="paragraph">
-                  <wp:posOffset>317500</wp:posOffset>
+                  <wp:posOffset>574675</wp:posOffset>
                 </wp:positionV>
                 <wp:extent cx="6296025" cy="12065"/>
                 <wp:effectExtent l="0" t="0" r="28575" b="26035"/>
@@ -599,7 +628,7 @@
           </mc:Choice>
           <mc:Fallback>
             <w:pict>
-              <v:line w14:anchorId="1ADDED6A" id="Straight Connector 96" o:spid="_x0000_s1026" style="position:absolute;flip:y;z-index:251777536;visibility:visible;mso-wrap-style:square;mso-width-percent:0;mso-wrap-distance-left:9pt;mso-wrap-distance-top:0;mso-wrap-distance-right:9pt;mso-wrap-distance-bottom:0;mso-position-horizontal:absolute;mso-position-horizontal-relative:margin;mso-position-vertical:absolute;mso-position-vertical-relative:text;mso-width-percent:0;mso-width-relative:margin" from="-2.3pt,25pt" to="493.45pt,25.95pt" o:gfxdata="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" strokecolor="#5b9bd5 [3204]" strokeweight="1.75pt">
+              <v:line w14:anchorId="576CD70F" id="Straight Connector 96" o:spid="_x0000_s1026" style="position:absolute;flip:y;z-index:251777536;visibility:visible;mso-wrap-style:square;mso-width-percent:0;mso-wrap-distance-left:9pt;mso-wrap-distance-top:0;mso-wrap-distance-right:9pt;mso-wrap-distance-bottom:0;mso-position-horizontal:absolute;mso-position-horizontal-relative:margin;mso-position-vertical:absolute;mso-position-vertical-relative:text;mso-width-percent:0;mso-width-relative:margin" from="-2.3pt,45.25pt" to="493.45pt,46.2pt" o:gfxdata="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" strokecolor="#5b9bd5 [3204]" strokeweight="1.75pt">
                 <v:stroke dashstyle="1 1" joinstyle="miter"/>
                 <w10:wrap anchorx="margin"/>
               </v:line>
@@ -613,31 +642,23 @@
           <w:sz w:val="18"/>
           <w:szCs w:val="18"/>
         </w:rPr>
-        <w:t>A young IT enthusiast who</w:t>
-      </w:r>
-      <w:r>
-        <w:rPr>
-          <w:rFonts w:ascii="Verdana" w:hAnsi="Verdana" w:cstheme="majorBidi"/>
-          <w:sz w:val="18"/>
-          <w:szCs w:val="18"/>
-        </w:rPr>
-        <w:t xml:space="preserve"> </w:t>
-      </w:r>
-      <w:r>
-        <w:rPr>
-          <w:rFonts w:ascii="Verdana" w:hAnsi="Verdana" w:cstheme="majorBidi"/>
-          <w:sz w:val="18"/>
-          <w:szCs w:val="18"/>
-        </w:rPr>
-        <w:t>i</w:t>
-      </w:r>
-      <w:r>
-        <w:rPr>
-          <w:rFonts w:ascii="Verdana" w:hAnsi="Verdana" w:cstheme="majorBidi"/>
-          <w:sz w:val="18"/>
-          <w:szCs w:val="18"/>
-        </w:rPr>
-        <w:t>s always motivated by challenges, aspires to become a seasoned IT Professional and to positively influence humanity.</w:t>
+        <w:t xml:space="preserve">Proactive and performance-driven .NET Software Engineer </w:t>
+      </w:r>
+      <w:r>
+        <w:rPr>
+          <w:rFonts w:ascii="Verdana" w:hAnsi="Verdana" w:cstheme="majorBidi"/>
+          <w:sz w:val="18"/>
+          <w:szCs w:val="18"/>
+        </w:rPr>
+        <w:t>with</w:t>
+      </w:r>
+      <w:r>
+        <w:rPr>
+          <w:rFonts w:ascii="Verdana" w:hAnsi="Verdana" w:cstheme="majorBidi"/>
+          <w:sz w:val="18"/>
+          <w:szCs w:val="18"/>
+        </w:rPr>
+        <w:t xml:space="preserve"> over 5 years of expertise in crafting and deploying innovative software solutions. Skilled in harnessing .NET technologies to enhance workflows, boost productivity, and propel business expansion. Exceptional at teaming up with diverse groups to produce top-notch software solutions under demanding timelines.</w:t>
       </w:r>
     </w:p>
     <w:p>
@@ -694,16 +715,16 @@
         <mc:AlternateContent>
           <mc:Choice Requires="wps">
             <w:drawing>
-              <wp:anchor distT="0" distB="0" distL="114300" distR="114300" simplePos="0" relativeHeight="251785728" behindDoc="0" locked="0" layoutInCell="1" allowOverlap="1" wp14:anchorId="60184883" wp14:editId="587324CA">
+              <wp:anchor distT="0" distB="0" distL="114300" distR="114300" simplePos="0" relativeHeight="251785728" behindDoc="0" locked="0" layoutInCell="1" allowOverlap="1" wp14:anchorId="60184883" wp14:editId="3B2F37BD">
                 <wp:simplePos x="0" y="0"/>
                 <wp:positionH relativeFrom="column">
-                  <wp:posOffset>-194640</wp:posOffset>
+                  <wp:posOffset>-191135</wp:posOffset>
                 </wp:positionH>
                 <wp:positionV relativeFrom="paragraph">
-                  <wp:posOffset>75870</wp:posOffset>
+                  <wp:posOffset>75565</wp:posOffset>
                 </wp:positionV>
-                <wp:extent cx="0" cy="3789121"/>
-                <wp:effectExtent l="95250" t="95250" r="95250" b="20955"/>
+                <wp:extent cx="0" cy="5467350"/>
+                <wp:effectExtent l="95250" t="95250" r="95250" b="19050"/>
                 <wp:wrapNone/>
                 <wp:docPr id="3" name="Straight Connector 3"/>
                 <wp:cNvGraphicFramePr/>
@@ -714,7 +735,7 @@
                       <wps:spPr>
                         <a:xfrm flipH="1">
                           <a:off x="0" y="0"/>
-                          <a:ext cx="0" cy="3789121"/>
+                          <a:ext cx="0" cy="5467350"/>
                         </a:xfrm>
                         <a:prstGeom prst="line">
                           <a:avLst/>
@@ -758,7 +779,7 @@
           </mc:Choice>
           <mc:Fallback>
             <w:pict>
-              <v:line w14:anchorId="57BD940B" id="Straight Connector 3" o:spid="_x0000_s1026" style="position:absolute;flip:x;z-index:251785728;visibility:visible;mso-wrap-style:square;mso-width-percent:0;mso-height-percent:0;mso-wrap-distance-left:9pt;mso-wrap-distance-top:0;mso-wrap-distance-right:9pt;mso-wrap-distance-bottom:0;mso-position-horizontal:absolute;mso-position-horizontal-relative:text;mso-position-vertical:absolute;mso-position-vertical-relative:text;mso-width-percent:0;mso-height-percent:0;mso-width-relative:margin;mso-height-relative:margin" from="-15.35pt,5.95pt" to="-15.35pt,304.3pt" o:gfxdata="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" strokecolor="#5b9bd5 [3204]" strokeweight="2.5pt">
+              <v:line w14:anchorId="6C0C77F1" id="Straight Connector 3" o:spid="_x0000_s1026" style="position:absolute;flip:x;z-index:251785728;visibility:visible;mso-wrap-style:square;mso-width-percent:0;mso-height-percent:0;mso-wrap-distance-left:9pt;mso-wrap-distance-top:0;mso-wrap-distance-right:9pt;mso-wrap-distance-bottom:0;mso-position-horizontal:absolute;mso-position-horizontal-relative:text;mso-position-vertical:absolute;mso-position-vertical-relative:text;mso-width-percent:0;mso-height-percent:0;mso-width-relative:margin;mso-height-relative:margin" from="-15.05pt,5.95pt" to="-15.05pt,436.45pt" o:gfxdata="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" strokecolor="#5b9bd5 [3204]" strokeweight="2.5pt">
                 <v:stroke dashstyle="1 1" startarrow="oval" startarrowwidth="wide" startarrowlength="long" endarrowwidth="wide" endarrowlength="long" joinstyle="miter" endcap="round"/>
               </v:line>
             </w:pict>
@@ -776,6 +797,39 @@
         </w:rPr>
         <w:t>Software Development Engineer</w:t>
       </w:r>
+      <w:r>
+        <w:rPr>
+          <w:rFonts w:ascii="Verdana" w:hAnsi="Verdana" w:cstheme="majorBidi"/>
+          <w:b/>
+          <w:bCs/>
+          <w:noProof/>
+          <w:sz w:val="20"/>
+          <w:szCs w:val="20"/>
+        </w:rPr>
+        <w:t xml:space="preserve"> (.N</w:t>
+      </w:r>
+      <w:r>
+        <w:rPr>
+          <w:rFonts w:ascii="Verdana" w:hAnsi="Verdana" w:cstheme="majorBidi"/>
+          <w:b/>
+          <w:bCs/>
+          <w:noProof/>
+          <w:sz w:val="20"/>
+          <w:szCs w:val="20"/>
+        </w:rPr>
+        <w:t>ET</w:t>
+      </w:r>
+      <w:r>
+        <w:rPr>
+          <w:rFonts w:ascii="Verdana" w:hAnsi="Verdana" w:cstheme="majorBidi"/>
+          <w:b/>
+          <w:bCs/>
+          <w:noProof/>
+          <w:sz w:val="20"/>
+          <w:szCs w:val="20"/>
+        </w:rPr>
+        <w:t>)</w:t>
+      </w:r>
     </w:p>
     <w:p>
       <w:pPr>
@@ -915,23 +969,15 @@
           <w:sz w:val="18"/>
           <w:szCs w:val="18"/>
         </w:rPr>
-        <w:t>Automated the company’s daily scrum/ticket submission with Microsoft Blazor Server and consumption of Rest API endpoints</w:t>
-      </w:r>
-      <w:r>
-        <w:rPr>
-          <w:rFonts w:ascii="Verdana" w:hAnsi="Verdana" w:cstheme="majorBidi"/>
-          <w:sz w:val="18"/>
-          <w:szCs w:val="18"/>
-        </w:rPr>
-        <w:t>,</w:t>
-      </w:r>
-      <w:r>
-        <w:rPr>
-          <w:rFonts w:ascii="Verdana" w:hAnsi="Verdana" w:cstheme="majorBidi"/>
-          <w:sz w:val="18"/>
-          <w:szCs w:val="18"/>
-        </w:rPr>
-        <w:t xml:space="preserve"> and integrated it with the company’s existing Employee Self Service (ESS) Portal.</w:t>
+        <w:t>Streamlined</w:t>
+      </w:r>
+      <w:r>
+        <w:rPr>
+          <w:rFonts w:ascii="Verdana" w:hAnsi="Verdana" w:cstheme="majorBidi"/>
+          <w:sz w:val="18"/>
+          <w:szCs w:val="18"/>
+        </w:rPr>
+        <w:t xml:space="preserve"> the company's daily scrum and ticket submission processes using Microsoft Blazor Server, REST API endpoints, and seamlessly integrated it with the Employee Self Service (ESS) Portal.</w:t>
       </w:r>
     </w:p>
     <w:p>
@@ -956,7 +1002,74 @@
           <w:sz w:val="18"/>
           <w:szCs w:val="18"/>
         </w:rPr>
-        <w:t>Worked on creating a real-time market terminal (that interfaces with the Financial Information eXchange - FIX) with Trading capabilities using Blazor Server and Websocket.</w:t>
+        <w:t xml:space="preserve">Spearheaded the development and maintenance of the InfoWARE Market Terminal (IMDT), a cutting-edge trading and analytics platform interfacing with the Financial Information eXchange (FIX). Leveraged Blazor Server and </w:t>
+      </w:r>
+      <w:r>
+        <w:rPr>
+          <w:rFonts w:ascii="Verdana" w:hAnsi="Verdana" w:cstheme="majorBidi"/>
+          <w:sz w:val="18"/>
+          <w:szCs w:val="18"/>
+        </w:rPr>
+        <w:t>WebSocket</w:t>
+      </w:r>
+      <w:r>
+        <w:rPr>
+          <w:rFonts w:ascii="Verdana" w:hAnsi="Verdana" w:cstheme="majorBidi"/>
+          <w:sz w:val="18"/>
+          <w:szCs w:val="18"/>
+        </w:rPr>
+        <w:t xml:space="preserve"> technologies to deliver cloud-powered, real-time market data, one-click integration, and an intuitive user experience (Visit:</w:t>
+      </w:r>
+      <w:r>
+        <w:rPr>
+          <w:rFonts w:ascii="Verdana" w:hAnsi="Verdana" w:cstheme="majorBidi"/>
+          <w:sz w:val="18"/>
+          <w:szCs w:val="18"/>
+        </w:rPr>
+        <w:t xml:space="preserve"> [IMDT](</w:t>
+      </w:r>
+      <w:hyperlink r:id="rId14" w:history="1">
+        <w:r>
+          <w:rPr>
+            <w:rStyle w:val="Hyperlink"/>
+            <w:rFonts w:ascii="Verdana" w:hAnsi="Verdana" w:cstheme="majorBidi"/>
+            <w:sz w:val="18"/>
+            <w:szCs w:val="18"/>
+          </w:rPr>
+          <w:t>https://imdt.infowarelimited.com</w:t>
+        </w:r>
+      </w:hyperlink>
+      <w:r>
+        <w:rPr>
+          <w:rFonts w:ascii="Verdana" w:hAnsi="Verdana" w:cstheme="majorBidi"/>
+          <w:sz w:val="18"/>
+          <w:szCs w:val="18"/>
+        </w:rPr>
+        <w:t>)</w:t>
+      </w:r>
+      <w:r>
+        <w:rPr>
+          <w:rFonts w:ascii="Verdana" w:hAnsi="Verdana" w:cstheme="majorBidi"/>
+          <w:sz w:val="18"/>
+          <w:szCs w:val="18"/>
+        </w:rPr>
+        <w:t>)</w:t>
+      </w:r>
+      <w:r>
+        <w:rPr>
+          <w:rFonts w:ascii="Verdana" w:hAnsi="Verdana" w:cstheme="majorBidi"/>
+          <w:sz w:val="18"/>
+          <w:szCs w:val="18"/>
+        </w:rPr>
+        <w:t>.</w:t>
+      </w:r>
+      <w:r>
+        <w:rPr>
+          <w:rFonts w:ascii="Verdana" w:hAnsi="Verdana" w:cstheme="majorBidi"/>
+          <w:sz w:val="18"/>
+          <w:szCs w:val="18"/>
+        </w:rPr>
+        <w:t xml:space="preserve"> </w:t>
       </w:r>
     </w:p>
     <w:p>
@@ -981,7 +1094,15 @@
           <w:sz w:val="18"/>
           <w:szCs w:val="18"/>
         </w:rPr>
-        <w:t>Regular improvement of company Application User Interfaces based on user feedbacks.</w:t>
+        <w:t>Continuously enhanced application user interfaces based on valuable user feedback</w:t>
+      </w:r>
+      <w:r>
+        <w:rPr>
+          <w:rFonts w:ascii="Verdana" w:hAnsi="Verdana" w:cstheme="majorBidi"/>
+          <w:sz w:val="18"/>
+          <w:szCs w:val="18"/>
+        </w:rPr>
+        <w:t>.</w:t>
       </w:r>
     </w:p>
     <w:p>
@@ -1006,9 +1127,25 @@
           <w:sz w:val="18"/>
           <w:szCs w:val="18"/>
         </w:rPr>
-        <w:t>Revamped the look and feel of the company’s Finance Portal (</w:t>
-      </w:r>
-      <w:hyperlink r:id="rId14" w:history="1">
+        <w:t xml:space="preserve">Transformed the aesthetics and functionality of the company's Finance Portal to enhance user engagement (Visit: [Finance </w:t>
+      </w:r>
+      <w:r>
+        <w:rPr>
+          <w:rFonts w:ascii="Verdana" w:hAnsi="Verdana" w:cstheme="majorBidi"/>
+          <w:sz w:val="18"/>
+          <w:szCs w:val="18"/>
+        </w:rPr>
+        <w:t>Portal]</w:t>
+      </w:r>
+      <w:r>
+        <w:rPr>
+          <w:rFonts w:ascii="Verdana" w:hAnsi="Verdana" w:cstheme="majorBidi"/>
+          <w:sz w:val="18"/>
+          <w:szCs w:val="18"/>
+        </w:rPr>
+        <w:t xml:space="preserve"> (</w:t>
+      </w:r>
+      <w:hyperlink r:id="rId15" w:history="1">
         <w:r>
           <w:rPr>
             <w:rStyle w:val="Hyperlink"/>
@@ -1025,7 +1162,7 @@
           <w:sz w:val="18"/>
           <w:szCs w:val="18"/>
         </w:rPr>
-        <w:t>)</w:t>
+        <w:t>))</w:t>
       </w:r>
     </w:p>
     <w:p>
@@ -1050,9 +1187,57 @@
           <w:sz w:val="18"/>
           <w:szCs w:val="18"/>
         </w:rPr>
-        <w:t>Design, development and continuous improvement of the company’s unified trading App – IDIA Trader (</w:t>
-      </w:r>
-      <w:hyperlink r:id="rId15" w:history="1">
+        <w:t>Architected and maintained the IDIA Trader platform, a MetaTrader-like unified trading web application, ensuring</w:t>
+      </w:r>
+      <w:r>
+        <w:rPr>
+          <w:rFonts w:ascii="Verdana" w:hAnsi="Verdana" w:cstheme="majorBidi"/>
+          <w:sz w:val="18"/>
+          <w:szCs w:val="18"/>
+        </w:rPr>
+        <w:t xml:space="preserve"> </w:t>
+      </w:r>
+      <w:r>
+        <w:rPr>
+          <w:rFonts w:ascii="Verdana" w:hAnsi="Verdana" w:cstheme="majorBidi"/>
+          <w:sz w:val="18"/>
+          <w:szCs w:val="18"/>
+        </w:rPr>
+        <w:t>consistent improvements and robust</w:t>
+      </w:r>
+      <w:r>
+        <w:rPr>
+          <w:rFonts w:ascii="Verdana" w:hAnsi="Verdana" w:cstheme="majorBidi"/>
+          <w:sz w:val="18"/>
+          <w:szCs w:val="18"/>
+        </w:rPr>
+        <w:t xml:space="preserve"> </w:t>
+      </w:r>
+      <w:r>
+        <w:rPr>
+          <w:rFonts w:ascii="Verdana" w:hAnsi="Verdana" w:cstheme="majorBidi"/>
+          <w:sz w:val="18"/>
+          <w:szCs w:val="18"/>
+        </w:rPr>
+        <w:t>performance (Visit: [IDIA Trader]</w:t>
+      </w:r>
+      <w:r>
+        <w:rPr>
+          <w:rFonts w:ascii="Verdana" w:hAnsi="Verdana" w:cstheme="majorBidi"/>
+          <w:sz w:val="18"/>
+          <w:szCs w:val="18"/>
+        </w:rPr>
+        <w:t xml:space="preserve"> </w:t>
+      </w:r>
+      <w:r>
+        <w:rPr>
+          <w:rFonts w:ascii="Verdana" w:hAnsi="Verdana" w:cstheme="majorBidi"/>
+          <w:sz w:val="18"/>
+          <w:szCs w:val="18"/>
+        </w:rPr>
+        <w:t>(</w:t>
+      </w:r>
+      <w:hyperlink r:id="rId16" w:history="1">
         <w:r>
           <w:rPr>
             <w:rStyle w:val="Hyperlink"/>
@@ -1060,7 +1245,7 @@
             <w:sz w:val="18"/>
             <w:szCs w:val="18"/>
           </w:rPr>
-          <w:t>https://svcs.infowarelimited.com/IWIdiaTrader</w:t>
+          <w:t>https://svcs.infowarelimited.com/IWIdiaTrader)</w:t>
         </w:r>
       </w:hyperlink>
       <w:r>
@@ -1070,6 +1255,14 @@
           <w:szCs w:val="18"/>
         </w:rPr>
         <w:t>)</w:t>
+      </w:r>
+      <w:r>
+        <w:rPr>
+          <w:rFonts w:ascii="Verdana" w:hAnsi="Verdana" w:cstheme="majorBidi"/>
+          <w:sz w:val="18"/>
+          <w:szCs w:val="18"/>
+        </w:rPr>
+        <w:t>.</w:t>
       </w:r>
     </w:p>
     <w:p>
@@ -1094,33 +1287,9 @@
           <w:sz w:val="18"/>
           <w:szCs w:val="18"/>
         </w:rPr>
-        <w:t>Design, development and continuous improvement of the company</w:t>
-      </w:r>
-      <w:r>
-        <w:rPr>
-          <w:rFonts w:ascii="Verdana" w:hAnsi="Verdana" w:cstheme="majorBidi"/>
-          <w:sz w:val="18"/>
-          <w:szCs w:val="18"/>
-        </w:rPr>
-        <w:t>’s</w:t>
-      </w:r>
-      <w:r>
-        <w:rPr>
-          <w:rFonts w:ascii="Verdana" w:hAnsi="Verdana" w:cstheme="majorBidi"/>
-          <w:sz w:val="18"/>
-          <w:szCs w:val="18"/>
-        </w:rPr>
-        <w:t xml:space="preserve"> client (Bancorp)’s unified trading App – Bancorp TradePal</w:t>
-      </w:r>
-      <w:r>
-        <w:rPr>
-          <w:rFonts w:ascii="Verdana" w:hAnsi="Verdana" w:cstheme="majorBidi"/>
-          <w:sz w:val="18"/>
-          <w:szCs w:val="18"/>
-        </w:rPr>
-        <w:t xml:space="preserve"> (</w:t>
-      </w:r>
-      <w:hyperlink r:id="rId16" w:history="1">
+        <w:t>Engineered Bancorp TradePal, a unified trading app tailored for Bancorp clients, focusing on user-centric design and trading efficiency (Visit: [Bancorp TradePal](</w:t>
+      </w:r>
+      <w:hyperlink r:id="rId17" w:history="1">
         <w:r>
           <w:rPr>
             <w:rStyle w:val="Hyperlink"/>
@@ -1137,7 +1306,7 @@
           <w:sz w:val="18"/>
           <w:szCs w:val="18"/>
         </w:rPr>
-        <w:t>)</w:t>
+        <w:t>))</w:t>
       </w:r>
     </w:p>
     <w:p>
@@ -1163,16 +1332,7 @@
           <w:szCs w:val="18"/>
           <w:lang w:val="yo-NG"/>
         </w:rPr>
-        <w:t>Created Trading Signals/Stock Screener application – an application that gives an overview of trading bullish and bearish technical indicators</w:t>
-      </w:r>
-      <w:r>
-        <w:rPr>
-          <w:rFonts w:ascii="Verdana" w:hAnsi="Verdana" w:cstheme="majorBidi"/>
-          <w:sz w:val="18"/>
-          <w:szCs w:val="18"/>
-          <w:lang w:val="yo-NG"/>
-        </w:rPr>
-        <w:t xml:space="preserve"> and other stock trading information</w:t>
+        <w:t>Developed a Trading Signals/Stock Screener application, empowering users with comprehensive insights into bullish and bearish technical indicators for informed trading decisions</w:t>
       </w:r>
       <w:r>
         <w:rPr>
@@ -1206,9 +1366,9 @@
           <w:sz w:val="18"/>
           <w:szCs w:val="18"/>
         </w:rPr>
-        <w:t>Revamped and improved the company’s Customer Relationship Management (CRM) Portal (</w:t>
-      </w:r>
-      <w:hyperlink r:id="rId17" w:history="1">
+        <w:t>Revitalized the company's Customer Relationship Management (CRM) Portal, elevating user experience and driving increased client satisfaction (Visit: [CRM Portal](</w:t>
+      </w:r>
+      <w:hyperlink r:id="rId18" w:history="1">
         <w:r>
           <w:rPr>
             <w:rStyle w:val="Hyperlink"/>
@@ -1224,17 +1384,8 @@
           <w:rFonts w:ascii="Verdana" w:hAnsi="Verdana" w:cstheme="majorBidi"/>
           <w:sz w:val="18"/>
           <w:szCs w:val="18"/>
-          <w:lang w:val="yo-NG"/>
-        </w:rPr>
-        <w:t>)</w:t>
-      </w:r>
-      <w:r>
-        <w:rPr>
-          <w:rFonts w:ascii="Verdana" w:hAnsi="Verdana" w:cstheme="majorBidi"/>
-          <w:sz w:val="18"/>
-          <w:szCs w:val="18"/>
-        </w:rPr>
-        <w:t>.</w:t>
+        </w:rPr>
+        <w:t>))</w:t>
       </w:r>
     </w:p>
     <w:p>
@@ -1259,9 +1410,33 @@
           <w:sz w:val="18"/>
           <w:szCs w:val="18"/>
         </w:rPr>
-        <w:t>Created an Online Assessment Portal for in-house and customer use (</w:t>
-      </w:r>
-      <w:hyperlink r:id="rId18" w:history="1">
+        <w:t>Developed an Online Assessment Portal tailored for both in-house and customer utilization</w:t>
+      </w:r>
+      <w:r>
+        <w:rPr>
+          <w:rFonts w:ascii="Verdana" w:hAnsi="Verdana" w:cstheme="majorBidi"/>
+          <w:sz w:val="18"/>
+          <w:szCs w:val="18"/>
+        </w:rPr>
+        <w:t xml:space="preserve"> </w:t>
+      </w:r>
+      <w:r>
+        <w:rPr>
+          <w:rFonts w:ascii="Verdana" w:hAnsi="Verdana" w:cstheme="majorBidi"/>
+          <w:sz w:val="18"/>
+          <w:szCs w:val="18"/>
+        </w:rPr>
+        <w:t>(</w:t>
+      </w:r>
+      <w:r>
+        <w:rPr>
+          <w:rFonts w:ascii="Verdana" w:hAnsi="Verdana" w:cstheme="majorBidi"/>
+          <w:sz w:val="18"/>
+          <w:szCs w:val="18"/>
+        </w:rPr>
+        <w:t xml:space="preserve">Visit: </w:t>
+      </w:r>
+      <w:hyperlink r:id="rId19" w:history="1">
         <w:r>
           <w:rPr>
             <w:rStyle w:val="Hyperlink"/>
@@ -1281,6 +1456,15 @@
         </w:rPr>
         <w:t>)</w:t>
       </w:r>
+      <w:r>
+        <w:rPr>
+          <w:rFonts w:ascii="Verdana" w:hAnsi="Verdana" w:cstheme="majorBidi"/>
+          <w:sz w:val="18"/>
+          <w:szCs w:val="18"/>
+          <w:lang w:val="yo-NG"/>
+        </w:rPr>
+        <w:t>.</w:t>
+      </w:r>
     </w:p>
     <w:p>
       <w:pPr>
@@ -1305,7 +1489,7 @@
           <w:szCs w:val="18"/>
           <w:lang w:val="yo-NG"/>
         </w:rPr>
-        <w:t xml:space="preserve">Created a Graph/Chart </w:t>
+        <w:t>Engineered and maintained a versatile Graph/Chart as a service project, readily integrable into various company and client applications</w:t>
       </w:r>
       <w:r>
         <w:rPr>
@@ -1314,70 +1498,7 @@
           <w:szCs w:val="18"/>
           <w:lang w:val="yo-NG"/>
         </w:rPr>
-        <w:t>a</w:t>
-      </w:r>
-      <w:r>
-        <w:rPr>
-          <w:rFonts w:ascii="Verdana" w:hAnsi="Verdana" w:cstheme="majorBidi"/>
-          <w:sz w:val="18"/>
-          <w:szCs w:val="18"/>
-          <w:lang w:val="yo-NG"/>
-        </w:rPr>
-        <w:t xml:space="preserve">s a service project – to be plugged </w:t>
-      </w:r>
-      <w:r>
-        <w:rPr>
-          <w:rFonts w:ascii="Verdana" w:hAnsi="Verdana" w:cstheme="majorBidi"/>
-          <w:sz w:val="18"/>
-          <w:szCs w:val="18"/>
-          <w:lang w:val="yo-NG"/>
-        </w:rPr>
-        <w:t>in</w:t>
-      </w:r>
-      <w:r>
-        <w:rPr>
-          <w:rFonts w:ascii="Verdana" w:hAnsi="Verdana" w:cstheme="majorBidi"/>
-          <w:sz w:val="18"/>
-          <w:szCs w:val="18"/>
-          <w:lang w:val="yo-NG"/>
-        </w:rPr>
-        <w:t xml:space="preserve">to </w:t>
-      </w:r>
-      <w:r>
-        <w:rPr>
-          <w:rFonts w:ascii="Verdana" w:hAnsi="Verdana" w:cstheme="majorBidi"/>
-          <w:sz w:val="18"/>
-          <w:szCs w:val="18"/>
-          <w:lang w:val="yo-NG"/>
-        </w:rPr>
-        <w:t xml:space="preserve">the </w:t>
-      </w:r>
-      <w:r>
-        <w:rPr>
-          <w:rFonts w:ascii="Verdana" w:hAnsi="Verdana" w:cstheme="majorBidi"/>
-          <w:sz w:val="18"/>
-          <w:szCs w:val="18"/>
-          <w:lang w:val="yo-NG"/>
-        </w:rPr>
-        <w:t xml:space="preserve">company’s </w:t>
-      </w:r>
-      <w:r>
-        <w:rPr>
-          <w:rFonts w:ascii="Verdana" w:hAnsi="Verdana" w:cstheme="majorBidi"/>
-          <w:sz w:val="18"/>
-          <w:szCs w:val="18"/>
-          <w:lang w:val="yo-NG"/>
-        </w:rPr>
-        <w:t xml:space="preserve">applications </w:t>
-      </w:r>
-      <w:r>
-        <w:rPr>
-          <w:rFonts w:ascii="Verdana" w:hAnsi="Verdana" w:cstheme="majorBidi"/>
-          <w:sz w:val="18"/>
-          <w:szCs w:val="18"/>
-          <w:lang w:val="yo-NG"/>
-        </w:rPr>
-        <w:t>and clients’ application.</w:t>
+        <w:t>.</w:t>
       </w:r>
     </w:p>
     <w:p>
@@ -1403,7 +1524,16 @@
           <w:szCs w:val="18"/>
           <w:lang w:val="yo-NG"/>
         </w:rPr>
-        <w:t>Application testing and bug fixes.</w:t>
+        <w:t>Orchestrated the deployment and maintenance of numerous company and client .Net Core apps on Linux Server, utilizing Nginx as a reverse proxy server</w:t>
+      </w:r>
+      <w:r>
+        <w:rPr>
+          <w:rFonts w:ascii="Verdana" w:hAnsi="Verdana" w:cstheme="majorBidi"/>
+          <w:sz w:val="18"/>
+          <w:szCs w:val="18"/>
+          <w:lang w:val="yo-NG"/>
+        </w:rPr>
+        <w:t>.</w:t>
       </w:r>
     </w:p>
     <w:p>
@@ -1429,7 +1559,7 @@
           <w:szCs w:val="18"/>
           <w:lang w:val="yo-NG"/>
         </w:rPr>
-        <w:t>Coll</w:t>
+        <w:t>Conducted rigorous testing and implemented timely bug fixes to ensure optimal software performance</w:t>
       </w:r>
       <w:r>
         <w:rPr>
@@ -1438,88 +1568,7 @@
           <w:szCs w:val="18"/>
           <w:lang w:val="yo-NG"/>
         </w:rPr>
-        <w:t>a</w:t>
-      </w:r>
-      <w:r>
-        <w:rPr>
-          <w:rFonts w:ascii="Verdana" w:hAnsi="Verdana" w:cstheme="majorBidi"/>
-          <w:sz w:val="18"/>
-          <w:szCs w:val="18"/>
-          <w:lang w:val="yo-NG"/>
-        </w:rPr>
-        <w:t>b</w:t>
-      </w:r>
-      <w:r>
-        <w:rPr>
-          <w:rFonts w:ascii="Verdana" w:hAnsi="Verdana" w:cstheme="majorBidi"/>
-          <w:sz w:val="18"/>
-          <w:szCs w:val="18"/>
-          <w:lang w:val="yo-NG"/>
-        </w:rPr>
-        <w:t>o</w:t>
-      </w:r>
-      <w:r>
-        <w:rPr>
-          <w:rFonts w:ascii="Verdana" w:hAnsi="Verdana" w:cstheme="majorBidi"/>
-          <w:sz w:val="18"/>
-          <w:szCs w:val="18"/>
-          <w:lang w:val="yo-NG"/>
-        </w:rPr>
-        <w:t xml:space="preserve">rate and </w:t>
-      </w:r>
-      <w:r>
-        <w:rPr>
-          <w:rFonts w:ascii="Verdana" w:hAnsi="Verdana" w:cstheme="majorBidi"/>
-          <w:sz w:val="18"/>
-          <w:szCs w:val="18"/>
-          <w:lang w:val="yo-NG"/>
-        </w:rPr>
-        <w:t xml:space="preserve">engage in </w:t>
-      </w:r>
-      <w:r>
-        <w:rPr>
-          <w:rFonts w:ascii="Verdana" w:hAnsi="Verdana" w:cstheme="majorBidi"/>
-          <w:sz w:val="18"/>
-          <w:szCs w:val="18"/>
-          <w:lang w:val="yo-NG"/>
-        </w:rPr>
-        <w:t>brainstorm</w:t>
-      </w:r>
-      <w:r>
-        <w:rPr>
-          <w:rFonts w:ascii="Verdana" w:hAnsi="Verdana" w:cstheme="majorBidi"/>
-          <w:sz w:val="18"/>
-          <w:szCs w:val="18"/>
-          <w:lang w:val="yo-NG"/>
-        </w:rPr>
-        <w:t>ing sessions</w:t>
-      </w:r>
-      <w:r>
-        <w:rPr>
-          <w:rFonts w:ascii="Verdana" w:hAnsi="Verdana" w:cstheme="majorBidi"/>
-          <w:sz w:val="18"/>
-          <w:szCs w:val="18"/>
-          <w:lang w:val="yo-NG"/>
-        </w:rPr>
-        <w:t xml:space="preserve"> with other team members on product</w:t>
-      </w:r>
-      <w:r>
-        <w:rPr>
-          <w:rFonts w:ascii="Verdana" w:hAnsi="Verdana" w:cstheme="majorBidi"/>
-          <w:sz w:val="18"/>
-          <w:szCs w:val="18"/>
-          <w:lang w:val="yo-NG"/>
-        </w:rPr>
-        <w:t xml:space="preserve"> (application)</w:t>
-      </w:r>
-      <w:r>
-        <w:rPr>
-          <w:rFonts w:ascii="Verdana" w:hAnsi="Verdana" w:cstheme="majorBidi"/>
-          <w:sz w:val="18"/>
-          <w:szCs w:val="18"/>
-          <w:lang w:val="yo-NG"/>
-        </w:rPr>
-        <w:t xml:space="preserve"> designs.</w:t>
+        <w:t>.</w:t>
       </w:r>
     </w:p>
     <w:p>
@@ -1545,7 +1594,189 @@
           <w:szCs w:val="18"/>
           <w:lang w:val="yo-NG"/>
         </w:rPr>
-        <w:t>Iterative improvement of projects assigned to me.</w:t>
+        <w:t>Collaborated closely with product managers and stakeholders to define project requirements and scope</w:t>
+      </w:r>
+      <w:r>
+        <w:rPr>
+          <w:rFonts w:ascii="Verdana" w:hAnsi="Verdana" w:cstheme="majorBidi"/>
+          <w:sz w:val="18"/>
+          <w:szCs w:val="18"/>
+          <w:lang w:val="yo-NG"/>
+        </w:rPr>
+        <w:t>.</w:t>
+      </w:r>
+    </w:p>
+    <w:p>
+      <w:pPr>
+        <w:pStyle w:val="ListParagraph"/>
+        <w:numPr>
+          <w:ilvl w:val="0"/>
+          <w:numId w:val="4"/>
+        </w:numPr>
+        <w:spacing w:after="0" w:line="240" w:lineRule="auto"/>
+        <w:ind w:left="284" w:right="-447" w:hanging="284"/>
+        <w:jc w:val="both"/>
+        <w:rPr>
+          <w:rFonts w:ascii="Verdana" w:hAnsi="Verdana" w:cstheme="majorBidi"/>
+          <w:sz w:val="18"/>
+          <w:szCs w:val="18"/>
+        </w:rPr>
+      </w:pPr>
+      <w:r>
+        <w:rPr>
+          <w:rFonts w:ascii="Verdana" w:hAnsi="Verdana" w:cstheme="majorBidi"/>
+          <w:sz w:val="18"/>
+          <w:szCs w:val="18"/>
+          <w:lang w:val="yo-NG"/>
+        </w:rPr>
+        <w:t>Consistently refined and elevated assigned projects to achieve optimal functionality and peak performance</w:t>
+      </w:r>
+      <w:r>
+        <w:rPr>
+          <w:rFonts w:ascii="Verdana" w:hAnsi="Verdana" w:cstheme="majorBidi"/>
+          <w:sz w:val="18"/>
+          <w:szCs w:val="18"/>
+          <w:lang w:val="yo-NG"/>
+        </w:rPr>
+        <w:t>.</w:t>
+      </w:r>
+    </w:p>
+    <w:p>
+      <w:pPr>
+        <w:pStyle w:val="ListParagraph"/>
+        <w:numPr>
+          <w:ilvl w:val="0"/>
+          <w:numId w:val="4"/>
+        </w:numPr>
+        <w:spacing w:after="0" w:line="240" w:lineRule="auto"/>
+        <w:ind w:left="284" w:right="-447" w:hanging="284"/>
+        <w:jc w:val="both"/>
+        <w:rPr>
+          <w:rFonts w:ascii="Verdana" w:hAnsi="Verdana" w:cstheme="majorBidi"/>
+          <w:sz w:val="18"/>
+          <w:szCs w:val="18"/>
+          <w:lang w:val="yo-NG"/>
+        </w:rPr>
+      </w:pPr>
+      <w:r>
+        <w:rPr>
+          <w:rFonts w:ascii="Verdana" w:hAnsi="Verdana" w:cstheme="majorBidi"/>
+          <w:sz w:val="18"/>
+          <w:szCs w:val="18"/>
+          <w:lang w:val="yo-NG"/>
+        </w:rPr>
+        <w:t>Mentored junior team members, imparting best practices in .NET development and code optimization</w:t>
+      </w:r>
+      <w:r>
+        <w:rPr>
+          <w:rFonts w:ascii="Verdana" w:hAnsi="Verdana" w:cstheme="majorBidi"/>
+          <w:sz w:val="18"/>
+          <w:szCs w:val="18"/>
+          <w:lang w:val="yo-NG"/>
+        </w:rPr>
+        <w:t>.</w:t>
+      </w:r>
+    </w:p>
+    <w:p>
+      <w:pPr>
+        <w:pStyle w:val="ListParagraph"/>
+        <w:numPr>
+          <w:ilvl w:val="0"/>
+          <w:numId w:val="4"/>
+        </w:numPr>
+        <w:spacing w:after="0" w:line="240" w:lineRule="auto"/>
+        <w:ind w:left="284" w:right="-447" w:hanging="284"/>
+        <w:jc w:val="both"/>
+        <w:rPr>
+          <w:rFonts w:ascii="Verdana" w:hAnsi="Verdana" w:cstheme="majorBidi"/>
+          <w:sz w:val="18"/>
+          <w:szCs w:val="18"/>
+          <w:lang w:val="yo-NG"/>
+        </w:rPr>
+      </w:pPr>
+      <w:r>
+        <w:rPr>
+          <w:rFonts w:ascii="Verdana" w:hAnsi="Verdana" w:cstheme="majorBidi"/>
+          <w:sz w:val="18"/>
+          <w:szCs w:val="18"/>
+          <w:lang w:val="yo-NG"/>
+        </w:rPr>
+        <w:t>Engineered and sustained a web application streamlining application deployment to Microsoft Internet Information Services (IIS) Server. This encompassed</w:t>
+      </w:r>
+      <w:r>
+        <w:rPr>
+          <w:rFonts w:ascii="Verdana" w:hAnsi="Verdana" w:cstheme="majorBidi"/>
+          <w:sz w:val="18"/>
+          <w:szCs w:val="18"/>
+          <w:lang w:val="yo-NG"/>
+        </w:rPr>
+        <w:t xml:space="preserve"> </w:t>
+      </w:r>
+      <w:r>
+        <w:rPr>
+          <w:rFonts w:ascii="Verdana" w:hAnsi="Verdana" w:cstheme="majorBidi"/>
+          <w:sz w:val="18"/>
+          <w:szCs w:val="18"/>
+          <w:lang w:val="yo-NG"/>
+        </w:rPr>
+        <w:t xml:space="preserve">IIS App pool management, SQL Server schema deployment, IMDT Indemnity management, and access to deployment log files. The implementation led to a remarkable 40% reduction in deployment time and surged productivity by over 50%. </w:t>
+      </w:r>
+      <w:r>
+        <w:rPr>
+          <w:rFonts w:ascii="Verdana" w:hAnsi="Verdana" w:cstheme="majorBidi"/>
+          <w:sz w:val="18"/>
+          <w:szCs w:val="18"/>
+          <w:lang w:val="yo-NG"/>
+        </w:rPr>
+        <w:t>(</w:t>
+      </w:r>
+      <w:r>
+        <w:rPr>
+          <w:rFonts w:ascii="Verdana" w:hAnsi="Verdana" w:cstheme="majorBidi"/>
+          <w:sz w:val="18"/>
+          <w:szCs w:val="18"/>
+          <w:lang w:val="yo-NG"/>
+        </w:rPr>
+        <w:t>Visit: [IMDT Tools](</w:t>
+      </w:r>
+      <w:hyperlink r:id="rId20" w:history="1">
+        <w:r>
+          <w:rPr>
+            <w:rStyle w:val="Hyperlink"/>
+            <w:rFonts w:ascii="Verdana" w:hAnsi="Verdana" w:cstheme="majorBidi"/>
+            <w:sz w:val="18"/>
+            <w:szCs w:val="18"/>
+            <w:lang w:val="yo-NG"/>
+          </w:rPr>
+          <w:t>https://imdt.infowarelimited.com/IMDT_Tools</w:t>
+        </w:r>
+      </w:hyperlink>
+      <w:r>
+        <w:rPr>
+          <w:rFonts w:ascii="Verdana" w:hAnsi="Verdana" w:cstheme="majorBidi"/>
+          <w:sz w:val="18"/>
+          <w:szCs w:val="18"/>
+          <w:lang w:val="yo-NG"/>
+        </w:rPr>
+        <w:t>)</w:t>
+      </w:r>
+      <w:r>
+        <w:rPr>
+          <w:rFonts w:ascii="Verdana" w:hAnsi="Verdana" w:cstheme="majorBidi"/>
+          <w:sz w:val="18"/>
+          <w:szCs w:val="18"/>
+          <w:lang w:val="yo-NG"/>
+        </w:rPr>
+        <w:t>)</w:t>
+      </w:r>
+      <w:r>
+        <w:rPr>
+          <w:rFonts w:ascii="Verdana" w:hAnsi="Verdana" w:cstheme="majorBidi"/>
+          <w:sz w:val="18"/>
+          <w:szCs w:val="18"/>
+          <w:lang w:val="yo-NG"/>
+        </w:rPr>
+        <w:t>.</w:t>
       </w:r>
     </w:p>
     <w:p>
@@ -1586,16 +1817,16 @@
         <mc:AlternateContent>
           <mc:Choice Requires="wps">
             <w:drawing>
-              <wp:anchor distT="0" distB="0" distL="114300" distR="114300" simplePos="0" relativeHeight="251752960" behindDoc="0" locked="0" layoutInCell="1" allowOverlap="1" wp14:anchorId="763D3E54" wp14:editId="0A3062EC">
+              <wp:anchor distT="0" distB="0" distL="114300" distR="114300" simplePos="0" relativeHeight="251752960" behindDoc="0" locked="0" layoutInCell="1" allowOverlap="1" wp14:anchorId="763D3E54" wp14:editId="343418BE">
                 <wp:simplePos x="0" y="0"/>
                 <wp:positionH relativeFrom="column">
                   <wp:posOffset>-200660</wp:posOffset>
                 </wp:positionH>
                 <wp:positionV relativeFrom="paragraph">
-                  <wp:posOffset>89536</wp:posOffset>
+                  <wp:posOffset>85090</wp:posOffset>
                 </wp:positionV>
-                <wp:extent cx="0" cy="2819400"/>
-                <wp:effectExtent l="95250" t="95250" r="95250" b="95250"/>
+                <wp:extent cx="0" cy="2286000"/>
+                <wp:effectExtent l="95250" t="95250" r="95250" b="0"/>
                 <wp:wrapNone/>
                 <wp:docPr id="1" name="Straight Connector 1"/>
                 <wp:cNvGraphicFramePr/>
@@ -1606,7 +1837,7 @@
                       <wps:spPr>
                         <a:xfrm flipH="1">
                           <a:off x="0" y="0"/>
-                          <a:ext cx="0" cy="2819400"/>
+                          <a:ext cx="0" cy="2286000"/>
                         </a:xfrm>
                         <a:prstGeom prst="line">
                           <a:avLst/>
@@ -1618,685 +1849,6 @@
                           <a:prstDash val="sysDot"/>
                           <a:miter lim="800000"/>
                           <a:headEnd type="oval" w="lg" len="lg"/>
-                          <a:tailEnd type="oval" w="lg" len="lg"/>
-                        </a:ln>
-                      </wps:spPr>
-                      <wps:style>
-                        <a:lnRef idx="1">
-                          <a:schemeClr val="accent1"/>
-                        </a:lnRef>
-                        <a:fillRef idx="0">
-                          <a:schemeClr val="accent1"/>
-                        </a:fillRef>
-                        <a:effectRef idx="0">
-                          <a:schemeClr val="accent1"/>
-                        </a:effectRef>
-                        <a:fontRef idx="minor">
-                          <a:schemeClr val="tx1"/>
-                        </a:fontRef>
-                      </wps:style>
-                      <wps:bodyPr/>
-                    </wps:wsp>
-                  </a:graphicData>
-                </a:graphic>
-                <wp14:sizeRelH relativeFrom="margin">
-                  <wp14:pctWidth>0</wp14:pctWidth>
-                </wp14:sizeRelH>
-                <wp14:sizeRelV relativeFrom="margin">
-                  <wp14:pctHeight>0</wp14:pctHeight>
-                </wp14:sizeRelV>
-              </wp:anchor>
-            </w:drawing>
-          </mc:Choice>
-          <mc:Fallback>
-            <w:pict>
-              <v:line w14:anchorId="261F436B" id="Straight Connector 1" o:spid="_x0000_s1026" style="position:absolute;flip:x;z-index:251752960;visibility:visible;mso-wrap-style:square;mso-width-percent:0;mso-height-percent:0;mso-wrap-distance-left:9pt;mso-wrap-distance-top:0;mso-wrap-distance-right:9pt;mso-wrap-distance-bottom:0;mso-position-horizontal:absolute;mso-position-horizontal-relative:text;mso-position-vertical:absolute;mso-position-vertical-relative:text;mso-width-percent:0;mso-height-percent:0;mso-width-relative:margin;mso-height-relative:margin" from="-15.8pt,7.05pt" to="-15.8pt,229.05pt" o:gfxdata="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" strokecolor="#5b9bd5 [3204]" strokeweight="2.5pt">
-                <v:stroke dashstyle="1 1" startarrow="oval" startarrowwidth="wide" startarrowlength="long" endarrow="oval" endarrowwidth="wide" endarrowlength="long" joinstyle="miter" endcap="round"/>
-              </v:line>
-            </w:pict>
-          </mc:Fallback>
-        </mc:AlternateContent>
-      </w:r>
-      <w:r>
-        <w:rPr>
-          <w:rFonts w:ascii="Verdana" w:hAnsi="Verdana" w:cstheme="majorBidi"/>
-          <w:b/>
-          <w:bCs/>
-          <w:noProof/>
-          <w:sz w:val="20"/>
-          <w:szCs w:val="20"/>
-        </w:rPr>
-        <w:t>Customer Experience/</w:t>
-      </w:r>
-      <w:r>
-        <w:rPr>
-          <w:rFonts w:ascii="Verdana" w:hAnsi="Verdana" w:cstheme="majorBidi"/>
-          <w:b/>
-          <w:bCs/>
-          <w:noProof/>
-          <w:sz w:val="20"/>
-          <w:szCs w:val="20"/>
-        </w:rPr>
-        <w:t>S</w:t>
-      </w:r>
-      <w:r>
-        <w:rPr>
-          <w:rFonts w:ascii="Verdana" w:hAnsi="Verdana" w:cstheme="majorBidi"/>
-          <w:b/>
-          <w:bCs/>
-          <w:noProof/>
-          <w:sz w:val="20"/>
-          <w:szCs w:val="20"/>
-        </w:rPr>
-        <w:t>upport</w:t>
-      </w:r>
-      <w:r>
-        <w:rPr>
-          <w:rFonts w:ascii="Verdana" w:hAnsi="Verdana" w:cstheme="majorBidi"/>
-          <w:b/>
-          <w:bCs/>
-          <w:noProof/>
-          <w:sz w:val="20"/>
-          <w:szCs w:val="20"/>
-        </w:rPr>
-        <w:t xml:space="preserve"> Analyst</w:t>
-      </w:r>
-      <w:r>
-        <w:rPr>
-          <w:rFonts w:ascii="Verdana" w:hAnsi="Verdana" w:cstheme="majorBidi"/>
-          <w:b/>
-          <w:bCs/>
-          <w:sz w:val="20"/>
-          <w:szCs w:val="20"/>
-        </w:rPr>
-        <w:t xml:space="preserve"> </w:t>
-      </w:r>
-      <w:r>
-        <w:rPr>
-          <w:rFonts w:ascii="Verdana" w:hAnsi="Verdana" w:cstheme="majorBidi"/>
-          <w:b/>
-          <w:bCs/>
-          <w:sz w:val="20"/>
-          <w:szCs w:val="20"/>
-        </w:rPr>
-        <w:t>(</w:t>
-      </w:r>
-      <w:r>
-        <w:rPr>
-          <w:rFonts w:ascii="Verdana" w:hAnsi="Verdana" w:cstheme="majorBidi"/>
-          <w:b/>
-          <w:bCs/>
-          <w:sz w:val="20"/>
-          <w:szCs w:val="20"/>
-        </w:rPr>
-        <w:t>Graduate Intern</w:t>
-      </w:r>
-      <w:r>
-        <w:rPr>
-          <w:rFonts w:ascii="Verdana" w:hAnsi="Verdana" w:cstheme="majorBidi"/>
-          <w:b/>
-          <w:bCs/>
-          <w:sz w:val="20"/>
-          <w:szCs w:val="20"/>
-        </w:rPr>
-        <w:t>)</w:t>
-      </w:r>
-    </w:p>
-    <w:p>
-      <w:pPr>
-        <w:spacing w:after="0"/>
-        <w:rPr>
-          <w:rFonts w:ascii="Verdana" w:hAnsi="Verdana" w:cstheme="majorBidi"/>
-          <w:sz w:val="18"/>
-          <w:szCs w:val="18"/>
-        </w:rPr>
-      </w:pPr>
-      <w:r>
-        <w:rPr>
-          <w:rFonts w:ascii="Verdana" w:hAnsi="Verdana" w:cstheme="majorBidi"/>
-          <w:sz w:val="18"/>
-          <w:szCs w:val="18"/>
-        </w:rPr>
-        <w:t>Mobil Producing Nigeria Unlimited</w:t>
-      </w:r>
-      <w:r>
-        <w:rPr>
-          <w:rFonts w:ascii="Verdana" w:hAnsi="Verdana" w:cstheme="majorBidi"/>
-          <w:sz w:val="18"/>
-          <w:szCs w:val="18"/>
-        </w:rPr>
-        <w:t xml:space="preserve"> (</w:t>
-      </w:r>
-      <w:r>
-        <w:rPr>
-          <w:rFonts w:ascii="Verdana" w:hAnsi="Verdana" w:cstheme="majorBidi"/>
-          <w:b/>
-          <w:bCs/>
-          <w:sz w:val="18"/>
-          <w:szCs w:val="18"/>
-        </w:rPr>
-        <w:t>ExxonMobil subsidiary</w:t>
-      </w:r>
-      <w:r>
-        <w:rPr>
-          <w:rFonts w:ascii="Verdana" w:hAnsi="Verdana" w:cstheme="majorBidi"/>
-          <w:sz w:val="18"/>
-          <w:szCs w:val="18"/>
-        </w:rPr>
-        <w:t>)</w:t>
-      </w:r>
-      <w:r>
-        <w:rPr>
-          <w:rFonts w:ascii="Verdana" w:hAnsi="Verdana" w:cstheme="majorBidi"/>
-          <w:sz w:val="18"/>
-          <w:szCs w:val="18"/>
-        </w:rPr>
-        <w:t xml:space="preserve"> </w:t>
-      </w:r>
-      <w:r>
-        <w:rPr>
-          <w:rFonts w:ascii="Verdana" w:hAnsi="Verdana" w:cstheme="majorBidi"/>
-          <w:sz w:val="18"/>
-          <w:szCs w:val="18"/>
-        </w:rPr>
-        <w:t>–</w:t>
-      </w:r>
-      <w:r>
-        <w:rPr>
-          <w:rFonts w:ascii="Verdana" w:hAnsi="Verdana" w:cstheme="majorBidi"/>
-          <w:sz w:val="18"/>
-          <w:szCs w:val="18"/>
-        </w:rPr>
-        <w:t xml:space="preserve"> </w:t>
-      </w:r>
-      <w:r>
-        <w:rPr>
-          <w:rFonts w:ascii="Verdana" w:hAnsi="Verdana" w:cstheme="majorBidi"/>
-          <w:sz w:val="18"/>
-          <w:szCs w:val="18"/>
-        </w:rPr>
-        <w:t>Qua Iboe Terminal, Ibeno, Eket, Akwa Ibom State.</w:t>
-      </w:r>
-    </w:p>
-    <w:p>
-      <w:pPr>
-        <w:spacing w:after="0"/>
-        <w:rPr>
-          <w:rFonts w:ascii="Verdana" w:hAnsi="Verdana" w:cstheme="majorBidi"/>
-          <w:sz w:val="18"/>
-          <w:szCs w:val="18"/>
-        </w:rPr>
-      </w:pPr>
-      <w:r>
-        <w:rPr>
-          <w:rFonts w:ascii="Verdana" w:hAnsi="Verdana" w:cstheme="majorBidi"/>
-          <w:i/>
-          <w:iCs/>
-          <w:sz w:val="18"/>
-          <w:szCs w:val="18"/>
-        </w:rPr>
-        <w:t xml:space="preserve">Mar. 2019 – </w:t>
-      </w:r>
-      <w:r>
-        <w:rPr>
-          <w:rFonts w:ascii="Verdana" w:hAnsi="Verdana" w:cstheme="majorBidi"/>
-          <w:i/>
-          <w:iCs/>
-          <w:sz w:val="18"/>
-          <w:szCs w:val="18"/>
-        </w:rPr>
-        <w:t>Mar. 2021</w:t>
-      </w:r>
-    </w:p>
-    <w:p>
-      <w:pPr>
-        <w:spacing w:after="0" w:line="240" w:lineRule="auto"/>
-        <w:jc w:val="both"/>
-        <w:rPr>
-          <w:rFonts w:ascii="Verdana" w:hAnsi="Verdana" w:cstheme="majorBidi"/>
-          <w:b/>
-          <w:bCs/>
-          <w:i/>
-          <w:iCs/>
-          <w:color w:val="5B9BD5" w:themeColor="accent1"/>
-          <w:sz w:val="18"/>
-          <w:szCs w:val="18"/>
-        </w:rPr>
-      </w:pPr>
-      <w:r>
-        <w:rPr>
-          <w:rFonts w:ascii="Verdana" w:hAnsi="Verdana" w:cstheme="majorBidi"/>
-          <w:i/>
-          <w:iCs/>
-          <w:color w:val="5B9BD5" w:themeColor="accent1"/>
-          <w:sz w:val="18"/>
-          <w:szCs w:val="18"/>
-        </w:rPr>
-        <w:t>Achievements/Tasks</w:t>
-      </w:r>
-    </w:p>
-    <w:p>
-      <w:pPr>
-        <w:pStyle w:val="ListParagraph"/>
-        <w:numPr>
-          <w:ilvl w:val="0"/>
-          <w:numId w:val="4"/>
-        </w:numPr>
-        <w:spacing w:after="0" w:line="240" w:lineRule="auto"/>
-        <w:ind w:left="284" w:right="-447" w:hanging="284"/>
-        <w:jc w:val="both"/>
-        <w:rPr>
-          <w:rFonts w:ascii="Verdana" w:hAnsi="Verdana" w:cstheme="majorBidi"/>
-          <w:sz w:val="18"/>
-          <w:szCs w:val="18"/>
-        </w:rPr>
-      </w:pPr>
-      <w:r>
-        <w:rPr>
-          <w:rFonts w:ascii="Verdana" w:hAnsi="Verdana" w:cstheme="majorBidi"/>
-          <w:sz w:val="18"/>
-          <w:szCs w:val="18"/>
-        </w:rPr>
-        <w:t>Design a Dynamic Website (Security Portal) on the company’s intranet using ASP .NET Core 2.1, PostgreSQL, Unity Framework, CSS3, and Microsoft Azure Active Directory for user authentication, authorization and information retrieval.</w:t>
-      </w:r>
-    </w:p>
-    <w:p>
-      <w:pPr>
-        <w:pStyle w:val="ListParagraph"/>
-        <w:numPr>
-          <w:ilvl w:val="0"/>
-          <w:numId w:val="4"/>
-        </w:numPr>
-        <w:spacing w:after="0" w:line="240" w:lineRule="auto"/>
-        <w:ind w:left="284" w:right="-447" w:hanging="284"/>
-        <w:jc w:val="both"/>
-        <w:rPr>
-          <w:rFonts w:ascii="Verdana" w:hAnsi="Verdana" w:cstheme="majorBidi"/>
-          <w:sz w:val="18"/>
-          <w:szCs w:val="18"/>
-        </w:rPr>
-      </w:pPr>
-      <w:r>
-        <w:rPr>
-          <w:rFonts w:ascii="Verdana" w:hAnsi="Verdana" w:cstheme="majorBidi"/>
-          <w:sz w:val="18"/>
-          <w:szCs w:val="18"/>
-        </w:rPr>
-        <w:t>Create RESTful APIs using ASP.NET Core 2.1 and test them with Postman.</w:t>
-      </w:r>
-    </w:p>
-    <w:p>
-      <w:pPr>
-        <w:pStyle w:val="ListParagraph"/>
-        <w:numPr>
-          <w:ilvl w:val="0"/>
-          <w:numId w:val="4"/>
-        </w:numPr>
-        <w:spacing w:after="0" w:line="240" w:lineRule="auto"/>
-        <w:ind w:left="284" w:right="-447" w:hanging="284"/>
-        <w:jc w:val="both"/>
-        <w:rPr>
-          <w:rFonts w:ascii="Verdana" w:hAnsi="Verdana" w:cstheme="majorBidi"/>
-          <w:sz w:val="18"/>
-          <w:szCs w:val="18"/>
-        </w:rPr>
-      </w:pPr>
-      <w:r>
-        <w:rPr>
-          <w:rFonts w:ascii="Verdana" w:hAnsi="Verdana" w:cstheme="majorBidi"/>
-          <w:sz w:val="18"/>
-          <w:szCs w:val="18"/>
-        </w:rPr>
-        <w:t>Automate business processes</w:t>
-      </w:r>
-      <w:r>
-        <w:rPr>
-          <w:rFonts w:ascii="Verdana" w:hAnsi="Verdana" w:cstheme="majorBidi"/>
-          <w:sz w:val="18"/>
-          <w:szCs w:val="18"/>
-        </w:rPr>
-        <w:t xml:space="preserve"> using Microsoft SharePoint</w:t>
-      </w:r>
-      <w:r>
-        <w:rPr>
-          <w:rFonts w:ascii="Verdana" w:hAnsi="Verdana" w:cstheme="majorBidi"/>
-          <w:sz w:val="18"/>
-          <w:szCs w:val="18"/>
-        </w:rPr>
-        <w:t>, Nintex Forms and Workflows,</w:t>
-      </w:r>
-      <w:r>
-        <w:rPr>
-          <w:rFonts w:ascii="Verdana" w:hAnsi="Verdana" w:cstheme="majorBidi"/>
-          <w:sz w:val="18"/>
-          <w:szCs w:val="18"/>
-        </w:rPr>
-        <w:t xml:space="preserve"> and </w:t>
-      </w:r>
-      <w:r>
-        <w:rPr>
-          <w:rFonts w:ascii="Verdana" w:hAnsi="Verdana" w:cstheme="majorBidi"/>
-          <w:sz w:val="18"/>
-          <w:szCs w:val="18"/>
-        </w:rPr>
-        <w:t xml:space="preserve">create surveys with </w:t>
-      </w:r>
-      <w:r>
-        <w:rPr>
-          <w:rFonts w:ascii="Verdana" w:hAnsi="Verdana" w:cstheme="majorBidi"/>
-          <w:sz w:val="18"/>
-          <w:szCs w:val="18"/>
-        </w:rPr>
-        <w:t>Survey Monkey to help the business receive feedbacks that will help improve</w:t>
-      </w:r>
-      <w:r>
-        <w:rPr>
-          <w:rFonts w:ascii="Verdana" w:hAnsi="Verdana" w:cstheme="majorBidi"/>
-          <w:sz w:val="18"/>
-          <w:szCs w:val="18"/>
-        </w:rPr>
-        <w:t xml:space="preserve"> her operations</w:t>
-      </w:r>
-      <w:r>
-        <w:rPr>
-          <w:rFonts w:ascii="Verdana" w:hAnsi="Verdana" w:cstheme="majorBidi"/>
-          <w:sz w:val="18"/>
-          <w:szCs w:val="18"/>
-        </w:rPr>
-        <w:t>.</w:t>
-      </w:r>
-    </w:p>
-    <w:p>
-      <w:pPr>
-        <w:pStyle w:val="ListParagraph"/>
-        <w:numPr>
-          <w:ilvl w:val="0"/>
-          <w:numId w:val="4"/>
-        </w:numPr>
-        <w:spacing w:after="0" w:line="240" w:lineRule="auto"/>
-        <w:ind w:left="284" w:right="-447" w:hanging="284"/>
-        <w:jc w:val="both"/>
-        <w:rPr>
-          <w:rFonts w:ascii="Verdana" w:hAnsi="Verdana" w:cstheme="majorBidi"/>
-          <w:sz w:val="18"/>
-          <w:szCs w:val="18"/>
-        </w:rPr>
-      </w:pPr>
-      <w:r>
-        <w:rPr>
-          <w:rFonts w:ascii="Verdana" w:hAnsi="Verdana" w:cstheme="majorBidi"/>
-          <w:sz w:val="18"/>
-          <w:szCs w:val="18"/>
-        </w:rPr>
-        <w:t>Take part in Cybersecurity awareness programs and training.</w:t>
-      </w:r>
-    </w:p>
-    <w:p>
-      <w:pPr>
-        <w:pStyle w:val="ListParagraph"/>
-        <w:numPr>
-          <w:ilvl w:val="0"/>
-          <w:numId w:val="4"/>
-        </w:numPr>
-        <w:spacing w:after="0" w:line="240" w:lineRule="auto"/>
-        <w:ind w:left="284" w:right="-447" w:hanging="284"/>
-        <w:jc w:val="both"/>
-        <w:rPr>
-          <w:rFonts w:ascii="Verdana" w:hAnsi="Verdana" w:cstheme="majorBidi"/>
-          <w:sz w:val="18"/>
-          <w:szCs w:val="18"/>
-        </w:rPr>
-      </w:pPr>
-      <w:r>
-        <w:rPr>
-          <w:rFonts w:ascii="Verdana" w:hAnsi="Verdana" w:cstheme="majorBidi"/>
-          <w:sz w:val="18"/>
-          <w:szCs w:val="18"/>
-        </w:rPr>
-        <w:t>Install, maintain and configure Laptops, Desktops, phones and printers</w:t>
-      </w:r>
-      <w:r>
-        <w:rPr>
-          <w:rFonts w:ascii="Verdana" w:hAnsi="Verdana" w:cstheme="majorBidi"/>
-          <w:sz w:val="18"/>
-          <w:szCs w:val="18"/>
-        </w:rPr>
-        <w:t xml:space="preserve"> via IT Service Management</w:t>
-      </w:r>
-      <w:r>
-        <w:rPr>
-          <w:rFonts w:ascii="Verdana" w:hAnsi="Verdana" w:cstheme="majorBidi"/>
-          <w:sz w:val="18"/>
-          <w:szCs w:val="18"/>
-        </w:rPr>
-        <w:t xml:space="preserve">. </w:t>
-      </w:r>
-    </w:p>
-    <w:p>
-      <w:pPr>
-        <w:pStyle w:val="ListParagraph"/>
-        <w:numPr>
-          <w:ilvl w:val="0"/>
-          <w:numId w:val="4"/>
-        </w:numPr>
-        <w:spacing w:after="0" w:line="240" w:lineRule="auto"/>
-        <w:ind w:left="284" w:right="-447" w:hanging="284"/>
-        <w:jc w:val="both"/>
-        <w:rPr>
-          <w:rFonts w:ascii="Verdana" w:hAnsi="Verdana" w:cstheme="majorBidi"/>
-          <w:sz w:val="18"/>
-          <w:szCs w:val="18"/>
-        </w:rPr>
-      </w:pPr>
-      <w:r>
-        <w:rPr>
-          <w:rFonts w:ascii="Verdana" w:hAnsi="Verdana" w:cstheme="majorBidi"/>
-          <w:sz w:val="18"/>
-          <w:szCs w:val="18"/>
-        </w:rPr>
-        <w:t xml:space="preserve">Relate with customers to identify and resolve hardware and software issues </w:t>
-      </w:r>
-      <w:r>
-        <w:rPr>
-          <w:rFonts w:ascii="Verdana" w:hAnsi="Verdana" w:cstheme="majorBidi"/>
-          <w:sz w:val="18"/>
-          <w:szCs w:val="18"/>
-        </w:rPr>
-        <w:t>related to</w:t>
-      </w:r>
-      <w:r>
-        <w:rPr>
-          <w:rFonts w:ascii="Verdana" w:hAnsi="Verdana" w:cstheme="majorBidi"/>
-          <w:sz w:val="18"/>
-          <w:szCs w:val="18"/>
-        </w:rPr>
-        <w:t xml:space="preserve"> their workstations.</w:t>
-      </w:r>
-    </w:p>
-    <w:p>
-      <w:pPr>
-        <w:pStyle w:val="ListParagraph"/>
-        <w:numPr>
-          <w:ilvl w:val="0"/>
-          <w:numId w:val="4"/>
-        </w:numPr>
-        <w:spacing w:after="0" w:line="240" w:lineRule="auto"/>
-        <w:ind w:left="284" w:right="-447" w:hanging="284"/>
-        <w:jc w:val="both"/>
-        <w:rPr>
-          <w:rFonts w:ascii="Verdana" w:hAnsi="Verdana" w:cstheme="majorBidi"/>
-          <w:sz w:val="18"/>
-          <w:szCs w:val="18"/>
-        </w:rPr>
-      </w:pPr>
-      <w:r>
-        <w:rPr>
-          <w:rFonts w:ascii="Verdana" w:hAnsi="Verdana" w:cstheme="majorBidi"/>
-          <w:sz w:val="18"/>
-          <w:szCs w:val="18"/>
-        </w:rPr>
-        <w:t>PC Support, Printer Support</w:t>
-      </w:r>
-      <w:r>
-        <w:rPr>
-          <w:rFonts w:ascii="Verdana" w:hAnsi="Verdana" w:cstheme="majorBidi"/>
-          <w:sz w:val="18"/>
-          <w:szCs w:val="18"/>
-        </w:rPr>
-        <w:t>, Basic Network</w:t>
-      </w:r>
-      <w:r>
-        <w:rPr>
-          <w:rFonts w:ascii="Verdana" w:hAnsi="Verdana" w:cstheme="majorBidi"/>
-          <w:sz w:val="18"/>
-          <w:szCs w:val="18"/>
-        </w:rPr>
-        <w:t>, Software Support, IMAC (Install, Move, Add and Change) Support.</w:t>
-      </w:r>
-    </w:p>
-    <w:p>
-      <w:pPr>
-        <w:pStyle w:val="ListParagraph"/>
-        <w:numPr>
-          <w:ilvl w:val="0"/>
-          <w:numId w:val="4"/>
-        </w:numPr>
-        <w:spacing w:after="0" w:line="240" w:lineRule="auto"/>
-        <w:ind w:left="284" w:right="-447" w:hanging="284"/>
-        <w:jc w:val="both"/>
-        <w:rPr>
-          <w:rFonts w:ascii="Verdana" w:hAnsi="Verdana" w:cstheme="majorBidi"/>
-          <w:sz w:val="18"/>
-          <w:szCs w:val="18"/>
-        </w:rPr>
-      </w:pPr>
-      <w:r>
-        <w:rPr>
-          <w:rFonts w:ascii="Verdana" w:hAnsi="Verdana" w:cstheme="majorBidi"/>
-          <w:sz w:val="18"/>
-          <w:szCs w:val="18"/>
-        </w:rPr>
-        <w:t>Organize and conduct training focused on the use of Information Technology products like Microsoft Office Suite, DocuSign, Citrix Sharefile, computer tricks and tips for personnel to boost their productivity.</w:t>
-      </w:r>
-    </w:p>
-    <w:p>
-      <w:pPr>
-        <w:pStyle w:val="ListParagraph"/>
-        <w:numPr>
-          <w:ilvl w:val="0"/>
-          <w:numId w:val="4"/>
-        </w:numPr>
-        <w:spacing w:after="0" w:line="240" w:lineRule="auto"/>
-        <w:ind w:left="284" w:right="-447" w:hanging="284"/>
-        <w:jc w:val="both"/>
-        <w:rPr>
-          <w:rFonts w:ascii="Verdana" w:hAnsi="Verdana" w:cstheme="majorBidi"/>
-          <w:sz w:val="18"/>
-          <w:szCs w:val="18"/>
-        </w:rPr>
-      </w:pPr>
-      <w:r>
-        <w:rPr>
-          <w:rFonts w:ascii="Verdana" w:hAnsi="Verdana" w:cstheme="majorBidi"/>
-          <w:sz w:val="18"/>
-          <w:szCs w:val="18"/>
-        </w:rPr>
-        <w:t>Prepare training materials for personnel productivity enhancement.</w:t>
-      </w:r>
-    </w:p>
-    <w:p>
-      <w:pPr>
-        <w:pStyle w:val="ListParagraph"/>
-        <w:numPr>
-          <w:ilvl w:val="0"/>
-          <w:numId w:val="4"/>
-        </w:numPr>
-        <w:spacing w:after="0" w:line="240" w:lineRule="auto"/>
-        <w:ind w:left="284" w:right="-447" w:hanging="284"/>
-        <w:jc w:val="both"/>
-        <w:rPr>
-          <w:rFonts w:ascii="Verdana" w:hAnsi="Verdana" w:cstheme="majorBidi"/>
-          <w:sz w:val="18"/>
-          <w:szCs w:val="18"/>
-        </w:rPr>
-      </w:pPr>
-      <w:r>
-        <w:rPr>
-          <w:rFonts w:ascii="Verdana" w:hAnsi="Verdana" w:cstheme="majorBidi"/>
-          <w:sz w:val="18"/>
-          <w:szCs w:val="18"/>
-        </w:rPr>
-        <w:t>Conduct Safety &amp; Control, and knowledge sharing presentations periodically.</w:t>
-      </w:r>
-    </w:p>
-    <w:p>
-      <w:pPr>
-        <w:spacing w:after="0" w:line="240" w:lineRule="auto"/>
-        <w:jc w:val="both"/>
-        <w:rPr>
-          <w:rFonts w:ascii="Verdana" w:hAnsi="Verdana" w:cstheme="majorBidi"/>
-          <w:b/>
-          <w:bCs/>
-          <w:sz w:val="20"/>
-          <w:szCs w:val="20"/>
-        </w:rPr>
-      </w:pPr>
-    </w:p>
-    <w:p>
-      <w:pPr>
-        <w:spacing w:after="0" w:line="240" w:lineRule="auto"/>
-        <w:jc w:val="both"/>
-        <w:rPr>
-          <w:rFonts w:ascii="Verdana" w:hAnsi="Verdana" w:cstheme="majorBidi"/>
-          <w:b/>
-          <w:bCs/>
-          <w:sz w:val="20"/>
-          <w:szCs w:val="20"/>
-        </w:rPr>
-      </w:pPr>
-      <w:r>
-        <w:rPr>
-          <w:rFonts w:ascii="Verdana" w:hAnsi="Verdana" w:cstheme="majorBidi"/>
-          <w:b/>
-          <w:bCs/>
-          <w:noProof/>
-          <w:sz w:val="20"/>
-          <w:szCs w:val="20"/>
-        </w:rPr>
-        <mc:AlternateContent>
-          <mc:Choice Requires="wps">
-            <w:drawing>
-              <wp:anchor distT="0" distB="0" distL="114300" distR="114300" simplePos="0" relativeHeight="251753984" behindDoc="0" locked="0" layoutInCell="1" allowOverlap="1" wp14:anchorId="0F0F4758" wp14:editId="195DDC98">
-                <wp:simplePos x="0" y="0"/>
-                <wp:positionH relativeFrom="column">
-                  <wp:posOffset>-197688</wp:posOffset>
-                </wp:positionH>
-                <wp:positionV relativeFrom="paragraph">
-                  <wp:posOffset>125019</wp:posOffset>
-                </wp:positionV>
-                <wp:extent cx="0" cy="1378153"/>
-                <wp:effectExtent l="19050" t="19050" r="19050" b="31750"/>
-                <wp:wrapNone/>
-                <wp:docPr id="2" name="Straight Connector 2"/>
-                <wp:cNvGraphicFramePr/>
-                <a:graphic xmlns:a="http://schemas.openxmlformats.org/drawingml/2006/main">
-                  <a:graphicData uri="http://schemas.microsoft.com/office/word/2010/wordprocessingShape">
-                    <wps:wsp>
-                      <wps:cNvCnPr/>
-                      <wps:spPr>
-                        <a:xfrm flipH="1">
-                          <a:off x="0" y="0"/>
-                          <a:ext cx="0" cy="1378153"/>
-                        </a:xfrm>
-                        <a:prstGeom prst="line">
-                          <a:avLst/>
-                        </a:prstGeom>
-                        <a:ln w="31750" cap="rnd" cmpd="sng">
-                          <a:solidFill>
-                            <a:schemeClr val="accent1"/>
-                          </a:solidFill>
-                          <a:prstDash val="sysDot"/>
-                          <a:headEnd type="none" w="lg" len="lg"/>
                           <a:tailEnd type="none" w="lg" len="lg"/>
                         </a:ln>
                       </wps:spPr>
@@ -2329,8 +1881,914 @@
           </mc:Choice>
           <mc:Fallback>
             <w:pict>
-              <v:line w14:anchorId="57FBE80A" id="Straight Connector 2" o:spid="_x0000_s1026" style="position:absolute;flip:x;z-index:251753984;visibility:visible;mso-wrap-style:square;mso-width-percent:0;mso-height-percent:0;mso-wrap-distance-left:9pt;mso-wrap-distance-top:0;mso-wrap-distance-right:9pt;mso-wrap-distance-bottom:0;mso-position-horizontal:absolute;mso-position-horizontal-relative:text;mso-position-vertical:absolute;mso-position-vertical-relative:text;mso-width-percent:0;mso-height-percent:0;mso-width-relative:margin;mso-height-relative:margin" from="-15.55pt,9.85pt" to="-15.55pt,118.35pt" o:gfxdata="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" strokecolor="#5b9bd5 [3204]" strokeweight="2.5pt">
-                <v:stroke dashstyle="1 1" startarrowwidth="wide" startarrowlength="long" endarrowwidth="wide" endarrowlength="long" joinstyle="miter" endcap="round"/>
+              <v:line w14:anchorId="51C77D0B" id="Straight Connector 1" o:spid="_x0000_s1026" style="position:absolute;flip:x;z-index:251752960;visibility:visible;mso-wrap-style:square;mso-width-percent:0;mso-height-percent:0;mso-wrap-distance-left:9pt;mso-wrap-distance-top:0;mso-wrap-distance-right:9pt;mso-wrap-distance-bottom:0;mso-position-horizontal:absolute;mso-position-horizontal-relative:text;mso-position-vertical:absolute;mso-position-vertical-relative:text;mso-width-percent:0;mso-height-percent:0;mso-width-relative:margin;mso-height-relative:margin" from="-15.8pt,6.7pt" to="-15.8pt,186.7pt" o:gfxdata="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" strokecolor="#5b9bd5 [3204]" strokeweight="2.5pt">
+                <v:stroke dashstyle="1 1" startarrow="oval" startarrowwidth="wide" startarrowlength="long" endarrowwidth="wide" endarrowlength="long" joinstyle="miter" endcap="round"/>
+              </v:line>
+            </w:pict>
+          </mc:Fallback>
+        </mc:AlternateContent>
+      </w:r>
+      <w:r>
+        <w:rPr>
+          <w:rFonts w:ascii="Verdana" w:hAnsi="Verdana" w:cstheme="majorBidi"/>
+          <w:b/>
+          <w:bCs/>
+          <w:noProof/>
+          <w:sz w:val="20"/>
+          <w:szCs w:val="20"/>
+        </w:rPr>
+        <w:t>Customer Experience/</w:t>
+      </w:r>
+      <w:r>
+        <w:rPr>
+          <w:rFonts w:ascii="Verdana" w:hAnsi="Verdana" w:cstheme="majorBidi"/>
+          <w:b/>
+          <w:bCs/>
+          <w:noProof/>
+          <w:sz w:val="20"/>
+          <w:szCs w:val="20"/>
+        </w:rPr>
+        <w:t>S</w:t>
+      </w:r>
+      <w:r>
+        <w:rPr>
+          <w:rFonts w:ascii="Verdana" w:hAnsi="Verdana" w:cstheme="majorBidi"/>
+          <w:b/>
+          <w:bCs/>
+          <w:noProof/>
+          <w:sz w:val="20"/>
+          <w:szCs w:val="20"/>
+        </w:rPr>
+        <w:t>upport</w:t>
+      </w:r>
+      <w:r>
+        <w:rPr>
+          <w:rFonts w:ascii="Verdana" w:hAnsi="Verdana" w:cstheme="majorBidi"/>
+          <w:b/>
+          <w:bCs/>
+          <w:noProof/>
+          <w:sz w:val="20"/>
+          <w:szCs w:val="20"/>
+        </w:rPr>
+        <w:t xml:space="preserve"> Analyst</w:t>
+      </w:r>
+      <w:r>
+        <w:rPr>
+          <w:rFonts w:ascii="Verdana" w:hAnsi="Verdana" w:cstheme="majorBidi"/>
+          <w:b/>
+          <w:bCs/>
+          <w:sz w:val="20"/>
+          <w:szCs w:val="20"/>
+        </w:rPr>
+        <w:t xml:space="preserve"> </w:t>
+      </w:r>
+      <w:r>
+        <w:rPr>
+          <w:rFonts w:ascii="Verdana" w:hAnsi="Verdana" w:cstheme="majorBidi"/>
+          <w:b/>
+          <w:bCs/>
+          <w:sz w:val="20"/>
+          <w:szCs w:val="20"/>
+        </w:rPr>
+        <w:t>(</w:t>
+      </w:r>
+      <w:r>
+        <w:rPr>
+          <w:rFonts w:ascii="Verdana" w:hAnsi="Verdana" w:cstheme="majorBidi"/>
+          <w:b/>
+          <w:bCs/>
+          <w:sz w:val="20"/>
+          <w:szCs w:val="20"/>
+        </w:rPr>
+        <w:t>Graduate Intern</w:t>
+      </w:r>
+      <w:r>
+        <w:rPr>
+          <w:rFonts w:ascii="Verdana" w:hAnsi="Verdana" w:cstheme="majorBidi"/>
+          <w:b/>
+          <w:bCs/>
+          <w:sz w:val="20"/>
+          <w:szCs w:val="20"/>
+        </w:rPr>
+        <w:t>)</w:t>
+      </w:r>
+    </w:p>
+    <w:p>
+      <w:pPr>
+        <w:spacing w:after="0"/>
+        <w:rPr>
+          <w:rFonts w:ascii="Verdana" w:hAnsi="Verdana" w:cstheme="majorBidi"/>
+          <w:sz w:val="18"/>
+          <w:szCs w:val="18"/>
+        </w:rPr>
+      </w:pPr>
+      <w:r>
+        <w:rPr>
+          <w:rFonts w:ascii="Verdana" w:hAnsi="Verdana" w:cstheme="majorBidi"/>
+          <w:sz w:val="18"/>
+          <w:szCs w:val="18"/>
+        </w:rPr>
+        <w:t>Mobil Producing Nigeria Unlimited</w:t>
+      </w:r>
+      <w:r>
+        <w:rPr>
+          <w:rFonts w:ascii="Verdana" w:hAnsi="Verdana" w:cstheme="majorBidi"/>
+          <w:sz w:val="18"/>
+          <w:szCs w:val="18"/>
+        </w:rPr>
+        <w:t xml:space="preserve"> (</w:t>
+      </w:r>
+      <w:r>
+        <w:rPr>
+          <w:rFonts w:ascii="Verdana" w:hAnsi="Verdana" w:cstheme="majorBidi"/>
+          <w:b/>
+          <w:bCs/>
+          <w:sz w:val="18"/>
+          <w:szCs w:val="18"/>
+        </w:rPr>
+        <w:t>ExxonMobil subsidiary</w:t>
+      </w:r>
+      <w:r>
+        <w:rPr>
+          <w:rFonts w:ascii="Verdana" w:hAnsi="Verdana" w:cstheme="majorBidi"/>
+          <w:sz w:val="18"/>
+          <w:szCs w:val="18"/>
+        </w:rPr>
+        <w:t>)</w:t>
+      </w:r>
+      <w:r>
+        <w:rPr>
+          <w:rFonts w:ascii="Verdana" w:hAnsi="Verdana" w:cstheme="majorBidi"/>
+          <w:sz w:val="18"/>
+          <w:szCs w:val="18"/>
+        </w:rPr>
+        <w:t xml:space="preserve"> </w:t>
+      </w:r>
+      <w:r>
+        <w:rPr>
+          <w:rFonts w:ascii="Verdana" w:hAnsi="Verdana" w:cstheme="majorBidi"/>
+          <w:sz w:val="18"/>
+          <w:szCs w:val="18"/>
+        </w:rPr>
+        <w:t>–</w:t>
+      </w:r>
+      <w:r>
+        <w:rPr>
+          <w:rFonts w:ascii="Verdana" w:hAnsi="Verdana" w:cstheme="majorBidi"/>
+          <w:sz w:val="18"/>
+          <w:szCs w:val="18"/>
+        </w:rPr>
+        <w:t xml:space="preserve"> </w:t>
+      </w:r>
+      <w:r>
+        <w:rPr>
+          <w:rFonts w:ascii="Verdana" w:hAnsi="Verdana" w:cstheme="majorBidi"/>
+          <w:sz w:val="18"/>
+          <w:szCs w:val="18"/>
+        </w:rPr>
+        <w:t>Qua Iboe Terminal, Ibeno, Eket, Akwa Ibom State.</w:t>
+      </w:r>
+    </w:p>
+    <w:p>
+      <w:pPr>
+        <w:spacing w:after="0"/>
+        <w:rPr>
+          <w:rFonts w:ascii="Verdana" w:hAnsi="Verdana" w:cstheme="majorBidi"/>
+          <w:sz w:val="18"/>
+          <w:szCs w:val="18"/>
+        </w:rPr>
+      </w:pPr>
+      <w:r>
+        <w:rPr>
+          <w:rFonts w:ascii="Verdana" w:hAnsi="Verdana" w:cstheme="majorBidi"/>
+          <w:i/>
+          <w:iCs/>
+          <w:sz w:val="18"/>
+          <w:szCs w:val="18"/>
+        </w:rPr>
+        <w:t xml:space="preserve">Mar. 2019 – </w:t>
+      </w:r>
+      <w:r>
+        <w:rPr>
+          <w:rFonts w:ascii="Verdana" w:hAnsi="Verdana" w:cstheme="majorBidi"/>
+          <w:i/>
+          <w:iCs/>
+          <w:sz w:val="18"/>
+          <w:szCs w:val="18"/>
+        </w:rPr>
+        <w:t>Mar. 2021</w:t>
+      </w:r>
+    </w:p>
+    <w:p>
+      <w:pPr>
+        <w:spacing w:after="0" w:line="240" w:lineRule="auto"/>
+        <w:jc w:val="both"/>
+        <w:rPr>
+          <w:rFonts w:ascii="Verdana" w:hAnsi="Verdana" w:cstheme="majorBidi"/>
+          <w:b/>
+          <w:bCs/>
+          <w:i/>
+          <w:iCs/>
+          <w:color w:val="5B9BD5" w:themeColor="accent1"/>
+          <w:sz w:val="18"/>
+          <w:szCs w:val="18"/>
+        </w:rPr>
+      </w:pPr>
+      <w:r>
+        <w:rPr>
+          <w:rFonts w:ascii="Verdana" w:hAnsi="Verdana" w:cstheme="majorBidi"/>
+          <w:i/>
+          <w:iCs/>
+          <w:color w:val="5B9BD5" w:themeColor="accent1"/>
+          <w:sz w:val="18"/>
+          <w:szCs w:val="18"/>
+        </w:rPr>
+        <w:t>Achievements/Tasks</w:t>
+      </w:r>
+    </w:p>
+    <w:p>
+      <w:pPr>
+        <w:pStyle w:val="ListParagraph"/>
+        <w:numPr>
+          <w:ilvl w:val="0"/>
+          <w:numId w:val="4"/>
+        </w:numPr>
+        <w:spacing w:after="0" w:line="240" w:lineRule="auto"/>
+        <w:ind w:left="284" w:right="-447" w:hanging="284"/>
+        <w:jc w:val="both"/>
+        <w:rPr>
+          <w:rFonts w:ascii="Verdana" w:hAnsi="Verdana" w:cstheme="majorBidi"/>
+          <w:sz w:val="18"/>
+          <w:szCs w:val="18"/>
+        </w:rPr>
+      </w:pPr>
+      <w:r>
+        <w:rPr>
+          <w:rFonts w:ascii="Verdana" w:hAnsi="Verdana" w:cstheme="majorBidi"/>
+          <w:sz w:val="18"/>
+          <w:szCs w:val="18"/>
+        </w:rPr>
+        <w:t>Design</w:t>
+      </w:r>
+      <w:r>
+        <w:rPr>
+          <w:rFonts w:ascii="Verdana" w:hAnsi="Verdana" w:cstheme="majorBidi"/>
+          <w:sz w:val="18"/>
+          <w:szCs w:val="18"/>
+        </w:rPr>
+        <w:t>ed</w:t>
+      </w:r>
+      <w:r>
+        <w:rPr>
+          <w:rFonts w:ascii="Verdana" w:hAnsi="Verdana" w:cstheme="majorBidi"/>
+          <w:sz w:val="18"/>
+          <w:szCs w:val="18"/>
+        </w:rPr>
+        <w:t xml:space="preserve"> a Dynamic Website (Security Portal) on the company’s intranet using ASP .NET Core 2.1, PostgreSQL, Unity Framework, CSS3, and Microsoft Azure Active Directory for user authentication, authorization and information retrieval.</w:t>
+      </w:r>
+    </w:p>
+    <w:p>
+      <w:pPr>
+        <w:pStyle w:val="ListParagraph"/>
+        <w:numPr>
+          <w:ilvl w:val="0"/>
+          <w:numId w:val="4"/>
+        </w:numPr>
+        <w:spacing w:after="0" w:line="240" w:lineRule="auto"/>
+        <w:ind w:left="284" w:right="-447" w:hanging="284"/>
+        <w:jc w:val="both"/>
+        <w:rPr>
+          <w:rFonts w:ascii="Verdana" w:hAnsi="Verdana" w:cstheme="majorBidi"/>
+          <w:sz w:val="18"/>
+          <w:szCs w:val="18"/>
+        </w:rPr>
+      </w:pPr>
+      <w:r>
+        <w:rPr>
+          <w:rFonts w:ascii="Verdana" w:hAnsi="Verdana" w:cstheme="majorBidi"/>
+          <w:sz w:val="18"/>
+          <w:szCs w:val="18"/>
+        </w:rPr>
+        <w:t>Developed</w:t>
+      </w:r>
+      <w:r>
+        <w:rPr>
+          <w:rFonts w:ascii="Verdana" w:hAnsi="Verdana" w:cstheme="majorBidi"/>
+          <w:sz w:val="18"/>
+          <w:szCs w:val="18"/>
+        </w:rPr>
+        <w:t xml:space="preserve"> RESTful APIs using ASP.NET Core 2.1 and test</w:t>
+      </w:r>
+      <w:r>
+        <w:rPr>
+          <w:rFonts w:ascii="Verdana" w:hAnsi="Verdana" w:cstheme="majorBidi"/>
+          <w:sz w:val="18"/>
+          <w:szCs w:val="18"/>
+        </w:rPr>
+        <w:t>ed</w:t>
+      </w:r>
+      <w:r>
+        <w:rPr>
+          <w:rFonts w:ascii="Verdana" w:hAnsi="Verdana" w:cstheme="majorBidi"/>
+          <w:sz w:val="18"/>
+          <w:szCs w:val="18"/>
+        </w:rPr>
+        <w:t xml:space="preserve"> them with Postman.</w:t>
+      </w:r>
+    </w:p>
+    <w:p>
+      <w:pPr>
+        <w:pStyle w:val="ListParagraph"/>
+        <w:numPr>
+          <w:ilvl w:val="0"/>
+          <w:numId w:val="4"/>
+        </w:numPr>
+        <w:spacing w:after="0" w:line="240" w:lineRule="auto"/>
+        <w:ind w:left="284" w:right="-447" w:hanging="284"/>
+        <w:jc w:val="both"/>
+        <w:rPr>
+          <w:rFonts w:ascii="Verdana" w:hAnsi="Verdana" w:cstheme="majorBidi"/>
+          <w:sz w:val="18"/>
+          <w:szCs w:val="18"/>
+        </w:rPr>
+      </w:pPr>
+      <w:r>
+        <w:rPr>
+          <w:rFonts w:ascii="Verdana" w:hAnsi="Verdana" w:cstheme="majorBidi"/>
+          <w:sz w:val="18"/>
+          <w:szCs w:val="18"/>
+        </w:rPr>
+        <w:t>Automate</w:t>
+      </w:r>
+      <w:r>
+        <w:rPr>
+          <w:rFonts w:ascii="Verdana" w:hAnsi="Verdana" w:cstheme="majorBidi"/>
+          <w:sz w:val="18"/>
+          <w:szCs w:val="18"/>
+        </w:rPr>
+        <w:t>d</w:t>
+      </w:r>
+      <w:r>
+        <w:rPr>
+          <w:rFonts w:ascii="Verdana" w:hAnsi="Verdana" w:cstheme="majorBidi"/>
+          <w:sz w:val="18"/>
+          <w:szCs w:val="18"/>
+        </w:rPr>
+        <w:t xml:space="preserve"> business processes</w:t>
+      </w:r>
+      <w:r>
+        <w:rPr>
+          <w:rFonts w:ascii="Verdana" w:hAnsi="Verdana" w:cstheme="majorBidi"/>
+          <w:sz w:val="18"/>
+          <w:szCs w:val="18"/>
+        </w:rPr>
+        <w:t xml:space="preserve"> using Microsoft SharePoint</w:t>
+      </w:r>
+      <w:r>
+        <w:rPr>
+          <w:rFonts w:ascii="Verdana" w:hAnsi="Verdana" w:cstheme="majorBidi"/>
+          <w:sz w:val="18"/>
+          <w:szCs w:val="18"/>
+        </w:rPr>
+        <w:t>, Nintex Forms and Workflows,</w:t>
+      </w:r>
+      <w:r>
+        <w:rPr>
+          <w:rFonts w:ascii="Verdana" w:hAnsi="Verdana" w:cstheme="majorBidi"/>
+          <w:sz w:val="18"/>
+          <w:szCs w:val="18"/>
+        </w:rPr>
+        <w:t xml:space="preserve"> and </w:t>
+      </w:r>
+      <w:r>
+        <w:rPr>
+          <w:rFonts w:ascii="Verdana" w:hAnsi="Verdana" w:cstheme="majorBidi"/>
+          <w:sz w:val="18"/>
+          <w:szCs w:val="18"/>
+        </w:rPr>
+        <w:t xml:space="preserve">create surveys with </w:t>
+      </w:r>
+      <w:r>
+        <w:rPr>
+          <w:rFonts w:ascii="Verdana" w:hAnsi="Verdana" w:cstheme="majorBidi"/>
+          <w:sz w:val="18"/>
+          <w:szCs w:val="18"/>
+        </w:rPr>
+        <w:t>Survey Monkey to help the business receive feedbacks that will help improve</w:t>
+      </w:r>
+      <w:r>
+        <w:rPr>
+          <w:rFonts w:ascii="Verdana" w:hAnsi="Verdana" w:cstheme="majorBidi"/>
+          <w:sz w:val="18"/>
+          <w:szCs w:val="18"/>
+        </w:rPr>
+        <w:t xml:space="preserve"> her operations</w:t>
+      </w:r>
+      <w:r>
+        <w:rPr>
+          <w:rFonts w:ascii="Verdana" w:hAnsi="Verdana" w:cstheme="majorBidi"/>
+          <w:sz w:val="18"/>
+          <w:szCs w:val="18"/>
+        </w:rPr>
+        <w:t>.</w:t>
+      </w:r>
+    </w:p>
+    <w:p>
+      <w:pPr>
+        <w:pStyle w:val="ListParagraph"/>
+        <w:numPr>
+          <w:ilvl w:val="0"/>
+          <w:numId w:val="4"/>
+        </w:numPr>
+        <w:spacing w:after="0" w:line="240" w:lineRule="auto"/>
+        <w:ind w:left="284" w:right="-447" w:hanging="284"/>
+        <w:jc w:val="both"/>
+        <w:rPr>
+          <w:rFonts w:ascii="Verdana" w:hAnsi="Verdana" w:cstheme="majorBidi"/>
+          <w:sz w:val="18"/>
+          <w:szCs w:val="18"/>
+        </w:rPr>
+      </w:pPr>
+      <w:r>
+        <w:rPr>
+          <w:rFonts w:ascii="Verdana" w:hAnsi="Verdana" w:cstheme="majorBidi"/>
+          <w:sz w:val="18"/>
+          <w:szCs w:val="18"/>
+        </w:rPr>
+        <w:t>T</w:t>
+      </w:r>
+      <w:r>
+        <w:rPr>
+          <w:rFonts w:ascii="Verdana" w:hAnsi="Verdana" w:cstheme="majorBidi"/>
+          <w:sz w:val="18"/>
+          <w:szCs w:val="18"/>
+        </w:rPr>
+        <w:t>ook</w:t>
+      </w:r>
+      <w:r>
+        <w:rPr>
+          <w:rFonts w:ascii="Verdana" w:hAnsi="Verdana" w:cstheme="majorBidi"/>
+          <w:sz w:val="18"/>
+          <w:szCs w:val="18"/>
+        </w:rPr>
+        <w:t xml:space="preserve"> part in Cybersecurity awareness programs and training.</w:t>
+      </w:r>
+    </w:p>
+    <w:p>
+      <w:pPr>
+        <w:pStyle w:val="ListParagraph"/>
+        <w:numPr>
+          <w:ilvl w:val="0"/>
+          <w:numId w:val="4"/>
+        </w:numPr>
+        <w:spacing w:after="0" w:line="240" w:lineRule="auto"/>
+        <w:ind w:left="284" w:right="-447" w:hanging="284"/>
+        <w:jc w:val="both"/>
+        <w:rPr>
+          <w:rFonts w:ascii="Verdana" w:hAnsi="Verdana" w:cstheme="majorBidi"/>
+          <w:sz w:val="18"/>
+          <w:szCs w:val="18"/>
+        </w:rPr>
+      </w:pPr>
+      <w:r>
+        <w:rPr>
+          <w:rFonts w:ascii="Verdana" w:hAnsi="Verdana" w:cstheme="majorBidi"/>
+          <w:sz w:val="18"/>
+          <w:szCs w:val="18"/>
+        </w:rPr>
+        <w:t>Install</w:t>
+      </w:r>
+      <w:r>
+        <w:rPr>
+          <w:rFonts w:ascii="Verdana" w:hAnsi="Verdana" w:cstheme="majorBidi"/>
+          <w:sz w:val="18"/>
+          <w:szCs w:val="18"/>
+        </w:rPr>
+        <w:t>ed</w:t>
+      </w:r>
+      <w:r>
+        <w:rPr>
+          <w:rFonts w:ascii="Verdana" w:hAnsi="Verdana" w:cstheme="majorBidi"/>
+          <w:sz w:val="18"/>
+          <w:szCs w:val="18"/>
+        </w:rPr>
+        <w:t>, maintain</w:t>
+      </w:r>
+      <w:r>
+        <w:rPr>
+          <w:rFonts w:ascii="Verdana" w:hAnsi="Verdana" w:cstheme="majorBidi"/>
+          <w:sz w:val="18"/>
+          <w:szCs w:val="18"/>
+        </w:rPr>
+        <w:t>ed</w:t>
+      </w:r>
+      <w:r>
+        <w:rPr>
+          <w:rFonts w:ascii="Verdana" w:hAnsi="Verdana" w:cstheme="majorBidi"/>
+          <w:sz w:val="18"/>
+          <w:szCs w:val="18"/>
+        </w:rPr>
+        <w:t xml:space="preserve"> and configure</w:t>
+      </w:r>
+      <w:r>
+        <w:rPr>
+          <w:rFonts w:ascii="Verdana" w:hAnsi="Verdana" w:cstheme="majorBidi"/>
+          <w:sz w:val="18"/>
+          <w:szCs w:val="18"/>
+        </w:rPr>
+        <w:t>d</w:t>
+      </w:r>
+      <w:r>
+        <w:rPr>
+          <w:rFonts w:ascii="Verdana" w:hAnsi="Verdana" w:cstheme="majorBidi"/>
+          <w:sz w:val="18"/>
+          <w:szCs w:val="18"/>
+        </w:rPr>
+        <w:t xml:space="preserve"> Laptops, Desktops, phones and printers</w:t>
+      </w:r>
+      <w:r>
+        <w:rPr>
+          <w:rFonts w:ascii="Verdana" w:hAnsi="Verdana" w:cstheme="majorBidi"/>
+          <w:sz w:val="18"/>
+          <w:szCs w:val="18"/>
+        </w:rPr>
+        <w:t xml:space="preserve"> via IT Service Management</w:t>
+      </w:r>
+      <w:r>
+        <w:rPr>
+          <w:rFonts w:ascii="Verdana" w:hAnsi="Verdana" w:cstheme="majorBidi"/>
+          <w:sz w:val="18"/>
+          <w:szCs w:val="18"/>
+        </w:rPr>
+        <w:t xml:space="preserve">. </w:t>
+      </w:r>
+    </w:p>
+    <w:p>
+      <w:pPr>
+        <w:pStyle w:val="ListParagraph"/>
+        <w:numPr>
+          <w:ilvl w:val="0"/>
+          <w:numId w:val="4"/>
+        </w:numPr>
+        <w:spacing w:after="0" w:line="240" w:lineRule="auto"/>
+        <w:ind w:left="284" w:right="-447" w:hanging="284"/>
+        <w:jc w:val="both"/>
+        <w:rPr>
+          <w:rFonts w:ascii="Verdana" w:hAnsi="Verdana" w:cstheme="majorBidi"/>
+          <w:sz w:val="18"/>
+          <w:szCs w:val="18"/>
+        </w:rPr>
+      </w:pPr>
+      <w:r>
+        <w:rPr>
+          <w:rFonts w:ascii="Verdana" w:hAnsi="Verdana" w:cstheme="majorBidi"/>
+          <w:sz w:val="18"/>
+          <w:szCs w:val="18"/>
+        </w:rPr>
+        <w:t>Relate</w:t>
+      </w:r>
+      <w:r>
+        <w:rPr>
+          <w:rFonts w:ascii="Verdana" w:hAnsi="Verdana" w:cstheme="majorBidi"/>
+          <w:sz w:val="18"/>
+          <w:szCs w:val="18"/>
+        </w:rPr>
+        <w:t>d</w:t>
+      </w:r>
+      <w:r>
+        <w:rPr>
+          <w:rFonts w:ascii="Verdana" w:hAnsi="Verdana" w:cstheme="majorBidi"/>
+          <w:sz w:val="18"/>
+          <w:szCs w:val="18"/>
+        </w:rPr>
+        <w:t xml:space="preserve"> with customers to identify and resolve hardware and software issues </w:t>
+      </w:r>
+      <w:r>
+        <w:rPr>
+          <w:rFonts w:ascii="Verdana" w:hAnsi="Verdana" w:cstheme="majorBidi"/>
+          <w:sz w:val="18"/>
+          <w:szCs w:val="18"/>
+        </w:rPr>
+        <w:t>related to</w:t>
+      </w:r>
+      <w:r>
+        <w:rPr>
+          <w:rFonts w:ascii="Verdana" w:hAnsi="Verdana" w:cstheme="majorBidi"/>
+          <w:sz w:val="18"/>
+          <w:szCs w:val="18"/>
+        </w:rPr>
+        <w:t xml:space="preserve"> their workstations.</w:t>
+      </w:r>
+    </w:p>
+    <w:p>
+      <w:pPr>
+        <w:pStyle w:val="ListParagraph"/>
+        <w:numPr>
+          <w:ilvl w:val="0"/>
+          <w:numId w:val="4"/>
+        </w:numPr>
+        <w:spacing w:after="0" w:line="240" w:lineRule="auto"/>
+        <w:ind w:left="284" w:right="-447" w:hanging="284"/>
+        <w:jc w:val="both"/>
+        <w:rPr>
+          <w:rFonts w:ascii="Verdana" w:hAnsi="Verdana" w:cstheme="majorBidi"/>
+          <w:sz w:val="18"/>
+          <w:szCs w:val="18"/>
+        </w:rPr>
+      </w:pPr>
+      <w:r>
+        <w:rPr>
+          <w:rFonts w:ascii="Verdana" w:hAnsi="Verdana" w:cstheme="majorBidi"/>
+          <w:sz w:val="18"/>
+          <w:szCs w:val="18"/>
+        </w:rPr>
+        <w:t>PC Support, Printer Support</w:t>
+      </w:r>
+      <w:r>
+        <w:rPr>
+          <w:rFonts w:ascii="Verdana" w:hAnsi="Verdana" w:cstheme="majorBidi"/>
+          <w:sz w:val="18"/>
+          <w:szCs w:val="18"/>
+        </w:rPr>
+        <w:t>, Basic Network</w:t>
+      </w:r>
+      <w:r>
+        <w:rPr>
+          <w:rFonts w:ascii="Verdana" w:hAnsi="Verdana" w:cstheme="majorBidi"/>
+          <w:sz w:val="18"/>
+          <w:szCs w:val="18"/>
+        </w:rPr>
+        <w:t>, Software Support, IMAC (Install, Move, Add and Change) Support.</w:t>
+      </w:r>
+    </w:p>
+    <w:p>
+      <w:pPr>
+        <w:pStyle w:val="ListParagraph"/>
+        <w:numPr>
+          <w:ilvl w:val="0"/>
+          <w:numId w:val="4"/>
+        </w:numPr>
+        <w:spacing w:after="0" w:line="240" w:lineRule="auto"/>
+        <w:ind w:left="284" w:right="-447" w:hanging="284"/>
+        <w:jc w:val="both"/>
+        <w:rPr>
+          <w:rFonts w:ascii="Verdana" w:hAnsi="Verdana" w:cstheme="majorBidi"/>
+          <w:sz w:val="18"/>
+          <w:szCs w:val="18"/>
+        </w:rPr>
+      </w:pPr>
+      <w:r>
+        <w:rPr>
+          <w:rFonts w:ascii="Verdana" w:hAnsi="Verdana" w:cstheme="majorBidi"/>
+          <w:sz w:val="18"/>
+          <w:szCs w:val="18"/>
+        </w:rPr>
+        <w:t>Organize</w:t>
+      </w:r>
+      <w:r>
+        <w:rPr>
+          <w:rFonts w:ascii="Verdana" w:hAnsi="Verdana" w:cstheme="majorBidi"/>
+          <w:sz w:val="18"/>
+          <w:szCs w:val="18"/>
+        </w:rPr>
+        <w:t>d</w:t>
+      </w:r>
+      <w:r>
+        <w:rPr>
+          <w:rFonts w:ascii="Verdana" w:hAnsi="Verdana" w:cstheme="majorBidi"/>
+          <w:sz w:val="18"/>
+          <w:szCs w:val="18"/>
+        </w:rPr>
+        <w:t xml:space="preserve"> and conduct</w:t>
+      </w:r>
+      <w:r>
+        <w:rPr>
+          <w:rFonts w:ascii="Verdana" w:hAnsi="Verdana" w:cstheme="majorBidi"/>
+          <w:sz w:val="18"/>
+          <w:szCs w:val="18"/>
+        </w:rPr>
+        <w:t>ed</w:t>
+      </w:r>
+      <w:r>
+        <w:rPr>
+          <w:rFonts w:ascii="Verdana" w:hAnsi="Verdana" w:cstheme="majorBidi"/>
+          <w:sz w:val="18"/>
+          <w:szCs w:val="18"/>
+        </w:rPr>
+        <w:t xml:space="preserve"> training focused on the use of Information Technology products like Microsoft Office Suite, DocuSign, Citrix Sharefile, computer tricks and tips for personnel to boost their productivity.</w:t>
+      </w:r>
+    </w:p>
+    <w:p>
+      <w:pPr>
+        <w:pStyle w:val="ListParagraph"/>
+        <w:numPr>
+          <w:ilvl w:val="0"/>
+          <w:numId w:val="4"/>
+        </w:numPr>
+        <w:spacing w:after="0" w:line="240" w:lineRule="auto"/>
+        <w:ind w:left="284" w:right="-447" w:hanging="284"/>
+        <w:jc w:val="both"/>
+        <w:rPr>
+          <w:rFonts w:ascii="Verdana" w:hAnsi="Verdana" w:cstheme="majorBidi"/>
+          <w:sz w:val="18"/>
+          <w:szCs w:val="18"/>
+        </w:rPr>
+      </w:pPr>
+      <w:r>
+        <w:rPr>
+          <w:rFonts w:ascii="Verdana" w:hAnsi="Verdana" w:cstheme="majorBidi"/>
+          <w:sz w:val="18"/>
+          <w:szCs w:val="18"/>
+        </w:rPr>
+        <w:lastRenderedPageBreak/>
+        <w:t>Prepare</w:t>
+      </w:r>
+      <w:r>
+        <w:rPr>
+          <w:rFonts w:ascii="Verdana" w:hAnsi="Verdana" w:cstheme="majorBidi"/>
+          <w:sz w:val="18"/>
+          <w:szCs w:val="18"/>
+        </w:rPr>
+        <w:t>d</w:t>
+      </w:r>
+      <w:r>
+        <w:rPr>
+          <w:rFonts w:ascii="Verdana" w:hAnsi="Verdana" w:cstheme="majorBidi"/>
+          <w:sz w:val="18"/>
+          <w:szCs w:val="18"/>
+        </w:rPr>
+        <w:t xml:space="preserve"> training materials for personnel productivity enhancement.</w:t>
+      </w:r>
+    </w:p>
+    <w:p>
+      <w:pPr>
+        <w:pStyle w:val="ListParagraph"/>
+        <w:numPr>
+          <w:ilvl w:val="0"/>
+          <w:numId w:val="4"/>
+        </w:numPr>
+        <w:spacing w:after="0" w:line="240" w:lineRule="auto"/>
+        <w:ind w:left="284" w:right="-447" w:hanging="284"/>
+        <w:jc w:val="both"/>
+        <w:rPr>
+          <w:rFonts w:ascii="Verdana" w:hAnsi="Verdana" w:cstheme="majorBidi"/>
+          <w:sz w:val="18"/>
+          <w:szCs w:val="18"/>
+        </w:rPr>
+      </w:pPr>
+      <w:r>
+        <w:rPr>
+          <w:rFonts w:ascii="Verdana" w:hAnsi="Verdana" w:cstheme="majorBidi"/>
+          <w:sz w:val="18"/>
+          <w:szCs w:val="18"/>
+        </w:rPr>
+        <w:t>Conduct</w:t>
+      </w:r>
+      <w:r>
+        <w:rPr>
+          <w:rFonts w:ascii="Verdana" w:hAnsi="Verdana" w:cstheme="majorBidi"/>
+          <w:sz w:val="18"/>
+          <w:szCs w:val="18"/>
+        </w:rPr>
+        <w:t>ed</w:t>
+      </w:r>
+      <w:r>
+        <w:rPr>
+          <w:rFonts w:ascii="Verdana" w:hAnsi="Verdana" w:cstheme="majorBidi"/>
+          <w:sz w:val="18"/>
+          <w:szCs w:val="18"/>
+        </w:rPr>
+        <w:t xml:space="preserve"> Safety &amp; Control, and knowledge sharing presentations periodically.</w:t>
+      </w:r>
+    </w:p>
+    <w:p>
+      <w:pPr>
+        <w:spacing w:after="0" w:line="240" w:lineRule="auto"/>
+        <w:jc w:val="both"/>
+        <w:rPr>
+          <w:rFonts w:ascii="Verdana" w:hAnsi="Verdana" w:cstheme="majorBidi"/>
+          <w:b/>
+          <w:bCs/>
+          <w:sz w:val="20"/>
+          <w:szCs w:val="20"/>
+        </w:rPr>
+      </w:pPr>
+    </w:p>
+    <w:p>
+      <w:pPr>
+        <w:spacing w:after="0" w:line="240" w:lineRule="auto"/>
+        <w:jc w:val="both"/>
+        <w:rPr>
+          <w:rFonts w:ascii="Verdana" w:hAnsi="Verdana" w:cstheme="majorBidi"/>
+          <w:b/>
+          <w:bCs/>
+          <w:sz w:val="20"/>
+          <w:szCs w:val="20"/>
+        </w:rPr>
+      </w:pPr>
+    </w:p>
+    <w:p>
+      <w:pPr>
+        <w:spacing w:after="0" w:line="240" w:lineRule="auto"/>
+        <w:jc w:val="both"/>
+        <w:rPr>
+          <w:rFonts w:ascii="Verdana" w:hAnsi="Verdana" w:cstheme="majorBidi"/>
+          <w:b/>
+          <w:bCs/>
+          <w:sz w:val="20"/>
+          <w:szCs w:val="20"/>
+        </w:rPr>
+      </w:pPr>
+    </w:p>
+    <w:p>
+      <w:pPr>
+        <w:spacing w:after="0" w:line="240" w:lineRule="auto"/>
+        <w:jc w:val="both"/>
+        <w:rPr>
+          <w:rFonts w:ascii="Verdana" w:hAnsi="Verdana" w:cstheme="majorBidi"/>
+          <w:b/>
+          <w:bCs/>
+          <w:sz w:val="20"/>
+          <w:szCs w:val="20"/>
+        </w:rPr>
+      </w:pPr>
+      <w:r>
+        <w:rPr>
+          <w:rFonts w:ascii="Verdana" w:hAnsi="Verdana" w:cstheme="majorBidi"/>
+          <w:b/>
+          <w:bCs/>
+          <w:noProof/>
+          <w:sz w:val="20"/>
+          <w:szCs w:val="20"/>
+        </w:rPr>
+        <mc:AlternateContent>
+          <mc:Choice Requires="wps">
+            <w:drawing>
+              <wp:anchor distT="0" distB="0" distL="114300" distR="114300" simplePos="0" relativeHeight="251753984" behindDoc="0" locked="0" layoutInCell="1" allowOverlap="1" wp14:anchorId="0F0F4758" wp14:editId="2F5F8065">
+                <wp:simplePos x="0" y="0"/>
+                <wp:positionH relativeFrom="column">
+                  <wp:posOffset>-197688</wp:posOffset>
+                </wp:positionH>
+                <wp:positionV relativeFrom="paragraph">
+                  <wp:posOffset>125019</wp:posOffset>
+                </wp:positionV>
+                <wp:extent cx="0" cy="1378153"/>
+                <wp:effectExtent l="95250" t="95250" r="95250" b="31750"/>
+                <wp:wrapNone/>
+                <wp:docPr id="2" name="Straight Connector 2"/>
+                <wp:cNvGraphicFramePr/>
+                <a:graphic xmlns:a="http://schemas.openxmlformats.org/drawingml/2006/main">
+                  <a:graphicData uri="http://schemas.microsoft.com/office/word/2010/wordprocessingShape">
+                    <wps:wsp>
+                      <wps:cNvCnPr/>
+                      <wps:spPr>
+                        <a:xfrm flipH="1">
+                          <a:off x="0" y="0"/>
+                          <a:ext cx="0" cy="1378153"/>
+                        </a:xfrm>
+                        <a:prstGeom prst="line">
+                          <a:avLst/>
+                        </a:prstGeom>
+                        <a:ln w="31750" cap="rnd" cmpd="sng">
+                          <a:solidFill>
+                            <a:schemeClr val="accent1"/>
+                          </a:solidFill>
+                          <a:prstDash val="sysDot"/>
+                          <a:headEnd type="oval" w="lg" len="lg"/>
+                          <a:tailEnd type="none" w="lg" len="lg"/>
+                        </a:ln>
+                      </wps:spPr>
+                      <wps:style>
+                        <a:lnRef idx="1">
+                          <a:schemeClr val="accent1"/>
+                        </a:lnRef>
+                        <a:fillRef idx="0">
+                          <a:schemeClr val="accent1"/>
+                        </a:fillRef>
+                        <a:effectRef idx="0">
+                          <a:schemeClr val="accent1"/>
+                        </a:effectRef>
+                        <a:fontRef idx="minor">
+                          <a:schemeClr val="tx1"/>
+                        </a:fontRef>
+                      </wps:style>
+                      <wps:bodyPr/>
+                    </wps:wsp>
+                  </a:graphicData>
+                </a:graphic>
+                <wp14:sizeRelH relativeFrom="margin">
+                  <wp14:pctWidth>0</wp14:pctWidth>
+                </wp14:sizeRelH>
+                <wp14:sizeRelV relativeFrom="margin">
+                  <wp14:pctHeight>0</wp14:pctHeight>
+                </wp14:sizeRelV>
+              </wp:anchor>
+            </w:drawing>
+          </mc:Choice>
+          <mc:Fallback>
+            <w:pict>
+              <v:line w14:anchorId="4700838B" id="Straight Connector 2" o:spid="_x0000_s1026" style="position:absolute;flip:x;z-index:251753984;visibility:visible;mso-wrap-style:square;mso-width-percent:0;mso-height-percent:0;mso-wrap-distance-left:9pt;mso-wrap-distance-top:0;mso-wrap-distance-right:9pt;mso-wrap-distance-bottom:0;mso-position-horizontal:absolute;mso-position-horizontal-relative:text;mso-position-vertical:absolute;mso-position-vertical-relative:text;mso-width-percent:0;mso-height-percent:0;mso-width-relative:margin;mso-height-relative:margin" from="-15.55pt,9.85pt" to="-15.55pt,118.35pt" o:gfxdata="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" strokecolor="#5b9bd5 [3204]" strokeweight="2.5pt">
+                <v:stroke dashstyle="1 1" startarrow="oval" startarrowwidth="wide" startarrowlength="long" endarrowwidth="wide" endarrowlength="long" joinstyle="miter" endcap="round"/>
               </v:line>
             </w:pict>
           </mc:Fallback>
@@ -2536,7 +2994,7 @@
         </w:rPr>
         <w:t xml:space="preserve"> (</w:t>
       </w:r>
-      <w:hyperlink r:id="rId19" w:history="1">
+      <w:hyperlink r:id="rId21" w:history="1">
         <w:r>
           <w:rPr>
             <w:rStyle w:val="Hyperlink"/>
@@ -2581,7 +3039,7 @@
         </w:rPr>
         <w:t>Optimization and improvement of the look and feel of the company’s product (TomsCube) website (</w:t>
       </w:r>
-      <w:hyperlink r:id="rId20" w:history="1">
+      <w:hyperlink r:id="rId22" w:history="1">
         <w:r>
           <w:rPr>
             <w:rStyle w:val="Hyperlink"/>
@@ -2816,7 +3274,7 @@
         </w:rPr>
         <w:t>(</w:t>
       </w:r>
-      <w:hyperlink r:id="rId21" w:history="1">
+      <w:hyperlink r:id="rId23" w:history="1">
         <w:r>
           <w:rPr>
             <w:rStyle w:val="Hyperlink"/>
@@ -3504,10 +3962,10 @@
           <w:szCs w:val="18"/>
         </w:rPr>
         <w:sectPr>
-          <w:footerReference w:type="default" r:id="rId22"/>
+          <w:footerReference w:type="default" r:id="rId24"/>
           <w:type w:val="continuous"/>
           <w:pgSz w:w="11907" w:h="16839" w:code="9"/>
-          <w:pgMar w:top="426" w:right="1021" w:bottom="720" w:left="1021" w:header="720" w:footer="720" w:gutter="0"/>
+          <w:pgMar w:top="270" w:right="1021" w:bottom="720" w:left="1021" w:header="720" w:footer="720" w:gutter="0"/>
           <w:cols w:space="720"/>
           <w:docGrid w:linePitch="360"/>
         </w:sectPr>
@@ -3787,13 +4245,13 @@
                           </pic:cNvPicPr>
                         </pic:nvPicPr>
                         <pic:blipFill>
-                          <a:blip r:embed="rId23" cstate="print">
+                          <a:blip r:embed="rId25" cstate="print">
                             <a:extLst>
                               <a:ext uri="{28A0092B-C50C-407E-A947-70E740481C1C}">
                                 <a14:useLocalDpi xmlns:a14="http://schemas.microsoft.com/office/drawing/2010/main" val="0"/>
                               </a:ext>
                               <a:ext uri="{96DAC541-7B7A-43D3-8B79-37D633B846F1}">
-                                <asvg:svgBlip xmlns:asvg="http://schemas.microsoft.com/office/drawing/2016/SVG/main" r:embed="rId24"/>
+                                <asvg:svgBlip xmlns:asvg="http://schemas.microsoft.com/office/drawing/2016/SVG/main" r:embed="rId26"/>
                               </a:ext>
                             </a:extLst>
                           </a:blip>
@@ -3830,7 +4288,7 @@
                   <v:stroke joinstyle="miter"/>
                 </v:oval>
                 <v:shape id="Graphic 73" o:spid="_x0000_s1028" type="#_x0000_t75" alt="Graduation cap" style="position:absolute;left:57150;top:47625;width:287655;height:287655;visibility:visible;mso-wrap-style:square" o:gfxdata="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">
-                  <v:imagedata r:id="rId25" o:title="Graduation cap"/>
+                  <v:imagedata r:id="rId27" o:title="Graduation cap"/>
                 </v:shape>
               </v:group>
             </w:pict>
@@ -3877,7 +4335,7 @@
           <w:rFonts w:ascii="Verdana" w:hAnsi="Verdana" w:cstheme="majorBidi"/>
         </w:rPr>
         <w:sectPr>
-          <w:footerReference w:type="default" r:id="rId26"/>
+          <w:footerReference w:type="default" r:id="rId28"/>
           <w:type w:val="continuous"/>
           <w:pgSz w:w="11907" w:h="16839" w:code="9"/>
           <w:pgMar w:top="720" w:right="1021" w:bottom="1440" w:left="1021" w:header="720" w:footer="720" w:gutter="0"/>
@@ -4126,13 +4584,13 @@
         <mc:AlternateContent>
           <mc:Choice Requires="wpg">
             <w:drawing>
-              <wp:anchor distT="0" distB="0" distL="114300" distR="114300" simplePos="0" relativeHeight="251793920" behindDoc="0" locked="0" layoutInCell="1" allowOverlap="1" wp14:anchorId="04C720CE" wp14:editId="1E992F57">
+              <wp:anchor distT="0" distB="0" distL="114300" distR="114300" simplePos="0" relativeHeight="251793920" behindDoc="0" locked="0" layoutInCell="1" allowOverlap="1" wp14:anchorId="04C720CE" wp14:editId="6425065D">
                 <wp:simplePos x="0" y="0"/>
                 <wp:positionH relativeFrom="column">
                   <wp:posOffset>-314960</wp:posOffset>
                 </wp:positionH>
                 <wp:positionV relativeFrom="paragraph">
-                  <wp:posOffset>180975</wp:posOffset>
+                  <wp:posOffset>201768</wp:posOffset>
                 </wp:positionV>
                 <wp:extent cx="287655" cy="287655"/>
                 <wp:effectExtent l="0" t="0" r="0" b="0"/>
@@ -4159,7 +4617,7 @@
                           </pic:cNvPicPr>
                         </pic:nvPicPr>
                         <pic:blipFill>
-                          <a:blip r:embed="rId27">
+                          <a:blip r:embed="rId29">
                             <a:extLst>
                               <a:ext uri="{28A0092B-C50C-407E-A947-70E740481C1C}">
                                 <a14:useLocalDpi xmlns:a14="http://schemas.microsoft.com/office/drawing/2010/main" val="0"/>
@@ -4188,13 +4646,13 @@
                           </pic:cNvPicPr>
                         </pic:nvPicPr>
                         <pic:blipFill>
-                          <a:blip r:embed="rId28" cstate="print">
+                          <a:blip r:embed="rId30" cstate="print">
                             <a:extLst>
                               <a:ext uri="{28A0092B-C50C-407E-A947-70E740481C1C}">
                                 <a14:useLocalDpi xmlns:a14="http://schemas.microsoft.com/office/drawing/2010/main" val="0"/>
                               </a:ext>
                               <a:ext uri="{96DAC541-7B7A-43D3-8B79-37D633B846F1}">
-                                <asvg:svgBlip xmlns:asvg="http://schemas.microsoft.com/office/drawing/2016/SVG/main" r:embed="rId29"/>
+                                <asvg:svgBlip xmlns:asvg="http://schemas.microsoft.com/office/drawing/2016/SVG/main" r:embed="rId31"/>
                               </a:ext>
                             </a:extLst>
                           </a:blip>
@@ -4220,12 +4678,12 @@
           </mc:Choice>
           <mc:Fallback>
             <w:pict>
-              <v:group w14:anchorId="425B8499" id="Group 48" o:spid="_x0000_s1026" style="position:absolute;margin-left:-24.8pt;margin-top:14.25pt;width:22.65pt;height:22.65pt;z-index:251793920" coordsize="287655,287655" o:gfxdata="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">
+              <v:group w14:anchorId="3400F4C3" id="Group 48" o:spid="_x0000_s1026" style="position:absolute;margin-left:-24.8pt;margin-top:15.9pt;width:22.65pt;height:22.65pt;z-index:251793920" coordsize="287655,287655" o:gfxdata="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">
                 <v:shape id="Picture 39" o:spid="_x0000_s1027" type="#_x0000_t75" style="position:absolute;width:287655;height:287655;visibility:visible;mso-wrap-style:square" o:gfxdata="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">
-                  <v:imagedata r:id="rId30" o:title=""/>
+                  <v:imagedata r:id="rId32" o:title=""/>
                 </v:shape>
-                <v:shape id="Graphic 41" o:spid="_x0000_s1028" type="#_x0000_t75" alt="Books" style="position:absolute;left:38100;top:38100;width:219075;height:219075;visibility:visible;mso-wrap-style:square" o:gfxdata="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">
-                  <v:imagedata r:id="rId31" o:title="Books"/>
+                <v:shape id="Graphic 41" o:spid="_x0000_s1028" type="#_x0000_t75" alt="Books" style="position:absolute;left:38100;top:38100;width:219075;height:219075;visibility:visible;mso-wrap-style:square" o:gfxdata="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">
+                  <v:imagedata r:id="rId33" o:title="Books"/>
                 </v:shape>
               </v:group>
             </w:pict>
@@ -4409,7 +4867,7 @@
         </w:rPr>
         <w:t xml:space="preserve"> vol 72. Springer, Cham. </w:t>
       </w:r>
-      <w:hyperlink r:id="rId32" w:history="1">
+      <w:hyperlink r:id="rId34" w:history="1">
         <w:r>
           <w:rPr>
             <w:rStyle w:val="Hyperlink"/>
@@ -4572,13 +5030,13 @@
                           </pic:cNvPicPr>
                         </pic:nvPicPr>
                         <pic:blipFill>
-                          <a:blip r:embed="rId33" cstate="print">
+                          <a:blip r:embed="rId35" cstate="print">
                             <a:extLst>
                               <a:ext uri="{28A0092B-C50C-407E-A947-70E740481C1C}">
                                 <a14:useLocalDpi xmlns:a14="http://schemas.microsoft.com/office/drawing/2010/main" val="0"/>
                               </a:ext>
                               <a:ext uri="{96DAC541-7B7A-43D3-8B79-37D633B846F1}">
-                                <asvg:svgBlip xmlns:asvg="http://schemas.microsoft.com/office/drawing/2016/SVG/main" r:embed="rId34"/>
+                                <asvg:svgBlip xmlns:asvg="http://schemas.microsoft.com/office/drawing/2016/SVG/main" r:embed="rId36"/>
                               </a:ext>
                             </a:extLst>
                           </a:blip>
@@ -4615,7 +5073,7 @@
                   <v:stroke joinstyle="miter"/>
                 </v:oval>
                 <v:shape id="Graphic 15" o:spid="_x0000_s1028" type="#_x0000_t75" alt="Head with gears" style="position:absolute;left:57150;top:47625;width:287655;height:287655;visibility:visible;mso-wrap-style:square" o:gfxdata="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">
-                  <v:imagedata r:id="rId35" o:title="Head with gears"/>
+                  <v:imagedata r:id="rId37" o:title="Head with gears"/>
                 </v:shape>
                 <w10:wrap anchorx="margin"/>
               </v:group>
@@ -5127,13 +5585,13 @@
                             </pic:cNvPicPr>
                           </pic:nvPicPr>
                           <pic:blipFill>
-                            <a:blip r:embed="rId36" cstate="print">
+                            <a:blip r:embed="rId38" cstate="print">
                               <a:extLst>
                                 <a:ext uri="{28A0092B-C50C-407E-A947-70E740481C1C}">
                                   <a14:useLocalDpi xmlns:a14="http://schemas.microsoft.com/office/drawing/2010/main" val="0"/>
                                 </a:ext>
                                 <a:ext uri="{96DAC541-7B7A-43D3-8B79-37D633B846F1}">
-                                  <asvg:svgBlip xmlns:asvg="http://schemas.microsoft.com/office/drawing/2016/SVG/main" r:embed="rId37"/>
+                                  <asvg:svgBlip xmlns:asvg="http://schemas.microsoft.com/office/drawing/2016/SVG/main" r:embed="rId39"/>
                                 </a:ext>
                               </a:extLst>
                             </a:blip>
@@ -5159,13 +5617,13 @@
                             </pic:cNvPicPr>
                           </pic:nvPicPr>
                           <pic:blipFill>
-                            <a:blip r:embed="rId38" cstate="print">
+                            <a:blip r:embed="rId40" cstate="print">
                               <a:extLst>
                                 <a:ext uri="{28A0092B-C50C-407E-A947-70E740481C1C}">
                                   <a14:useLocalDpi xmlns:a14="http://schemas.microsoft.com/office/drawing/2010/main" val="0"/>
                                 </a:ext>
                                 <a:ext uri="{96DAC541-7B7A-43D3-8B79-37D633B846F1}">
-                                  <asvg:svgBlip xmlns:asvg="http://schemas.microsoft.com/office/drawing/2016/SVG/main" r:embed="rId39"/>
+                                  <asvg:svgBlip xmlns:asvg="http://schemas.microsoft.com/office/drawing/2016/SVG/main" r:embed="rId41"/>
                                 </a:ext>
                               </a:extLst>
                             </a:blip>
@@ -5204,10 +5662,10 @@
                 </v:oval>
                 <v:group id="Group 59" o:spid="_x0000_s1028" style="position:absolute;left:47625;top:28575;width:288000;height:324000" coordorigin="-302,67" coordsize="9144,9144" o:gfxdata="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">
                   <v:shape id="Graphic 60" o:spid="_x0000_s1029" type="#_x0000_t75" alt="Gears" style="position:absolute;left:2571;top:2286;width:3810;height:3810;visibility:visible;mso-wrap-style:square" o:gfxdata="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">
-                    <v:imagedata r:id="rId40" o:title="Gears"/>
+                    <v:imagedata r:id="rId42" o:title="Gears"/>
                   </v:shape>
                   <v:shape id="Graphic 62" o:spid="_x0000_s1030" type="#_x0000_t75" alt="Laptop" style="position:absolute;left:-302;top:67;width:9143;height:9144;visibility:visible;mso-wrap-style:square" o:gfxdata="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">
-                    <v:imagedata r:id="rId41" o:title="Laptop"/>
+                    <v:imagedata r:id="rId43" o:title="Laptop"/>
                   </v:shape>
                 </v:group>
                 <w10:wrap anchorx="margin"/>
@@ -5273,6 +5731,27 @@
           <w:bCs/>
           <w:color w:val="5B9BD5" w:themeColor="accent1"/>
         </w:rPr>
+      </w:pPr>
+      <w:r>
+        <w:rPr>
+          <w:rFonts w:ascii="Verdana" w:hAnsi="Verdana" w:cstheme="majorBidi"/>
+          <w:b/>
+          <w:bCs/>
+          <w:color w:val="5B9BD5" w:themeColor="accent1"/>
+        </w:rPr>
+        <w:t>COMPUTER SKILLS</w:t>
+      </w:r>
+    </w:p>
+    <w:p>
+      <w:pPr>
+        <w:spacing w:after="0" w:line="240" w:lineRule="auto"/>
+        <w:ind w:firstLine="66"/>
+        <w:rPr>
+          <w:rFonts w:ascii="Verdana" w:hAnsi="Verdana" w:cstheme="majorBidi"/>
+          <w:b/>
+          <w:bCs/>
+          <w:color w:val="5B9BD5" w:themeColor="accent1"/>
+        </w:rPr>
         <w:sectPr>
           <w:type w:val="continuous"/>
           <w:pgSz w:w="11907" w:h="16839" w:code="9"/>
@@ -5281,46 +5760,38 @@
           <w:docGrid w:linePitch="360"/>
         </w:sectPr>
       </w:pPr>
-      <w:r>
-        <w:rPr>
-          <w:rFonts w:ascii="Verdana" w:hAnsi="Verdana" w:cstheme="majorBidi"/>
-          <w:b/>
-          <w:bCs/>
-          <w:color w:val="5B9BD5" w:themeColor="accent1"/>
-        </w:rPr>
-        <w:t>COMPUTER SKILLS</w:t>
-      </w:r>
     </w:p>
     <w:p>
       <w:pPr>
         <w:pStyle w:val="ListParagraph"/>
         <w:numPr>
           <w:ilvl w:val="0"/>
-          <w:numId w:val="5"/>
+          <w:numId w:val="12"/>
         </w:numPr>
         <w:spacing w:after="0" w:line="240" w:lineRule="auto"/>
-        <w:ind w:left="426" w:right="-8253"/>
-        <w:rPr>
-          <w:rFonts w:ascii="Verdana" w:hAnsi="Verdana" w:cstheme="majorBidi"/>
-          <w:sz w:val="18"/>
-          <w:szCs w:val="18"/>
-        </w:rPr>
-      </w:pPr>
-      <w:r>
-        <w:rPr>
-          <w:rFonts w:ascii="Verdana" w:hAnsi="Verdana" w:cstheme="majorBidi"/>
-          <w:sz w:val="18"/>
-          <w:szCs w:val="18"/>
-        </w:rPr>
-        <w:t>C</w:t>
-      </w:r>
-      <w:r>
-        <w:rPr>
-          <w:rFonts w:ascii="Verdana" w:hAnsi="Verdana" w:cstheme="majorBidi"/>
-          <w:sz w:val="18"/>
-          <w:szCs w:val="18"/>
-        </w:rPr>
-        <w:t># .NET</w:t>
+        <w:rPr>
+          <w:rFonts w:ascii="Verdana" w:hAnsi="Verdana" w:cstheme="majorBidi"/>
+          <w:sz w:val="18"/>
+          <w:szCs w:val="18"/>
+        </w:rPr>
+      </w:pPr>
+      <w:r>
+        <w:rPr>
+          <w:rFonts w:ascii="Verdana" w:hAnsi="Verdana" w:cstheme="majorBidi"/>
+          <w:b/>
+          <w:bCs/>
+          <w:sz w:val="18"/>
+          <w:szCs w:val="18"/>
+        </w:rPr>
+        <w:t>Programming Languages</w:t>
+      </w:r>
+      <w:r>
+        <w:rPr>
+          <w:rFonts w:ascii="Verdana" w:hAnsi="Verdana" w:cstheme="majorBidi"/>
+          <w:sz w:val="18"/>
+          <w:szCs w:val="18"/>
+        </w:rPr>
+        <w:t>: C#, VB.NET</w:t>
       </w:r>
     </w:p>
     <w:p>
@@ -5328,24 +5799,32 @@
         <w:pStyle w:val="ListParagraph"/>
         <w:numPr>
           <w:ilvl w:val="0"/>
-          <w:numId w:val="5"/>
+          <w:numId w:val="12"/>
         </w:numPr>
         <w:spacing w:after="0" w:line="240" w:lineRule="auto"/>
-        <w:ind w:left="426" w:right="-8253"/>
-        <w:rPr>
-          <w:rFonts w:ascii="Verdana" w:hAnsi="Verdana" w:cstheme="majorBidi"/>
-          <w:sz w:val="18"/>
-          <w:szCs w:val="18"/>
-        </w:rPr>
-      </w:pPr>
-      <w:r>
-        <w:rPr>
-          <w:rFonts w:ascii="Verdana" w:hAnsi="Verdana" w:cstheme="majorBidi"/>
-          <w:sz w:val="18"/>
-          <w:szCs w:val="18"/>
-          <w:lang w:val="yo-NG"/>
-        </w:rPr>
-        <w:t>Blazor Server/WASM</w:t>
+        <w:rPr>
+          <w:rFonts w:ascii="Verdana" w:hAnsi="Verdana" w:cstheme="majorBidi"/>
+          <w:sz w:val="18"/>
+          <w:szCs w:val="18"/>
+        </w:rPr>
+      </w:pPr>
+      <w:r>
+        <w:rPr>
+          <w:rFonts w:ascii="Verdana" w:hAnsi="Verdana" w:cstheme="majorBidi"/>
+          <w:b/>
+          <w:bCs/>
+          <w:sz w:val="18"/>
+          <w:szCs w:val="18"/>
+        </w:rPr>
+        <w:t>Frameworks</w:t>
+      </w:r>
+      <w:r>
+        <w:rPr>
+          <w:rFonts w:ascii="Verdana" w:hAnsi="Verdana" w:cstheme="majorBidi"/>
+          <w:sz w:val="18"/>
+          <w:szCs w:val="18"/>
+        </w:rPr>
+        <w:t>: .NET Core, .NET Framework</w:t>
       </w:r>
     </w:p>
     <w:p>
@@ -5353,23 +5832,88 @@
         <w:pStyle w:val="ListParagraph"/>
         <w:numPr>
           <w:ilvl w:val="0"/>
-          <w:numId w:val="5"/>
+          <w:numId w:val="12"/>
         </w:numPr>
         <w:spacing w:after="0" w:line="240" w:lineRule="auto"/>
-        <w:ind w:left="426" w:right="-8253"/>
-        <w:rPr>
-          <w:rFonts w:ascii="Verdana" w:hAnsi="Verdana" w:cstheme="majorBidi"/>
-          <w:sz w:val="18"/>
-          <w:szCs w:val="18"/>
-        </w:rPr>
-      </w:pPr>
-      <w:r>
-        <w:rPr>
-          <w:rFonts w:ascii="Verdana" w:hAnsi="Verdana" w:cstheme="majorBidi"/>
-          <w:sz w:val="18"/>
-          <w:szCs w:val="18"/>
-        </w:rPr>
-        <w:t>HTML5, CSS3</w:t>
+        <w:rPr>
+          <w:rFonts w:ascii="Verdana" w:hAnsi="Verdana" w:cstheme="majorBidi"/>
+          <w:sz w:val="18"/>
+          <w:szCs w:val="18"/>
+        </w:rPr>
+      </w:pPr>
+      <w:r>
+        <w:rPr>
+          <w:rFonts w:ascii="Verdana" w:hAnsi="Verdana" w:cstheme="majorBidi"/>
+          <w:b/>
+          <w:bCs/>
+          <w:sz w:val="18"/>
+          <w:szCs w:val="18"/>
+        </w:rPr>
+        <w:t>Web Technologies</w:t>
+      </w:r>
+      <w:r>
+        <w:rPr>
+          <w:rFonts w:ascii="Verdana" w:hAnsi="Verdana" w:cstheme="majorBidi"/>
+          <w:sz w:val="18"/>
+          <w:szCs w:val="18"/>
+        </w:rPr>
+        <w:t xml:space="preserve">: </w:t>
+      </w:r>
+      <w:r>
+        <w:rPr>
+          <w:rFonts w:ascii="Verdana" w:hAnsi="Verdana" w:cstheme="majorBidi"/>
+          <w:sz w:val="18"/>
+          <w:szCs w:val="18"/>
+        </w:rPr>
+        <w:t xml:space="preserve">Blazor Server/Web Assembly, </w:t>
+      </w:r>
+      <w:r>
+        <w:rPr>
+          <w:rFonts w:ascii="Verdana" w:hAnsi="Verdana" w:cstheme="majorBidi"/>
+          <w:sz w:val="18"/>
+          <w:szCs w:val="18"/>
+        </w:rPr>
+        <w:t>ASP.NET,</w:t>
+      </w:r>
+      <w:r>
+        <w:rPr>
+          <w:rFonts w:ascii="Verdana" w:hAnsi="Verdana" w:cstheme="majorBidi"/>
+          <w:sz w:val="18"/>
+          <w:szCs w:val="18"/>
+        </w:rPr>
+        <w:t xml:space="preserve"> </w:t>
+      </w:r>
+      <w:r>
+        <w:rPr>
+          <w:rFonts w:ascii="Verdana" w:hAnsi="Verdana" w:cstheme="majorBidi"/>
+          <w:sz w:val="18"/>
+          <w:szCs w:val="18"/>
+        </w:rPr>
+        <w:t>ASP.NET CORE MVC/Web API/R</w:t>
+      </w:r>
+      <w:r>
+        <w:rPr>
+          <w:rFonts w:ascii="Verdana" w:hAnsi="Verdana" w:cstheme="majorBidi"/>
+          <w:sz w:val="18"/>
+          <w:szCs w:val="18"/>
+        </w:rPr>
+        <w:t>a</w:t>
+      </w:r>
+      <w:r>
+        <w:rPr>
+          <w:rFonts w:ascii="Verdana" w:hAnsi="Verdana" w:cstheme="majorBidi"/>
+          <w:sz w:val="18"/>
+          <w:szCs w:val="18"/>
+        </w:rPr>
+        <w:t>zor Pages</w:t>
+      </w:r>
+      <w:r>
+        <w:rPr>
+          <w:rFonts w:ascii="Verdana" w:hAnsi="Verdana" w:cstheme="majorBidi"/>
+          <w:sz w:val="18"/>
+          <w:szCs w:val="18"/>
+        </w:rPr>
+        <w:t>.</w:t>
       </w:r>
     </w:p>
     <w:p>
@@ -5377,33 +5921,48 @@
         <w:pStyle w:val="ListParagraph"/>
         <w:numPr>
           <w:ilvl w:val="0"/>
-          <w:numId w:val="5"/>
+          <w:numId w:val="12"/>
         </w:numPr>
         <w:spacing w:after="0" w:line="240" w:lineRule="auto"/>
-        <w:ind w:left="426" w:right="-8253"/>
-        <w:rPr>
-          <w:rFonts w:ascii="Verdana" w:hAnsi="Verdana" w:cstheme="majorBidi"/>
-          <w:sz w:val="18"/>
-          <w:szCs w:val="18"/>
-        </w:rPr>
-      </w:pPr>
-      <w:r>
-        <w:rPr>
-          <w:rFonts w:ascii="Verdana" w:hAnsi="Verdana" w:cstheme="majorBidi"/>
-          <w:sz w:val="18"/>
-          <w:szCs w:val="18"/>
-          <w:lang w:val="yo-NG"/>
-        </w:rPr>
-        <w:t>Apache</w:t>
-      </w:r>
-      <w:r>
-        <w:rPr>
-          <w:rFonts w:ascii="Verdana" w:hAnsi="Verdana" w:cstheme="majorBidi"/>
-          <w:sz w:val="18"/>
-          <w:szCs w:val="18"/>
-          <w:lang w:val="en-GB"/>
-        </w:rPr>
-        <w:t>, Nginx</w:t>
+        <w:rPr>
+          <w:rFonts w:ascii="Verdana" w:hAnsi="Verdana" w:cstheme="majorBidi"/>
+          <w:sz w:val="18"/>
+          <w:szCs w:val="18"/>
+        </w:rPr>
+      </w:pPr>
+      <w:r>
+        <w:rPr>
+          <w:rFonts w:ascii="Verdana" w:hAnsi="Verdana" w:cstheme="majorBidi"/>
+          <w:b/>
+          <w:bCs/>
+          <w:sz w:val="18"/>
+          <w:szCs w:val="18"/>
+        </w:rPr>
+        <w:t>Database Technologies</w:t>
+      </w:r>
+      <w:r>
+        <w:rPr>
+          <w:rFonts w:ascii="Verdana" w:hAnsi="Verdana" w:cstheme="majorBidi"/>
+          <w:sz w:val="18"/>
+          <w:szCs w:val="18"/>
+        </w:rPr>
+        <w:t>: SQL Server, Entity Framework, LINQ</w:t>
+      </w:r>
+      <w:r>
+        <w:rPr>
+          <w:rFonts w:ascii="Verdana" w:hAnsi="Verdana" w:cstheme="majorBidi"/>
+          <w:sz w:val="18"/>
+          <w:szCs w:val="18"/>
+        </w:rPr>
+        <w:t xml:space="preserve">, MySQL, </w:t>
+      </w:r>
+      <w:r>
+        <w:rPr>
+          <w:rFonts w:ascii="Verdana" w:hAnsi="Verdana" w:cstheme="majorBidi"/>
+          <w:sz w:val="18"/>
+          <w:szCs w:val="18"/>
+        </w:rPr>
+        <w:t>PostgreSQL</w:t>
       </w:r>
     </w:p>
     <w:p>
@@ -5411,23 +5970,32 @@
         <w:pStyle w:val="ListParagraph"/>
         <w:numPr>
           <w:ilvl w:val="0"/>
-          <w:numId w:val="5"/>
+          <w:numId w:val="12"/>
         </w:numPr>
         <w:spacing w:after="0" w:line="240" w:lineRule="auto"/>
-        <w:ind w:left="426" w:right="-8253"/>
-        <w:rPr>
-          <w:rFonts w:ascii="Verdana" w:hAnsi="Verdana" w:cstheme="majorBidi"/>
-          <w:sz w:val="18"/>
-          <w:szCs w:val="18"/>
-        </w:rPr>
-      </w:pPr>
-      <w:r>
-        <w:rPr>
-          <w:rFonts w:ascii="Verdana" w:hAnsi="Verdana" w:cstheme="majorBidi"/>
-          <w:sz w:val="18"/>
-          <w:szCs w:val="18"/>
-        </w:rPr>
-        <w:t>React</w:t>
+        <w:rPr>
+          <w:rFonts w:ascii="Verdana" w:hAnsi="Verdana" w:cstheme="majorBidi"/>
+          <w:sz w:val="18"/>
+          <w:szCs w:val="18"/>
+        </w:rPr>
+      </w:pPr>
+      <w:r>
+        <w:rPr>
+          <w:rFonts w:ascii="Verdana" w:hAnsi="Verdana" w:cstheme="majorBidi"/>
+          <w:b/>
+          <w:bCs/>
+          <w:sz w:val="18"/>
+          <w:szCs w:val="18"/>
+        </w:rPr>
+        <w:t>Frontend Development</w:t>
+      </w:r>
+      <w:r>
+        <w:rPr>
+          <w:rFonts w:ascii="Verdana" w:hAnsi="Verdana" w:cstheme="majorBidi"/>
+          <w:sz w:val="18"/>
+          <w:szCs w:val="18"/>
+        </w:rPr>
+        <w:t>: HTML, CSS, JavaScript, jQuery</w:t>
       </w:r>
     </w:p>
     <w:p>
@@ -5435,23 +6003,40 @@
         <w:pStyle w:val="ListParagraph"/>
         <w:numPr>
           <w:ilvl w:val="0"/>
-          <w:numId w:val="5"/>
+          <w:numId w:val="12"/>
         </w:numPr>
         <w:spacing w:after="0" w:line="240" w:lineRule="auto"/>
-        <w:ind w:left="426" w:right="-8253"/>
-        <w:rPr>
-          <w:rFonts w:ascii="Verdana" w:hAnsi="Verdana" w:cstheme="majorBidi"/>
-          <w:sz w:val="18"/>
-          <w:szCs w:val="18"/>
-        </w:rPr>
-      </w:pPr>
-      <w:r>
-        <w:rPr>
-          <w:rFonts w:ascii="Verdana" w:hAnsi="Verdana" w:cstheme="majorBidi"/>
-          <w:sz w:val="18"/>
-          <w:szCs w:val="18"/>
-        </w:rPr>
-        <w:t>AngularJS</w:t>
+        <w:rPr>
+          <w:rFonts w:ascii="Verdana" w:hAnsi="Verdana" w:cstheme="majorBidi"/>
+          <w:sz w:val="18"/>
+          <w:szCs w:val="18"/>
+        </w:rPr>
+      </w:pPr>
+      <w:r>
+        <w:rPr>
+          <w:rFonts w:ascii="Verdana" w:hAnsi="Verdana" w:cstheme="majorBidi"/>
+          <w:b/>
+          <w:bCs/>
+          <w:sz w:val="18"/>
+          <w:szCs w:val="18"/>
+        </w:rPr>
+        <w:t>Version Control</w:t>
+      </w:r>
+      <w:r>
+        <w:rPr>
+          <w:rFonts w:ascii="Verdana" w:hAnsi="Verdana" w:cstheme="majorBidi"/>
+          <w:sz w:val="18"/>
+          <w:szCs w:val="18"/>
+        </w:rPr>
+        <w:t xml:space="preserve">: Git, </w:t>
+      </w:r>
+      <w:r>
+        <w:rPr>
+          <w:rFonts w:ascii="Verdana" w:hAnsi="Verdana" w:cstheme="majorBidi"/>
+          <w:sz w:val="18"/>
+          <w:szCs w:val="18"/>
+        </w:rPr>
+        <w:t>TortoiseHg</w:t>
       </w:r>
     </w:p>
     <w:p>
@@ -5459,23 +6044,33 @@
         <w:pStyle w:val="ListParagraph"/>
         <w:numPr>
           <w:ilvl w:val="0"/>
-          <w:numId w:val="5"/>
+          <w:numId w:val="12"/>
         </w:numPr>
         <w:spacing w:after="0" w:line="240" w:lineRule="auto"/>
-        <w:ind w:left="426" w:right="-8253"/>
-        <w:rPr>
-          <w:rFonts w:ascii="Verdana" w:hAnsi="Verdana" w:cstheme="majorBidi"/>
-          <w:sz w:val="18"/>
-          <w:szCs w:val="18"/>
-        </w:rPr>
-      </w:pPr>
-      <w:r>
-        <w:rPr>
-          <w:rFonts w:ascii="Verdana" w:hAnsi="Verdana" w:cstheme="majorBidi"/>
-          <w:sz w:val="18"/>
-          <w:szCs w:val="18"/>
-        </w:rPr>
-        <w:t>Java</w:t>
+        <w:rPr>
+          <w:rFonts w:ascii="Verdana" w:hAnsi="Verdana" w:cstheme="majorBidi"/>
+          <w:sz w:val="18"/>
+          <w:szCs w:val="18"/>
+        </w:rPr>
+      </w:pPr>
+      <w:r>
+        <w:rPr>
+          <w:rFonts w:ascii="Verdana" w:hAnsi="Verdana" w:cstheme="majorBidi"/>
+          <w:b/>
+          <w:bCs/>
+          <w:sz w:val="18"/>
+          <w:szCs w:val="18"/>
+        </w:rPr>
+        <w:lastRenderedPageBreak/>
+        <w:t>Agile Methodologies</w:t>
+      </w:r>
+      <w:r>
+        <w:rPr>
+          <w:rFonts w:ascii="Verdana" w:hAnsi="Verdana" w:cstheme="majorBidi"/>
+          <w:sz w:val="18"/>
+          <w:szCs w:val="18"/>
+        </w:rPr>
+        <w:t>: Scrum</w:t>
       </w:r>
     </w:p>
     <w:p>
@@ -5483,23 +6078,40 @@
         <w:pStyle w:val="ListParagraph"/>
         <w:numPr>
           <w:ilvl w:val="0"/>
-          <w:numId w:val="5"/>
+          <w:numId w:val="12"/>
         </w:numPr>
         <w:spacing w:after="0" w:line="240" w:lineRule="auto"/>
-        <w:ind w:left="426" w:right="-8253"/>
-        <w:rPr>
-          <w:rFonts w:ascii="Verdana" w:hAnsi="Verdana" w:cstheme="majorBidi"/>
-          <w:sz w:val="18"/>
-          <w:szCs w:val="18"/>
-        </w:rPr>
-      </w:pPr>
-      <w:r>
-        <w:rPr>
-          <w:rFonts w:ascii="Verdana" w:hAnsi="Verdana" w:cstheme="majorBidi"/>
-          <w:sz w:val="18"/>
-          <w:szCs w:val="18"/>
-        </w:rPr>
-        <w:t>Git</w:t>
+        <w:rPr>
+          <w:rFonts w:ascii="Verdana" w:hAnsi="Verdana" w:cstheme="majorBidi"/>
+          <w:sz w:val="18"/>
+          <w:szCs w:val="18"/>
+        </w:rPr>
+      </w:pPr>
+      <w:r>
+        <w:rPr>
+          <w:rFonts w:ascii="Verdana" w:hAnsi="Verdana" w:cstheme="majorBidi"/>
+          <w:b/>
+          <w:bCs/>
+          <w:sz w:val="18"/>
+          <w:szCs w:val="18"/>
+        </w:rPr>
+        <w:t>DevOps Tools</w:t>
+      </w:r>
+      <w:r>
+        <w:rPr>
+          <w:rFonts w:ascii="Verdana" w:hAnsi="Verdana" w:cstheme="majorBidi"/>
+          <w:sz w:val="18"/>
+          <w:szCs w:val="18"/>
+        </w:rPr>
+        <w:t>:</w:t>
+      </w:r>
+      <w:r>
+        <w:rPr>
+          <w:rFonts w:ascii="Verdana" w:hAnsi="Verdana" w:cstheme="majorBidi"/>
+          <w:sz w:val="18"/>
+          <w:szCs w:val="18"/>
+        </w:rPr>
+        <w:t xml:space="preserve"> Nginx, Apache, Linux</w:t>
       </w:r>
     </w:p>
     <w:p>
@@ -5507,9 +6119,72 @@
         <w:pStyle w:val="ListParagraph"/>
         <w:numPr>
           <w:ilvl w:val="0"/>
-          <w:numId w:val="5"/>
+          <w:numId w:val="12"/>
         </w:numPr>
         <w:spacing w:after="0" w:line="240" w:lineRule="auto"/>
+        <w:rPr>
+          <w:rFonts w:ascii="Verdana" w:hAnsi="Verdana" w:cstheme="majorBidi"/>
+          <w:sz w:val="18"/>
+          <w:szCs w:val="18"/>
+        </w:rPr>
+        <w:sectPr>
+          <w:type w:val="continuous"/>
+          <w:pgSz w:w="11907" w:h="16839" w:code="9"/>
+          <w:pgMar w:top="720" w:right="1377" w:bottom="1440" w:left="1021" w:header="720" w:footer="720" w:gutter="0"/>
+          <w:cols w:space="57"/>
+          <w:docGrid w:linePitch="360"/>
+        </w:sectPr>
+      </w:pPr>
+      <w:r>
+        <w:rPr>
+          <w:rFonts w:ascii="Verdana" w:hAnsi="Verdana" w:cstheme="majorBidi"/>
+          <w:b/>
+          <w:bCs/>
+          <w:sz w:val="18"/>
+          <w:szCs w:val="18"/>
+        </w:rPr>
+        <w:t>Other</w:t>
+      </w:r>
+      <w:r>
+        <w:rPr>
+          <w:rFonts w:ascii="Verdana" w:hAnsi="Verdana" w:cstheme="majorBidi"/>
+          <w:sz w:val="18"/>
+          <w:szCs w:val="18"/>
+        </w:rPr>
+        <w:t>: Object-Oriented Programming (OOP), Design Patterns, Unit Testing</w:t>
+      </w:r>
+      <w:r>
+        <w:rPr>
+          <w:rFonts w:ascii="Verdana" w:hAnsi="Verdana" w:cstheme="majorBidi"/>
+          <w:sz w:val="18"/>
+          <w:szCs w:val="18"/>
+        </w:rPr>
+        <w:t>, Data Analysis, Data Structure and algorithms</w:t>
+      </w:r>
+      <w:r>
+        <w:rPr>
+          <w:rFonts w:ascii="Verdana" w:hAnsi="Verdana" w:cstheme="majorBidi"/>
+          <w:sz w:val="18"/>
+          <w:szCs w:val="18"/>
+        </w:rPr>
+        <w:t>.</w:t>
+      </w:r>
+    </w:p>
+    <w:p>
+      <w:pPr>
+        <w:spacing w:after="0" w:line="240" w:lineRule="auto"/>
+        <w:ind w:right="-8253"/>
+        <w:rPr>
+          <w:rFonts w:ascii="Verdana" w:hAnsi="Verdana" w:cstheme="majorBidi"/>
+          <w:sz w:val="18"/>
+          <w:szCs w:val="18"/>
+        </w:rPr>
+      </w:pPr>
+    </w:p>
+    <w:p>
+      <w:pPr>
+        <w:pStyle w:val="ListParagraph"/>
+        <w:spacing w:after="0" w:line="240" w:lineRule="auto"/>
         <w:ind w:left="426" w:right="-8253"/>
         <w:rPr>
           <w:rFonts w:ascii="Verdana" w:hAnsi="Verdana" w:cstheme="majorBidi"/>
@@ -5517,422 +6192,6 @@
           <w:szCs w:val="18"/>
         </w:rPr>
       </w:pPr>
-      <w:r>
-        <w:rPr>
-          <w:rFonts w:ascii="Verdana" w:hAnsi="Verdana" w:cstheme="majorBidi"/>
-          <w:sz w:val="18"/>
-          <w:szCs w:val="18"/>
-        </w:rPr>
-        <w:t>JavaScript/jQuery</w:t>
-      </w:r>
-    </w:p>
-    <w:p>
-      <w:pPr>
-        <w:pStyle w:val="ListParagraph"/>
-        <w:numPr>
-          <w:ilvl w:val="0"/>
-          <w:numId w:val="5"/>
-        </w:numPr>
-        <w:spacing w:after="0" w:line="240" w:lineRule="auto"/>
-        <w:ind w:left="426" w:right="-8253"/>
-        <w:rPr>
-          <w:rFonts w:ascii="Verdana" w:hAnsi="Verdana" w:cstheme="majorBidi"/>
-          <w:sz w:val="18"/>
-          <w:szCs w:val="18"/>
-        </w:rPr>
-      </w:pPr>
-      <w:r>
-        <w:rPr>
-          <w:rFonts w:ascii="Verdana" w:hAnsi="Verdana" w:cstheme="majorBidi"/>
-          <w:sz w:val="18"/>
-          <w:szCs w:val="18"/>
-        </w:rPr>
-        <w:t>Python</w:t>
-      </w:r>
-    </w:p>
-    <w:p>
-      <w:pPr>
-        <w:pStyle w:val="ListParagraph"/>
-        <w:numPr>
-          <w:ilvl w:val="0"/>
-          <w:numId w:val="5"/>
-        </w:numPr>
-        <w:spacing w:after="0" w:line="240" w:lineRule="auto"/>
-        <w:ind w:left="426" w:right="-8253"/>
-        <w:rPr>
-          <w:rFonts w:ascii="Verdana" w:hAnsi="Verdana" w:cstheme="majorBidi"/>
-          <w:sz w:val="18"/>
-          <w:szCs w:val="18"/>
-        </w:rPr>
-      </w:pPr>
-      <w:r>
-        <w:rPr>
-          <w:rFonts w:ascii="Verdana" w:hAnsi="Verdana" w:cstheme="majorBidi"/>
-          <w:sz w:val="18"/>
-          <w:szCs w:val="18"/>
-        </w:rPr>
-        <w:t>C/C++</w:t>
-      </w:r>
-    </w:p>
-    <w:p>
-      <w:pPr>
-        <w:pStyle w:val="ListParagraph"/>
-        <w:numPr>
-          <w:ilvl w:val="0"/>
-          <w:numId w:val="5"/>
-        </w:numPr>
-        <w:spacing w:after="0" w:line="240" w:lineRule="auto"/>
-        <w:ind w:left="426" w:right="-8253"/>
-        <w:rPr>
-          <w:rFonts w:ascii="Verdana" w:hAnsi="Verdana" w:cstheme="majorBidi"/>
-          <w:sz w:val="18"/>
-          <w:szCs w:val="18"/>
-        </w:rPr>
-      </w:pPr>
-      <w:r>
-        <w:rPr>
-          <w:rFonts w:ascii="Verdana" w:hAnsi="Verdana" w:cstheme="majorBidi"/>
-          <w:sz w:val="18"/>
-          <w:szCs w:val="18"/>
-        </w:rPr>
-        <w:t>Semantic UI</w:t>
-      </w:r>
-    </w:p>
-    <w:p>
-      <w:pPr>
-        <w:pStyle w:val="ListParagraph"/>
-        <w:numPr>
-          <w:ilvl w:val="0"/>
-          <w:numId w:val="5"/>
-        </w:numPr>
-        <w:spacing w:after="0" w:line="240" w:lineRule="auto"/>
-        <w:ind w:left="426" w:right="-8253"/>
-        <w:rPr>
-          <w:rFonts w:ascii="Verdana" w:hAnsi="Verdana" w:cstheme="majorBidi"/>
-          <w:sz w:val="18"/>
-          <w:szCs w:val="18"/>
-        </w:rPr>
-      </w:pPr>
-      <w:r>
-        <w:rPr>
-          <w:rFonts w:ascii="Verdana" w:hAnsi="Verdana" w:cstheme="majorBidi"/>
-          <w:sz w:val="18"/>
-          <w:szCs w:val="18"/>
-        </w:rPr>
-        <w:t>Microsoft Azure</w:t>
-      </w:r>
-    </w:p>
-    <w:p>
-      <w:pPr>
-        <w:pStyle w:val="ListParagraph"/>
-        <w:numPr>
-          <w:ilvl w:val="0"/>
-          <w:numId w:val="5"/>
-        </w:numPr>
-        <w:spacing w:after="0" w:line="240" w:lineRule="auto"/>
-        <w:ind w:left="426" w:right="-8253"/>
-        <w:rPr>
-          <w:rFonts w:ascii="Verdana" w:hAnsi="Verdana" w:cstheme="majorBidi"/>
-          <w:sz w:val="18"/>
-          <w:szCs w:val="18"/>
-        </w:rPr>
-      </w:pPr>
-      <w:r>
-        <w:rPr>
-          <w:rFonts w:ascii="Verdana" w:hAnsi="Verdana" w:cstheme="majorBidi"/>
-          <w:sz w:val="18"/>
-          <w:szCs w:val="18"/>
-        </w:rPr>
-        <w:t>Windows</w:t>
-      </w:r>
-    </w:p>
-    <w:p>
-      <w:pPr>
-        <w:pStyle w:val="ListParagraph"/>
-        <w:numPr>
-          <w:ilvl w:val="0"/>
-          <w:numId w:val="5"/>
-        </w:numPr>
-        <w:spacing w:after="0" w:line="240" w:lineRule="auto"/>
-        <w:ind w:left="426" w:right="-8253"/>
-        <w:rPr>
-          <w:rFonts w:ascii="Verdana" w:hAnsi="Verdana" w:cstheme="majorBidi"/>
-          <w:sz w:val="18"/>
-          <w:szCs w:val="18"/>
-        </w:rPr>
-      </w:pPr>
-      <w:r>
-        <w:rPr>
-          <w:rFonts w:ascii="Verdana" w:hAnsi="Verdana" w:cstheme="majorBidi"/>
-          <w:sz w:val="18"/>
-          <w:szCs w:val="18"/>
-        </w:rPr>
-        <w:t>Linux</w:t>
-      </w:r>
-    </w:p>
-    <w:p>
-      <w:pPr>
-        <w:pStyle w:val="ListParagraph"/>
-        <w:numPr>
-          <w:ilvl w:val="0"/>
-          <w:numId w:val="5"/>
-        </w:numPr>
-        <w:spacing w:after="0" w:line="240" w:lineRule="auto"/>
-        <w:ind w:left="426" w:right="-8253"/>
-        <w:rPr>
-          <w:rFonts w:ascii="Verdana" w:hAnsi="Verdana" w:cstheme="majorBidi"/>
-          <w:sz w:val="18"/>
-          <w:szCs w:val="18"/>
-        </w:rPr>
-      </w:pPr>
-      <w:r>
-        <w:rPr>
-          <w:rFonts w:ascii="Verdana" w:hAnsi="Verdana" w:cstheme="majorBidi"/>
-          <w:sz w:val="18"/>
-          <w:szCs w:val="18"/>
-        </w:rPr>
-        <w:t>Entity Framework</w:t>
-      </w:r>
-    </w:p>
-    <w:p>
-      <w:pPr>
-        <w:pStyle w:val="ListParagraph"/>
-        <w:numPr>
-          <w:ilvl w:val="0"/>
-          <w:numId w:val="5"/>
-        </w:numPr>
-        <w:spacing w:after="0" w:line="240" w:lineRule="auto"/>
-        <w:ind w:left="426" w:right="-8253"/>
-        <w:rPr>
-          <w:rFonts w:ascii="Verdana" w:hAnsi="Verdana" w:cstheme="majorBidi"/>
-          <w:sz w:val="18"/>
-          <w:szCs w:val="18"/>
-        </w:rPr>
-      </w:pPr>
-      <w:r>
-        <w:rPr>
-          <w:rFonts w:ascii="Verdana" w:hAnsi="Verdana" w:cstheme="majorBidi"/>
-          <w:sz w:val="18"/>
-          <w:szCs w:val="18"/>
-        </w:rPr>
-        <w:t>MS SQL Server</w:t>
-      </w:r>
-    </w:p>
-    <w:p>
-      <w:pPr>
-        <w:pStyle w:val="ListParagraph"/>
-        <w:numPr>
-          <w:ilvl w:val="0"/>
-          <w:numId w:val="5"/>
-        </w:numPr>
-        <w:spacing w:after="0" w:line="240" w:lineRule="auto"/>
-        <w:ind w:left="426" w:right="-8253"/>
-        <w:rPr>
-          <w:rFonts w:ascii="Verdana" w:hAnsi="Verdana" w:cstheme="majorBidi"/>
-          <w:sz w:val="18"/>
-          <w:szCs w:val="18"/>
-        </w:rPr>
-      </w:pPr>
-      <w:r>
-        <w:rPr>
-          <w:rFonts w:ascii="Verdana" w:hAnsi="Verdana" w:cstheme="majorBidi"/>
-          <w:sz w:val="18"/>
-          <w:szCs w:val="18"/>
-        </w:rPr>
-        <w:t>VB .NET</w:t>
-      </w:r>
-    </w:p>
-    <w:p>
-      <w:pPr>
-        <w:pStyle w:val="ListParagraph"/>
-        <w:numPr>
-          <w:ilvl w:val="0"/>
-          <w:numId w:val="5"/>
-        </w:numPr>
-        <w:spacing w:after="0" w:line="240" w:lineRule="auto"/>
-        <w:ind w:left="426" w:right="-8253"/>
-        <w:rPr>
-          <w:rFonts w:ascii="Verdana" w:hAnsi="Verdana" w:cstheme="majorBidi"/>
-          <w:sz w:val="18"/>
-          <w:szCs w:val="18"/>
-        </w:rPr>
-      </w:pPr>
-      <w:r>
-        <w:rPr>
-          <w:rFonts w:ascii="Verdana" w:hAnsi="Verdana" w:cstheme="majorBidi"/>
-          <w:sz w:val="18"/>
-          <w:szCs w:val="18"/>
-        </w:rPr>
-        <w:t>Microsoft Excel</w:t>
-      </w:r>
-    </w:p>
-    <w:p>
-      <w:pPr>
-        <w:pStyle w:val="ListParagraph"/>
-        <w:numPr>
-          <w:ilvl w:val="0"/>
-          <w:numId w:val="5"/>
-        </w:numPr>
-        <w:spacing w:after="0" w:line="240" w:lineRule="auto"/>
-        <w:ind w:left="426" w:right="-8253"/>
-        <w:rPr>
-          <w:rFonts w:ascii="Verdana" w:hAnsi="Verdana" w:cstheme="majorBidi"/>
-          <w:sz w:val="18"/>
-          <w:szCs w:val="18"/>
-        </w:rPr>
-      </w:pPr>
-      <w:r>
-        <w:rPr>
-          <w:rFonts w:ascii="Verdana" w:hAnsi="Verdana" w:cstheme="majorBidi"/>
-          <w:sz w:val="18"/>
-          <w:szCs w:val="18"/>
-        </w:rPr>
-        <w:t>MS Visual Studio</w:t>
-      </w:r>
-    </w:p>
-    <w:p>
-      <w:pPr>
-        <w:pStyle w:val="ListParagraph"/>
-        <w:numPr>
-          <w:ilvl w:val="0"/>
-          <w:numId w:val="5"/>
-        </w:numPr>
-        <w:spacing w:after="0" w:line="240" w:lineRule="auto"/>
-        <w:ind w:left="426" w:right="-8253"/>
-        <w:rPr>
-          <w:rFonts w:ascii="Verdana" w:hAnsi="Verdana" w:cstheme="majorBidi"/>
-          <w:sz w:val="18"/>
-          <w:szCs w:val="18"/>
-        </w:rPr>
-      </w:pPr>
-      <w:r>
-        <w:rPr>
-          <w:rFonts w:ascii="Verdana" w:hAnsi="Verdana" w:cstheme="majorBidi"/>
-          <w:sz w:val="18"/>
-          <w:szCs w:val="18"/>
-        </w:rPr>
-        <w:t>Microsoft Word</w:t>
-      </w:r>
-    </w:p>
-    <w:p>
-      <w:pPr>
-        <w:pStyle w:val="ListParagraph"/>
-        <w:numPr>
-          <w:ilvl w:val="0"/>
-          <w:numId w:val="5"/>
-        </w:numPr>
-        <w:spacing w:after="0" w:line="240" w:lineRule="auto"/>
-        <w:ind w:left="426" w:right="-8253"/>
-        <w:rPr>
-          <w:rFonts w:ascii="Verdana" w:hAnsi="Verdana" w:cstheme="majorBidi"/>
-          <w:sz w:val="18"/>
-          <w:szCs w:val="18"/>
-        </w:rPr>
-      </w:pPr>
-      <w:r>
-        <w:rPr>
-          <w:rFonts w:ascii="Verdana" w:hAnsi="Verdana" w:cstheme="majorBidi"/>
-          <w:sz w:val="18"/>
-          <w:szCs w:val="18"/>
-        </w:rPr>
-        <w:t>Microsoft PowerPoint</w:t>
-      </w:r>
-    </w:p>
-    <w:p>
-      <w:pPr>
-        <w:pStyle w:val="ListParagraph"/>
-        <w:numPr>
-          <w:ilvl w:val="0"/>
-          <w:numId w:val="5"/>
-        </w:numPr>
-        <w:spacing w:after="0" w:line="240" w:lineRule="auto"/>
-        <w:ind w:left="426" w:right="-8253"/>
-        <w:rPr>
-          <w:rFonts w:ascii="Verdana" w:hAnsi="Verdana" w:cstheme="majorBidi"/>
-          <w:sz w:val="18"/>
-          <w:szCs w:val="18"/>
-        </w:rPr>
-      </w:pPr>
-      <w:r>
-        <w:rPr>
-          <w:rFonts w:ascii="Verdana" w:hAnsi="Verdana" w:cstheme="majorBidi"/>
-          <w:sz w:val="18"/>
-          <w:szCs w:val="18"/>
-        </w:rPr>
-        <w:t>Data Analysis</w:t>
-      </w:r>
-    </w:p>
-    <w:p>
-      <w:pPr>
-        <w:pStyle w:val="ListParagraph"/>
-        <w:numPr>
-          <w:ilvl w:val="0"/>
-          <w:numId w:val="5"/>
-        </w:numPr>
-        <w:spacing w:after="0" w:line="240" w:lineRule="auto"/>
-        <w:ind w:left="426" w:right="-8253"/>
-        <w:rPr>
-          <w:rFonts w:ascii="Verdana" w:hAnsi="Verdana" w:cstheme="majorBidi"/>
-          <w:sz w:val="18"/>
-          <w:szCs w:val="18"/>
-        </w:rPr>
-      </w:pPr>
-      <w:r>
-        <w:rPr>
-          <w:rFonts w:ascii="Verdana" w:hAnsi="Verdana" w:cstheme="majorBidi"/>
-          <w:sz w:val="18"/>
-          <w:szCs w:val="18"/>
-        </w:rPr>
-        <w:t>Data Structures</w:t>
-      </w:r>
-    </w:p>
-    <w:p>
-      <w:pPr>
-        <w:pStyle w:val="ListParagraph"/>
-        <w:numPr>
-          <w:ilvl w:val="0"/>
-          <w:numId w:val="5"/>
-        </w:numPr>
-        <w:spacing w:after="0" w:line="240" w:lineRule="auto"/>
-        <w:ind w:left="426" w:right="-8253"/>
-        <w:rPr>
-          <w:rFonts w:ascii="Verdana" w:hAnsi="Verdana" w:cstheme="majorBidi"/>
-          <w:sz w:val="18"/>
-          <w:szCs w:val="18"/>
-        </w:rPr>
-      </w:pPr>
-      <w:r>
-        <w:rPr>
-          <w:rFonts w:ascii="Verdana" w:hAnsi="Verdana" w:cstheme="majorBidi"/>
-          <w:sz w:val="18"/>
-          <w:szCs w:val="18"/>
-        </w:rPr>
-        <w:t>Algorithms</w:t>
-      </w:r>
-    </w:p>
-    <w:p>
-      <w:pPr>
-        <w:pStyle w:val="ListParagraph"/>
-        <w:numPr>
-          <w:ilvl w:val="0"/>
-          <w:numId w:val="5"/>
-        </w:numPr>
-        <w:spacing w:after="0" w:line="240" w:lineRule="auto"/>
-        <w:ind w:left="426" w:right="-8253"/>
-        <w:rPr>
-          <w:rFonts w:ascii="Verdana" w:hAnsi="Verdana" w:cstheme="majorBidi"/>
-          <w:sz w:val="20"/>
-          <w:szCs w:val="20"/>
-        </w:rPr>
-      </w:pPr>
-      <w:r>
-        <w:rPr>
-          <w:rFonts w:ascii="Verdana" w:hAnsi="Verdana" w:cstheme="majorBidi"/>
-          <w:sz w:val="18"/>
-          <w:szCs w:val="18"/>
-        </w:rPr>
-        <w:t>ASP.NET CORE MVC/</w:t>
-      </w:r>
     </w:p>
     <w:p>
       <w:pPr>
@@ -5952,22 +6211,6 @@
           <w:docGrid w:linePitch="360"/>
         </w:sectPr>
       </w:pPr>
-      <w:r>
-        <w:rPr>
-          <w:rFonts w:ascii="Verdana" w:hAnsi="Verdana" w:cstheme="majorBidi"/>
-          <w:sz w:val="18"/>
-          <w:szCs w:val="18"/>
-        </w:rPr>
-        <w:t>Web API</w:t>
-      </w:r>
-      <w:r>
-        <w:rPr>
-          <w:rFonts w:ascii="Verdana" w:hAnsi="Verdana" w:cstheme="majorBidi"/>
-          <w:sz w:val="18"/>
-          <w:szCs w:val="18"/>
-        </w:rPr>
-        <w:t>/ Razor Pages</w:t>
-      </w:r>
     </w:p>
     <w:p>
       <w:pPr>
@@ -5988,6 +6231,16 @@
           <w:docGrid w:linePitch="360"/>
         </w:sectPr>
       </w:pPr>
+    </w:p>
+    <w:p>
+      <w:pPr>
+        <w:spacing w:after="0" w:line="240" w:lineRule="auto"/>
+        <w:rPr>
+          <w:rFonts w:ascii="Verdana" w:hAnsi="Verdana" w:cstheme="majorBidi"/>
+          <w:b/>
+          <w:bCs/>
+        </w:rPr>
+      </w:pPr>
       <w:r>
         <w:rPr>
           <w:rFonts w:ascii="Verdana" w:hAnsi="Verdana" w:cstheme="majorBidi"/>
@@ -5999,15 +6252,15 @@
         <mc:AlternateContent>
           <mc:Choice Requires="wpg">
             <w:drawing>
-              <wp:anchor distT="0" distB="0" distL="114300" distR="114300" simplePos="0" relativeHeight="251730432" behindDoc="0" locked="0" layoutInCell="1" allowOverlap="1" wp14:anchorId="644DB6C5" wp14:editId="738DADEE">
+              <wp:anchor distT="0" distB="0" distL="114300" distR="114300" simplePos="0" relativeHeight="251730432" behindDoc="0" locked="0" layoutInCell="1" allowOverlap="1" wp14:anchorId="644DB6C5" wp14:editId="18B2CB82">
                 <wp:simplePos x="0" y="0"/>
                 <wp:positionH relativeFrom="leftMargin">
-                  <wp:posOffset>336550</wp:posOffset>
+                  <wp:posOffset>334010</wp:posOffset>
                 </wp:positionH>
                 <wp:positionV relativeFrom="paragraph">
-                  <wp:posOffset>129540</wp:posOffset>
+                  <wp:posOffset>-46990</wp:posOffset>
                 </wp:positionV>
-                <wp:extent cx="288000" cy="288000"/>
+                <wp:extent cx="287655" cy="287655"/>
                 <wp:effectExtent l="0" t="0" r="17145" b="17145"/>
                 <wp:wrapNone/>
                 <wp:docPr id="113" name="Group 113"/>
@@ -6019,7 +6272,7 @@
                       <wpg:grpSpPr>
                         <a:xfrm>
                           <a:off x="0" y="0"/>
-                          <a:ext cx="288000" cy="288000"/>
+                          <a:ext cx="287655" cy="287655"/>
                           <a:chOff x="0" y="0"/>
                           <a:chExt cx="396000" cy="407035"/>
                         </a:xfrm>
@@ -6077,13 +6330,13 @@
                           </pic:cNvPicPr>
                         </pic:nvPicPr>
                         <pic:blipFill>
-                          <a:blip r:embed="rId42" cstate="print">
+                          <a:blip r:embed="rId44" cstate="print">
                             <a:extLst>
                               <a:ext uri="{28A0092B-C50C-407E-A947-70E740481C1C}">
                                 <a14:useLocalDpi xmlns:a14="http://schemas.microsoft.com/office/drawing/2010/main" val="0"/>
                               </a:ext>
                               <a:ext uri="{96DAC541-7B7A-43D3-8B79-37D633B846F1}">
-                                <asvg:svgBlip xmlns:asvg="http://schemas.microsoft.com/office/drawing/2016/SVG/main" r:embed="rId43"/>
+                                <asvg:svgBlip xmlns:asvg="http://schemas.microsoft.com/office/drawing/2016/SVG/main" r:embed="rId45"/>
                               </a:ext>
                             </a:extLst>
                           </a:blip>
@@ -6115,12 +6368,12 @@
           </mc:Choice>
           <mc:Fallback>
             <w:pict>
-              <v:group w14:anchorId="2BD89FF2" id="Group 113" o:spid="_x0000_s1026" style="position:absolute;margin-left:26.5pt;margin-top:10.2pt;width:22.7pt;height:22.7pt;z-index:251730432;mso-position-horizontal-relative:left-margin-area;mso-width-relative:margin;mso-height-relative:margin" coordsize="396000,407035" o:gfxdata="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">
+              <v:group w14:anchorId="115EE7A5" id="Group 113" o:spid="_x0000_s1026" style="position:absolute;margin-left:26.3pt;margin-top:-3.7pt;width:22.65pt;height:22.65pt;z-index:251730432;mso-position-horizontal-relative:left-margin-area;mso-width-relative:margin;mso-height-relative:margin" coordsize="396000,407035" o:gfxdata="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">
                 <v:oval id="Oval 111" o:spid="_x0000_s1027" style="position:absolute;width:396000;height:396000;visibility:visible;mso-wrap-style:square;v-text-anchor:middle" o:gfxdata="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" fillcolor="#5b9bd5 [3204]" strokecolor="#d8d8d8 [2732]" strokeweight="2pt">
                   <v:stroke joinstyle="miter"/>
                 </v:oval>
-                <v:shape id="Graphic 112" o:spid="_x0000_s1028" type="#_x0000_t75" alt="Diploma roll" style="position:absolute;left:19050;top:47625;width:359410;height:359410;visibility:visible;mso-wrap-style:square" o:gfxdata="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">
-                  <v:imagedata r:id="rId44" o:title="Diploma roll"/>
+                <v:shape id="Graphic 112" o:spid="_x0000_s1028" type="#_x0000_t75" alt="Diploma roll" style="position:absolute;left:19050;top:47625;width:359410;height:359410;visibility:visible;mso-wrap-style:square" o:gfxdata="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">
+                  <v:imagedata r:id="rId46" o:title="Diploma roll"/>
                 </v:shape>
                 <w10:wrap anchorx="margin"/>
               </v:group>
@@ -6128,16 +6381,6 @@
           </mc:Fallback>
         </mc:AlternateContent>
       </w:r>
-    </w:p>
-    <w:p>
-      <w:pPr>
-        <w:spacing w:after="0" w:line="240" w:lineRule="auto"/>
-        <w:rPr>
-          <w:rFonts w:ascii="Verdana" w:hAnsi="Verdana" w:cstheme="majorBidi"/>
-          <w:b/>
-          <w:bCs/>
-        </w:rPr>
-      </w:pPr>
       <w:r>
         <w:rPr>
           <w:rFonts w:ascii="Verdana" w:hAnsi="Verdana" w:cstheme="majorBidi"/>
@@ -6529,7 +6772,7 @@
                           </pic:cNvPicPr>
                         </pic:nvPicPr>
                         <pic:blipFill>
-                          <a:blip r:embed="rId27">
+                          <a:blip r:embed="rId29">
                             <a:extLst>
                               <a:ext uri="{28A0092B-C50C-407E-A947-70E740481C1C}">
                                 <a14:useLocalDpi xmlns:a14="http://schemas.microsoft.com/office/drawing/2010/main" val="0"/>
@@ -6558,13 +6801,13 @@
                           </pic:cNvPicPr>
                         </pic:nvPicPr>
                         <pic:blipFill>
-                          <a:blip r:embed="rId45" cstate="print">
+                          <a:blip r:embed="rId47" cstate="print">
                             <a:extLst>
                               <a:ext uri="{28A0092B-C50C-407E-A947-70E740481C1C}">
                                 <a14:useLocalDpi xmlns:a14="http://schemas.microsoft.com/office/drawing/2010/main" val="0"/>
                               </a:ext>
                               <a:ext uri="{96DAC541-7B7A-43D3-8B79-37D633B846F1}">
-                                <asvg:svgBlip xmlns:asvg="http://schemas.microsoft.com/office/drawing/2016/SVG/main" r:embed="rId46"/>
+                                <asvg:svgBlip xmlns:asvg="http://schemas.microsoft.com/office/drawing/2016/SVG/main" r:embed="rId48"/>
                               </a:ext>
                             </a:extLst>
                           </a:blip>
@@ -6598,10 +6841,10 @@
             <w:pict>
               <v:group w14:anchorId="78D73975" id="Group 81" o:spid="_x0000_s1026" style="position:absolute;margin-left:27.75pt;margin-top:6.1pt;width:22.7pt;height:22.7pt;z-index:251704832;mso-position-horizontal-relative:left-margin-area;mso-width-relative:margin;mso-height-relative:margin" coordsize="418465,408940" o:gfxdata="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">
                 <v:shape id="Picture 78" o:spid="_x0000_s1027" type="#_x0000_t75" style="position:absolute;width:418465;height:408940;visibility:visible;mso-wrap-style:square" o:gfxdata="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">
-                  <v:imagedata r:id="rId30" o:title=""/>
+                  <v:imagedata r:id="rId49" o:title=""/>
                 </v:shape>
                 <v:shape id="Graphic 80" o:spid="_x0000_s1028" type="#_x0000_t75" alt="Presentation with checklist" style="position:absolute;left:54342;top:54622;width:318625;height:318623;visibility:visible;mso-wrap-style:square" o:gfxdata="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">
-                  <v:imagedata r:id="rId47" o:title="Presentation with checklist"/>
+                  <v:imagedata r:id="rId50" o:title="Presentation with checklist"/>
                 </v:shape>
                 <w10:wrap anchorx="margin"/>
               </v:group>
@@ -6717,19 +6960,6 @@
       <w:r>
         <w:rPr>
           <w:rFonts w:ascii="Verdana" w:hAnsi="Verdana" w:cstheme="majorBidi"/>
-          <w:b/>
-          <w:bCs/>
-          <w:i/>
-          <w:iCs/>
-          <w:color w:val="525252" w:themeColor="accent3" w:themeShade="80"/>
-          <w:sz w:val="18"/>
-          <w:szCs w:val="18"/>
-        </w:rPr>
-        <w:t xml:space="preserve"> – Till date</w:t>
-      </w:r>
-      <w:r>
-        <w:rPr>
-          <w:rFonts w:ascii="Verdana" w:hAnsi="Verdana" w:cstheme="majorBidi"/>
           <w:i/>
           <w:iCs/>
           <w:sz w:val="18"/>
@@ -6793,7 +7023,7 @@
           <w:sz w:val="18"/>
           <w:szCs w:val="18"/>
         </w:rPr>
-        <w:t>(Nov 2020 – Till date)</w:t>
+        <w:t>(Nov 2020)</w:t>
       </w:r>
       <w:r>
         <w:rPr>
@@ -6837,7 +7067,6 @@
           <w:szCs w:val="18"/>
           <w:lang w:val="yo-NG"/>
         </w:rPr>
-        <w:lastRenderedPageBreak/>
         <w:t xml:space="preserve">Effective Hospital </w:t>
       </w:r>
       <w:r>
@@ -6878,33 +7107,7 @@
           <w:sz w:val="18"/>
           <w:szCs w:val="18"/>
         </w:rPr>
-        <w:t xml:space="preserve"> 2020 -Till </w:t>
-      </w:r>
-      <w:r>
-        <w:rPr>
-          <w:rFonts w:ascii="Verdana" w:hAnsi="Verdana" w:cstheme="majorBidi"/>
-          <w:b/>
-          <w:bCs/>
-          <w:i/>
-          <w:iCs/>
-          <w:color w:val="525252" w:themeColor="accent3" w:themeShade="80"/>
-          <w:sz w:val="18"/>
-          <w:szCs w:val="18"/>
-        </w:rPr>
-        <w:t>d</w:t>
-      </w:r>
-      <w:r>
-        <w:rPr>
-          <w:rFonts w:ascii="Verdana" w:hAnsi="Verdana" w:cstheme="majorBidi"/>
-          <w:b/>
-          <w:bCs/>
-          <w:i/>
-          <w:iCs/>
-          <w:color w:val="525252" w:themeColor="accent3" w:themeShade="80"/>
-          <w:sz w:val="18"/>
-          <w:szCs w:val="18"/>
-        </w:rPr>
-        <w:t>ate)</w:t>
+        <w:t xml:space="preserve"> 2020)</w:t>
       </w:r>
       <w:r>
         <w:rPr>
@@ -7065,7 +7268,7 @@
         </w:rPr>
         <w:t>–</w:t>
       </w:r>
-      <w:hyperlink r:id="rId48" w:history="1">
+      <w:hyperlink r:id="rId51" w:history="1">
         <w:r>
           <w:rPr>
             <w:rStyle w:val="Hyperlink"/>
@@ -7154,7 +7357,7 @@
         </w:rPr>
         <w:t xml:space="preserve"> – (</w:t>
       </w:r>
-      <w:hyperlink r:id="rId49" w:history="1">
+      <w:hyperlink r:id="rId52" w:history="1">
         <w:r>
           <w:rPr>
             <w:rStyle w:val="Hyperlink"/>
@@ -7591,7 +7794,7 @@
                           </pic:cNvPicPr>
                         </pic:nvPicPr>
                         <pic:blipFill>
-                          <a:blip r:embed="rId27">
+                          <a:blip r:embed="rId29">
                             <a:extLst>
                               <a:ext uri="{28A0092B-C50C-407E-A947-70E740481C1C}">
                                 <a14:useLocalDpi xmlns:a14="http://schemas.microsoft.com/office/drawing/2010/main" val="0"/>
@@ -7620,13 +7823,13 @@
                           </pic:cNvPicPr>
                         </pic:nvPicPr>
                         <pic:blipFill>
-                          <a:blip r:embed="rId50" cstate="print">
+                          <a:blip r:embed="rId53" cstate="print">
                             <a:extLst>
                               <a:ext uri="{28A0092B-C50C-407E-A947-70E740481C1C}">
                                 <a14:useLocalDpi xmlns:a14="http://schemas.microsoft.com/office/drawing/2010/main" val="0"/>
                               </a:ext>
                               <a:ext uri="{96DAC541-7B7A-43D3-8B79-37D633B846F1}">
-                                <asvg:svgBlip xmlns:asvg="http://schemas.microsoft.com/office/drawing/2016/SVG/main" r:embed="rId51"/>
+                                <asvg:svgBlip xmlns:asvg="http://schemas.microsoft.com/office/drawing/2016/SVG/main" r:embed="rId54"/>
                               </a:ext>
                             </a:extLst>
                           </a:blip>
@@ -7660,10 +7863,10 @@
             <w:pict>
               <v:group w14:anchorId="23EA5A10" id="Group 83" o:spid="_x0000_s1026" style="position:absolute;margin-left:24.6pt;margin-top:7.3pt;width:22.65pt;height:22.65pt;z-index:251708928;mso-position-horizontal-relative:left-margin-area;mso-width-relative:margin;mso-height-relative:margin" coordsize="418465,408940" o:gfxdata="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">
                 <v:shape id="Picture 79" o:spid="_x0000_s1027" type="#_x0000_t75" style="position:absolute;width:418465;height:408940;visibility:visible;mso-wrap-style:square" o:gfxdata="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">
-                  <v:imagedata r:id="rId30" o:title=""/>
+                  <v:imagedata r:id="rId49" o:title=""/>
                 </v:shape>
                 <v:shape id="Graphic 12" o:spid="_x0000_s1028" type="#_x0000_t75" alt="Ribbon" style="position:absolute;left:66675;top:57150;width:287655;height:287655;visibility:visible;mso-wrap-style:square" o:gfxdata="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">
-                  <v:imagedata r:id="rId52" o:title="Ribbon"/>
+                  <v:imagedata r:id="rId55" o:title="Ribbon"/>
                 </v:shape>
                 <w10:wrap anchorx="margin"/>
               </v:group>
@@ -8673,16 +8876,16 @@
         <mc:AlternateContent>
           <mc:Choice Requires="wpg">
             <w:drawing>
-              <wp:anchor distT="0" distB="0" distL="114300" distR="114300" simplePos="0" relativeHeight="251783680" behindDoc="0" locked="0" layoutInCell="1" allowOverlap="1" wp14:anchorId="60FC39E4" wp14:editId="20D1C508">
+              <wp:anchor distT="0" distB="0" distL="114300" distR="114300" simplePos="0" relativeHeight="251783680" behindDoc="0" locked="0" layoutInCell="1" allowOverlap="1" wp14:anchorId="60FC39E4" wp14:editId="7367E9CA">
                 <wp:simplePos x="0" y="0"/>
                 <wp:positionH relativeFrom="page">
-                  <wp:posOffset>302260</wp:posOffset>
+                  <wp:posOffset>295910</wp:posOffset>
                 </wp:positionH>
                 <wp:positionV relativeFrom="page">
-                  <wp:posOffset>4190101</wp:posOffset>
+                  <wp:posOffset>8107680</wp:posOffset>
                 </wp:positionV>
-                <wp:extent cx="287655" cy="287655"/>
-                <wp:effectExtent l="0" t="0" r="0" b="0"/>
+                <wp:extent cx="287655" cy="260985"/>
+                <wp:effectExtent l="0" t="0" r="0" b="5715"/>
                 <wp:wrapNone/>
                 <wp:docPr id="5456" name="Group 5456"/>
                 <wp:cNvGraphicFramePr/>
@@ -8693,7 +8896,7 @@
                       <wpg:grpSpPr>
                         <a:xfrm>
                           <a:off x="0" y="0"/>
-                          <a:ext cx="287655" cy="287655"/>
+                          <a:ext cx="287655" cy="260985"/>
                           <a:chOff x="0" y="0"/>
                           <a:chExt cx="287655" cy="287655"/>
                         </a:xfrm>
@@ -8704,7 +8907,7 @@
                           <pic:cNvPicPr/>
                         </pic:nvPicPr>
                         <pic:blipFill>
-                          <a:blip r:embed="rId53"/>
+                          <a:blip r:embed="rId56"/>
                           <a:stretch>
                             <a:fillRect/>
                           </a:stretch>
@@ -8725,7 +8928,7 @@
                           <pic:cNvPicPr/>
                         </pic:nvPicPr>
                         <pic:blipFill>
-                          <a:blip r:embed="rId54"/>
+                          <a:blip r:embed="rId57"/>
                           <a:stretch>
                             <a:fillRect/>
                           </a:stretch>
@@ -8743,36 +8946,23 @@
                     </wpg:wgp>
                   </a:graphicData>
                 </a:graphic>
+                <wp14:sizeRelH relativeFrom="margin">
+                  <wp14:pctWidth>0</wp14:pctWidth>
+                </wp14:sizeRelH>
+                <wp14:sizeRelV relativeFrom="margin">
+                  <wp14:pctHeight>0</wp14:pctHeight>
+                </wp14:sizeRelV>
               </wp:anchor>
             </w:drawing>
           </mc:Choice>
           <mc:Fallback>
             <w:pict>
-              <v:group w14:anchorId="27AA0811" id="Group 5456" o:spid="_x0000_s1026" style="position:absolute;margin-left:23.8pt;margin-top:329.95pt;width:22.65pt;height:22.65pt;z-index:251783680;mso-position-horizontal-relative:page;mso-position-vertical-relative:page" coordsize="287655,287655" o:gfxdata="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">
-                <v:shapetype id="_x0000_t75" coordsize="21600,21600" o:spt="75" o:preferrelative="t" path="m@4@5l@4@11@9@11@9@5xe" filled="f" stroked="f">
-                  <v:stroke joinstyle="miter"/>
-                  <v:formulas>
-                    <v:f eqn="if lineDrawn pixelLineWidth 0"/>
-                    <v:f eqn="sum @0 1 0"/>
-                    <v:f eqn="sum 0 0 @1"/>
-                    <v:f eqn="prod @2 1 2"/>
-                    <v:f eqn="prod @3 21600 pixelWidth"/>
-                    <v:f eqn="prod @3 21600 pixelHeight"/>
-                    <v:f eqn="sum @0 0 1"/>
-                    <v:f eqn="prod @6 1 2"/>
-                    <v:f eqn="prod @7 21600 pixelWidth"/>
-                    <v:f eqn="sum @8 21600 0"/>
-                    <v:f eqn="prod @7 21600 pixelHeight"/>
-                    <v:f eqn="sum @10 21600 0"/>
-                  </v:formulas>
-                  <v:path o:extrusionok="f" gradientshapeok="t" o:connecttype="rect"/>
-                  <o:lock v:ext="edit" aspectratio="t"/>
-                </v:shapetype>
+              <v:group w14:anchorId="207002AF" id="Group 5456" o:spid="_x0000_s1026" style="position:absolute;margin-left:23.3pt;margin-top:638.4pt;width:22.65pt;height:20.55pt;z-index:251783680;mso-position-horizontal-relative:page;mso-position-vertical-relative:page;mso-width-relative:margin;mso-height-relative:margin" coordsize="287655,287655" o:gfxdata="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">
                 <v:shape id="Picture 889" o:spid="_x0000_s1027" type="#_x0000_t75" style="position:absolute;width:287655;height:287655;visibility:visible;mso-wrap-style:square" o:gfxdata="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">
-                  <v:imagedata r:id="rId55" o:title=""/>
+                  <v:imagedata r:id="rId58" o:title=""/>
                 </v:shape>
                 <v:shape id="Picture 891" o:spid="_x0000_s1028" type="#_x0000_t75" style="position:absolute;left:39281;top:33503;width:197739;height:202336;visibility:visible;mso-wrap-style:square" o:gfxdata="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">
-                  <v:imagedata r:id="rId56" o:title=""/>
+                  <v:imagedata r:id="rId59" o:title=""/>
                 </v:shape>
                 <w10:wrap anchorx="page" anchory="page"/>
               </v:group>
@@ -8862,7 +9052,7 @@
                           </pic:cNvPicPr>
                         </pic:nvPicPr>
                         <pic:blipFill>
-                          <a:blip r:embed="rId27">
+                          <a:blip r:embed="rId29">
                             <a:extLst>
                               <a:ext uri="{28A0092B-C50C-407E-A947-70E740481C1C}">
                                 <a14:useLocalDpi xmlns:a14="http://schemas.microsoft.com/office/drawing/2010/main" val="0"/>
@@ -8891,13 +9081,13 @@
                           </pic:cNvPicPr>
                         </pic:nvPicPr>
                         <pic:blipFill>
-                          <a:blip r:embed="rId57" cstate="print">
+                          <a:blip r:embed="rId60" cstate="print">
                             <a:extLst>
                               <a:ext uri="{28A0092B-C50C-407E-A947-70E740481C1C}">
                                 <a14:useLocalDpi xmlns:a14="http://schemas.microsoft.com/office/drawing/2010/main" val="0"/>
                               </a:ext>
                               <a:ext uri="{96DAC541-7B7A-43D3-8B79-37D633B846F1}">
-                                <asvg:svgBlip xmlns:asvg="http://schemas.microsoft.com/office/drawing/2016/SVG/main" r:embed="rId58"/>
+                                <asvg:svgBlip xmlns:asvg="http://schemas.microsoft.com/office/drawing/2016/SVG/main" r:embed="rId61"/>
                               </a:ext>
                             </a:extLst>
                           </a:blip>
@@ -8931,10 +9121,10 @@
             <w:pict>
               <v:group w14:anchorId="2E511A90" id="Group 103" o:spid="_x0000_s1026" style="position:absolute;margin-left:24.6pt;margin-top:24.7pt;width:22.65pt;height:22.65pt;z-index:251715072;mso-position-horizontal-relative:left-margin-area;mso-width-relative:margin;mso-height-relative:margin" coordsize="418465,408940" o:gfxdata="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">
                 <v:shape id="Picture 97" o:spid="_x0000_s1027" type="#_x0000_t75" style="position:absolute;width:418465;height:408940;visibility:visible;mso-wrap-style:square" o:gfxdata="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">
-                  <v:imagedata r:id="rId30" o:title=""/>
+                  <v:imagedata r:id="rId49" o:title=""/>
                 </v:shape>
                 <v:shape id="Graphic 99" o:spid="_x0000_s1028" type="#_x0000_t75" alt="Users" style="position:absolute;left:57150;top:57150;width:287655;height:287655;visibility:visible;mso-wrap-style:square" o:gfxdata="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">
-                  <v:imagedata r:id="rId59" o:title="Users"/>
+                  <v:imagedata r:id="rId62" o:title="Users"/>
                 </v:shape>
                 <w10:wrap anchorx="margin"/>
               </v:group>
@@ -9069,7 +9259,23 @@
           <w:sz w:val="18"/>
           <w:szCs w:val="18"/>
         </w:rPr>
-        <w:t>Available on request</w:t>
+        <w:t xml:space="preserve">Available </w:t>
+      </w:r>
+      <w:r>
+        <w:rPr>
+          <w:rFonts w:ascii="Verdana" w:hAnsi="Verdana" w:cstheme="majorBidi"/>
+          <w:sz w:val="18"/>
+          <w:szCs w:val="18"/>
+        </w:rPr>
+        <w:t>up</w:t>
+      </w:r>
+      <w:r>
+        <w:rPr>
+          <w:rFonts w:ascii="Verdana" w:hAnsi="Verdana" w:cstheme="majorBidi"/>
+          <w:sz w:val="18"/>
+          <w:szCs w:val="18"/>
+        </w:rPr>
+        <w:t>on request</w:t>
       </w:r>
       <w:r>
         <w:rPr>
@@ -9092,7 +9298,7 @@
 </file>
 
 <file path=word/endnotes.xml><?xml version="1.0" encoding="utf-8"?>
-<w:endnotes xmlns:wpc="http://schemas.microsoft.com/office/word/2010/wordprocessingCanvas" xmlns:cx="http://schemas.microsoft.com/office/drawing/2014/chartex" xmlns:cx1="http://schemas.microsoft.com/office/drawing/2015/9/8/chartex" xmlns:cx2="http://schemas.microsoft.com/office/drawing/2015/10/21/chartex" xmlns:cx3="http://schemas.microsoft.com/office/drawing/2016/5/9/chartex" xmlns:cx4="http://schemas.microsoft.com/office/drawing/2016/5/10/chartex" xmlns:cx5="http://schemas.microsoft.com/office/drawing/2016/5/11/chartex" xmlns:cx6="http://schemas.microsoft.com/office/drawing/2016/5/12/chartex" xmlns:cx7="http://schemas.microsoft.com/office/drawing/2016/5/13/chartex" xmlns:cx8="http://schemas.microsoft.com/office/drawing/2016/5/14/chartex" xmlns:mc="http://schemas.openxmlformats.org/markup-compatibility/2006" xmlns:aink="http://schemas.microsoft.com/office/drawing/2016/ink" xmlns:am3d="http://schemas.microsoft.com/office/drawing/2017/model3d" xmlns:o="urn:schemas-microsoft-com:office:office" xmlns:r="http://schemas.openxmlformats.org/officeDocument/2006/relationships" xmlns:m="http://schemas.openxmlformats.org/officeDocument/2006/math" xmlns:v="urn:schemas-microsoft-com:vml" xmlns:wp14="http://schemas.microsoft.com/office/word/2010/wordprocessingDrawing" xmlns:wp="http://schemas.openxmlformats.org/drawingml/2006/wordprocessingDrawing" xmlns:w10="urn:schemas-microsoft-com:office:word" xmlns:w="http://schemas.openxmlformats.org/wordprocessingml/2006/main" xmlns:w14="http://schemas.microsoft.com/office/word/2010/wordml" xmlns:w15="http://schemas.microsoft.com/office/word/2012/wordml" xmlns:w16cex="http://schemas.microsoft.com/office/word/2018/wordml/cex" xmlns:w16cid="http://schemas.microsoft.com/office/word/2016/wordml/cid" xmlns:w16="http://schemas.microsoft.com/office/word/2018/wordml" xmlns:w16se="http://schemas.microsoft.com/office/word/2015/wordml/symex" xmlns:wpg="http://schemas.microsoft.com/office/word/2010/wordprocessingGroup" xmlns:wpi="http://schemas.microsoft.com/office/word/2010/wordprocessingInk" xmlns:wne="http://schemas.microsoft.com/office/word/2006/wordml" xmlns:wps="http://schemas.microsoft.com/office/word/2010/wordprocessingShape" mc:Ignorable="w14 w15 w16se w16cid w16 w16cex wp14">
+<w:endnotes xmlns:wpc="http://schemas.microsoft.com/office/word/2010/wordprocessingCanvas" xmlns:cx="http://schemas.microsoft.com/office/drawing/2014/chartex" xmlns:cx1="http://schemas.microsoft.com/office/drawing/2015/9/8/chartex" xmlns:cx2="http://schemas.microsoft.com/office/drawing/2015/10/21/chartex" xmlns:cx3="http://schemas.microsoft.com/office/drawing/2016/5/9/chartex" xmlns:cx4="http://schemas.microsoft.com/office/drawing/2016/5/10/chartex" xmlns:cx5="http://schemas.microsoft.com/office/drawing/2016/5/11/chartex" xmlns:cx6="http://schemas.microsoft.com/office/drawing/2016/5/12/chartex" xmlns:cx7="http://schemas.microsoft.com/office/drawing/2016/5/13/chartex" xmlns:cx8="http://schemas.microsoft.com/office/drawing/2016/5/14/chartex" xmlns:mc="http://schemas.openxmlformats.org/markup-compatibility/2006" xmlns:aink="http://schemas.microsoft.com/office/drawing/2016/ink" xmlns:am3d="http://schemas.microsoft.com/office/drawing/2017/model3d" xmlns:o="urn:schemas-microsoft-com:office:office" xmlns:oel="http://schemas.microsoft.com/office/2019/extlst" xmlns:r="http://schemas.openxmlformats.org/officeDocument/2006/relationships" xmlns:m="http://schemas.openxmlformats.org/officeDocument/2006/math" xmlns:v="urn:schemas-microsoft-com:vml" xmlns:wp14="http://schemas.microsoft.com/office/word/2010/wordprocessingDrawing" xmlns:wp="http://schemas.openxmlformats.org/drawingml/2006/wordprocessingDrawing" xmlns:w10="urn:schemas-microsoft-com:office:word" xmlns:w="http://schemas.openxmlformats.org/wordprocessingml/2006/main" xmlns:w14="http://schemas.microsoft.com/office/word/2010/wordml" xmlns:w15="http://schemas.microsoft.com/office/word/2012/wordml" xmlns:w16cex="http://schemas.microsoft.com/office/word/2018/wordml/cex" xmlns:w16cid="http://schemas.microsoft.com/office/word/2016/wordml/cid" xmlns:w16="http://schemas.microsoft.com/office/word/2018/wordml" xmlns:w16du="http://schemas.microsoft.com/office/word/2023/wordml/word16du" xmlns:w16sdtdh="http://schemas.microsoft.com/office/word/2020/wordml/sdtdatahash" xmlns:w16se="http://schemas.microsoft.com/office/word/2015/wordml/symex" xmlns:wpg="http://schemas.microsoft.com/office/word/2010/wordprocessingGroup" xmlns:wpi="http://schemas.microsoft.com/office/word/2010/wordprocessingInk" xmlns:wne="http://schemas.microsoft.com/office/word/2006/wordml" xmlns:wps="http://schemas.microsoft.com/office/word/2010/wordprocessingShape" mc:Ignorable="w14 w15 w16se w16cid w16 w16cex w16sdtdh w16du wp14">
   <w:endnote w:type="separator" w:id="-1">
     <w:p>
       <w:pPr>
@@ -9117,7 +9323,7 @@
 </file>
 
 <file path=word/footer1.xml><?xml version="1.0" encoding="utf-8"?>
-<w:ftr xmlns:wpc="http://schemas.microsoft.com/office/word/2010/wordprocessingCanvas" xmlns:cx="http://schemas.microsoft.com/office/drawing/2014/chartex" xmlns:cx1="http://schemas.microsoft.com/office/drawing/2015/9/8/chartex" xmlns:cx2="http://schemas.microsoft.com/office/drawing/2015/10/21/chartex" xmlns:cx3="http://schemas.microsoft.com/office/drawing/2016/5/9/chartex" xmlns:cx4="http://schemas.microsoft.com/office/drawing/2016/5/10/chartex" xmlns:cx5="http://schemas.microsoft.com/office/drawing/2016/5/11/chartex" xmlns:cx6="http://schemas.microsoft.com/office/drawing/2016/5/12/chartex" xmlns:cx7="http://schemas.microsoft.com/office/drawing/2016/5/13/chartex" xmlns:cx8="http://schemas.microsoft.com/office/drawing/2016/5/14/chartex" xmlns:mc="http://schemas.openxmlformats.org/markup-compatibility/2006" xmlns:aink="http://schemas.microsoft.com/office/drawing/2016/ink" xmlns:am3d="http://schemas.microsoft.com/office/drawing/2017/model3d" xmlns:o="urn:schemas-microsoft-com:office:office" xmlns:r="http://schemas.openxmlformats.org/officeDocument/2006/relationships" xmlns:m="http://schemas.openxmlformats.org/officeDocument/2006/math" xmlns:v="urn:schemas-microsoft-com:vml" xmlns:wp14="http://schemas.microsoft.com/office/word/2010/wordprocessingDrawing" xmlns:wp="http://schemas.openxmlformats.org/drawingml/2006/wordprocessingDrawing" xmlns:w10="urn:schemas-microsoft-com:office:word" xmlns:w="http://schemas.openxmlformats.org/wordprocessingml/2006/main" xmlns:w14="http://schemas.microsoft.com/office/word/2010/wordml" xmlns:w15="http://schemas.microsoft.com/office/word/2012/wordml" xmlns:w16cex="http://schemas.microsoft.com/office/word/2018/wordml/cex" xmlns:w16cid="http://schemas.microsoft.com/office/word/2016/wordml/cid" xmlns:w16="http://schemas.microsoft.com/office/word/2018/wordml" xmlns:w16se="http://schemas.microsoft.com/office/word/2015/wordml/symex" xmlns:wpg="http://schemas.microsoft.com/office/word/2010/wordprocessingGroup" xmlns:wpi="http://schemas.microsoft.com/office/word/2010/wordprocessingInk" xmlns:wne="http://schemas.microsoft.com/office/word/2006/wordml" xmlns:wps="http://schemas.microsoft.com/office/word/2010/wordprocessingShape" mc:Ignorable="w14 w15 w16se w16cid w16 w16cex wp14">
+<w:ftr xmlns:wpc="http://schemas.microsoft.com/office/word/2010/wordprocessingCanvas" xmlns:cx="http://schemas.microsoft.com/office/drawing/2014/chartex" xmlns:cx1="http://schemas.microsoft.com/office/drawing/2015/9/8/chartex" xmlns:cx2="http://schemas.microsoft.com/office/drawing/2015/10/21/chartex" xmlns:cx3="http://schemas.microsoft.com/office/drawing/2016/5/9/chartex" xmlns:cx4="http://schemas.microsoft.com/office/drawing/2016/5/10/chartex" xmlns:cx5="http://schemas.microsoft.com/office/drawing/2016/5/11/chartex" xmlns:cx6="http://schemas.microsoft.com/office/drawing/2016/5/12/chartex" xmlns:cx7="http://schemas.microsoft.com/office/drawing/2016/5/13/chartex" xmlns:cx8="http://schemas.microsoft.com/office/drawing/2016/5/14/chartex" xmlns:mc="http://schemas.openxmlformats.org/markup-compatibility/2006" xmlns:aink="http://schemas.microsoft.com/office/drawing/2016/ink" xmlns:am3d="http://schemas.microsoft.com/office/drawing/2017/model3d" xmlns:o="urn:schemas-microsoft-com:office:office" xmlns:oel="http://schemas.microsoft.com/office/2019/extlst" xmlns:r="http://schemas.openxmlformats.org/officeDocument/2006/relationships" xmlns:m="http://schemas.openxmlformats.org/officeDocument/2006/math" xmlns:v="urn:schemas-microsoft-com:vml" xmlns:wp14="http://schemas.microsoft.com/office/word/2010/wordprocessingDrawing" xmlns:wp="http://schemas.openxmlformats.org/drawingml/2006/wordprocessingDrawing" xmlns:w10="urn:schemas-microsoft-com:office:word" xmlns:w="http://schemas.openxmlformats.org/wordprocessingml/2006/main" xmlns:w14="http://schemas.microsoft.com/office/word/2010/wordml" xmlns:w15="http://schemas.microsoft.com/office/word/2012/wordml" xmlns:w16cex="http://schemas.microsoft.com/office/word/2018/wordml/cex" xmlns:w16cid="http://schemas.microsoft.com/office/word/2016/wordml/cid" xmlns:w16="http://schemas.microsoft.com/office/word/2018/wordml" xmlns:w16du="http://schemas.microsoft.com/office/word/2023/wordml/word16du" xmlns:w16sdtdh="http://schemas.microsoft.com/office/word/2020/wordml/sdtdatahash" xmlns:w16se="http://schemas.microsoft.com/office/word/2015/wordml/symex" xmlns:wpg="http://schemas.microsoft.com/office/word/2010/wordprocessingGroup" xmlns:wpi="http://schemas.microsoft.com/office/word/2010/wordprocessingInk" xmlns:wne="http://schemas.microsoft.com/office/word/2006/wordml" xmlns:wps="http://schemas.microsoft.com/office/word/2010/wordprocessingShape" mc:Ignorable="w14 w15 w16se w16cid w16 w16cex w16sdtdh w16du wp14">
   <w:sdt>
     <w:sdtPr>
       <w:id w:val="644395111"/>
@@ -9170,7 +9376,7 @@
 </file>
 
 <file path=word/footer2.xml><?xml version="1.0" encoding="utf-8"?>
-<w:ftr xmlns:wpc="http://schemas.microsoft.com/office/word/2010/wordprocessingCanvas" xmlns:cx="http://schemas.microsoft.com/office/drawing/2014/chartex" xmlns:cx1="http://schemas.microsoft.com/office/drawing/2015/9/8/chartex" xmlns:cx2="http://schemas.microsoft.com/office/drawing/2015/10/21/chartex" xmlns:cx3="http://schemas.microsoft.com/office/drawing/2016/5/9/chartex" xmlns:cx4="http://schemas.microsoft.com/office/drawing/2016/5/10/chartex" xmlns:cx5="http://schemas.microsoft.com/office/drawing/2016/5/11/chartex" xmlns:cx6="http://schemas.microsoft.com/office/drawing/2016/5/12/chartex" xmlns:cx7="http://schemas.microsoft.com/office/drawing/2016/5/13/chartex" xmlns:cx8="http://schemas.microsoft.com/office/drawing/2016/5/14/chartex" xmlns:mc="http://schemas.openxmlformats.org/markup-compatibility/2006" xmlns:aink="http://schemas.microsoft.com/office/drawing/2016/ink" xmlns:am3d="http://schemas.microsoft.com/office/drawing/2017/model3d" xmlns:o="urn:schemas-microsoft-com:office:office" xmlns:r="http://schemas.openxmlformats.org/officeDocument/2006/relationships" xmlns:m="http://schemas.openxmlformats.org/officeDocument/2006/math" xmlns:v="urn:schemas-microsoft-com:vml" xmlns:wp14="http://schemas.microsoft.com/office/word/2010/wordprocessingDrawing" xmlns:wp="http://schemas.openxmlformats.org/drawingml/2006/wordprocessingDrawing" xmlns:w10="urn:schemas-microsoft-com:office:word" xmlns:w="http://schemas.openxmlformats.org/wordprocessingml/2006/main" xmlns:w14="http://schemas.microsoft.com/office/word/2010/wordml" xmlns:w15="http://schemas.microsoft.com/office/word/2012/wordml" xmlns:w16cex="http://schemas.microsoft.com/office/word/2018/wordml/cex" xmlns:w16cid="http://schemas.microsoft.com/office/word/2016/wordml/cid" xmlns:w16="http://schemas.microsoft.com/office/word/2018/wordml" xmlns:w16se="http://schemas.microsoft.com/office/word/2015/wordml/symex" xmlns:wpg="http://schemas.microsoft.com/office/word/2010/wordprocessingGroup" xmlns:wpi="http://schemas.microsoft.com/office/word/2010/wordprocessingInk" xmlns:wne="http://schemas.microsoft.com/office/word/2006/wordml" xmlns:wps="http://schemas.microsoft.com/office/word/2010/wordprocessingShape" mc:Ignorable="w14 w15 w16se w16cid w16 w16cex wp14">
+<w:ftr xmlns:wpc="http://schemas.microsoft.com/office/word/2010/wordprocessingCanvas" xmlns:cx="http://schemas.microsoft.com/office/drawing/2014/chartex" xmlns:cx1="http://schemas.microsoft.com/office/drawing/2015/9/8/chartex" xmlns:cx2="http://schemas.microsoft.com/office/drawing/2015/10/21/chartex" xmlns:cx3="http://schemas.microsoft.com/office/drawing/2016/5/9/chartex" xmlns:cx4="http://schemas.microsoft.com/office/drawing/2016/5/10/chartex" xmlns:cx5="http://schemas.microsoft.com/office/drawing/2016/5/11/chartex" xmlns:cx6="http://schemas.microsoft.com/office/drawing/2016/5/12/chartex" xmlns:cx7="http://schemas.microsoft.com/office/drawing/2016/5/13/chartex" xmlns:cx8="http://schemas.microsoft.com/office/drawing/2016/5/14/chartex" xmlns:mc="http://schemas.openxmlformats.org/markup-compatibility/2006" xmlns:aink="http://schemas.microsoft.com/office/drawing/2016/ink" xmlns:am3d="http://schemas.microsoft.com/office/drawing/2017/model3d" xmlns:o="urn:schemas-microsoft-com:office:office" xmlns:oel="http://schemas.microsoft.com/office/2019/extlst" xmlns:r="http://schemas.openxmlformats.org/officeDocument/2006/relationships" xmlns:m="http://schemas.openxmlformats.org/officeDocument/2006/math" xmlns:v="urn:schemas-microsoft-com:vml" xmlns:wp14="http://schemas.microsoft.com/office/word/2010/wordprocessingDrawing" xmlns:wp="http://schemas.openxmlformats.org/drawingml/2006/wordprocessingDrawing" xmlns:w10="urn:schemas-microsoft-com:office:word" xmlns:w="http://schemas.openxmlformats.org/wordprocessingml/2006/main" xmlns:w14="http://schemas.microsoft.com/office/word/2010/wordml" xmlns:w15="http://schemas.microsoft.com/office/word/2012/wordml" xmlns:w16cex="http://schemas.microsoft.com/office/word/2018/wordml/cex" xmlns:w16cid="http://schemas.microsoft.com/office/word/2016/wordml/cid" xmlns:w16="http://schemas.microsoft.com/office/word/2018/wordml" xmlns:w16du="http://schemas.microsoft.com/office/word/2023/wordml/word16du" xmlns:w16sdtdh="http://schemas.microsoft.com/office/word/2020/wordml/sdtdatahash" xmlns:w16se="http://schemas.microsoft.com/office/word/2015/wordml/symex" xmlns:wpg="http://schemas.microsoft.com/office/word/2010/wordprocessingGroup" xmlns:wpi="http://schemas.microsoft.com/office/word/2010/wordprocessingInk" xmlns:wne="http://schemas.microsoft.com/office/word/2006/wordml" xmlns:wps="http://schemas.microsoft.com/office/word/2010/wordprocessingShape" mc:Ignorable="w14 w15 w16se w16cid w16 w16cex w16sdtdh w16du wp14">
   <w:sdt>
     <w:sdtPr>
       <w:id w:val="-1023006128"/>
@@ -9223,7 +9429,7 @@
 </file>
 
 <file path=word/footnotes.xml><?xml version="1.0" encoding="utf-8"?>
-<w:footnotes xmlns:wpc="http://schemas.microsoft.com/office/word/2010/wordprocessingCanvas" xmlns:cx="http://schemas.microsoft.com/office/drawing/2014/chartex" xmlns:cx1="http://schemas.microsoft.com/office/drawing/2015/9/8/chartex" xmlns:cx2="http://schemas.microsoft.com/office/drawing/2015/10/21/chartex" xmlns:cx3="http://schemas.microsoft.com/office/drawing/2016/5/9/chartex" xmlns:cx4="http://schemas.microsoft.com/office/drawing/2016/5/10/chartex" xmlns:cx5="http://schemas.microsoft.com/office/drawing/2016/5/11/chartex" xmlns:cx6="http://schemas.microsoft.com/office/drawing/2016/5/12/chartex" xmlns:cx7="http://schemas.microsoft.com/office/drawing/2016/5/13/chartex" xmlns:cx8="http://schemas.microsoft.com/office/drawing/2016/5/14/chartex" xmlns:mc="http://schemas.openxmlformats.org/markup-compatibility/2006" xmlns:aink="http://schemas.microsoft.com/office/drawing/2016/ink" xmlns:am3d="http://schemas.microsoft.com/office/drawing/2017/model3d" xmlns:o="urn:schemas-microsoft-com:office:office" xmlns:r="http://schemas.openxmlformats.org/officeDocument/2006/relationships" xmlns:m="http://schemas.openxmlformats.org/officeDocument/2006/math" xmlns:v="urn:schemas-microsoft-com:vml" xmlns:wp14="http://schemas.microsoft.com/office/word/2010/wordprocessingDrawing" xmlns:wp="http://schemas.openxmlformats.org/drawingml/2006/wordprocessingDrawing" xmlns:w10="urn:schemas-microsoft-com:office:word" xmlns:w="http://schemas.openxmlformats.org/wordprocessingml/2006/main" xmlns:w14="http://schemas.microsoft.com/office/word/2010/wordml" xmlns:w15="http://schemas.microsoft.com/office/word/2012/wordml" xmlns:w16cex="http://schemas.microsoft.com/office/word/2018/wordml/cex" xmlns:w16cid="http://schemas.microsoft.com/office/word/2016/wordml/cid" xmlns:w16="http://schemas.microsoft.com/office/word/2018/wordml" xmlns:w16se="http://schemas.microsoft.com/office/word/2015/wordml/symex" xmlns:wpg="http://schemas.microsoft.com/office/word/2010/wordprocessingGroup" xmlns:wpi="http://schemas.microsoft.com/office/word/2010/wordprocessingInk" xmlns:wne="http://schemas.microsoft.com/office/word/2006/wordml" xmlns:wps="http://schemas.microsoft.com/office/word/2010/wordprocessingShape" mc:Ignorable="w14 w15 w16se w16cid w16 w16cex wp14">
+<w:footnotes xmlns:wpc="http://schemas.microsoft.com/office/word/2010/wordprocessingCanvas" xmlns:cx="http://schemas.microsoft.com/office/drawing/2014/chartex" xmlns:cx1="http://schemas.microsoft.com/office/drawing/2015/9/8/chartex" xmlns:cx2="http://schemas.microsoft.com/office/drawing/2015/10/21/chartex" xmlns:cx3="http://schemas.microsoft.com/office/drawing/2016/5/9/chartex" xmlns:cx4="http://schemas.microsoft.com/office/drawing/2016/5/10/chartex" xmlns:cx5="http://schemas.microsoft.com/office/drawing/2016/5/11/chartex" xmlns:cx6="http://schemas.microsoft.com/office/drawing/2016/5/12/chartex" xmlns:cx7="http://schemas.microsoft.com/office/drawing/2016/5/13/chartex" xmlns:cx8="http://schemas.microsoft.com/office/drawing/2016/5/14/chartex" xmlns:mc="http://schemas.openxmlformats.org/markup-compatibility/2006" xmlns:aink="http://schemas.microsoft.com/office/drawing/2016/ink" xmlns:am3d="http://schemas.microsoft.com/office/drawing/2017/model3d" xmlns:o="urn:schemas-microsoft-com:office:office" xmlns:oel="http://schemas.microsoft.com/office/2019/extlst" xmlns:r="http://schemas.openxmlformats.org/officeDocument/2006/relationships" xmlns:m="http://schemas.openxmlformats.org/officeDocument/2006/math" xmlns:v="urn:schemas-microsoft-com:vml" xmlns:wp14="http://schemas.microsoft.com/office/word/2010/wordprocessingDrawing" xmlns:wp="http://schemas.openxmlformats.org/drawingml/2006/wordprocessingDrawing" xmlns:w10="urn:schemas-microsoft-com:office:word" xmlns:w="http://schemas.openxmlformats.org/wordprocessingml/2006/main" xmlns:w14="http://schemas.microsoft.com/office/word/2010/wordml" xmlns:w15="http://schemas.microsoft.com/office/word/2012/wordml" xmlns:w16cex="http://schemas.microsoft.com/office/word/2018/wordml/cex" xmlns:w16cid="http://schemas.microsoft.com/office/word/2016/wordml/cid" xmlns:w16="http://schemas.microsoft.com/office/word/2018/wordml" xmlns:w16du="http://schemas.microsoft.com/office/word/2023/wordml/word16du" xmlns:w16sdtdh="http://schemas.microsoft.com/office/word/2020/wordml/sdtdatahash" xmlns:w16se="http://schemas.microsoft.com/office/word/2015/wordml/symex" xmlns:wpg="http://schemas.microsoft.com/office/word/2010/wordprocessingGroup" xmlns:wpi="http://schemas.microsoft.com/office/word/2010/wordprocessingInk" xmlns:wne="http://schemas.microsoft.com/office/word/2006/wordml" xmlns:wps="http://schemas.microsoft.com/office/word/2010/wordprocessingShape" mc:Ignorable="w14 w15 w16se w16cid w16 w16cex w16sdtdh w16du wp14">
   <w:footnote w:type="separator" w:id="-1">
     <w:p>
       <w:pPr>
@@ -9248,7 +9454,7 @@
 </file>
 
 <file path=word/numbering.xml><?xml version="1.0" encoding="utf-8"?>
-<w:numbering xmlns:wpc="http://schemas.microsoft.com/office/word/2010/wordprocessingCanvas" xmlns:cx="http://schemas.microsoft.com/office/drawing/2014/chartex" xmlns:cx1="http://schemas.microsoft.com/office/drawing/2015/9/8/chartex" xmlns:cx2="http://schemas.microsoft.com/office/drawing/2015/10/21/chartex" xmlns:cx3="http://schemas.microsoft.com/office/drawing/2016/5/9/chartex" xmlns:cx4="http://schemas.microsoft.com/office/drawing/2016/5/10/chartex" xmlns:cx5="http://schemas.microsoft.com/office/drawing/2016/5/11/chartex" xmlns:cx6="http://schemas.microsoft.com/office/drawing/2016/5/12/chartex" xmlns:cx7="http://schemas.microsoft.com/office/drawing/2016/5/13/chartex" xmlns:cx8="http://schemas.microsoft.com/office/drawing/2016/5/14/chartex" xmlns:mc="http://schemas.openxmlformats.org/markup-compatibility/2006" xmlns:aink="http://schemas.microsoft.com/office/drawing/2016/ink" xmlns:am3d="http://schemas.microsoft.com/office/drawing/2017/model3d" xmlns:o="urn:schemas-microsoft-com:office:office" xmlns:r="http://schemas.openxmlformats.org/officeDocument/2006/relationships" xmlns:m="http://schemas.openxmlformats.org/officeDocument/2006/math" xmlns:v="urn:schemas-microsoft-com:vml" xmlns:wp14="http://schemas.microsoft.com/office/word/2010/wordprocessingDrawing" xmlns:wp="http://schemas.openxmlformats.org/drawingml/2006/wordprocessingDrawing" xmlns:w10="urn:schemas-microsoft-com:office:word" xmlns:w="http://schemas.openxmlformats.org/wordprocessingml/2006/main" xmlns:w14="http://schemas.microsoft.com/office/word/2010/wordml" xmlns:w15="http://schemas.microsoft.com/office/word/2012/wordml" xmlns:w16cex="http://schemas.microsoft.com/office/word/2018/wordml/cex" xmlns:w16cid="http://schemas.microsoft.com/office/word/2016/wordml/cid" xmlns:w16="http://schemas.microsoft.com/office/word/2018/wordml" xmlns:w16se="http://schemas.microsoft.com/office/word/2015/wordml/symex" xmlns:wpg="http://schemas.microsoft.com/office/word/2010/wordprocessingGroup" xmlns:wpi="http://schemas.microsoft.com/office/word/2010/wordprocessingInk" xmlns:wne="http://schemas.microsoft.com/office/word/2006/wordml" xmlns:wps="http://schemas.microsoft.com/office/word/2010/wordprocessingShape" mc:Ignorable="w14 w15 w16se w16cid w16 w16cex wp14">
+<w:numbering xmlns:wpc="http://schemas.microsoft.com/office/word/2010/wordprocessingCanvas" xmlns:cx="http://schemas.microsoft.com/office/drawing/2014/chartex" xmlns:cx1="http://schemas.microsoft.com/office/drawing/2015/9/8/chartex" xmlns:cx2="http://schemas.microsoft.com/office/drawing/2015/10/21/chartex" xmlns:cx3="http://schemas.microsoft.com/office/drawing/2016/5/9/chartex" xmlns:cx4="http://schemas.microsoft.com/office/drawing/2016/5/10/chartex" xmlns:cx5="http://schemas.microsoft.com/office/drawing/2016/5/11/chartex" xmlns:cx6="http://schemas.microsoft.com/office/drawing/2016/5/12/chartex" xmlns:cx7="http://schemas.microsoft.com/office/drawing/2016/5/13/chartex" xmlns:cx8="http://schemas.microsoft.com/office/drawing/2016/5/14/chartex" xmlns:mc="http://schemas.openxmlformats.org/markup-compatibility/2006" xmlns:aink="http://schemas.microsoft.com/office/drawing/2016/ink" xmlns:am3d="http://schemas.microsoft.com/office/drawing/2017/model3d" xmlns:o="urn:schemas-microsoft-com:office:office" xmlns:oel="http://schemas.microsoft.com/office/2019/extlst" xmlns:r="http://schemas.openxmlformats.org/officeDocument/2006/relationships" xmlns:m="http://schemas.openxmlformats.org/officeDocument/2006/math" xmlns:v="urn:schemas-microsoft-com:vml" xmlns:wp14="http://schemas.microsoft.com/office/word/2010/wordprocessingDrawing" xmlns:wp="http://schemas.openxmlformats.org/drawingml/2006/wordprocessingDrawing" xmlns:w10="urn:schemas-microsoft-com:office:word" xmlns:w="http://schemas.openxmlformats.org/wordprocessingml/2006/main" xmlns:w14="http://schemas.microsoft.com/office/word/2010/wordml" xmlns:w15="http://schemas.microsoft.com/office/word/2012/wordml" xmlns:w16cex="http://schemas.microsoft.com/office/word/2018/wordml/cex" xmlns:w16cid="http://schemas.microsoft.com/office/word/2016/wordml/cid" xmlns:w16="http://schemas.microsoft.com/office/word/2018/wordml" xmlns:w16du="http://schemas.microsoft.com/office/word/2023/wordml/word16du" xmlns:w16sdtdh="http://schemas.microsoft.com/office/word/2020/wordml/sdtdatahash" xmlns:w16se="http://schemas.microsoft.com/office/word/2015/wordml/symex" xmlns:wpg="http://schemas.microsoft.com/office/word/2010/wordprocessingGroup" xmlns:wpi="http://schemas.microsoft.com/office/word/2010/wordprocessingInk" xmlns:wne="http://schemas.microsoft.com/office/word/2006/wordml" xmlns:wps="http://schemas.microsoft.com/office/word/2010/wordprocessingShape" mc:Ignorable="w14 w15 w16se w16cid w16 w16cex w16sdtdh w16du wp14">
   <w:abstractNum w:abstractNumId="0" w15:restartNumberingAfterBreak="0">
     <w:nsid w:val="0C3D34EF"/>
     <w:multiLevelType w:val="hybridMultilevel"/>
@@ -9688,6 +9894,121 @@
     </w:lvl>
   </w:abstractNum>
   <w:abstractNum w:abstractNumId="4" w15:restartNumberingAfterBreak="0">
+    <w:nsid w:val="1EBA752D"/>
+    <w:multiLevelType w:val="hybridMultilevel"/>
+    <w:tmpl w:val="1096C29C"/>
+    <w:lvl w:ilvl="0" w:tplc="0409000D">
+      <w:start w:val="1"/>
+      <w:numFmt w:val="bullet"/>
+      <w:lvlText w:val=""/>
+      <w:lvlJc w:val="left"/>
+      <w:pPr>
+        <w:ind w:left="720" w:hanging="360"/>
+      </w:pPr>
+      <w:rPr>
+        <w:rFonts w:ascii="Wingdings" w:hAnsi="Wingdings" w:hint="default"/>
+        <w:b/>
+        <w:color w:val="5B9BD5" w:themeColor="accent1"/>
+      </w:rPr>
+    </w:lvl>
+    <w:lvl w:ilvl="1" w:tplc="04090003" w:tentative="1">
+      <w:start w:val="1"/>
+      <w:numFmt w:val="bullet"/>
+      <w:lvlText w:val="o"/>
+      <w:lvlJc w:val="left"/>
+      <w:pPr>
+        <w:ind w:left="1440" w:hanging="360"/>
+      </w:pPr>
+      <w:rPr>
+        <w:rFonts w:ascii="Courier New" w:hAnsi="Courier New" w:cs="Courier New" w:hint="default"/>
+      </w:rPr>
+    </w:lvl>
+    <w:lvl w:ilvl="2" w:tplc="04090005" w:tentative="1">
+      <w:start w:val="1"/>
+      <w:numFmt w:val="bullet"/>
+      <w:lvlText w:val=""/>
+      <w:lvlJc w:val="left"/>
+      <w:pPr>
+        <w:ind w:left="2160" w:hanging="360"/>
+      </w:pPr>
+      <w:rPr>
+        <w:rFonts w:ascii="Wingdings" w:hAnsi="Wingdings" w:hint="default"/>
+      </w:rPr>
+    </w:lvl>
+    <w:lvl w:ilvl="3" w:tplc="04090001" w:tentative="1">
+      <w:start w:val="1"/>
+      <w:numFmt w:val="bullet"/>
+      <w:lvlText w:val=""/>
+      <w:lvlJc w:val="left"/>
+      <w:pPr>
+        <w:ind w:left="2880" w:hanging="360"/>
+      </w:pPr>
+      <w:rPr>
+        <w:rFonts w:ascii="Symbol" w:hAnsi="Symbol" w:hint="default"/>
+      </w:rPr>
+    </w:lvl>
+    <w:lvl w:ilvl="4" w:tplc="04090003" w:tentative="1">
+      <w:start w:val="1"/>
+      <w:numFmt w:val="bullet"/>
+      <w:lvlText w:val="o"/>
+      <w:lvlJc w:val="left"/>
+      <w:pPr>
+        <w:ind w:left="3600" w:hanging="360"/>
+      </w:pPr>
+      <w:rPr>
+        <w:rFonts w:ascii="Courier New" w:hAnsi="Courier New" w:cs="Courier New" w:hint="default"/>
+      </w:rPr>
+    </w:lvl>
+    <w:lvl w:ilvl="5" w:tplc="04090005" w:tentative="1">
+      <w:start w:val="1"/>
+      <w:numFmt w:val="bullet"/>
+      <w:lvlText w:val=""/>
+      <w:lvlJc w:val="left"/>
+      <w:pPr>
+        <w:ind w:left="4320" w:hanging="360"/>
+      </w:pPr>
+      <w:rPr>
+        <w:rFonts w:ascii="Wingdings" w:hAnsi="Wingdings" w:hint="default"/>
+      </w:rPr>
+    </w:lvl>
+    <w:lvl w:ilvl="6" w:tplc="04090001" w:tentative="1">
+      <w:start w:val="1"/>
+      <w:numFmt w:val="bullet"/>
+      <w:lvlText w:val=""/>
+      <w:lvlJc w:val="left"/>
+      <w:pPr>
+        <w:ind w:left="5040" w:hanging="360"/>
+      </w:pPr>
+      <w:rPr>
+        <w:rFonts w:ascii="Symbol" w:hAnsi="Symbol" w:hint="default"/>
+      </w:rPr>
+    </w:lvl>
+    <w:lvl w:ilvl="7" w:tplc="04090003" w:tentative="1">
+      <w:start w:val="1"/>
+      <w:numFmt w:val="bullet"/>
+      <w:lvlText w:val="o"/>
+      <w:lvlJc w:val="left"/>
+      <w:pPr>
+        <w:ind w:left="5760" w:hanging="360"/>
+      </w:pPr>
+      <w:rPr>
+        <w:rFonts w:ascii="Courier New" w:hAnsi="Courier New" w:cs="Courier New" w:hint="default"/>
+      </w:rPr>
+    </w:lvl>
+    <w:lvl w:ilvl="8" w:tplc="04090005" w:tentative="1">
+      <w:start w:val="1"/>
+      <w:numFmt w:val="bullet"/>
+      <w:lvlText w:val=""/>
+      <w:lvlJc w:val="left"/>
+      <w:pPr>
+        <w:ind w:left="6480" w:hanging="360"/>
+      </w:pPr>
+      <w:rPr>
+        <w:rFonts w:ascii="Wingdings" w:hAnsi="Wingdings" w:hint="default"/>
+      </w:rPr>
+    </w:lvl>
+  </w:abstractNum>
+  <w:abstractNum w:abstractNumId="5" w15:restartNumberingAfterBreak="0">
     <w:nsid w:val="287253AF"/>
     <w:multiLevelType w:val="hybridMultilevel"/>
     <w:tmpl w:val="693E00C6"/>
@@ -9802,7 +10123,7 @@
       </w:rPr>
     </w:lvl>
   </w:abstractNum>
-  <w:abstractNum w:abstractNumId="5" w15:restartNumberingAfterBreak="0">
+  <w:abstractNum w:abstractNumId="6" w15:restartNumberingAfterBreak="0">
     <w:nsid w:val="2E390F1D"/>
     <w:multiLevelType w:val="hybridMultilevel"/>
     <w:tmpl w:val="1A14E85E"/>
@@ -9917,7 +10238,7 @@
       </w:rPr>
     </w:lvl>
   </w:abstractNum>
-  <w:abstractNum w:abstractNumId="6" w15:restartNumberingAfterBreak="0">
+  <w:abstractNum w:abstractNumId="7" w15:restartNumberingAfterBreak="0">
     <w:nsid w:val="35885917"/>
     <w:multiLevelType w:val="hybridMultilevel"/>
     <w:tmpl w:val="CF384EBA"/>
@@ -10033,7 +10354,7 @@
       </w:rPr>
     </w:lvl>
   </w:abstractNum>
-  <w:abstractNum w:abstractNumId="7" w15:restartNumberingAfterBreak="0">
+  <w:abstractNum w:abstractNumId="8" w15:restartNumberingAfterBreak="0">
     <w:nsid w:val="52E60C91"/>
     <w:multiLevelType w:val="hybridMultilevel"/>
     <w:tmpl w:val="B0FC5388"/>
@@ -10148,7 +10469,7 @@
       </w:rPr>
     </w:lvl>
   </w:abstractNum>
-  <w:abstractNum w:abstractNumId="8" w15:restartNumberingAfterBreak="0">
+  <w:abstractNum w:abstractNumId="9" w15:restartNumberingAfterBreak="0">
     <w:nsid w:val="6FDE5EAC"/>
     <w:multiLevelType w:val="hybridMultilevel"/>
     <w:tmpl w:val="CC2C5C24"/>
@@ -10263,7 +10584,7 @@
       </w:rPr>
     </w:lvl>
   </w:abstractNum>
-  <w:abstractNum w:abstractNumId="9" w15:restartNumberingAfterBreak="0">
+  <w:abstractNum w:abstractNumId="10" w15:restartNumberingAfterBreak="0">
     <w:nsid w:val="777D3F84"/>
     <w:multiLevelType w:val="hybridMultilevel"/>
     <w:tmpl w:val="D802414E"/>
@@ -10378,7 +10699,7 @@
       </w:rPr>
     </w:lvl>
   </w:abstractNum>
-  <w:abstractNum w:abstractNumId="10" w15:restartNumberingAfterBreak="0">
+  <w:abstractNum w:abstractNumId="11" w15:restartNumberingAfterBreak="0">
     <w:nsid w:val="7A350EAE"/>
     <w:multiLevelType w:val="hybridMultilevel"/>
     <w:tmpl w:val="36547CDA"/>
@@ -10493,37 +10814,40 @@
       </w:rPr>
     </w:lvl>
   </w:abstractNum>
-  <w:num w:numId="1">
+  <w:num w:numId="1" w16cid:durableId="321739056">
     <w:abstractNumId w:val="3"/>
   </w:num>
-  <w:num w:numId="2">
+  <w:num w:numId="2" w16cid:durableId="190147569">
     <w:abstractNumId w:val="2"/>
   </w:num>
-  <w:num w:numId="3">
+  <w:num w:numId="3" w16cid:durableId="25570006">
+    <w:abstractNumId w:val="8"/>
+  </w:num>
+  <w:num w:numId="4" w16cid:durableId="1259097291">
+    <w:abstractNumId w:val="11"/>
+  </w:num>
+  <w:num w:numId="5" w16cid:durableId="659890670">
     <w:abstractNumId w:val="7"/>
   </w:num>
-  <w:num w:numId="4">
+  <w:num w:numId="6" w16cid:durableId="58865754">
     <w:abstractNumId w:val="10"/>
   </w:num>
-  <w:num w:numId="5">
+  <w:num w:numId="7" w16cid:durableId="836190905">
+    <w:abstractNumId w:val="0"/>
+  </w:num>
+  <w:num w:numId="8" w16cid:durableId="438574019">
+    <w:abstractNumId w:val="9"/>
+  </w:num>
+  <w:num w:numId="9" w16cid:durableId="909072295">
+    <w:abstractNumId w:val="1"/>
+  </w:num>
+  <w:num w:numId="10" w16cid:durableId="715086186">
     <w:abstractNumId w:val="6"/>
   </w:num>
-  <w:num w:numId="6">
-    <w:abstractNumId w:val="9"/>
-  </w:num>
-  <w:num w:numId="7">
-    <w:abstractNumId w:val="0"/>
-  </w:num>
-  <w:num w:numId="8">
-    <w:abstractNumId w:val="8"/>
-  </w:num>
-  <w:num w:numId="9">
-    <w:abstractNumId w:val="1"/>
-  </w:num>
-  <w:num w:numId="10">
+  <w:num w:numId="11" w16cid:durableId="1264654684">
     <w:abstractNumId w:val="5"/>
   </w:num>
-  <w:num w:numId="11">
+  <w:num w:numId="12" w16cid:durableId="1005523192">
     <w:abstractNumId w:val="4"/>
   </w:num>
   <w:numIdMacAtCleanup w:val="11"/>
@@ -10531,7 +10855,7 @@
 </file>
 
 <file path=word/styles.xml><?xml version="1.0" encoding="utf-8"?>
-<w:styles xmlns:mc="http://schemas.openxmlformats.org/markup-compatibility/2006" xmlns:r="http://schemas.openxmlformats.org/officeDocument/2006/relationships" xmlns:w="http://schemas.openxmlformats.org/wordprocessingml/2006/main" xmlns:w14="http://schemas.microsoft.com/office/word/2010/wordml" xmlns:w15="http://schemas.microsoft.com/office/word/2012/wordml" xmlns:w16cex="http://schemas.microsoft.com/office/word/2018/wordml/cex" xmlns:w16cid="http://schemas.microsoft.com/office/word/2016/wordml/cid" xmlns:w16="http://schemas.microsoft.com/office/word/2018/wordml" xmlns:w16se="http://schemas.microsoft.com/office/word/2015/wordml/symex" mc:Ignorable="w14 w15 w16se w16cid w16 w16cex">
+<w:styles xmlns:mc="http://schemas.openxmlformats.org/markup-compatibility/2006" xmlns:r="http://schemas.openxmlformats.org/officeDocument/2006/relationships" xmlns:w="http://schemas.openxmlformats.org/wordprocessingml/2006/main" xmlns:w14="http://schemas.microsoft.com/office/word/2010/wordml" xmlns:w15="http://schemas.microsoft.com/office/word/2012/wordml" xmlns:w16cex="http://schemas.microsoft.com/office/word/2018/wordml/cex" xmlns:w16cid="http://schemas.microsoft.com/office/word/2016/wordml/cid" xmlns:w16="http://schemas.microsoft.com/office/word/2018/wordml" xmlns:w16du="http://schemas.microsoft.com/office/word/2023/wordml/word16du" xmlns:w16sdtdh="http://schemas.microsoft.com/office/word/2020/wordml/sdtdatahash" xmlns:w16se="http://schemas.microsoft.com/office/word/2015/wordml/symex" mc:Ignorable="w14 w15 w16se w16cid w16 w16cex w16sdtdh w16du">
   <w:docDefaults>
     <w:rPrDefault>
       <w:rPr>

</xml_diff>

<commit_message>
June 2024 CV Update
</commit_message>
<xml_diff>
--- a/abdulazeez_CV.docx
+++ b/abdulazeez_CV.docx
@@ -1,6 +1,6 @@
 
 <file path=word/document.xml><?xml version="1.0" encoding="utf-8"?>
-<w:document xmlns:wpc="http://schemas.microsoft.com/office/word/2010/wordprocessingCanvas" xmlns:cx="http://schemas.microsoft.com/office/drawing/2014/chartex" xmlns:cx1="http://schemas.microsoft.com/office/drawing/2015/9/8/chartex" xmlns:cx2="http://schemas.microsoft.com/office/drawing/2015/10/21/chartex" xmlns:cx3="http://schemas.microsoft.com/office/drawing/2016/5/9/chartex" xmlns:cx4="http://schemas.microsoft.com/office/drawing/2016/5/10/chartex" xmlns:cx5="http://schemas.microsoft.com/office/drawing/2016/5/11/chartex" xmlns:cx6="http://schemas.microsoft.com/office/drawing/2016/5/12/chartex" xmlns:cx7="http://schemas.microsoft.com/office/drawing/2016/5/13/chartex" xmlns:cx8="http://schemas.microsoft.com/office/drawing/2016/5/14/chartex" xmlns:mc="http://schemas.openxmlformats.org/markup-compatibility/2006" xmlns:aink="http://schemas.microsoft.com/office/drawing/2016/ink" xmlns:am3d="http://schemas.microsoft.com/office/drawing/2017/model3d" xmlns:o="urn:schemas-microsoft-com:office:office" xmlns:oel="http://schemas.microsoft.com/office/2019/extlst" xmlns:r="http://schemas.openxmlformats.org/officeDocument/2006/relationships" xmlns:m="http://schemas.openxmlformats.org/officeDocument/2006/math" xmlns:v="urn:schemas-microsoft-com:vml" xmlns:wp14="http://schemas.microsoft.com/office/word/2010/wordprocessingDrawing" xmlns:wp="http://schemas.openxmlformats.org/drawingml/2006/wordprocessingDrawing" xmlns:w10="urn:schemas-microsoft-com:office:word" xmlns:w="http://schemas.openxmlformats.org/wordprocessingml/2006/main" xmlns:w14="http://schemas.microsoft.com/office/word/2010/wordml" xmlns:w15="http://schemas.microsoft.com/office/word/2012/wordml" xmlns:w16cex="http://schemas.microsoft.com/office/word/2018/wordml/cex" xmlns:w16cid="http://schemas.microsoft.com/office/word/2016/wordml/cid" xmlns:w16="http://schemas.microsoft.com/office/word/2018/wordml" xmlns:w16du="http://schemas.microsoft.com/office/word/2023/wordml/word16du" xmlns:w16sdtdh="http://schemas.microsoft.com/office/word/2020/wordml/sdtdatahash" xmlns:w16se="http://schemas.microsoft.com/office/word/2015/wordml/symex" xmlns:wpg="http://schemas.microsoft.com/office/word/2010/wordprocessingGroup" xmlns:wpi="http://schemas.microsoft.com/office/word/2010/wordprocessingInk" xmlns:wne="http://schemas.microsoft.com/office/word/2006/wordml" xmlns:wps="http://schemas.microsoft.com/office/word/2010/wordprocessingShape" mc:Ignorable="w14 w15 w16se w16cid w16 w16cex w16sdtdh w16du wp14">
+<w:document xmlns:wpc="http://schemas.microsoft.com/office/word/2010/wordprocessingCanvas" xmlns:cx="http://schemas.microsoft.com/office/drawing/2014/chartex" xmlns:cx1="http://schemas.microsoft.com/office/drawing/2015/9/8/chartex" xmlns:cx2="http://schemas.microsoft.com/office/drawing/2015/10/21/chartex" xmlns:cx3="http://schemas.microsoft.com/office/drawing/2016/5/9/chartex" xmlns:cx4="http://schemas.microsoft.com/office/drawing/2016/5/10/chartex" xmlns:cx5="http://schemas.microsoft.com/office/drawing/2016/5/11/chartex" xmlns:cx6="http://schemas.microsoft.com/office/drawing/2016/5/12/chartex" xmlns:cx7="http://schemas.microsoft.com/office/drawing/2016/5/13/chartex" xmlns:cx8="http://schemas.microsoft.com/office/drawing/2016/5/14/chartex" xmlns:mc="http://schemas.openxmlformats.org/markup-compatibility/2006" xmlns:aink="http://schemas.microsoft.com/office/drawing/2016/ink" xmlns:am3d="http://schemas.microsoft.com/office/drawing/2017/model3d" xmlns:o="urn:schemas-microsoft-com:office:office" xmlns:oel="http://schemas.microsoft.com/office/2019/extlst" xmlns:r="http://schemas.openxmlformats.org/officeDocument/2006/relationships" xmlns:m="http://schemas.openxmlformats.org/officeDocument/2006/math" xmlns:v="urn:schemas-microsoft-com:vml" xmlns:wp14="http://schemas.microsoft.com/office/word/2010/wordprocessingDrawing" xmlns:wp="http://schemas.openxmlformats.org/drawingml/2006/wordprocessingDrawing" xmlns:w10="urn:schemas-microsoft-com:office:word" xmlns:w="http://schemas.openxmlformats.org/wordprocessingml/2006/main" xmlns:w14="http://schemas.microsoft.com/office/word/2010/wordml" xmlns:w15="http://schemas.microsoft.com/office/word/2012/wordml" xmlns:w16cex="http://schemas.microsoft.com/office/word/2018/wordml/cex" xmlns:w16cid="http://schemas.microsoft.com/office/word/2016/wordml/cid" xmlns:w16="http://schemas.microsoft.com/office/word/2018/wordml" xmlns:w16sdtdh="http://schemas.microsoft.com/office/word/2020/wordml/sdtdatahash" xmlns:w16se="http://schemas.microsoft.com/office/word/2015/wordml/symex" xmlns:wpg="http://schemas.microsoft.com/office/word/2010/wordprocessingGroup" xmlns:wpi="http://schemas.microsoft.com/office/word/2010/wordprocessingInk" xmlns:wne="http://schemas.microsoft.com/office/word/2006/wordml" xmlns:wps="http://schemas.microsoft.com/office/word/2010/wordprocessingShape" mc:Ignorable="w14 w15 w16se w16cid w16 w16cex w16sdtdh wp14">
   <w:body>
     <w:p>
       <w:pPr>
@@ -303,7 +303,7 @@
               </wp:anchor>
             </w:drawing>
           </mc:Choice>
-          <mc:Fallback>
+          <mc:Fallback xmlns:w16du="http://schemas.microsoft.com/office/word/2023/wordml/word16du">
             <w:pict>
               <v:line w14:anchorId="72C8F804" id="Straight Connector 77" o:spid="_x0000_s1026" style="position:absolute;flip:y;z-index:251748864;visibility:visible;mso-wrap-style:square;mso-width-percent:0;mso-height-percent:0;mso-wrap-distance-left:9pt;mso-wrap-distance-top:0;mso-wrap-distance-right:9pt;mso-wrap-distance-bottom:0;mso-position-horizontal:absolute;mso-position-horizontal-relative:margin;mso-position-vertical:absolute;mso-position-vertical-relative:text;mso-width-percent:0;mso-height-percent:0;mso-width-relative:margin;mso-height-relative:margin" from="-.8pt,6.25pt" to="493.45pt,6.25pt" o:gfxdata="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" strokecolor="#5b9bd5 [3204]" strokeweight="1.75pt">
                 <v:stroke dashstyle="1 1" joinstyle="miter"/>
@@ -448,7 +448,7 @@
               </wp:anchor>
             </w:drawing>
           </mc:Choice>
-          <mc:Fallback>
+          <mc:Fallback xmlns:w16du="http://schemas.microsoft.com/office/word/2023/wordml/word16du">
             <w:pict>
               <v:group w14:anchorId="682CA9A2" id="Group 76" o:spid="_x0000_s1026" style="position:absolute;margin-left:24pt;margin-top:46.85pt;width:22.65pt;height:22.65pt;z-index:251747840;mso-position-horizontal-relative:left-margin-area;mso-width-relative:margin;mso-height-relative:margin" coordsize="390525,381000" o:gfxdata="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">
                 <v:oval id="Oval 13" o:spid="_x0000_s1027" style="position:absolute;width:390525;height:381000;visibility:visible;mso-wrap-style:square;v-text-anchor:middle" o:gfxdata="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" fillcolor="#5b9bd5 [3204]" strokecolor="#d8d8d8 [2732]" strokeweight="2pt">
@@ -545,7 +545,7 @@
               </wp:anchor>
             </w:drawing>
           </mc:Choice>
-          <mc:Fallback>
+          <mc:Fallback xmlns:w16du="http://schemas.microsoft.com/office/word/2023/wordml/word16du">
             <w:pict>
               <v:line w14:anchorId="576CD70F" id="Straight Connector 96" o:spid="_x0000_s1026" style="position:absolute;flip:y;z-index:251777536;visibility:visible;mso-wrap-style:square;mso-width-percent:0;mso-wrap-distance-left:9pt;mso-wrap-distance-top:0;mso-wrap-distance-right:9pt;mso-wrap-distance-bottom:0;mso-position-horizontal:absolute;mso-position-horizontal-relative:margin;mso-position-vertical:absolute;mso-position-vertical-relative:text;mso-width-percent:0;mso-width-relative:margin" from="-2.3pt,45.25pt" to="493.45pt,46.2pt" o:gfxdata="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" strokecolor="#5b9bd5 [3204]" strokeweight="1.75pt">
                 <v:stroke dashstyle="1 1" joinstyle="miter"/>
@@ -696,7 +696,7 @@
               </wp:anchor>
             </w:drawing>
           </mc:Choice>
-          <mc:Fallback>
+          <mc:Fallback xmlns:w16du="http://schemas.microsoft.com/office/word/2023/wordml/word16du">
             <w:pict>
               <v:line w14:anchorId="6C0C77F1" id="Straight Connector 3" o:spid="_x0000_s1026" style="position:absolute;flip:x;z-index:251785728;visibility:visible;mso-wrap-style:square;mso-width-percent:0;mso-height-percent:0;mso-wrap-distance-left:9pt;mso-wrap-distance-top:0;mso-wrap-distance-right:9pt;mso-wrap-distance-bottom:0;mso-position-horizontal:absolute;mso-position-horizontal-relative:text;mso-position-vertical:absolute;mso-position-vertical-relative:text;mso-width-percent:0;mso-height-percent:0;mso-width-relative:margin;mso-height-relative:margin" from="-15.05pt,5.95pt" to="-15.05pt,436.45pt" o:gfxdata="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" strokecolor="#5b9bd5 [3204]" strokeweight="2.5pt">
                 <v:stroke dashstyle="1 1" startarrow="oval" startarrowwidth="wide" startarrowlength="long" endarrowwidth="wide" endarrowlength="long" joinstyle="miter" endcap="round"/>
@@ -1907,7 +1907,7 @@
               </wp:anchor>
             </w:drawing>
           </mc:Choice>
-          <mc:Fallback>
+          <mc:Fallback xmlns:w16du="http://schemas.microsoft.com/office/word/2023/wordml/word16du">
             <w:pict>
               <v:line w14:anchorId="51C77D0B" id="Straight Connector 1" o:spid="_x0000_s1026" style="position:absolute;flip:x;z-index:251752960;visibility:visible;mso-wrap-style:square;mso-width-percent:0;mso-height-percent:0;mso-wrap-distance-left:9pt;mso-wrap-distance-top:0;mso-wrap-distance-right:9pt;mso-wrap-distance-bottom:0;mso-position-horizontal:absolute;mso-position-horizontal-relative:text;mso-position-vertical:absolute;mso-position-vertical-relative:text;mso-width-percent:0;mso-height-percent:0;mso-width-relative:margin;mso-height-relative:margin" from="-15.8pt,6.7pt" to="-15.8pt,186.7pt" o:gfxdata="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" strokecolor="#5b9bd5 [3204]" strokeweight="2.5pt">
                 <v:stroke dashstyle="1 1" startarrow="oval" startarrowwidth="wide" startarrowlength="long" endarrowwidth="wide" endarrowlength="long" joinstyle="miter" endcap="round"/>
@@ -2885,7 +2885,7 @@
               </wp:anchor>
             </w:drawing>
           </mc:Choice>
-          <mc:Fallback>
+          <mc:Fallback xmlns:w16du="http://schemas.microsoft.com/office/word/2023/wordml/word16du">
             <w:pict>
               <v:line w14:anchorId="4700838B" id="Straight Connector 2" o:spid="_x0000_s1026" style="position:absolute;flip:x;z-index:251753984;visibility:visible;mso-wrap-style:square;mso-width-percent:0;mso-height-percent:0;mso-wrap-distance-left:9pt;mso-wrap-distance-top:0;mso-wrap-distance-right:9pt;mso-wrap-distance-bottom:0;mso-position-horizontal:absolute;mso-position-horizontal-relative:text;mso-position-vertical:absolute;mso-position-vertical-relative:text;mso-width-percent:0;mso-height-percent:0;mso-width-relative:margin;mso-height-relative:margin" from="-15.55pt,9.85pt" to="-15.55pt,118.35pt" o:gfxdata="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" strokecolor="#5b9bd5 [3204]" strokeweight="2.5pt">
                 <v:stroke dashstyle="1 1" startarrow="oval" startarrowwidth="wide" startarrowlength="long" endarrowwidth="wide" endarrowlength="long" joinstyle="miter" endcap="round"/>
@@ -3567,7 +3567,7 @@
               </wp:anchor>
             </w:drawing>
           </mc:Choice>
-          <mc:Fallback>
+          <mc:Fallback xmlns:w16du="http://schemas.microsoft.com/office/word/2023/wordml/word16du">
             <w:pict>
               <v:line w14:anchorId="322DD153" id="Straight Connector 4" o:spid="_x0000_s1026" style="position:absolute;z-index:251755008;visibility:visible;mso-wrap-style:square;mso-width-percent:0;mso-height-percent:0;mso-wrap-distance-left:9pt;mso-wrap-distance-top:0;mso-wrap-distance-right:9pt;mso-wrap-distance-bottom:0;mso-position-horizontal:absolute;mso-position-horizontal-relative:text;mso-position-vertical:absolute;mso-position-vertical-relative:text;mso-width-percent:0;mso-height-percent:0;mso-width-relative:margin;mso-height-relative:margin" from="-17.05pt,6.35pt" to="-17.05pt,108.3pt" o:gfxdata="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" strokecolor="#5b9bd5 [3204]" strokeweight="2.5pt">
                 <v:stroke dashstyle="1 1" startarrow="oval" startarrowwidth="wide" startarrowlength="long" endarrowwidth="wide" endarrowlength="long" joinstyle="miter" endcap="round"/>
@@ -4002,7 +4002,7 @@
               </wp:anchor>
             </w:drawing>
           </mc:Choice>
-          <mc:Fallback>
+          <mc:Fallback xmlns:w16du="http://schemas.microsoft.com/office/word/2023/wordml/word16du">
             <w:pict>
               <v:line w14:anchorId="5B5833A9" id="Straight Connector 5" o:spid="_x0000_s1026" style="position:absolute;flip:x y;z-index:251787776;visibility:visible;mso-wrap-style:square;mso-width-percent:0;mso-height-percent:0;mso-wrap-distance-left:9pt;mso-wrap-distance-top:0;mso-wrap-distance-right:9pt;mso-wrap-distance-bottom:0;mso-position-horizontal:absolute;mso-position-horizontal-relative:text;mso-position-vertical:absolute;mso-position-vertical-relative:text;mso-width-percent:0;mso-height-percent:0;mso-width-relative:margin;mso-height-relative:margin" from="-17.05pt,6.2pt" to="-17.05pt,120.8pt" o:gfxdata="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" strokecolor="#5b9bd5 [3204]" strokeweight="2.5pt">
                 <v:stroke dashstyle="1 1" startarrowwidth="wide" startarrowlength="long" endarrow="oval" endarrowwidth="wide" endarrowlength="long" joinstyle="miter" endcap="round"/>
@@ -4496,7 +4496,7 @@
               </wp:anchor>
             </w:drawing>
           </mc:Choice>
-          <mc:Fallback>
+          <mc:Fallback xmlns:w16du="http://schemas.microsoft.com/office/word/2023/wordml/word16du">
             <w:pict>
               <v:group w14:anchorId="59F8AFE3" id="Group 74" o:spid="_x0000_s1026" style="position:absolute;margin-left:-26.25pt;margin-top:8.5pt;width:22.7pt;height:22.7pt;z-index:251732480;mso-width-relative:margin;mso-height-relative:margin" coordsize="390525,381000" o:gfxdata="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">
                 <v:oval id="Oval 72" o:spid="_x0000_s1027" style="position:absolute;width:390525;height:381000;visibility:visible;mso-wrap-style:square;v-text-anchor:middle" o:gfxdata="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" fillcolor="#5b9bd5 [3204]" strokecolor="#d8d8d8 [2732]" strokeweight="2pt">
@@ -4962,7 +4962,7 @@
               </wp:anchor>
             </w:drawing>
           </mc:Choice>
-          <mc:Fallback>
+          <mc:Fallback xmlns:w16du="http://schemas.microsoft.com/office/word/2023/wordml/word16du">
             <w:pict>
               <v:group w14:anchorId="3400F4C3" id="Group 48" o:spid="_x0000_s1026" style="position:absolute;margin-left:-24.8pt;margin-top:15.9pt;width:22.65pt;height:22.65pt;z-index:251793920" coordsize="287655,287655" o:gfxdata="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">
                 <v:shape id="Picture 39" o:spid="_x0000_s1027" type="#_x0000_t75" style="position:absolute;width:287655;height:287655;visibility:visible;mso-wrap-style:square" o:gfxdata="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">
@@ -5352,7 +5352,7 @@
               </wp:anchor>
             </w:drawing>
           </mc:Choice>
-          <mc:Fallback>
+          <mc:Fallback xmlns:w16du="http://schemas.microsoft.com/office/word/2023/wordml/word16du">
             <w:pict>
               <v:group w14:anchorId="7F039702" id="Group 34" o:spid="_x0000_s1026" style="position:absolute;margin-left:26.2pt;margin-top:-4.15pt;width:22.65pt;height:22.65pt;z-index:251678208;mso-position-horizontal-relative:left-margin-area;mso-width-relative:margin;mso-height-relative:margin" coordsize="390525,381000" o:gfxdata="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">
                 <v:oval id="Oval 9" o:spid="_x0000_s1027" style="position:absolute;width:390525;height:381000;visibility:visible;mso-wrap-style:square;v-text-anchor:middle" o:gfxdata="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" fillcolor="#5b9bd5 [3204]" strokecolor="#d8d8d8 [2732]" strokeweight="2pt">
@@ -5940,7 +5940,7 @@
               </wp:anchor>
             </w:drawing>
           </mc:Choice>
-          <mc:Fallback>
+          <mc:Fallback xmlns:w16du="http://schemas.microsoft.com/office/word/2023/wordml/word16du">
             <w:pict>
               <v:group w14:anchorId="193493B4" id="Group 63" o:spid="_x0000_s1026" style="position:absolute;margin-left:28.55pt;margin-top:8.1pt;width:22.65pt;height:22.65pt;z-index:251681280;mso-position-horizontal-relative:left-margin-area;mso-width-relative:margin;mso-height-relative:margin" coordsize="390525,381000" o:gfxdata="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">
                 <v:oval id="Oval 14" o:spid="_x0000_s1027" style="position:absolute;width:390525;height:381000;visibility:visible;mso-wrap-style:square;v-text-anchor:middle" o:gfxdata="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" fillcolor="#5b9bd5 [3204]" strokecolor="#d8d8d8 [2732]" strokeweight="2pt">
@@ -6590,7 +6590,7 @@
               </wp:anchor>
             </w:drawing>
           </mc:Choice>
-          <mc:Fallback>
+          <mc:Fallback xmlns:w16du="http://schemas.microsoft.com/office/word/2023/wordml/word16du">
             <w:pict>
               <v:group w14:anchorId="115EE7A5" id="Group 113" o:spid="_x0000_s1026" style="position:absolute;margin-left:26.3pt;margin-top:-3.7pt;width:22.65pt;height:22.65pt;z-index:251730432;mso-position-horizontal-relative:left-margin-area;mso-width-relative:margin;mso-height-relative:margin" coordsize="396000,407035" o:gfxdata="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">
                 <v:oval id="Oval 111" o:spid="_x0000_s1027" style="position:absolute;width:396000;height:396000;visibility:visible;mso-wrap-style:square;v-text-anchor:middle" o:gfxdata="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" fillcolor="#5b9bd5 [3204]" strokecolor="#d8d8d8 [2732]" strokeweight="2pt">
@@ -7061,7 +7061,7 @@
               </wp:anchor>
             </w:drawing>
           </mc:Choice>
-          <mc:Fallback>
+          <mc:Fallback xmlns:w16du="http://schemas.microsoft.com/office/word/2023/wordml/word16du">
             <w:pict>
               <v:group w14:anchorId="78D73975" id="Group 81" o:spid="_x0000_s1026" style="position:absolute;margin-left:27.75pt;margin-top:6.1pt;width:22.7pt;height:22.7pt;z-index:251704832;mso-position-horizontal-relative:left-margin-area;mso-width-relative:margin;mso-height-relative:margin" coordsize="418465,408940" o:gfxdata="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">
                 <v:shape id="Picture 78" o:spid="_x0000_s1027" type="#_x0000_t75" style="position:absolute;width:418465;height:408940;visibility:visible;mso-wrap-style:square" o:gfxdata="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">
@@ -7122,6 +7122,7 @@
         </w:tabs>
         <w:spacing w:after="0" w:line="240" w:lineRule="auto"/>
         <w:ind w:left="284"/>
+        <w:jc w:val="both"/>
         <w:rPr>
           <w:rFonts w:ascii="Verdana" w:hAnsi="Verdana" w:cstheme="majorBidi"/>
           <w:b/>
@@ -7142,16 +7143,13 @@
           <w:szCs w:val="18"/>
           <w:lang w:val="yo-NG"/>
         </w:rPr>
-        <w:t>FashionAPP</w:t>
-      </w:r>
-      <w:r>
-        <w:rPr>
-          <w:rFonts w:ascii="Verdana" w:hAnsi="Verdana" w:cstheme="majorBidi"/>
-          <w:b/>
-          <w:bCs/>
-          <w:sz w:val="18"/>
-          <w:szCs w:val="18"/>
-          <w:lang w:val="en-GB"/>
+        <w:t>Solutaris.InfoWARE.ProtectedBrowserStorage</w:t>
+      </w:r>
+      <w:r>
+        <w:rPr>
+          <w:rFonts w:ascii="Segoe UI" w:hAnsi="Segoe UI" w:cs="Segoe UI"/>
+          <w:color w:val="000000"/>
+          <w:shd w:val="clear" w:color="auto" w:fill="FFFFFF"/>
         </w:rPr>
         <w:t xml:space="preserve"> </w:t>
       </w:r>
@@ -7166,7 +7164,7 @@
           <w:sz w:val="18"/>
           <w:szCs w:val="18"/>
         </w:rPr>
-        <w:t>(Mar. 202</w:t>
+        <w:t>(</w:t>
       </w:r>
       <w:r>
         <w:rPr>
@@ -7179,7 +7177,33 @@
           <w:sz w:val="18"/>
           <w:szCs w:val="18"/>
         </w:rPr>
-        <w:t>1</w:t>
+        <w:t xml:space="preserve">Aug </w:t>
+      </w:r>
+      <w:r>
+        <w:rPr>
+          <w:rFonts w:ascii="Verdana" w:hAnsi="Verdana" w:cstheme="majorBidi"/>
+          <w:b/>
+          <w:bCs/>
+          <w:i/>
+          <w:iCs/>
+          <w:color w:val="525252" w:themeColor="accent3" w:themeShade="80"/>
+          <w:sz w:val="18"/>
+          <w:szCs w:val="18"/>
+        </w:rPr>
+        <w:t>2022)</w:t>
+      </w:r>
+      <w:r>
+        <w:rPr>
+          <w:rFonts w:ascii="Verdana" w:hAnsi="Verdana" w:cstheme="majorBidi"/>
+          <w:b/>
+          <w:bCs/>
+          <w:i/>
+          <w:iCs/>
+          <w:color w:val="525252" w:themeColor="accent3" w:themeShade="80"/>
+          <w:sz w:val="18"/>
+          <w:szCs w:val="18"/>
+        </w:rPr>
+        <w:t xml:space="preserve">: </w:t>
       </w:r>
       <w:r>
         <w:rPr>
@@ -7190,7 +7214,70 @@
           <w:szCs w:val="18"/>
           <w:lang w:val="yo-NG"/>
         </w:rPr>
-        <w:t>): A rich Blazor WebAssembly project aimed at automating fashionistas’ tasks from cost management, product showcasing, customers’ remote ordering and payment, personnel management to resource management, and lots more.</w:t>
+        <w:t>a library that allows saving to browser’s local storage and session storage in encrypted format for both Blazor WASM and Blazor Server</w:t>
+      </w:r>
+      <w:r>
+        <w:rPr>
+          <w:rFonts w:ascii="Verdana" w:hAnsi="Verdana" w:cstheme="majorBidi"/>
+          <w:i/>
+          <w:iCs/>
+          <w:sz w:val="18"/>
+          <w:szCs w:val="18"/>
+          <w:lang w:val="yo-NG"/>
+        </w:rPr>
+        <w:t xml:space="preserve"> </w:t>
+      </w:r>
+      <w:r>
+        <w:rPr>
+          <w:rFonts w:ascii="Verdana" w:hAnsi="Verdana" w:cstheme="majorBidi"/>
+          <w:i/>
+          <w:iCs/>
+          <w:sz w:val="18"/>
+          <w:szCs w:val="18"/>
+          <w:lang w:val="yo-NG"/>
+        </w:rPr>
+        <w:t>Applications</w:t>
+      </w:r>
+      <w:r>
+        <w:rPr>
+          <w:rFonts w:ascii="Verdana" w:hAnsi="Verdana" w:cstheme="majorBidi"/>
+          <w:b/>
+          <w:bCs/>
+          <w:i/>
+          <w:iCs/>
+          <w:color w:val="525252" w:themeColor="accent3" w:themeShade="80"/>
+          <w:sz w:val="18"/>
+          <w:szCs w:val="18"/>
+        </w:rPr>
+        <w:t xml:space="preserve"> -</w:t>
+      </w:r>
+      <w:hyperlink r:id="rId51" w:history="1">
+        <w:r>
+          <w:rPr>
+            <w:rStyle w:val="Hyperlink"/>
+            <w:rFonts w:ascii="Verdana" w:hAnsi="Verdana" w:cstheme="majorBidi"/>
+            <w:b/>
+            <w:bCs/>
+            <w:i/>
+            <w:iCs/>
+            <w:sz w:val="18"/>
+            <w:szCs w:val="18"/>
+          </w:rPr>
+          <w:t>https://www.nuget.org/packages/Solutaris.InfoWARE.ProtectedBrowserStorage#versions-body-tab</w:t>
+        </w:r>
+      </w:hyperlink>
+      <w:r>
+        <w:rPr>
+          <w:rFonts w:ascii="Verdana" w:hAnsi="Verdana" w:cstheme="majorBidi"/>
+          <w:b/>
+          <w:bCs/>
+          <w:i/>
+          <w:iCs/>
+          <w:color w:val="525252" w:themeColor="accent3" w:themeShade="80"/>
+          <w:sz w:val="18"/>
+          <w:szCs w:val="18"/>
+        </w:rPr>
+        <w:t xml:space="preserve"> </w:t>
       </w:r>
     </w:p>
     <w:p>
@@ -7208,8 +7295,11 @@
         <w:ind w:left="284"/>
         <w:rPr>
           <w:rFonts w:ascii="Verdana" w:hAnsi="Verdana" w:cstheme="majorBidi"/>
-          <w:i/>
-          <w:iCs/>
+          <w:b/>
+          <w:bCs/>
+          <w:i/>
+          <w:iCs/>
+          <w:color w:val="525252" w:themeColor="accent3" w:themeShade="80"/>
           <w:sz w:val="18"/>
           <w:szCs w:val="18"/>
         </w:rPr>
@@ -7223,7 +7313,44 @@
           <w:szCs w:val="18"/>
           <w:lang w:val="yo-NG"/>
         </w:rPr>
-        <w:t>TemileERP</w:t>
+        <w:t>FashionAPP</w:t>
+      </w:r>
+      <w:r>
+        <w:rPr>
+          <w:rFonts w:ascii="Verdana" w:hAnsi="Verdana" w:cstheme="majorBidi"/>
+          <w:b/>
+          <w:bCs/>
+          <w:sz w:val="18"/>
+          <w:szCs w:val="18"/>
+          <w:lang w:val="en-GB"/>
+        </w:rPr>
+        <w:t xml:space="preserve"> </w:t>
+      </w:r>
+      <w:r>
+        <w:rPr>
+          <w:rFonts w:ascii="Verdana" w:hAnsi="Verdana" w:cstheme="majorBidi"/>
+          <w:b/>
+          <w:bCs/>
+          <w:i/>
+          <w:iCs/>
+          <w:color w:val="525252" w:themeColor="accent3" w:themeShade="80"/>
+          <w:sz w:val="18"/>
+          <w:szCs w:val="18"/>
+        </w:rPr>
+        <w:t>(Mar. 202</w:t>
+      </w:r>
+      <w:r>
+        <w:rPr>
+          <w:rFonts w:ascii="Verdana" w:hAnsi="Verdana" w:cstheme="majorBidi"/>
+          <w:b/>
+          <w:bCs/>
+          <w:i/>
+          <w:iCs/>
+          <w:color w:val="525252" w:themeColor="accent3" w:themeShade="80"/>
+          <w:sz w:val="18"/>
+          <w:szCs w:val="18"/>
+        </w:rPr>
+        <w:t>1</w:t>
       </w:r>
       <w:r>
         <w:rPr>
@@ -7234,31 +7361,7 @@
           <w:szCs w:val="18"/>
           <w:lang w:val="yo-NG"/>
         </w:rPr>
-        <w:t xml:space="preserve"> </w:t>
-      </w:r>
-      <w:r>
-        <w:rPr>
-          <w:rFonts w:ascii="Verdana" w:hAnsi="Verdana" w:cstheme="majorBidi"/>
-          <w:b/>
-          <w:bCs/>
-          <w:i/>
-          <w:iCs/>
-          <w:color w:val="525252" w:themeColor="accent3" w:themeShade="80"/>
-          <w:sz w:val="18"/>
-          <w:szCs w:val="18"/>
-        </w:rPr>
-        <w:t>(Nov 2020)</w:t>
-      </w:r>
-      <w:r>
-        <w:rPr>
-          <w:rFonts w:ascii="Verdana" w:hAnsi="Verdana" w:cstheme="majorBidi"/>
-          <w:i/>
-          <w:iCs/>
-          <w:sz w:val="18"/>
-          <w:szCs w:val="18"/>
-          <w:lang w:val="yo-NG"/>
-        </w:rPr>
-        <w:t xml:space="preserve"> : A rich web-based Enterprise Resource Planning application mainly written in C# (ASP.NET Core Razor Pages) for an oil and gas firm, Temile &amp; Sons Nigeria Limited.</w:t>
+        <w:t>): A rich Blazor WebAssembly project aimed at automating fashionistas’ tasks from cost management, product showcasing, customers’ remote ordering and payment, personnel management to resource management, and lots more.</w:t>
       </w:r>
     </w:p>
     <w:p>
@@ -7291,7 +7394,18 @@
           <w:szCs w:val="18"/>
           <w:lang w:val="yo-NG"/>
         </w:rPr>
-        <w:t xml:space="preserve">Effective Hospital </w:t>
+        <w:t>TemileERP</w:t>
+      </w:r>
+      <w:r>
+        <w:rPr>
+          <w:rFonts w:ascii="Verdana" w:hAnsi="Verdana" w:cstheme="majorBidi"/>
+          <w:i/>
+          <w:iCs/>
+          <w:sz w:val="18"/>
+          <w:szCs w:val="18"/>
+          <w:lang w:val="yo-NG"/>
+        </w:rPr>
+        <w:t xml:space="preserve"> </w:t>
       </w:r>
       <w:r>
         <w:rPr>
@@ -7304,99 +7418,18 @@
           <w:sz w:val="18"/>
           <w:szCs w:val="18"/>
         </w:rPr>
-        <w:t>(Sep</w:t>
-      </w:r>
-      <w:r>
-        <w:rPr>
-          <w:rFonts w:ascii="Verdana" w:hAnsi="Verdana" w:cstheme="majorBidi"/>
-          <w:b/>
-          <w:bCs/>
-          <w:i/>
-          <w:iCs/>
-          <w:color w:val="525252" w:themeColor="accent3" w:themeShade="80"/>
+        <w:t>(Nov 2020)</w:t>
+      </w:r>
+      <w:r>
+        <w:rPr>
+          <w:rFonts w:ascii="Verdana" w:hAnsi="Verdana" w:cstheme="majorBidi"/>
+          <w:i/>
+          <w:iCs/>
           <w:sz w:val="18"/>
           <w:szCs w:val="18"/>
           <w:lang w:val="yo-NG"/>
         </w:rPr>
-        <w:t>t</w:t>
-      </w:r>
-      <w:r>
-        <w:rPr>
-          <w:rFonts w:ascii="Verdana" w:hAnsi="Verdana" w:cstheme="majorBidi"/>
-          <w:b/>
-          <w:bCs/>
-          <w:i/>
-          <w:iCs/>
-          <w:color w:val="525252" w:themeColor="accent3" w:themeShade="80"/>
-          <w:sz w:val="18"/>
-          <w:szCs w:val="18"/>
-        </w:rPr>
-        <w:t xml:space="preserve"> 2020)</w:t>
-      </w:r>
-      <w:r>
-        <w:rPr>
-          <w:rFonts w:ascii="Verdana" w:hAnsi="Verdana" w:cstheme="majorBidi"/>
-          <w:b/>
-          <w:bCs/>
-          <w:sz w:val="18"/>
-          <w:szCs w:val="18"/>
-          <w:lang w:val="yo-NG"/>
-        </w:rPr>
-        <w:t>:</w:t>
-      </w:r>
-      <w:r>
-        <w:rPr>
-          <w:rFonts w:ascii="Verdana" w:hAnsi="Verdana" w:cstheme="majorBidi"/>
-          <w:i/>
-          <w:iCs/>
-          <w:sz w:val="18"/>
-          <w:szCs w:val="18"/>
-          <w:lang w:val="yo-NG"/>
-        </w:rPr>
-        <w:t xml:space="preserve"> A rich web application mainly written in C# (ASP.NET Core Razor Pages) that handles Patients Management, Doctors Managements,</w:t>
-      </w:r>
-      <w:r>
-        <w:rPr>
-          <w:rFonts w:ascii="Verdana" w:hAnsi="Verdana" w:cstheme="majorBidi"/>
-          <w:i/>
-          <w:iCs/>
-          <w:sz w:val="18"/>
-          <w:szCs w:val="18"/>
-        </w:rPr>
-        <w:t xml:space="preserve"> Real-time</w:t>
-      </w:r>
-      <w:r>
-        <w:rPr>
-          <w:rFonts w:ascii="Verdana" w:hAnsi="Verdana" w:cstheme="majorBidi"/>
-          <w:i/>
-          <w:iCs/>
-          <w:sz w:val="18"/>
-          <w:szCs w:val="18"/>
-          <w:lang w:val="yo-NG"/>
-        </w:rPr>
-        <w:t xml:space="preserve"> Appointments Management, Personnel Management, Reports Management, </w:t>
-      </w:r>
-      <w:r>
-        <w:rPr>
-          <w:rFonts w:ascii="Verdana" w:hAnsi="Verdana" w:cstheme="majorBidi"/>
-          <w:i/>
-          <w:iCs/>
-          <w:sz w:val="18"/>
-          <w:szCs w:val="18"/>
-          <w:lang w:val="yo-NG"/>
-        </w:rPr>
-        <w:t xml:space="preserve">Accounts Management, </w:t>
-      </w:r>
-      <w:r>
-        <w:rPr>
-          <w:rFonts w:ascii="Verdana" w:hAnsi="Verdana" w:cstheme="majorBidi"/>
-          <w:i/>
-          <w:iCs/>
-          <w:sz w:val="18"/>
-          <w:szCs w:val="18"/>
-          <w:lang w:val="yo-NG"/>
-        </w:rPr>
-        <w:t>Chat System and lots more.</w:t>
+        <w:t xml:space="preserve"> : A rich web-based Enterprise Resource Planning application mainly written in C# (ASP.NET Core Razor Pages) for an oil and gas firm, Temile &amp; Sons Nigeria Limited.</w:t>
       </w:r>
     </w:p>
     <w:p>
@@ -7413,6 +7446,144 @@
         <w:spacing w:after="0" w:line="240" w:lineRule="auto"/>
         <w:ind w:left="284"/>
         <w:rPr>
+          <w:rFonts w:ascii="Verdana" w:hAnsi="Verdana" w:cstheme="majorBidi"/>
+          <w:i/>
+          <w:iCs/>
+          <w:sz w:val="18"/>
+          <w:szCs w:val="18"/>
+        </w:rPr>
+      </w:pPr>
+      <w:r>
+        <w:rPr>
+          <w:rFonts w:ascii="Verdana" w:hAnsi="Verdana" w:cstheme="majorBidi"/>
+          <w:b/>
+          <w:bCs/>
+          <w:sz w:val="18"/>
+          <w:szCs w:val="18"/>
+          <w:lang w:val="yo-NG"/>
+        </w:rPr>
+        <w:t xml:space="preserve">Effective Hospital </w:t>
+      </w:r>
+      <w:r>
+        <w:rPr>
+          <w:rFonts w:ascii="Verdana" w:hAnsi="Verdana" w:cstheme="majorBidi"/>
+          <w:b/>
+          <w:bCs/>
+          <w:i/>
+          <w:iCs/>
+          <w:color w:val="525252" w:themeColor="accent3" w:themeShade="80"/>
+          <w:sz w:val="18"/>
+          <w:szCs w:val="18"/>
+        </w:rPr>
+        <w:t>(Sep</w:t>
+      </w:r>
+      <w:r>
+        <w:rPr>
+          <w:rFonts w:ascii="Verdana" w:hAnsi="Verdana" w:cstheme="majorBidi"/>
+          <w:b/>
+          <w:bCs/>
+          <w:i/>
+          <w:iCs/>
+          <w:color w:val="525252" w:themeColor="accent3" w:themeShade="80"/>
+          <w:sz w:val="18"/>
+          <w:szCs w:val="18"/>
+          <w:lang w:val="yo-NG"/>
+        </w:rPr>
+        <w:t>t</w:t>
+      </w:r>
+      <w:r>
+        <w:rPr>
+          <w:rFonts w:ascii="Verdana" w:hAnsi="Verdana" w:cstheme="majorBidi"/>
+          <w:b/>
+          <w:bCs/>
+          <w:i/>
+          <w:iCs/>
+          <w:color w:val="525252" w:themeColor="accent3" w:themeShade="80"/>
+          <w:sz w:val="18"/>
+          <w:szCs w:val="18"/>
+        </w:rPr>
+        <w:t xml:space="preserve"> 2020)</w:t>
+      </w:r>
+      <w:r>
+        <w:rPr>
+          <w:rFonts w:ascii="Verdana" w:hAnsi="Verdana" w:cstheme="majorBidi"/>
+          <w:b/>
+          <w:bCs/>
+          <w:sz w:val="18"/>
+          <w:szCs w:val="18"/>
+          <w:lang w:val="yo-NG"/>
+        </w:rPr>
+        <w:t>:</w:t>
+      </w:r>
+      <w:r>
+        <w:rPr>
+          <w:rFonts w:ascii="Verdana" w:hAnsi="Verdana" w:cstheme="majorBidi"/>
+          <w:i/>
+          <w:iCs/>
+          <w:sz w:val="18"/>
+          <w:szCs w:val="18"/>
+          <w:lang w:val="yo-NG"/>
+        </w:rPr>
+        <w:t xml:space="preserve"> A rich web application mainly written in C# (ASP.NET Core Razor Pages) that handles Patients Management, Doctors Managements,</w:t>
+      </w:r>
+      <w:r>
+        <w:rPr>
+          <w:rFonts w:ascii="Verdana" w:hAnsi="Verdana" w:cstheme="majorBidi"/>
+          <w:i/>
+          <w:iCs/>
+          <w:sz w:val="18"/>
+          <w:szCs w:val="18"/>
+        </w:rPr>
+        <w:t xml:space="preserve"> Real-time</w:t>
+      </w:r>
+      <w:r>
+        <w:rPr>
+          <w:rFonts w:ascii="Verdana" w:hAnsi="Verdana" w:cstheme="majorBidi"/>
+          <w:i/>
+          <w:iCs/>
+          <w:sz w:val="18"/>
+          <w:szCs w:val="18"/>
+          <w:lang w:val="yo-NG"/>
+        </w:rPr>
+        <w:t xml:space="preserve"> Appointments Management, Personnel Management, Reports Management, </w:t>
+      </w:r>
+      <w:r>
+        <w:rPr>
+          <w:rFonts w:ascii="Verdana" w:hAnsi="Verdana" w:cstheme="majorBidi"/>
+          <w:i/>
+          <w:iCs/>
+          <w:sz w:val="18"/>
+          <w:szCs w:val="18"/>
+          <w:lang w:val="yo-NG"/>
+        </w:rPr>
+        <w:t xml:space="preserve">Accounts Management, </w:t>
+      </w:r>
+      <w:r>
+        <w:rPr>
+          <w:rFonts w:ascii="Verdana" w:hAnsi="Verdana" w:cstheme="majorBidi"/>
+          <w:i/>
+          <w:iCs/>
+          <w:sz w:val="18"/>
+          <w:szCs w:val="18"/>
+          <w:lang w:val="yo-NG"/>
+        </w:rPr>
+        <w:t>Chat System and lots more.</w:t>
+      </w:r>
+    </w:p>
+    <w:p>
+      <w:pPr>
+        <w:pStyle w:val="ListParagraph"/>
+        <w:numPr>
+          <w:ilvl w:val="0"/>
+          <w:numId w:val="9"/>
+        </w:numPr>
+        <w:tabs>
+          <w:tab w:val="left" w:pos="3099"/>
+          <w:tab w:val="left" w:pos="7740"/>
+        </w:tabs>
+        <w:spacing w:after="0" w:line="240" w:lineRule="auto"/>
+        <w:ind w:left="284"/>
+        <w:rPr>
           <w:rStyle w:val="Hyperlink"/>
           <w:rFonts w:ascii="Verdana" w:hAnsi="Verdana" w:cstheme="majorBidi"/>
           <w:i/>
@@ -7492,7 +7663,7 @@
         </w:rPr>
         <w:t>–</w:t>
       </w:r>
-      <w:hyperlink r:id="rId51" w:history="1">
+      <w:hyperlink r:id="rId52" w:history="1">
         <w:r>
           <w:rPr>
             <w:rStyle w:val="Hyperlink"/>
@@ -7605,7 +7776,7 @@
         </w:rPr>
         <w:t xml:space="preserve"> – (</w:t>
       </w:r>
-      <w:hyperlink r:id="rId52" w:history="1">
+      <w:hyperlink r:id="rId53" w:history="1">
         <w:r>
           <w:rPr>
             <w:rStyle w:val="Hyperlink"/>
@@ -8071,13 +8242,13 @@
                           </pic:cNvPicPr>
                         </pic:nvPicPr>
                         <pic:blipFill>
-                          <a:blip r:embed="rId53" cstate="print">
+                          <a:blip r:embed="rId54" cstate="print">
                             <a:extLst>
                               <a:ext uri="{28A0092B-C50C-407E-A947-70E740481C1C}">
                                 <a14:useLocalDpi xmlns:a14="http://schemas.microsoft.com/office/drawing/2010/main" val="0"/>
                               </a:ext>
                               <a:ext uri="{96DAC541-7B7A-43D3-8B79-37D633B846F1}">
-                                <asvg:svgBlip xmlns:asvg="http://schemas.microsoft.com/office/drawing/2016/SVG/main" r:embed="rId54"/>
+                                <asvg:svgBlip xmlns:asvg="http://schemas.microsoft.com/office/drawing/2016/SVG/main" r:embed="rId55"/>
                               </a:ext>
                             </a:extLst>
                           </a:blip>
@@ -8107,14 +8278,14 @@
               </wp:anchor>
             </w:drawing>
           </mc:Choice>
-          <mc:Fallback>
+          <mc:Fallback xmlns:w16du="http://schemas.microsoft.com/office/word/2023/wordml/word16du">
             <w:pict>
               <v:group w14:anchorId="23EA5A10" id="Group 83" o:spid="_x0000_s1026" style="position:absolute;margin-left:24.6pt;margin-top:7.3pt;width:22.65pt;height:22.65pt;z-index:251708928;mso-position-horizontal-relative:left-margin-area;mso-width-relative:margin;mso-height-relative:margin" coordsize="418465,408940" o:gfxdata="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">
                 <v:shape id="Picture 79" o:spid="_x0000_s1027" type="#_x0000_t75" style="position:absolute;width:418465;height:408940;visibility:visible;mso-wrap-style:square" o:gfxdata="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">
                   <v:imagedata r:id="rId49" o:title=""/>
                 </v:shape>
                 <v:shape id="Graphic 12" o:spid="_x0000_s1028" type="#_x0000_t75" alt="Ribbon" style="position:absolute;left:66675;top:57150;width:287655;height:287655;visibility:visible;mso-wrap-style:square" o:gfxdata="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">
-                  <v:imagedata r:id="rId55" o:title="Ribbon"/>
+                  <v:imagedata r:id="rId56" o:title="Ribbon"/>
                 </v:shape>
                 <w10:wrap anchorx="margin"/>
               </v:group>
@@ -9315,7 +9486,7 @@
                           <pic:cNvPicPr/>
                         </pic:nvPicPr>
                         <pic:blipFill>
-                          <a:blip r:embed="rId56"/>
+                          <a:blip r:embed="rId57"/>
                           <a:stretch>
                             <a:fillRect/>
                           </a:stretch>
@@ -9336,7 +9507,7 @@
                           <pic:cNvPicPr/>
                         </pic:nvPicPr>
                         <pic:blipFill>
-                          <a:blip r:embed="rId57"/>
+                          <a:blip r:embed="rId58"/>
                           <a:stretch>
                             <a:fillRect/>
                           </a:stretch>
@@ -9363,14 +9534,14 @@
               </wp:anchor>
             </w:drawing>
           </mc:Choice>
-          <mc:Fallback>
+          <mc:Fallback xmlns:w16du="http://schemas.microsoft.com/office/word/2023/wordml/word16du">
             <w:pict>
               <v:group w14:anchorId="207002AF" id="Group 5456" o:spid="_x0000_s1026" style="position:absolute;margin-left:23.3pt;margin-top:638.4pt;width:22.65pt;height:20.55pt;z-index:251783680;mso-position-horizontal-relative:page;mso-position-vertical-relative:page;mso-width-relative:margin;mso-height-relative:margin" coordsize="287655,287655" o:gfxdata="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">
                 <v:shape id="Picture 889" o:spid="_x0000_s1027" type="#_x0000_t75" style="position:absolute;width:287655;height:287655;visibility:visible;mso-wrap-style:square" o:gfxdata="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">
-                  <v:imagedata r:id="rId58" o:title=""/>
+                  <v:imagedata r:id="rId59" o:title=""/>
                 </v:shape>
                 <v:shape id="Picture 891" o:spid="_x0000_s1028" type="#_x0000_t75" style="position:absolute;left:39281;top:33503;width:197739;height:202336;visibility:visible;mso-wrap-style:square" o:gfxdata="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">
-                  <v:imagedata r:id="rId59" o:title=""/>
+                  <v:imagedata r:id="rId60" o:title=""/>
                 </v:shape>
                 <w10:wrap anchorx="page" anchory="page"/>
               </v:group>
@@ -9489,13 +9660,13 @@
                           </pic:cNvPicPr>
                         </pic:nvPicPr>
                         <pic:blipFill>
-                          <a:blip r:embed="rId60" cstate="print">
+                          <a:blip r:embed="rId61" cstate="print">
                             <a:extLst>
                               <a:ext uri="{28A0092B-C50C-407E-A947-70E740481C1C}">
                                 <a14:useLocalDpi xmlns:a14="http://schemas.microsoft.com/office/drawing/2010/main" val="0"/>
                               </a:ext>
                               <a:ext uri="{96DAC541-7B7A-43D3-8B79-37D633B846F1}">
-                                <asvg:svgBlip xmlns:asvg="http://schemas.microsoft.com/office/drawing/2016/SVG/main" r:embed="rId61"/>
+                                <asvg:svgBlip xmlns:asvg="http://schemas.microsoft.com/office/drawing/2016/SVG/main" r:embed="rId62"/>
                               </a:ext>
                             </a:extLst>
                           </a:blip>
@@ -9525,14 +9696,14 @@
               </wp:anchor>
             </w:drawing>
           </mc:Choice>
-          <mc:Fallback>
+          <mc:Fallback xmlns:w16du="http://schemas.microsoft.com/office/word/2023/wordml/word16du">
             <w:pict>
               <v:group w14:anchorId="2E511A90" id="Group 103" o:spid="_x0000_s1026" style="position:absolute;margin-left:24.6pt;margin-top:24.7pt;width:22.65pt;height:22.65pt;z-index:251715072;mso-position-horizontal-relative:left-margin-area;mso-width-relative:margin;mso-height-relative:margin" coordsize="418465,408940" o:gfxdata="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">
                 <v:shape id="Picture 97" o:spid="_x0000_s1027" type="#_x0000_t75" style="position:absolute;width:418465;height:408940;visibility:visible;mso-wrap-style:square" o:gfxdata="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">
                   <v:imagedata r:id="rId49" o:title=""/>
                 </v:shape>
                 <v:shape id="Graphic 99" o:spid="_x0000_s1028" type="#_x0000_t75" alt="Users" style="position:absolute;left:57150;top:57150;width:287655;height:287655;visibility:visible;mso-wrap-style:square" o:gfxdata="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">
-                  <v:imagedata r:id="rId62" o:title="Users"/>
+                  <v:imagedata r:id="rId63" o:title="Users"/>
                 </v:shape>
                 <w10:wrap anchorx="margin"/>
               </v:group>
@@ -9706,7 +9877,7 @@
 </file>
 
 <file path=word/endnotes.xml><?xml version="1.0" encoding="utf-8"?>
-<w:endnotes xmlns:wpc="http://schemas.microsoft.com/office/word/2010/wordprocessingCanvas" xmlns:cx="http://schemas.microsoft.com/office/drawing/2014/chartex" xmlns:cx1="http://schemas.microsoft.com/office/drawing/2015/9/8/chartex" xmlns:cx2="http://schemas.microsoft.com/office/drawing/2015/10/21/chartex" xmlns:cx3="http://schemas.microsoft.com/office/drawing/2016/5/9/chartex" xmlns:cx4="http://schemas.microsoft.com/office/drawing/2016/5/10/chartex" xmlns:cx5="http://schemas.microsoft.com/office/drawing/2016/5/11/chartex" xmlns:cx6="http://schemas.microsoft.com/office/drawing/2016/5/12/chartex" xmlns:cx7="http://schemas.microsoft.com/office/drawing/2016/5/13/chartex" xmlns:cx8="http://schemas.microsoft.com/office/drawing/2016/5/14/chartex" xmlns:mc="http://schemas.openxmlformats.org/markup-compatibility/2006" xmlns:aink="http://schemas.microsoft.com/office/drawing/2016/ink" xmlns:am3d="http://schemas.microsoft.com/office/drawing/2017/model3d" xmlns:o="urn:schemas-microsoft-com:office:office" xmlns:oel="http://schemas.microsoft.com/office/2019/extlst" xmlns:r="http://schemas.openxmlformats.org/officeDocument/2006/relationships" xmlns:m="http://schemas.openxmlformats.org/officeDocument/2006/math" xmlns:v="urn:schemas-microsoft-com:vml" xmlns:wp14="http://schemas.microsoft.com/office/word/2010/wordprocessingDrawing" xmlns:wp="http://schemas.openxmlformats.org/drawingml/2006/wordprocessingDrawing" xmlns:w10="urn:schemas-microsoft-com:office:word" xmlns:w="http://schemas.openxmlformats.org/wordprocessingml/2006/main" xmlns:w14="http://schemas.microsoft.com/office/word/2010/wordml" xmlns:w15="http://schemas.microsoft.com/office/word/2012/wordml" xmlns:w16cex="http://schemas.microsoft.com/office/word/2018/wordml/cex" xmlns:w16cid="http://schemas.microsoft.com/office/word/2016/wordml/cid" xmlns:w16="http://schemas.microsoft.com/office/word/2018/wordml" xmlns:w16du="http://schemas.microsoft.com/office/word/2023/wordml/word16du" xmlns:w16sdtdh="http://schemas.microsoft.com/office/word/2020/wordml/sdtdatahash" xmlns:w16se="http://schemas.microsoft.com/office/word/2015/wordml/symex" xmlns:wpg="http://schemas.microsoft.com/office/word/2010/wordprocessingGroup" xmlns:wpi="http://schemas.microsoft.com/office/word/2010/wordprocessingInk" xmlns:wne="http://schemas.microsoft.com/office/word/2006/wordml" xmlns:wps="http://schemas.microsoft.com/office/word/2010/wordprocessingShape" mc:Ignorable="w14 w15 w16se w16cid w16 w16cex w16sdtdh w16du wp14">
+<w:endnotes xmlns:wpc="http://schemas.microsoft.com/office/word/2010/wordprocessingCanvas" xmlns:cx="http://schemas.microsoft.com/office/drawing/2014/chartex" xmlns:cx1="http://schemas.microsoft.com/office/drawing/2015/9/8/chartex" xmlns:cx2="http://schemas.microsoft.com/office/drawing/2015/10/21/chartex" xmlns:cx3="http://schemas.microsoft.com/office/drawing/2016/5/9/chartex" xmlns:cx4="http://schemas.microsoft.com/office/drawing/2016/5/10/chartex" xmlns:cx5="http://schemas.microsoft.com/office/drawing/2016/5/11/chartex" xmlns:cx6="http://schemas.microsoft.com/office/drawing/2016/5/12/chartex" xmlns:cx7="http://schemas.microsoft.com/office/drawing/2016/5/13/chartex" xmlns:cx8="http://schemas.microsoft.com/office/drawing/2016/5/14/chartex" xmlns:mc="http://schemas.openxmlformats.org/markup-compatibility/2006" xmlns:aink="http://schemas.microsoft.com/office/drawing/2016/ink" xmlns:am3d="http://schemas.microsoft.com/office/drawing/2017/model3d" xmlns:o="urn:schemas-microsoft-com:office:office" xmlns:oel="http://schemas.microsoft.com/office/2019/extlst" xmlns:r="http://schemas.openxmlformats.org/officeDocument/2006/relationships" xmlns:m="http://schemas.openxmlformats.org/officeDocument/2006/math" xmlns:v="urn:schemas-microsoft-com:vml" xmlns:wp14="http://schemas.microsoft.com/office/word/2010/wordprocessingDrawing" xmlns:wp="http://schemas.openxmlformats.org/drawingml/2006/wordprocessingDrawing" xmlns:w10="urn:schemas-microsoft-com:office:word" xmlns:w="http://schemas.openxmlformats.org/wordprocessingml/2006/main" xmlns:w14="http://schemas.microsoft.com/office/word/2010/wordml" xmlns:w15="http://schemas.microsoft.com/office/word/2012/wordml" xmlns:w16cex="http://schemas.microsoft.com/office/word/2018/wordml/cex" xmlns:w16cid="http://schemas.microsoft.com/office/word/2016/wordml/cid" xmlns:w16="http://schemas.microsoft.com/office/word/2018/wordml" xmlns:w16sdtdh="http://schemas.microsoft.com/office/word/2020/wordml/sdtdatahash" xmlns:w16se="http://schemas.microsoft.com/office/word/2015/wordml/symex" xmlns:wpg="http://schemas.microsoft.com/office/word/2010/wordprocessingGroup" xmlns:wpi="http://schemas.microsoft.com/office/word/2010/wordprocessingInk" xmlns:wne="http://schemas.microsoft.com/office/word/2006/wordml" xmlns:wps="http://schemas.microsoft.com/office/word/2010/wordprocessingShape" mc:Ignorable="w14 w15 w16se w16cid w16 w16cex w16sdtdh wp14">
   <w:endnote w:type="separator" w:id="-1">
     <w:p>
       <w:pPr>
@@ -9731,7 +9902,7 @@
 </file>
 
 <file path=word/footer1.xml><?xml version="1.0" encoding="utf-8"?>
-<w:ftr xmlns:wpc="http://schemas.microsoft.com/office/word/2010/wordprocessingCanvas" xmlns:cx="http://schemas.microsoft.com/office/drawing/2014/chartex" xmlns:cx1="http://schemas.microsoft.com/office/drawing/2015/9/8/chartex" xmlns:cx2="http://schemas.microsoft.com/office/drawing/2015/10/21/chartex" xmlns:cx3="http://schemas.microsoft.com/office/drawing/2016/5/9/chartex" xmlns:cx4="http://schemas.microsoft.com/office/drawing/2016/5/10/chartex" xmlns:cx5="http://schemas.microsoft.com/office/drawing/2016/5/11/chartex" xmlns:cx6="http://schemas.microsoft.com/office/drawing/2016/5/12/chartex" xmlns:cx7="http://schemas.microsoft.com/office/drawing/2016/5/13/chartex" xmlns:cx8="http://schemas.microsoft.com/office/drawing/2016/5/14/chartex" xmlns:mc="http://schemas.openxmlformats.org/markup-compatibility/2006" xmlns:aink="http://schemas.microsoft.com/office/drawing/2016/ink" xmlns:am3d="http://schemas.microsoft.com/office/drawing/2017/model3d" xmlns:o="urn:schemas-microsoft-com:office:office" xmlns:oel="http://schemas.microsoft.com/office/2019/extlst" xmlns:r="http://schemas.openxmlformats.org/officeDocument/2006/relationships" xmlns:m="http://schemas.openxmlformats.org/officeDocument/2006/math" xmlns:v="urn:schemas-microsoft-com:vml" xmlns:wp14="http://schemas.microsoft.com/office/word/2010/wordprocessingDrawing" xmlns:wp="http://schemas.openxmlformats.org/drawingml/2006/wordprocessingDrawing" xmlns:w10="urn:schemas-microsoft-com:office:word" xmlns:w="http://schemas.openxmlformats.org/wordprocessingml/2006/main" xmlns:w14="http://schemas.microsoft.com/office/word/2010/wordml" xmlns:w15="http://schemas.microsoft.com/office/word/2012/wordml" xmlns:w16cex="http://schemas.microsoft.com/office/word/2018/wordml/cex" xmlns:w16cid="http://schemas.microsoft.com/office/word/2016/wordml/cid" xmlns:w16="http://schemas.microsoft.com/office/word/2018/wordml" xmlns:w16du="http://schemas.microsoft.com/office/word/2023/wordml/word16du" xmlns:w16sdtdh="http://schemas.microsoft.com/office/word/2020/wordml/sdtdatahash" xmlns:w16se="http://schemas.microsoft.com/office/word/2015/wordml/symex" xmlns:wpg="http://schemas.microsoft.com/office/word/2010/wordprocessingGroup" xmlns:wpi="http://schemas.microsoft.com/office/word/2010/wordprocessingInk" xmlns:wne="http://schemas.microsoft.com/office/word/2006/wordml" xmlns:wps="http://schemas.microsoft.com/office/word/2010/wordprocessingShape" mc:Ignorable="w14 w15 w16se w16cid w16 w16cex w16sdtdh w16du wp14">
+<w:ftr xmlns:wpc="http://schemas.microsoft.com/office/word/2010/wordprocessingCanvas" xmlns:cx="http://schemas.microsoft.com/office/drawing/2014/chartex" xmlns:cx1="http://schemas.microsoft.com/office/drawing/2015/9/8/chartex" xmlns:cx2="http://schemas.microsoft.com/office/drawing/2015/10/21/chartex" xmlns:cx3="http://schemas.microsoft.com/office/drawing/2016/5/9/chartex" xmlns:cx4="http://schemas.microsoft.com/office/drawing/2016/5/10/chartex" xmlns:cx5="http://schemas.microsoft.com/office/drawing/2016/5/11/chartex" xmlns:cx6="http://schemas.microsoft.com/office/drawing/2016/5/12/chartex" xmlns:cx7="http://schemas.microsoft.com/office/drawing/2016/5/13/chartex" xmlns:cx8="http://schemas.microsoft.com/office/drawing/2016/5/14/chartex" xmlns:mc="http://schemas.openxmlformats.org/markup-compatibility/2006" xmlns:aink="http://schemas.microsoft.com/office/drawing/2016/ink" xmlns:am3d="http://schemas.microsoft.com/office/drawing/2017/model3d" xmlns:o="urn:schemas-microsoft-com:office:office" xmlns:oel="http://schemas.microsoft.com/office/2019/extlst" xmlns:r="http://schemas.openxmlformats.org/officeDocument/2006/relationships" xmlns:m="http://schemas.openxmlformats.org/officeDocument/2006/math" xmlns:v="urn:schemas-microsoft-com:vml" xmlns:wp14="http://schemas.microsoft.com/office/word/2010/wordprocessingDrawing" xmlns:wp="http://schemas.openxmlformats.org/drawingml/2006/wordprocessingDrawing" xmlns:w10="urn:schemas-microsoft-com:office:word" xmlns:w="http://schemas.openxmlformats.org/wordprocessingml/2006/main" xmlns:w14="http://schemas.microsoft.com/office/word/2010/wordml" xmlns:w15="http://schemas.microsoft.com/office/word/2012/wordml" xmlns:w16cex="http://schemas.microsoft.com/office/word/2018/wordml/cex" xmlns:w16cid="http://schemas.microsoft.com/office/word/2016/wordml/cid" xmlns:w16="http://schemas.microsoft.com/office/word/2018/wordml" xmlns:w16sdtdh="http://schemas.microsoft.com/office/word/2020/wordml/sdtdatahash" xmlns:w16se="http://schemas.microsoft.com/office/word/2015/wordml/symex" xmlns:wpg="http://schemas.microsoft.com/office/word/2010/wordprocessingGroup" xmlns:wpi="http://schemas.microsoft.com/office/word/2010/wordprocessingInk" xmlns:wne="http://schemas.microsoft.com/office/word/2006/wordml" xmlns:wps="http://schemas.microsoft.com/office/word/2010/wordprocessingShape" mc:Ignorable="w14 w15 w16se w16cid w16 w16cex w16sdtdh wp14">
   <w:sdt>
     <w:sdtPr>
       <w:id w:val="644395111"/>
@@ -9784,7 +9955,7 @@
 </file>
 
 <file path=word/footer2.xml><?xml version="1.0" encoding="utf-8"?>
-<w:ftr xmlns:wpc="http://schemas.microsoft.com/office/word/2010/wordprocessingCanvas" xmlns:cx="http://schemas.microsoft.com/office/drawing/2014/chartex" xmlns:cx1="http://schemas.microsoft.com/office/drawing/2015/9/8/chartex" xmlns:cx2="http://schemas.microsoft.com/office/drawing/2015/10/21/chartex" xmlns:cx3="http://schemas.microsoft.com/office/drawing/2016/5/9/chartex" xmlns:cx4="http://schemas.microsoft.com/office/drawing/2016/5/10/chartex" xmlns:cx5="http://schemas.microsoft.com/office/drawing/2016/5/11/chartex" xmlns:cx6="http://schemas.microsoft.com/office/drawing/2016/5/12/chartex" xmlns:cx7="http://schemas.microsoft.com/office/drawing/2016/5/13/chartex" xmlns:cx8="http://schemas.microsoft.com/office/drawing/2016/5/14/chartex" xmlns:mc="http://schemas.openxmlformats.org/markup-compatibility/2006" xmlns:aink="http://schemas.microsoft.com/office/drawing/2016/ink" xmlns:am3d="http://schemas.microsoft.com/office/drawing/2017/model3d" xmlns:o="urn:schemas-microsoft-com:office:office" xmlns:oel="http://schemas.microsoft.com/office/2019/extlst" xmlns:r="http://schemas.openxmlformats.org/officeDocument/2006/relationships" xmlns:m="http://schemas.openxmlformats.org/officeDocument/2006/math" xmlns:v="urn:schemas-microsoft-com:vml" xmlns:wp14="http://schemas.microsoft.com/office/word/2010/wordprocessingDrawing" xmlns:wp="http://schemas.openxmlformats.org/drawingml/2006/wordprocessingDrawing" xmlns:w10="urn:schemas-microsoft-com:office:word" xmlns:w="http://schemas.openxmlformats.org/wordprocessingml/2006/main" xmlns:w14="http://schemas.microsoft.com/office/word/2010/wordml" xmlns:w15="http://schemas.microsoft.com/office/word/2012/wordml" xmlns:w16cex="http://schemas.microsoft.com/office/word/2018/wordml/cex" xmlns:w16cid="http://schemas.microsoft.com/office/word/2016/wordml/cid" xmlns:w16="http://schemas.microsoft.com/office/word/2018/wordml" xmlns:w16du="http://schemas.microsoft.com/office/word/2023/wordml/word16du" xmlns:w16sdtdh="http://schemas.microsoft.com/office/word/2020/wordml/sdtdatahash" xmlns:w16se="http://schemas.microsoft.com/office/word/2015/wordml/symex" xmlns:wpg="http://schemas.microsoft.com/office/word/2010/wordprocessingGroup" xmlns:wpi="http://schemas.microsoft.com/office/word/2010/wordprocessingInk" xmlns:wne="http://schemas.microsoft.com/office/word/2006/wordml" xmlns:wps="http://schemas.microsoft.com/office/word/2010/wordprocessingShape" mc:Ignorable="w14 w15 w16se w16cid w16 w16cex w16sdtdh w16du wp14">
+<w:ftr xmlns:wpc="http://schemas.microsoft.com/office/word/2010/wordprocessingCanvas" xmlns:cx="http://schemas.microsoft.com/office/drawing/2014/chartex" xmlns:cx1="http://schemas.microsoft.com/office/drawing/2015/9/8/chartex" xmlns:cx2="http://schemas.microsoft.com/office/drawing/2015/10/21/chartex" xmlns:cx3="http://schemas.microsoft.com/office/drawing/2016/5/9/chartex" xmlns:cx4="http://schemas.microsoft.com/office/drawing/2016/5/10/chartex" xmlns:cx5="http://schemas.microsoft.com/office/drawing/2016/5/11/chartex" xmlns:cx6="http://schemas.microsoft.com/office/drawing/2016/5/12/chartex" xmlns:cx7="http://schemas.microsoft.com/office/drawing/2016/5/13/chartex" xmlns:cx8="http://schemas.microsoft.com/office/drawing/2016/5/14/chartex" xmlns:mc="http://schemas.openxmlformats.org/markup-compatibility/2006" xmlns:aink="http://schemas.microsoft.com/office/drawing/2016/ink" xmlns:am3d="http://schemas.microsoft.com/office/drawing/2017/model3d" xmlns:o="urn:schemas-microsoft-com:office:office" xmlns:oel="http://schemas.microsoft.com/office/2019/extlst" xmlns:r="http://schemas.openxmlformats.org/officeDocument/2006/relationships" xmlns:m="http://schemas.openxmlformats.org/officeDocument/2006/math" xmlns:v="urn:schemas-microsoft-com:vml" xmlns:wp14="http://schemas.microsoft.com/office/word/2010/wordprocessingDrawing" xmlns:wp="http://schemas.openxmlformats.org/drawingml/2006/wordprocessingDrawing" xmlns:w10="urn:schemas-microsoft-com:office:word" xmlns:w="http://schemas.openxmlformats.org/wordprocessingml/2006/main" xmlns:w14="http://schemas.microsoft.com/office/word/2010/wordml" xmlns:w15="http://schemas.microsoft.com/office/word/2012/wordml" xmlns:w16cex="http://schemas.microsoft.com/office/word/2018/wordml/cex" xmlns:w16cid="http://schemas.microsoft.com/office/word/2016/wordml/cid" xmlns:w16="http://schemas.microsoft.com/office/word/2018/wordml" xmlns:w16sdtdh="http://schemas.microsoft.com/office/word/2020/wordml/sdtdatahash" xmlns:w16se="http://schemas.microsoft.com/office/word/2015/wordml/symex" xmlns:wpg="http://schemas.microsoft.com/office/word/2010/wordprocessingGroup" xmlns:wpi="http://schemas.microsoft.com/office/word/2010/wordprocessingInk" xmlns:wne="http://schemas.microsoft.com/office/word/2006/wordml" xmlns:wps="http://schemas.microsoft.com/office/word/2010/wordprocessingShape" mc:Ignorable="w14 w15 w16se w16cid w16 w16cex w16sdtdh wp14">
   <w:sdt>
     <w:sdtPr>
       <w:id w:val="-1023006128"/>
@@ -9837,7 +10008,7 @@
 </file>
 
 <file path=word/footnotes.xml><?xml version="1.0" encoding="utf-8"?>
-<w:footnotes xmlns:wpc="http://schemas.microsoft.com/office/word/2010/wordprocessingCanvas" xmlns:cx="http://schemas.microsoft.com/office/drawing/2014/chartex" xmlns:cx1="http://schemas.microsoft.com/office/drawing/2015/9/8/chartex" xmlns:cx2="http://schemas.microsoft.com/office/drawing/2015/10/21/chartex" xmlns:cx3="http://schemas.microsoft.com/office/drawing/2016/5/9/chartex" xmlns:cx4="http://schemas.microsoft.com/office/drawing/2016/5/10/chartex" xmlns:cx5="http://schemas.microsoft.com/office/drawing/2016/5/11/chartex" xmlns:cx6="http://schemas.microsoft.com/office/drawing/2016/5/12/chartex" xmlns:cx7="http://schemas.microsoft.com/office/drawing/2016/5/13/chartex" xmlns:cx8="http://schemas.microsoft.com/office/drawing/2016/5/14/chartex" xmlns:mc="http://schemas.openxmlformats.org/markup-compatibility/2006" xmlns:aink="http://schemas.microsoft.com/office/drawing/2016/ink" xmlns:am3d="http://schemas.microsoft.com/office/drawing/2017/model3d" xmlns:o="urn:schemas-microsoft-com:office:office" xmlns:oel="http://schemas.microsoft.com/office/2019/extlst" xmlns:r="http://schemas.openxmlformats.org/officeDocument/2006/relationships" xmlns:m="http://schemas.openxmlformats.org/officeDocument/2006/math" xmlns:v="urn:schemas-microsoft-com:vml" xmlns:wp14="http://schemas.microsoft.com/office/word/2010/wordprocessingDrawing" xmlns:wp="http://schemas.openxmlformats.org/drawingml/2006/wordprocessingDrawing" xmlns:w10="urn:schemas-microsoft-com:office:word" xmlns:w="http://schemas.openxmlformats.org/wordprocessingml/2006/main" xmlns:w14="http://schemas.microsoft.com/office/word/2010/wordml" xmlns:w15="http://schemas.microsoft.com/office/word/2012/wordml" xmlns:w16cex="http://schemas.microsoft.com/office/word/2018/wordml/cex" xmlns:w16cid="http://schemas.microsoft.com/office/word/2016/wordml/cid" xmlns:w16="http://schemas.microsoft.com/office/word/2018/wordml" xmlns:w16du="http://schemas.microsoft.com/office/word/2023/wordml/word16du" xmlns:w16sdtdh="http://schemas.microsoft.com/office/word/2020/wordml/sdtdatahash" xmlns:w16se="http://schemas.microsoft.com/office/word/2015/wordml/symex" xmlns:wpg="http://schemas.microsoft.com/office/word/2010/wordprocessingGroup" xmlns:wpi="http://schemas.microsoft.com/office/word/2010/wordprocessingInk" xmlns:wne="http://schemas.microsoft.com/office/word/2006/wordml" xmlns:wps="http://schemas.microsoft.com/office/word/2010/wordprocessingShape" mc:Ignorable="w14 w15 w16se w16cid w16 w16cex w16sdtdh w16du wp14">
+<w:footnotes xmlns:wpc="http://schemas.microsoft.com/office/word/2010/wordprocessingCanvas" xmlns:cx="http://schemas.microsoft.com/office/drawing/2014/chartex" xmlns:cx1="http://schemas.microsoft.com/office/drawing/2015/9/8/chartex" xmlns:cx2="http://schemas.microsoft.com/office/drawing/2015/10/21/chartex" xmlns:cx3="http://schemas.microsoft.com/office/drawing/2016/5/9/chartex" xmlns:cx4="http://schemas.microsoft.com/office/drawing/2016/5/10/chartex" xmlns:cx5="http://schemas.microsoft.com/office/drawing/2016/5/11/chartex" xmlns:cx6="http://schemas.microsoft.com/office/drawing/2016/5/12/chartex" xmlns:cx7="http://schemas.microsoft.com/office/drawing/2016/5/13/chartex" xmlns:cx8="http://schemas.microsoft.com/office/drawing/2016/5/14/chartex" xmlns:mc="http://schemas.openxmlformats.org/markup-compatibility/2006" xmlns:aink="http://schemas.microsoft.com/office/drawing/2016/ink" xmlns:am3d="http://schemas.microsoft.com/office/drawing/2017/model3d" xmlns:o="urn:schemas-microsoft-com:office:office" xmlns:oel="http://schemas.microsoft.com/office/2019/extlst" xmlns:r="http://schemas.openxmlformats.org/officeDocument/2006/relationships" xmlns:m="http://schemas.openxmlformats.org/officeDocument/2006/math" xmlns:v="urn:schemas-microsoft-com:vml" xmlns:wp14="http://schemas.microsoft.com/office/word/2010/wordprocessingDrawing" xmlns:wp="http://schemas.openxmlformats.org/drawingml/2006/wordprocessingDrawing" xmlns:w10="urn:schemas-microsoft-com:office:word" xmlns:w="http://schemas.openxmlformats.org/wordprocessingml/2006/main" xmlns:w14="http://schemas.microsoft.com/office/word/2010/wordml" xmlns:w15="http://schemas.microsoft.com/office/word/2012/wordml" xmlns:w16cex="http://schemas.microsoft.com/office/word/2018/wordml/cex" xmlns:w16cid="http://schemas.microsoft.com/office/word/2016/wordml/cid" xmlns:w16="http://schemas.microsoft.com/office/word/2018/wordml" xmlns:w16sdtdh="http://schemas.microsoft.com/office/word/2020/wordml/sdtdatahash" xmlns:w16se="http://schemas.microsoft.com/office/word/2015/wordml/symex" xmlns:wpg="http://schemas.microsoft.com/office/word/2010/wordprocessingGroup" xmlns:wpi="http://schemas.microsoft.com/office/word/2010/wordprocessingInk" xmlns:wne="http://schemas.microsoft.com/office/word/2006/wordml" xmlns:wps="http://schemas.microsoft.com/office/word/2010/wordprocessingShape" mc:Ignorable="w14 w15 w16se w16cid w16 w16cex w16sdtdh wp14">
   <w:footnote w:type="separator" w:id="-1">
     <w:p>
       <w:pPr>
@@ -9862,7 +10033,7 @@
 </file>
 
 <file path=word/numbering.xml><?xml version="1.0" encoding="utf-8"?>
-<w:numbering xmlns:wpc="http://schemas.microsoft.com/office/word/2010/wordprocessingCanvas" xmlns:cx="http://schemas.microsoft.com/office/drawing/2014/chartex" xmlns:cx1="http://schemas.microsoft.com/office/drawing/2015/9/8/chartex" xmlns:cx2="http://schemas.microsoft.com/office/drawing/2015/10/21/chartex" xmlns:cx3="http://schemas.microsoft.com/office/drawing/2016/5/9/chartex" xmlns:cx4="http://schemas.microsoft.com/office/drawing/2016/5/10/chartex" xmlns:cx5="http://schemas.microsoft.com/office/drawing/2016/5/11/chartex" xmlns:cx6="http://schemas.microsoft.com/office/drawing/2016/5/12/chartex" xmlns:cx7="http://schemas.microsoft.com/office/drawing/2016/5/13/chartex" xmlns:cx8="http://schemas.microsoft.com/office/drawing/2016/5/14/chartex" xmlns:mc="http://schemas.openxmlformats.org/markup-compatibility/2006" xmlns:aink="http://schemas.microsoft.com/office/drawing/2016/ink" xmlns:am3d="http://schemas.microsoft.com/office/drawing/2017/model3d" xmlns:o="urn:schemas-microsoft-com:office:office" xmlns:oel="http://schemas.microsoft.com/office/2019/extlst" xmlns:r="http://schemas.openxmlformats.org/officeDocument/2006/relationships" xmlns:m="http://schemas.openxmlformats.org/officeDocument/2006/math" xmlns:v="urn:schemas-microsoft-com:vml" xmlns:wp14="http://schemas.microsoft.com/office/word/2010/wordprocessingDrawing" xmlns:wp="http://schemas.openxmlformats.org/drawingml/2006/wordprocessingDrawing" xmlns:w10="urn:schemas-microsoft-com:office:word" xmlns:w="http://schemas.openxmlformats.org/wordprocessingml/2006/main" xmlns:w14="http://schemas.microsoft.com/office/word/2010/wordml" xmlns:w15="http://schemas.microsoft.com/office/word/2012/wordml" xmlns:w16cex="http://schemas.microsoft.com/office/word/2018/wordml/cex" xmlns:w16cid="http://schemas.microsoft.com/office/word/2016/wordml/cid" xmlns:w16="http://schemas.microsoft.com/office/word/2018/wordml" xmlns:w16du="http://schemas.microsoft.com/office/word/2023/wordml/word16du" xmlns:w16sdtdh="http://schemas.microsoft.com/office/word/2020/wordml/sdtdatahash" xmlns:w16se="http://schemas.microsoft.com/office/word/2015/wordml/symex" xmlns:wpg="http://schemas.microsoft.com/office/word/2010/wordprocessingGroup" xmlns:wpi="http://schemas.microsoft.com/office/word/2010/wordprocessingInk" xmlns:wne="http://schemas.microsoft.com/office/word/2006/wordml" xmlns:wps="http://schemas.microsoft.com/office/word/2010/wordprocessingShape" mc:Ignorable="w14 w15 w16se w16cid w16 w16cex w16sdtdh w16du wp14">
+<w:numbering xmlns:wpc="http://schemas.microsoft.com/office/word/2010/wordprocessingCanvas" xmlns:cx="http://schemas.microsoft.com/office/drawing/2014/chartex" xmlns:cx1="http://schemas.microsoft.com/office/drawing/2015/9/8/chartex" xmlns:cx2="http://schemas.microsoft.com/office/drawing/2015/10/21/chartex" xmlns:cx3="http://schemas.microsoft.com/office/drawing/2016/5/9/chartex" xmlns:cx4="http://schemas.microsoft.com/office/drawing/2016/5/10/chartex" xmlns:cx5="http://schemas.microsoft.com/office/drawing/2016/5/11/chartex" xmlns:cx6="http://schemas.microsoft.com/office/drawing/2016/5/12/chartex" xmlns:cx7="http://schemas.microsoft.com/office/drawing/2016/5/13/chartex" xmlns:cx8="http://schemas.microsoft.com/office/drawing/2016/5/14/chartex" xmlns:mc="http://schemas.openxmlformats.org/markup-compatibility/2006" xmlns:aink="http://schemas.microsoft.com/office/drawing/2016/ink" xmlns:am3d="http://schemas.microsoft.com/office/drawing/2017/model3d" xmlns:o="urn:schemas-microsoft-com:office:office" xmlns:oel="http://schemas.microsoft.com/office/2019/extlst" xmlns:r="http://schemas.openxmlformats.org/officeDocument/2006/relationships" xmlns:m="http://schemas.openxmlformats.org/officeDocument/2006/math" xmlns:v="urn:schemas-microsoft-com:vml" xmlns:wp14="http://schemas.microsoft.com/office/word/2010/wordprocessingDrawing" xmlns:wp="http://schemas.openxmlformats.org/drawingml/2006/wordprocessingDrawing" xmlns:w10="urn:schemas-microsoft-com:office:word" xmlns:w="http://schemas.openxmlformats.org/wordprocessingml/2006/main" xmlns:w14="http://schemas.microsoft.com/office/word/2010/wordml" xmlns:w15="http://schemas.microsoft.com/office/word/2012/wordml" xmlns:w16cex="http://schemas.microsoft.com/office/word/2018/wordml/cex" xmlns:w16cid="http://schemas.microsoft.com/office/word/2016/wordml/cid" xmlns:w16="http://schemas.microsoft.com/office/word/2018/wordml" xmlns:w16sdtdh="http://schemas.microsoft.com/office/word/2020/wordml/sdtdatahash" xmlns:w16se="http://schemas.microsoft.com/office/word/2015/wordml/symex" xmlns:wpg="http://schemas.microsoft.com/office/word/2010/wordprocessingGroup" xmlns:wpi="http://schemas.microsoft.com/office/word/2010/wordprocessingInk" xmlns:wne="http://schemas.microsoft.com/office/word/2006/wordml" xmlns:wps="http://schemas.microsoft.com/office/word/2010/wordprocessingShape" mc:Ignorable="w14 w15 w16se w16cid w16 w16cex w16sdtdh wp14">
   <w:abstractNum w:abstractNumId="0" w15:restartNumberingAfterBreak="0">
     <w:nsid w:val="0C3D34EF"/>
     <w:multiLevelType w:val="hybridMultilevel"/>
@@ -11263,7 +11434,7 @@
 </file>
 
 <file path=word/styles.xml><?xml version="1.0" encoding="utf-8"?>
-<w:styles xmlns:mc="http://schemas.openxmlformats.org/markup-compatibility/2006" xmlns:r="http://schemas.openxmlformats.org/officeDocument/2006/relationships" xmlns:w="http://schemas.openxmlformats.org/wordprocessingml/2006/main" xmlns:w14="http://schemas.microsoft.com/office/word/2010/wordml" xmlns:w15="http://schemas.microsoft.com/office/word/2012/wordml" xmlns:w16cex="http://schemas.microsoft.com/office/word/2018/wordml/cex" xmlns:w16cid="http://schemas.microsoft.com/office/word/2016/wordml/cid" xmlns:w16="http://schemas.microsoft.com/office/word/2018/wordml" xmlns:w16du="http://schemas.microsoft.com/office/word/2023/wordml/word16du" xmlns:w16sdtdh="http://schemas.microsoft.com/office/word/2020/wordml/sdtdatahash" xmlns:w16se="http://schemas.microsoft.com/office/word/2015/wordml/symex" mc:Ignorable="w14 w15 w16se w16cid w16 w16cex w16sdtdh w16du">
+<w:styles xmlns:mc="http://schemas.openxmlformats.org/markup-compatibility/2006" xmlns:r="http://schemas.openxmlformats.org/officeDocument/2006/relationships" xmlns:w="http://schemas.openxmlformats.org/wordprocessingml/2006/main" xmlns:w14="http://schemas.microsoft.com/office/word/2010/wordml" xmlns:w15="http://schemas.microsoft.com/office/word/2012/wordml" xmlns:w16cex="http://schemas.microsoft.com/office/word/2018/wordml/cex" xmlns:w16cid="http://schemas.microsoft.com/office/word/2016/wordml/cid" xmlns:w16="http://schemas.microsoft.com/office/word/2018/wordml" xmlns:w16sdtdh="http://schemas.microsoft.com/office/word/2020/wordml/sdtdatahash" xmlns:w16se="http://schemas.microsoft.com/office/word/2015/wordml/symex" mc:Ignorable="w14 w15 w16se w16cid w16 w16cex w16sdtdh">
   <w:docDefaults>
     <w:rPrDefault>
       <w:rPr>

</xml_diff>

<commit_message>
June Update (Promotion to Lead Developer)
Update to capture promotion to Senior Software Development Engineer/Lead Developer
</commit_message>
<xml_diff>
--- a/abdulazeez_CV.docx
+++ b/abdulazeez_CV.docx
@@ -1,6 +1,6 @@
 
 <file path=word/document.xml><?xml version="1.0" encoding="utf-8"?>
-<w:document xmlns:wpc="http://schemas.microsoft.com/office/word/2010/wordprocessingCanvas" xmlns:cx="http://schemas.microsoft.com/office/drawing/2014/chartex" xmlns:cx1="http://schemas.microsoft.com/office/drawing/2015/9/8/chartex" xmlns:cx2="http://schemas.microsoft.com/office/drawing/2015/10/21/chartex" xmlns:cx3="http://schemas.microsoft.com/office/drawing/2016/5/9/chartex" xmlns:cx4="http://schemas.microsoft.com/office/drawing/2016/5/10/chartex" xmlns:cx5="http://schemas.microsoft.com/office/drawing/2016/5/11/chartex" xmlns:cx6="http://schemas.microsoft.com/office/drawing/2016/5/12/chartex" xmlns:cx7="http://schemas.microsoft.com/office/drawing/2016/5/13/chartex" xmlns:cx8="http://schemas.microsoft.com/office/drawing/2016/5/14/chartex" xmlns:mc="http://schemas.openxmlformats.org/markup-compatibility/2006" xmlns:aink="http://schemas.microsoft.com/office/drawing/2016/ink" xmlns:am3d="http://schemas.microsoft.com/office/drawing/2017/model3d" xmlns:o="urn:schemas-microsoft-com:office:office" xmlns:oel="http://schemas.microsoft.com/office/2019/extlst" xmlns:r="http://schemas.openxmlformats.org/officeDocument/2006/relationships" xmlns:m="http://schemas.openxmlformats.org/officeDocument/2006/math" xmlns:v="urn:schemas-microsoft-com:vml" xmlns:wp14="http://schemas.microsoft.com/office/word/2010/wordprocessingDrawing" xmlns:wp="http://schemas.openxmlformats.org/drawingml/2006/wordprocessingDrawing" xmlns:w10="urn:schemas-microsoft-com:office:word" xmlns:w="http://schemas.openxmlformats.org/wordprocessingml/2006/main" xmlns:w14="http://schemas.microsoft.com/office/word/2010/wordml" xmlns:w15="http://schemas.microsoft.com/office/word/2012/wordml" xmlns:w16cex="http://schemas.microsoft.com/office/word/2018/wordml/cex" xmlns:w16cid="http://schemas.microsoft.com/office/word/2016/wordml/cid" xmlns:w16="http://schemas.microsoft.com/office/word/2018/wordml" xmlns:w16sdtdh="http://schemas.microsoft.com/office/word/2020/wordml/sdtdatahash" xmlns:w16se="http://schemas.microsoft.com/office/word/2015/wordml/symex" xmlns:wpg="http://schemas.microsoft.com/office/word/2010/wordprocessingGroup" xmlns:wpi="http://schemas.microsoft.com/office/word/2010/wordprocessingInk" xmlns:wne="http://schemas.microsoft.com/office/word/2006/wordml" xmlns:wps="http://schemas.microsoft.com/office/word/2010/wordprocessingShape" mc:Ignorable="w14 w15 w16se w16cid w16 w16cex w16sdtdh wp14">
+<w:document xmlns:wpc="http://schemas.microsoft.com/office/word/2010/wordprocessingCanvas" xmlns:cx="http://schemas.microsoft.com/office/drawing/2014/chartex" xmlns:cx1="http://schemas.microsoft.com/office/drawing/2015/9/8/chartex" xmlns:cx2="http://schemas.microsoft.com/office/drawing/2015/10/21/chartex" xmlns:cx3="http://schemas.microsoft.com/office/drawing/2016/5/9/chartex" xmlns:cx4="http://schemas.microsoft.com/office/drawing/2016/5/10/chartex" xmlns:cx5="http://schemas.microsoft.com/office/drawing/2016/5/11/chartex" xmlns:cx6="http://schemas.microsoft.com/office/drawing/2016/5/12/chartex" xmlns:cx7="http://schemas.microsoft.com/office/drawing/2016/5/13/chartex" xmlns:cx8="http://schemas.microsoft.com/office/drawing/2016/5/14/chartex" xmlns:mc="http://schemas.openxmlformats.org/markup-compatibility/2006" xmlns:aink="http://schemas.microsoft.com/office/drawing/2016/ink" xmlns:am3d="http://schemas.microsoft.com/office/drawing/2017/model3d" xmlns:o="urn:schemas-microsoft-com:office:office" xmlns:oel="http://schemas.microsoft.com/office/2019/extlst" xmlns:r="http://schemas.openxmlformats.org/officeDocument/2006/relationships" xmlns:m="http://schemas.openxmlformats.org/officeDocument/2006/math" xmlns:v="urn:schemas-microsoft-com:vml" xmlns:wp14="http://schemas.microsoft.com/office/word/2010/wordprocessingDrawing" xmlns:wp="http://schemas.openxmlformats.org/drawingml/2006/wordprocessingDrawing" xmlns:w10="urn:schemas-microsoft-com:office:word" xmlns:w="http://schemas.openxmlformats.org/wordprocessingml/2006/main" xmlns:w14="http://schemas.microsoft.com/office/word/2010/wordml" xmlns:w15="http://schemas.microsoft.com/office/word/2012/wordml" xmlns:w16cex="http://schemas.microsoft.com/office/word/2018/wordml/cex" xmlns:w16cid="http://schemas.microsoft.com/office/word/2016/wordml/cid" xmlns:w16="http://schemas.microsoft.com/office/word/2018/wordml" xmlns:w16du="http://schemas.microsoft.com/office/word/2023/wordml/word16du" xmlns:w16sdtdh="http://schemas.microsoft.com/office/word/2020/wordml/sdtdatahash" xmlns:w16se="http://schemas.microsoft.com/office/word/2015/wordml/symex" xmlns:wpg="http://schemas.microsoft.com/office/word/2010/wordprocessingGroup" xmlns:wpi="http://schemas.microsoft.com/office/word/2010/wordprocessingInk" xmlns:wne="http://schemas.microsoft.com/office/word/2006/wordml" xmlns:wps="http://schemas.microsoft.com/office/word/2010/wordprocessingShape" mc:Ignorable="w14 w15 w16se w16cid w16 w16cex w16sdtdh w16du wp14">
   <w:body>
     <w:p>
       <w:pPr>
@@ -303,7 +303,7 @@
               </wp:anchor>
             </w:drawing>
           </mc:Choice>
-          <mc:Fallback xmlns:w16du="http://schemas.microsoft.com/office/word/2023/wordml/word16du">
+          <mc:Fallback>
             <w:pict>
               <v:line w14:anchorId="72C8F804" id="Straight Connector 77" o:spid="_x0000_s1026" style="position:absolute;flip:y;z-index:251748864;visibility:visible;mso-wrap-style:square;mso-width-percent:0;mso-height-percent:0;mso-wrap-distance-left:9pt;mso-wrap-distance-top:0;mso-wrap-distance-right:9pt;mso-wrap-distance-bottom:0;mso-position-horizontal:absolute;mso-position-horizontal-relative:margin;mso-position-vertical:absolute;mso-position-vertical-relative:text;mso-width-percent:0;mso-height-percent:0;mso-width-relative:margin;mso-height-relative:margin" from="-.8pt,6.25pt" to="493.45pt,6.25pt" o:gfxdata="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" strokecolor="#5b9bd5 [3204]" strokeweight="1.75pt">
                 <v:stroke dashstyle="1 1" joinstyle="miter"/>
@@ -448,7 +448,7 @@
               </wp:anchor>
             </w:drawing>
           </mc:Choice>
-          <mc:Fallback xmlns:w16du="http://schemas.microsoft.com/office/word/2023/wordml/word16du">
+          <mc:Fallback>
             <w:pict>
               <v:group w14:anchorId="682CA9A2" id="Group 76" o:spid="_x0000_s1026" style="position:absolute;margin-left:24pt;margin-top:46.85pt;width:22.65pt;height:22.65pt;z-index:251747840;mso-position-horizontal-relative:left-margin-area;mso-width-relative:margin;mso-height-relative:margin" coordsize="390525,381000" o:gfxdata="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">
                 <v:oval id="Oval 13" o:spid="_x0000_s1027" style="position:absolute;width:390525;height:381000;visibility:visible;mso-wrap-style:square;v-text-anchor:middle" o:gfxdata="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" fillcolor="#5b9bd5 [3204]" strokecolor="#d8d8d8 [2732]" strokeweight="2pt">
@@ -545,7 +545,7 @@
               </wp:anchor>
             </w:drawing>
           </mc:Choice>
-          <mc:Fallback xmlns:w16du="http://schemas.microsoft.com/office/word/2023/wordml/word16du">
+          <mc:Fallback>
             <w:pict>
               <v:line w14:anchorId="576CD70F" id="Straight Connector 96" o:spid="_x0000_s1026" style="position:absolute;flip:y;z-index:251777536;visibility:visible;mso-wrap-style:square;mso-width-percent:0;mso-wrap-distance-left:9pt;mso-wrap-distance-top:0;mso-wrap-distance-right:9pt;mso-wrap-distance-bottom:0;mso-position-horizontal:absolute;mso-position-horizontal-relative:margin;mso-position-vertical:absolute;mso-position-vertical-relative:text;mso-width-percent:0;mso-width-relative:margin" from="-2.3pt,45.25pt" to="493.45pt,46.2pt" o:gfxdata="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" strokecolor="#5b9bd5 [3204]" strokeweight="1.75pt">
                 <v:stroke dashstyle="1 1" joinstyle="miter"/>
@@ -634,16 +634,16 @@
         <mc:AlternateContent>
           <mc:Choice Requires="wps">
             <w:drawing>
-              <wp:anchor distT="0" distB="0" distL="114300" distR="114300" simplePos="0" relativeHeight="251785728" behindDoc="0" locked="0" layoutInCell="1" allowOverlap="1" wp14:anchorId="60184883" wp14:editId="3B2F37BD">
+              <wp:anchor distT="0" distB="0" distL="114300" distR="114300" simplePos="0" relativeHeight="251785728" behindDoc="0" locked="0" layoutInCell="1" allowOverlap="1" wp14:anchorId="60184883" wp14:editId="2997EFB5">
                 <wp:simplePos x="0" y="0"/>
                 <wp:positionH relativeFrom="column">
-                  <wp:posOffset>-191135</wp:posOffset>
+                  <wp:posOffset>-186372</wp:posOffset>
                 </wp:positionH>
                 <wp:positionV relativeFrom="paragraph">
-                  <wp:posOffset>75565</wp:posOffset>
+                  <wp:posOffset>90805</wp:posOffset>
                 </wp:positionV>
-                <wp:extent cx="0" cy="5467350"/>
-                <wp:effectExtent l="95250" t="95250" r="95250" b="19050"/>
+                <wp:extent cx="0" cy="1562100"/>
+                <wp:effectExtent l="95250" t="95250" r="95250" b="95250"/>
                 <wp:wrapNone/>
                 <wp:docPr id="3" name="Straight Connector 3"/>
                 <wp:cNvGraphicFramePr/>
@@ -654,7 +654,7 @@
                       <wps:spPr>
                         <a:xfrm flipH="1">
                           <a:off x="0" y="0"/>
-                          <a:ext cx="0" cy="5467350"/>
+                          <a:ext cx="0" cy="1562100"/>
                         </a:xfrm>
                         <a:prstGeom prst="line">
                           <a:avLst/>
@@ -666,6 +666,1876 @@
                           <a:prstDash val="sysDot"/>
                           <a:miter lim="800000"/>
                           <a:headEnd type="oval" w="lg" len="lg"/>
+                          <a:tailEnd type="oval" w="lg" len="lg"/>
+                        </a:ln>
+                      </wps:spPr>
+                      <wps:style>
+                        <a:lnRef idx="1">
+                          <a:schemeClr val="accent1"/>
+                        </a:lnRef>
+                        <a:fillRef idx="0">
+                          <a:schemeClr val="accent1"/>
+                        </a:fillRef>
+                        <a:effectRef idx="0">
+                          <a:schemeClr val="accent1"/>
+                        </a:effectRef>
+                        <a:fontRef idx="minor">
+                          <a:schemeClr val="tx1"/>
+                        </a:fontRef>
+                      </wps:style>
+                      <wps:bodyPr/>
+                    </wps:wsp>
+                  </a:graphicData>
+                </a:graphic>
+                <wp14:sizeRelH relativeFrom="margin">
+                  <wp14:pctWidth>0</wp14:pctWidth>
+                </wp14:sizeRelH>
+                <wp14:sizeRelV relativeFrom="margin">
+                  <wp14:pctHeight>0</wp14:pctHeight>
+                </wp14:sizeRelV>
+              </wp:anchor>
+            </w:drawing>
+          </mc:Choice>
+          <mc:Fallback>
+            <w:pict>
+              <v:line w14:anchorId="77F9E689" id="Straight Connector 3" o:spid="_x0000_s1026" style="position:absolute;flip:x;z-index:251785728;visibility:visible;mso-wrap-style:square;mso-width-percent:0;mso-height-percent:0;mso-wrap-distance-left:9pt;mso-wrap-distance-top:0;mso-wrap-distance-right:9pt;mso-wrap-distance-bottom:0;mso-position-horizontal:absolute;mso-position-horizontal-relative:text;mso-position-vertical:absolute;mso-position-vertical-relative:text;mso-width-percent:0;mso-height-percent:0;mso-width-relative:margin;mso-height-relative:margin" from="-14.65pt,7.15pt" to="-14.65pt,130.15pt" o:gfxdata="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" strokecolor="#5b9bd5 [3204]" strokeweight="2.5pt">
+                <v:stroke dashstyle="1 1" startarrow="oval" startarrowwidth="wide" startarrowlength="long" endarrow="oval" endarrowwidth="wide" endarrowlength="long" joinstyle="miter" endcap="round"/>
+              </v:line>
+            </w:pict>
+          </mc:Fallback>
+        </mc:AlternateContent>
+      </w:r>
+      <w:r>
+        <w:rPr>
+          <w:rFonts w:ascii="Verdana" w:hAnsi="Verdana" w:cstheme="majorBidi"/>
+          <w:b/>
+          <w:bCs/>
+          <w:noProof/>
+          <w:sz w:val="20"/>
+          <w:szCs w:val="20"/>
+        </w:rPr>
+        <w:t>Senior Software Development Engineer/Lead Developer (.NET)</w:t>
+      </w:r>
+    </w:p>
+    <w:p>
+      <w:pPr>
+        <w:spacing w:after="0" w:line="240" w:lineRule="auto"/>
+        <w:jc w:val="both"/>
+        <w:rPr>
+          <w:rFonts w:ascii="Verdana" w:hAnsi="Verdana" w:cstheme="majorBidi"/>
+          <w:sz w:val="18"/>
+          <w:szCs w:val="18"/>
+        </w:rPr>
+      </w:pPr>
+      <w:proofErr w:type="spellStart"/>
+      <w:r>
+        <w:rPr>
+          <w:rFonts w:ascii="Verdana" w:hAnsi="Verdana" w:cstheme="majorBidi"/>
+          <w:sz w:val="18"/>
+          <w:szCs w:val="18"/>
+        </w:rPr>
+        <w:t>Solutaris</w:t>
+      </w:r>
+      <w:proofErr w:type="spellEnd"/>
+      <w:r>
+        <w:rPr>
+          <w:rFonts w:ascii="Verdana" w:hAnsi="Verdana" w:cstheme="majorBidi"/>
+          <w:sz w:val="18"/>
+          <w:szCs w:val="18"/>
+        </w:rPr>
+        <w:t xml:space="preserve"> LLC/InfoWARE Limited Partnership – </w:t>
+      </w:r>
+      <w:r>
+        <w:rPr>
+          <w:rFonts w:ascii="Verdana" w:hAnsi="Verdana" w:cstheme="majorBidi"/>
+          <w:i/>
+          <w:iCs/>
+          <w:sz w:val="18"/>
+          <w:szCs w:val="18"/>
+          <w:lang w:val="yo-NG"/>
+        </w:rPr>
+        <w:t>8th floor, South Atlantic Petroleum Towers, 1 Adeola Odeku Street</w:t>
+      </w:r>
+      <w:r>
+        <w:rPr>
+          <w:rFonts w:ascii="Verdana" w:hAnsi="Verdana" w:cstheme="majorBidi"/>
+          <w:i/>
+          <w:iCs/>
+          <w:sz w:val="18"/>
+          <w:szCs w:val="18"/>
+        </w:rPr>
+        <w:t>, Victoria Island, Lagos.</w:t>
+      </w:r>
+    </w:p>
+    <w:p>
+      <w:pPr>
+        <w:spacing w:after="0" w:line="240" w:lineRule="auto"/>
+        <w:jc w:val="both"/>
+        <w:rPr>
+          <w:rFonts w:ascii="Verdana" w:hAnsi="Verdana" w:cstheme="majorBidi"/>
+          <w:i/>
+          <w:iCs/>
+          <w:sz w:val="18"/>
+          <w:szCs w:val="18"/>
+        </w:rPr>
+      </w:pPr>
+      <w:r>
+        <w:rPr>
+          <w:rFonts w:ascii="Verdana" w:hAnsi="Verdana" w:cstheme="majorBidi"/>
+          <w:i/>
+          <w:iCs/>
+          <w:sz w:val="18"/>
+          <w:szCs w:val="18"/>
+        </w:rPr>
+        <w:t>Jun. 2024 – Till date</w:t>
+      </w:r>
+    </w:p>
+    <w:p>
+      <w:pPr>
+        <w:spacing w:after="0" w:line="240" w:lineRule="auto"/>
+        <w:jc w:val="both"/>
+        <w:rPr>
+          <w:rFonts w:ascii="Verdana" w:hAnsi="Verdana" w:cstheme="majorBidi"/>
+          <w:b/>
+          <w:bCs/>
+          <w:i/>
+          <w:iCs/>
+          <w:color w:val="5B9BD5" w:themeColor="accent1"/>
+          <w:sz w:val="18"/>
+          <w:szCs w:val="18"/>
+        </w:rPr>
+      </w:pPr>
+      <w:r>
+        <w:rPr>
+          <w:rFonts w:ascii="Verdana" w:hAnsi="Verdana" w:cstheme="majorBidi"/>
+          <w:i/>
+          <w:iCs/>
+          <w:color w:val="5B9BD5" w:themeColor="accent1"/>
+          <w:sz w:val="18"/>
+          <w:szCs w:val="18"/>
+        </w:rPr>
+        <w:t>Achievements/Tasks</w:t>
+      </w:r>
+    </w:p>
+    <w:p>
+      <w:pPr>
+        <w:pStyle w:val="ListParagraph"/>
+        <w:numPr>
+          <w:ilvl w:val="0"/>
+          <w:numId w:val="13"/>
+        </w:numPr>
+        <w:spacing w:after="0" w:line="240" w:lineRule="auto"/>
+        <w:ind w:left="284" w:right="-447" w:hanging="284"/>
+        <w:jc w:val="both"/>
+        <w:rPr>
+          <w:rFonts w:ascii="Verdana" w:hAnsi="Verdana" w:cstheme="majorBidi"/>
+          <w:sz w:val="18"/>
+          <w:szCs w:val="18"/>
+        </w:rPr>
+      </w:pPr>
+      <w:r>
+        <w:rPr>
+          <w:rFonts w:ascii="Verdana" w:hAnsi="Verdana" w:cstheme="majorBidi"/>
+          <w:sz w:val="18"/>
+          <w:szCs w:val="18"/>
+        </w:rPr>
+        <w:t>Continuously maintained and improved projects under my purview.</w:t>
+      </w:r>
+    </w:p>
+    <w:p>
+      <w:pPr>
+        <w:pStyle w:val="ListParagraph"/>
+        <w:numPr>
+          <w:ilvl w:val="0"/>
+          <w:numId w:val="13"/>
+        </w:numPr>
+        <w:spacing w:after="0" w:line="240" w:lineRule="auto"/>
+        <w:ind w:left="284" w:right="-447" w:hanging="284"/>
+        <w:jc w:val="both"/>
+        <w:rPr>
+          <w:rFonts w:ascii="Verdana" w:hAnsi="Verdana" w:cstheme="majorBidi"/>
+          <w:sz w:val="18"/>
+          <w:szCs w:val="18"/>
+        </w:rPr>
+      </w:pPr>
+      <w:r>
+        <w:rPr>
+          <w:rFonts w:ascii="Verdana" w:hAnsi="Verdana" w:cstheme="majorBidi"/>
+          <w:sz w:val="18"/>
+          <w:szCs w:val="18"/>
+        </w:rPr>
+        <w:t>Provided technical leadership and guidance to ensure the team adhered to best practices and coding standards</w:t>
+      </w:r>
+      <w:r>
+        <w:t>.</w:t>
+      </w:r>
+    </w:p>
+    <w:p>
+      <w:pPr>
+        <w:pStyle w:val="ListParagraph"/>
+        <w:numPr>
+          <w:ilvl w:val="0"/>
+          <w:numId w:val="13"/>
+        </w:numPr>
+        <w:spacing w:after="0" w:line="240" w:lineRule="auto"/>
+        <w:ind w:left="284" w:right="-447" w:hanging="284"/>
+        <w:jc w:val="both"/>
+        <w:rPr>
+          <w:rFonts w:ascii="Verdana" w:hAnsi="Verdana" w:cstheme="majorBidi"/>
+          <w:sz w:val="18"/>
+          <w:szCs w:val="18"/>
+        </w:rPr>
+      </w:pPr>
+      <w:r>
+        <w:rPr>
+          <w:rFonts w:ascii="Verdana" w:hAnsi="Verdana" w:cstheme="majorBidi"/>
+          <w:sz w:val="18"/>
+          <w:szCs w:val="18"/>
+        </w:rPr>
+        <w:t>Mentored junior developers through code reviews and professional development.</w:t>
+      </w:r>
+    </w:p>
+    <w:p>
+      <w:pPr>
+        <w:pStyle w:val="ListParagraph"/>
+        <w:numPr>
+          <w:ilvl w:val="0"/>
+          <w:numId w:val="13"/>
+        </w:numPr>
+        <w:spacing w:after="0" w:line="240" w:lineRule="auto"/>
+        <w:ind w:left="284" w:right="-447" w:hanging="284"/>
+        <w:jc w:val="both"/>
+        <w:rPr>
+          <w:rFonts w:ascii="Verdana" w:hAnsi="Verdana" w:cstheme="majorBidi"/>
+          <w:sz w:val="18"/>
+          <w:szCs w:val="18"/>
+        </w:rPr>
+      </w:pPr>
+      <w:r>
+        <w:rPr>
+          <w:rFonts w:ascii="Verdana" w:hAnsi="Verdana" w:cstheme="majorBidi"/>
+          <w:sz w:val="18"/>
+          <w:szCs w:val="18"/>
+        </w:rPr>
+        <w:t>Collaborated with cross-functional teams to deliver high-quality software.</w:t>
+      </w:r>
+    </w:p>
+    <w:p>
+      <w:pPr>
+        <w:pStyle w:val="ListParagraph"/>
+        <w:numPr>
+          <w:ilvl w:val="0"/>
+          <w:numId w:val="13"/>
+        </w:numPr>
+        <w:spacing w:after="0" w:line="240" w:lineRule="auto"/>
+        <w:ind w:left="284" w:right="-447" w:hanging="284"/>
+        <w:jc w:val="both"/>
+        <w:rPr>
+          <w:rFonts w:ascii="Verdana" w:hAnsi="Verdana" w:cstheme="majorBidi"/>
+          <w:sz w:val="18"/>
+          <w:szCs w:val="18"/>
+        </w:rPr>
+      </w:pPr>
+      <w:r>
+        <w:rPr>
+          <w:rFonts w:ascii="Verdana" w:hAnsi="Verdana" w:cstheme="majorBidi"/>
+          <w:sz w:val="18"/>
+          <w:szCs w:val="18"/>
+        </w:rPr>
+        <w:t>Led software development projects, ensuring on-time and within-budget delivery.</w:t>
+      </w:r>
+    </w:p>
+    <w:p>
+      <w:pPr>
+        <w:spacing w:after="0" w:line="240" w:lineRule="auto"/>
+        <w:jc w:val="both"/>
+        <w:rPr>
+          <w:rFonts w:ascii="Verdana" w:hAnsi="Verdana" w:cstheme="majorBidi"/>
+          <w:b/>
+          <w:bCs/>
+          <w:noProof/>
+          <w:sz w:val="20"/>
+          <w:szCs w:val="20"/>
+        </w:rPr>
+      </w:pPr>
+    </w:p>
+    <w:p>
+      <w:pPr>
+        <w:spacing w:after="0" w:line="240" w:lineRule="auto"/>
+        <w:jc w:val="both"/>
+        <w:rPr>
+          <w:rFonts w:ascii="Verdana" w:hAnsi="Verdana" w:cstheme="majorBidi"/>
+          <w:b/>
+          <w:bCs/>
+          <w:noProof/>
+          <w:sz w:val="20"/>
+          <w:szCs w:val="20"/>
+        </w:rPr>
+      </w:pPr>
+      <w:r>
+        <w:rPr>
+          <w:rFonts w:ascii="Verdana" w:hAnsi="Verdana" w:cstheme="majorBidi"/>
+          <w:b/>
+          <w:bCs/>
+          <w:noProof/>
+          <w:sz w:val="20"/>
+          <w:szCs w:val="20"/>
+        </w:rPr>
+        <mc:AlternateContent>
+          <mc:Choice Requires="wps">
+            <w:drawing>
+              <wp:anchor distT="0" distB="0" distL="114300" distR="114300" simplePos="0" relativeHeight="251752960" behindDoc="0" locked="0" layoutInCell="1" allowOverlap="1" wp14:anchorId="763D3E54" wp14:editId="15B1D309">
+                <wp:simplePos x="0" y="0"/>
+                <wp:positionH relativeFrom="column">
+                  <wp:posOffset>-186372</wp:posOffset>
+                </wp:positionH>
+                <wp:positionV relativeFrom="paragraph">
+                  <wp:posOffset>71755</wp:posOffset>
+                </wp:positionV>
+                <wp:extent cx="0" cy="5448300"/>
+                <wp:effectExtent l="95250" t="19050" r="95250" b="95250"/>
+                <wp:wrapNone/>
+                <wp:docPr id="1" name="Straight Connector 1"/>
+                <wp:cNvGraphicFramePr/>
+                <a:graphic xmlns:a="http://schemas.openxmlformats.org/drawingml/2006/main">
+                  <a:graphicData uri="http://schemas.microsoft.com/office/word/2010/wordprocessingShape">
+                    <wps:wsp>
+                      <wps:cNvCnPr/>
+                      <wps:spPr>
+                        <a:xfrm flipH="1">
+                          <a:off x="0" y="0"/>
+                          <a:ext cx="0" cy="5448300"/>
+                        </a:xfrm>
+                        <a:prstGeom prst="line">
+                          <a:avLst/>
+                        </a:prstGeom>
+                        <a:ln w="31750" cap="rnd" cmpd="sng">
+                          <a:solidFill>
+                            <a:schemeClr val="accent1"/>
+                          </a:solidFill>
+                          <a:prstDash val="sysDot"/>
+                          <a:miter lim="800000"/>
+                          <a:headEnd type="none" w="lg" len="lg"/>
+                          <a:tailEnd type="oval" w="lg" len="lg"/>
+                        </a:ln>
+                      </wps:spPr>
+                      <wps:style>
+                        <a:lnRef idx="1">
+                          <a:schemeClr val="accent1"/>
+                        </a:lnRef>
+                        <a:fillRef idx="0">
+                          <a:schemeClr val="accent1"/>
+                        </a:fillRef>
+                        <a:effectRef idx="0">
+                          <a:schemeClr val="accent1"/>
+                        </a:effectRef>
+                        <a:fontRef idx="minor">
+                          <a:schemeClr val="tx1"/>
+                        </a:fontRef>
+                      </wps:style>
+                      <wps:bodyPr/>
+                    </wps:wsp>
+                  </a:graphicData>
+                </a:graphic>
+                <wp14:sizeRelH relativeFrom="margin">
+                  <wp14:pctWidth>0</wp14:pctWidth>
+                </wp14:sizeRelH>
+                <wp14:sizeRelV relativeFrom="margin">
+                  <wp14:pctHeight>0</wp14:pctHeight>
+                </wp14:sizeRelV>
+              </wp:anchor>
+            </w:drawing>
+          </mc:Choice>
+          <mc:Fallback>
+            <w:pict>
+              <v:line w14:anchorId="6078CE8E" id="Straight Connector 1" o:spid="_x0000_s1026" style="position:absolute;flip:x;z-index:251752960;visibility:visible;mso-wrap-style:square;mso-width-percent:0;mso-height-percent:0;mso-wrap-distance-left:9pt;mso-wrap-distance-top:0;mso-wrap-distance-right:9pt;mso-wrap-distance-bottom:0;mso-position-horizontal:absolute;mso-position-horizontal-relative:text;mso-position-vertical:absolute;mso-position-vertical-relative:text;mso-width-percent:0;mso-height-percent:0;mso-width-relative:margin;mso-height-relative:margin" from="-14.65pt,5.65pt" to="-14.65pt,434.65pt" o:gfxdata="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" strokecolor="#5b9bd5 [3204]" strokeweight="2.5pt">
+                <v:stroke dashstyle="1 1" startarrowwidth="wide" startarrowlength="long" endarrow="oval" endarrowwidth="wide" endarrowlength="long" joinstyle="miter" endcap="round"/>
+              </v:line>
+            </w:pict>
+          </mc:Fallback>
+        </mc:AlternateContent>
+      </w:r>
+      <w:r>
+        <w:rPr>
+          <w:rFonts w:ascii="Verdana" w:hAnsi="Verdana" w:cstheme="majorBidi"/>
+          <w:b/>
+          <w:bCs/>
+          <w:noProof/>
+          <w:sz w:val="20"/>
+          <w:szCs w:val="20"/>
+        </w:rPr>
+        <w:t>Software Development Engineer</w:t>
+      </w:r>
+      <w:r>
+        <w:rPr>
+          <w:rFonts w:ascii="Verdana" w:hAnsi="Verdana" w:cstheme="majorBidi"/>
+          <w:b/>
+          <w:bCs/>
+          <w:noProof/>
+          <w:sz w:val="20"/>
+          <w:szCs w:val="20"/>
+        </w:rPr>
+        <w:t xml:space="preserve"> (.N</w:t>
+      </w:r>
+      <w:r>
+        <w:rPr>
+          <w:rFonts w:ascii="Verdana" w:hAnsi="Verdana" w:cstheme="majorBidi"/>
+          <w:b/>
+          <w:bCs/>
+          <w:noProof/>
+          <w:sz w:val="20"/>
+          <w:szCs w:val="20"/>
+        </w:rPr>
+        <w:t>ET</w:t>
+      </w:r>
+      <w:r>
+        <w:rPr>
+          <w:rFonts w:ascii="Verdana" w:hAnsi="Verdana" w:cstheme="majorBidi"/>
+          <w:b/>
+          <w:bCs/>
+          <w:noProof/>
+          <w:sz w:val="20"/>
+          <w:szCs w:val="20"/>
+        </w:rPr>
+        <w:t>)</w:t>
+      </w:r>
+    </w:p>
+    <w:p>
+      <w:pPr>
+        <w:spacing w:after="0" w:line="240" w:lineRule="auto"/>
+        <w:jc w:val="both"/>
+        <w:rPr>
+          <w:rFonts w:ascii="Verdana" w:hAnsi="Verdana" w:cstheme="majorBidi"/>
+          <w:sz w:val="18"/>
+          <w:szCs w:val="18"/>
+        </w:rPr>
+      </w:pPr>
+      <w:proofErr w:type="spellStart"/>
+      <w:r>
+        <w:rPr>
+          <w:rFonts w:ascii="Verdana" w:hAnsi="Verdana" w:cstheme="majorBidi"/>
+          <w:sz w:val="18"/>
+          <w:szCs w:val="18"/>
+        </w:rPr>
+        <w:t>Solutaris</w:t>
+      </w:r>
+      <w:proofErr w:type="spellEnd"/>
+      <w:r>
+        <w:rPr>
+          <w:rFonts w:ascii="Verdana" w:hAnsi="Verdana" w:cstheme="majorBidi"/>
+          <w:sz w:val="18"/>
+          <w:szCs w:val="18"/>
+        </w:rPr>
+        <w:t xml:space="preserve"> LLC/InfoWARE</w:t>
+      </w:r>
+      <w:r>
+        <w:rPr>
+          <w:rFonts w:ascii="Verdana" w:hAnsi="Verdana" w:cstheme="majorBidi"/>
+          <w:sz w:val="18"/>
+          <w:szCs w:val="18"/>
+        </w:rPr>
+        <w:t xml:space="preserve"> Limited Partnership</w:t>
+      </w:r>
+      <w:r>
+        <w:rPr>
+          <w:rFonts w:ascii="Verdana" w:hAnsi="Verdana" w:cstheme="majorBidi"/>
+          <w:sz w:val="18"/>
+          <w:szCs w:val="18"/>
+        </w:rPr>
+        <w:t xml:space="preserve"> – </w:t>
+      </w:r>
+      <w:r>
+        <w:rPr>
+          <w:rFonts w:ascii="Verdana" w:hAnsi="Verdana" w:cstheme="majorBidi"/>
+          <w:i/>
+          <w:iCs/>
+          <w:sz w:val="18"/>
+          <w:szCs w:val="18"/>
+          <w:lang w:val="yo-NG"/>
+        </w:rPr>
+        <w:t>8th floor, South Atlantic Petroleum Towers, 1 Adeola Odeku Street</w:t>
+      </w:r>
+      <w:r>
+        <w:rPr>
+          <w:rFonts w:ascii="Verdana" w:hAnsi="Verdana" w:cstheme="majorBidi"/>
+          <w:i/>
+          <w:iCs/>
+          <w:sz w:val="18"/>
+          <w:szCs w:val="18"/>
+        </w:rPr>
+        <w:t>, Victoria Island, Lagos</w:t>
+      </w:r>
+      <w:r>
+        <w:rPr>
+          <w:rFonts w:ascii="Verdana" w:hAnsi="Verdana" w:cstheme="majorBidi"/>
+          <w:i/>
+          <w:iCs/>
+          <w:sz w:val="18"/>
+          <w:szCs w:val="18"/>
+        </w:rPr>
+        <w:t>.</w:t>
+      </w:r>
+    </w:p>
+    <w:p>
+      <w:pPr>
+        <w:spacing w:after="0" w:line="240" w:lineRule="auto"/>
+        <w:jc w:val="both"/>
+        <w:rPr>
+          <w:rFonts w:ascii="Verdana" w:hAnsi="Verdana" w:cstheme="majorBidi"/>
+          <w:i/>
+          <w:iCs/>
+          <w:sz w:val="18"/>
+          <w:szCs w:val="18"/>
+        </w:rPr>
+      </w:pPr>
+      <w:r>
+        <w:rPr>
+          <w:rFonts w:ascii="Verdana" w:hAnsi="Verdana" w:cstheme="majorBidi"/>
+          <w:i/>
+          <w:iCs/>
+          <w:sz w:val="18"/>
+          <w:szCs w:val="18"/>
+        </w:rPr>
+        <w:t>Mar. 2021 – Till date</w:t>
+      </w:r>
+    </w:p>
+    <w:p>
+      <w:pPr>
+        <w:spacing w:after="0" w:line="240" w:lineRule="auto"/>
+        <w:jc w:val="both"/>
+        <w:rPr>
+          <w:rFonts w:ascii="Verdana" w:hAnsi="Verdana" w:cstheme="majorBidi"/>
+          <w:b/>
+          <w:bCs/>
+          <w:i/>
+          <w:iCs/>
+          <w:color w:val="5B9BD5" w:themeColor="accent1"/>
+          <w:sz w:val="18"/>
+          <w:szCs w:val="18"/>
+        </w:rPr>
+      </w:pPr>
+      <w:r>
+        <w:rPr>
+          <w:rFonts w:ascii="Verdana" w:hAnsi="Verdana" w:cstheme="majorBidi"/>
+          <w:i/>
+          <w:iCs/>
+          <w:color w:val="5B9BD5" w:themeColor="accent1"/>
+          <w:sz w:val="18"/>
+          <w:szCs w:val="18"/>
+        </w:rPr>
+        <w:t>Achievements/Tasks</w:t>
+      </w:r>
+    </w:p>
+    <w:p>
+      <w:pPr>
+        <w:pStyle w:val="ListParagraph"/>
+        <w:numPr>
+          <w:ilvl w:val="0"/>
+          <w:numId w:val="4"/>
+        </w:numPr>
+        <w:spacing w:after="0" w:line="240" w:lineRule="auto"/>
+        <w:ind w:left="284" w:right="-447" w:hanging="284"/>
+        <w:jc w:val="both"/>
+        <w:rPr>
+          <w:rFonts w:ascii="Verdana" w:hAnsi="Verdana" w:cstheme="majorBidi"/>
+          <w:sz w:val="18"/>
+          <w:szCs w:val="18"/>
+        </w:rPr>
+      </w:pPr>
+      <w:r>
+        <w:rPr>
+          <w:rFonts w:ascii="Verdana" w:hAnsi="Verdana" w:cstheme="majorBidi"/>
+          <w:sz w:val="18"/>
+          <w:szCs w:val="18"/>
+        </w:rPr>
+        <w:t>Streamlined</w:t>
+      </w:r>
+      <w:r>
+        <w:rPr>
+          <w:rFonts w:ascii="Verdana" w:hAnsi="Verdana" w:cstheme="majorBidi"/>
+          <w:sz w:val="18"/>
+          <w:szCs w:val="18"/>
+        </w:rPr>
+        <w:t xml:space="preserve"> the company's daily scrum and ticket submission processes using Microsoft Blazor Server, REST API endpoints, and seamlessly integrated it with the Employee Self Service (ESS) Portal.</w:t>
+      </w:r>
+    </w:p>
+    <w:p>
+      <w:pPr>
+        <w:pStyle w:val="ListParagraph"/>
+        <w:numPr>
+          <w:ilvl w:val="0"/>
+          <w:numId w:val="4"/>
+        </w:numPr>
+        <w:spacing w:after="0" w:line="240" w:lineRule="auto"/>
+        <w:ind w:left="284" w:right="-447" w:hanging="284"/>
+        <w:jc w:val="both"/>
+        <w:rPr>
+          <w:rFonts w:ascii="Verdana" w:hAnsi="Verdana" w:cstheme="majorBidi"/>
+          <w:sz w:val="18"/>
+          <w:szCs w:val="18"/>
+        </w:rPr>
+      </w:pPr>
+      <w:r>
+        <w:rPr>
+          <w:rFonts w:ascii="Verdana" w:hAnsi="Verdana" w:cstheme="majorBidi"/>
+          <w:sz w:val="18"/>
+          <w:szCs w:val="18"/>
+        </w:rPr>
+        <w:t xml:space="preserve">Spearheaded the development and maintenance of the InfoWARE Market Terminal (IMDT), a cutting-edge trading and analytics platform interfacing with the Financial Information </w:t>
+      </w:r>
+      <w:proofErr w:type="spellStart"/>
+      <w:r>
+        <w:rPr>
+          <w:rFonts w:ascii="Verdana" w:hAnsi="Verdana" w:cstheme="majorBidi"/>
+          <w:sz w:val="18"/>
+          <w:szCs w:val="18"/>
+        </w:rPr>
+        <w:t>eXchange</w:t>
+      </w:r>
+      <w:proofErr w:type="spellEnd"/>
+      <w:r>
+        <w:rPr>
+          <w:rFonts w:ascii="Verdana" w:hAnsi="Verdana" w:cstheme="majorBidi"/>
+          <w:sz w:val="18"/>
+          <w:szCs w:val="18"/>
+        </w:rPr>
+        <w:t xml:space="preserve"> (FIX). Leveraged Blazor Server and WebSocket technologies to deliver cloud-powered, real-time market data, one-click integration, and an intuitive user experience (Visit:</w:t>
+      </w:r>
+      <w:r>
+        <w:rPr>
+          <w:rFonts w:ascii="Verdana" w:hAnsi="Verdana" w:cstheme="majorBidi"/>
+          <w:sz w:val="18"/>
+          <w:szCs w:val="18"/>
+        </w:rPr>
+        <w:t xml:space="preserve"> [IMDT](</w:t>
+      </w:r>
+      <w:hyperlink r:id="rId14" w:history="1">
+        <w:r>
+          <w:rPr>
+            <w:rStyle w:val="Hyperlink"/>
+            <w:rFonts w:ascii="Verdana" w:hAnsi="Verdana" w:cstheme="majorBidi"/>
+            <w:sz w:val="18"/>
+            <w:szCs w:val="18"/>
+          </w:rPr>
+          <w:t>https://imdt.infowarelimited.com</w:t>
+        </w:r>
+      </w:hyperlink>
+      <w:r>
+        <w:rPr>
+          <w:rFonts w:ascii="Verdana" w:hAnsi="Verdana" w:cstheme="majorBidi"/>
+          <w:sz w:val="18"/>
+          <w:szCs w:val="18"/>
+        </w:rPr>
+        <w:t>)</w:t>
+      </w:r>
+      <w:r>
+        <w:rPr>
+          <w:rFonts w:ascii="Verdana" w:hAnsi="Verdana" w:cstheme="majorBidi"/>
+          <w:sz w:val="18"/>
+          <w:szCs w:val="18"/>
+        </w:rPr>
+        <w:t>)</w:t>
+      </w:r>
+      <w:r>
+        <w:rPr>
+          <w:rFonts w:ascii="Verdana" w:hAnsi="Verdana" w:cstheme="majorBidi"/>
+          <w:sz w:val="18"/>
+          <w:szCs w:val="18"/>
+        </w:rPr>
+        <w:t xml:space="preserve">. </w:t>
+      </w:r>
+    </w:p>
+    <w:p>
+      <w:pPr>
+        <w:pStyle w:val="ListParagraph"/>
+        <w:numPr>
+          <w:ilvl w:val="0"/>
+          <w:numId w:val="4"/>
+        </w:numPr>
+        <w:spacing w:after="0" w:line="240" w:lineRule="auto"/>
+        <w:ind w:left="284" w:right="-447" w:hanging="284"/>
+        <w:jc w:val="both"/>
+        <w:rPr>
+          <w:rFonts w:ascii="Verdana" w:hAnsi="Verdana" w:cstheme="majorBidi"/>
+          <w:sz w:val="18"/>
+          <w:szCs w:val="18"/>
+        </w:rPr>
+      </w:pPr>
+      <w:r>
+        <w:rPr>
+          <w:rFonts w:ascii="Verdana" w:hAnsi="Verdana" w:cstheme="majorBidi"/>
+          <w:sz w:val="18"/>
+          <w:szCs w:val="18"/>
+        </w:rPr>
+        <w:t>Continuously enhanced application user interfaces based on valuable user feedback</w:t>
+      </w:r>
+      <w:r>
+        <w:rPr>
+          <w:rFonts w:ascii="Verdana" w:hAnsi="Verdana" w:cstheme="majorBidi"/>
+          <w:sz w:val="18"/>
+          <w:szCs w:val="18"/>
+        </w:rPr>
+        <w:t>.</w:t>
+      </w:r>
+    </w:p>
+    <w:p>
+      <w:pPr>
+        <w:pStyle w:val="ListParagraph"/>
+        <w:numPr>
+          <w:ilvl w:val="0"/>
+          <w:numId w:val="4"/>
+        </w:numPr>
+        <w:spacing w:after="0" w:line="240" w:lineRule="auto"/>
+        <w:ind w:left="284" w:right="-447" w:hanging="284"/>
+        <w:jc w:val="both"/>
+        <w:rPr>
+          <w:rFonts w:ascii="Verdana" w:hAnsi="Verdana" w:cstheme="majorBidi"/>
+          <w:sz w:val="18"/>
+          <w:szCs w:val="18"/>
+        </w:rPr>
+      </w:pPr>
+      <w:r>
+        <w:rPr>
+          <w:rFonts w:ascii="Verdana" w:hAnsi="Verdana" w:cstheme="majorBidi"/>
+          <w:sz w:val="18"/>
+          <w:szCs w:val="18"/>
+        </w:rPr>
+        <w:t xml:space="preserve">Transformed the aesthetics and functionality of the company's Finance Portal to enhance user engagement (Visit: [Finance </w:t>
+      </w:r>
+      <w:r>
+        <w:rPr>
+          <w:rFonts w:ascii="Verdana" w:hAnsi="Verdana" w:cstheme="majorBidi"/>
+          <w:sz w:val="18"/>
+          <w:szCs w:val="18"/>
+        </w:rPr>
+        <w:t>Portal]</w:t>
+      </w:r>
+      <w:r>
+        <w:rPr>
+          <w:rFonts w:ascii="Verdana" w:hAnsi="Verdana" w:cstheme="majorBidi"/>
+          <w:sz w:val="18"/>
+          <w:szCs w:val="18"/>
+        </w:rPr>
+        <w:t xml:space="preserve"> (</w:t>
+      </w:r>
+      <w:hyperlink r:id="rId15" w:history="1">
+        <w:r>
+          <w:rPr>
+            <w:rStyle w:val="Hyperlink"/>
+            <w:rFonts w:ascii="Verdana" w:hAnsi="Verdana" w:cstheme="majorBidi"/>
+            <w:sz w:val="18"/>
+            <w:szCs w:val="18"/>
+          </w:rPr>
+          <w:t>https://finance.infowarelimited.com</w:t>
+        </w:r>
+      </w:hyperlink>
+      <w:r>
+        <w:rPr>
+          <w:rFonts w:ascii="Verdana" w:hAnsi="Verdana" w:cstheme="majorBidi"/>
+          <w:sz w:val="18"/>
+          <w:szCs w:val="18"/>
+        </w:rPr>
+        <w:t>))</w:t>
+      </w:r>
+    </w:p>
+    <w:p>
+      <w:pPr>
+        <w:pStyle w:val="ListParagraph"/>
+        <w:numPr>
+          <w:ilvl w:val="0"/>
+          <w:numId w:val="4"/>
+        </w:numPr>
+        <w:spacing w:after="0" w:line="240" w:lineRule="auto"/>
+        <w:ind w:left="284" w:right="-447" w:hanging="284"/>
+        <w:jc w:val="both"/>
+        <w:rPr>
+          <w:rFonts w:ascii="Verdana" w:hAnsi="Verdana" w:cstheme="majorBidi"/>
+          <w:sz w:val="18"/>
+          <w:szCs w:val="18"/>
+        </w:rPr>
+      </w:pPr>
+      <w:r>
+        <w:rPr>
+          <w:rFonts w:ascii="Verdana" w:hAnsi="Verdana" w:cstheme="majorBidi"/>
+          <w:sz w:val="18"/>
+          <w:szCs w:val="18"/>
+        </w:rPr>
+        <w:t xml:space="preserve">Architected and maintained the IDIA Trader platform, a </w:t>
+      </w:r>
+      <w:proofErr w:type="spellStart"/>
+      <w:r>
+        <w:rPr>
+          <w:rFonts w:ascii="Verdana" w:hAnsi="Verdana" w:cstheme="majorBidi"/>
+          <w:sz w:val="18"/>
+          <w:szCs w:val="18"/>
+        </w:rPr>
+        <w:t>MetaTrader</w:t>
+      </w:r>
+      <w:proofErr w:type="spellEnd"/>
+      <w:r>
+        <w:rPr>
+          <w:rFonts w:ascii="Verdana" w:hAnsi="Verdana" w:cstheme="majorBidi"/>
+          <w:sz w:val="18"/>
+          <w:szCs w:val="18"/>
+        </w:rPr>
+        <w:t>-like unified trading web application, ensuring</w:t>
+      </w:r>
+      <w:r>
+        <w:rPr>
+          <w:rFonts w:ascii="Verdana" w:hAnsi="Verdana" w:cstheme="majorBidi"/>
+          <w:sz w:val="18"/>
+          <w:szCs w:val="18"/>
+        </w:rPr>
+        <w:t xml:space="preserve"> </w:t>
+      </w:r>
+      <w:r>
+        <w:rPr>
+          <w:rFonts w:ascii="Verdana" w:hAnsi="Verdana" w:cstheme="majorBidi"/>
+          <w:sz w:val="18"/>
+          <w:szCs w:val="18"/>
+        </w:rPr>
+        <w:t>consistent improvements and robust</w:t>
+      </w:r>
+      <w:r>
+        <w:rPr>
+          <w:rFonts w:ascii="Verdana" w:hAnsi="Verdana" w:cstheme="majorBidi"/>
+          <w:sz w:val="18"/>
+          <w:szCs w:val="18"/>
+        </w:rPr>
+        <w:t xml:space="preserve"> </w:t>
+      </w:r>
+      <w:r>
+        <w:rPr>
+          <w:rFonts w:ascii="Verdana" w:hAnsi="Verdana" w:cstheme="majorBidi"/>
+          <w:sz w:val="18"/>
+          <w:szCs w:val="18"/>
+        </w:rPr>
+        <w:t>performance (Visit: [IDIA Trader]</w:t>
+      </w:r>
+      <w:r>
+        <w:rPr>
+          <w:rFonts w:ascii="Verdana" w:hAnsi="Verdana" w:cstheme="majorBidi"/>
+          <w:sz w:val="18"/>
+          <w:szCs w:val="18"/>
+        </w:rPr>
+        <w:t xml:space="preserve"> </w:t>
+      </w:r>
+      <w:r>
+        <w:rPr>
+          <w:rFonts w:ascii="Verdana" w:hAnsi="Verdana" w:cstheme="majorBidi"/>
+          <w:sz w:val="18"/>
+          <w:szCs w:val="18"/>
+        </w:rPr>
+        <w:t>(</w:t>
+      </w:r>
+      <w:hyperlink r:id="rId16" w:history="1">
+        <w:r>
+          <w:rPr>
+            <w:rStyle w:val="Hyperlink"/>
+            <w:rFonts w:ascii="Verdana" w:hAnsi="Verdana" w:cstheme="majorBidi"/>
+            <w:sz w:val="18"/>
+            <w:szCs w:val="18"/>
+          </w:rPr>
+          <w:t>https://svcs.infowarelimited.com/IWIdiaTrader)</w:t>
+        </w:r>
+      </w:hyperlink>
+      <w:r>
+        <w:rPr>
+          <w:rFonts w:ascii="Verdana" w:hAnsi="Verdana" w:cstheme="majorBidi"/>
+          <w:sz w:val="18"/>
+          <w:szCs w:val="18"/>
+        </w:rPr>
+        <w:t>)</w:t>
+      </w:r>
+      <w:r>
+        <w:rPr>
+          <w:rFonts w:ascii="Verdana" w:hAnsi="Verdana" w:cstheme="majorBidi"/>
+          <w:sz w:val="18"/>
+          <w:szCs w:val="18"/>
+        </w:rPr>
+        <w:t>.</w:t>
+      </w:r>
+    </w:p>
+    <w:p>
+      <w:pPr>
+        <w:pStyle w:val="ListParagraph"/>
+        <w:numPr>
+          <w:ilvl w:val="0"/>
+          <w:numId w:val="4"/>
+        </w:numPr>
+        <w:spacing w:after="0" w:line="240" w:lineRule="auto"/>
+        <w:ind w:left="284" w:right="-447" w:hanging="284"/>
+        <w:jc w:val="both"/>
+        <w:rPr>
+          <w:rFonts w:ascii="Verdana" w:hAnsi="Verdana" w:cstheme="majorBidi"/>
+          <w:sz w:val="18"/>
+          <w:szCs w:val="18"/>
+        </w:rPr>
+      </w:pPr>
+      <w:r>
+        <w:rPr>
+          <w:rFonts w:ascii="Verdana" w:hAnsi="Verdana" w:cstheme="majorBidi"/>
+          <w:sz w:val="18"/>
+          <w:szCs w:val="18"/>
+        </w:rPr>
+        <w:t xml:space="preserve">Engineered Bancorp </w:t>
+      </w:r>
+      <w:proofErr w:type="spellStart"/>
+      <w:r>
+        <w:rPr>
+          <w:rFonts w:ascii="Verdana" w:hAnsi="Verdana" w:cstheme="majorBidi"/>
+          <w:sz w:val="18"/>
+          <w:szCs w:val="18"/>
+        </w:rPr>
+        <w:t>TradePal</w:t>
+      </w:r>
+      <w:proofErr w:type="spellEnd"/>
+      <w:r>
+        <w:rPr>
+          <w:rFonts w:ascii="Verdana" w:hAnsi="Verdana" w:cstheme="majorBidi"/>
+          <w:sz w:val="18"/>
+          <w:szCs w:val="18"/>
+        </w:rPr>
+        <w:t xml:space="preserve">, a unified trading app tailored for Bancorp clients, focusing on user-centric design and trading efficiency (Visit: [Bancorp </w:t>
+      </w:r>
+      <w:proofErr w:type="gramStart"/>
+      <w:r>
+        <w:rPr>
+          <w:rFonts w:ascii="Verdana" w:hAnsi="Verdana" w:cstheme="majorBidi"/>
+          <w:sz w:val="18"/>
+          <w:szCs w:val="18"/>
+        </w:rPr>
+        <w:t>TradePal](</w:t>
+      </w:r>
+      <w:proofErr w:type="gramEnd"/>
+      <w:r>
+        <w:fldChar w:fldCharType="begin"/>
+      </w:r>
+      <w:r>
+        <w:instrText>HYPERLINK "https://www.capitalbancorpngonline.com/Bancorp_TradePal"</w:instrText>
+      </w:r>
+      <w:r>
+        <w:fldChar w:fldCharType="separate"/>
+      </w:r>
+      <w:r>
+        <w:rPr>
+          <w:rStyle w:val="Hyperlink"/>
+          <w:rFonts w:ascii="Verdana" w:hAnsi="Verdana" w:cstheme="majorBidi"/>
+          <w:sz w:val="18"/>
+          <w:szCs w:val="18"/>
+        </w:rPr>
+        <w:t>https://www.capitalbancorpngonline.com/Bancorp_TradePal</w:t>
+      </w:r>
+      <w:r>
+        <w:rPr>
+          <w:rStyle w:val="Hyperlink"/>
+          <w:rFonts w:ascii="Verdana" w:hAnsi="Verdana" w:cstheme="majorBidi"/>
+          <w:sz w:val="18"/>
+          <w:szCs w:val="18"/>
+        </w:rPr>
+        <w:fldChar w:fldCharType="end"/>
+      </w:r>
+      <w:r>
+        <w:rPr>
+          <w:rFonts w:ascii="Verdana" w:hAnsi="Verdana" w:cstheme="majorBidi"/>
+          <w:sz w:val="18"/>
+          <w:szCs w:val="18"/>
+        </w:rPr>
+        <w:t>))</w:t>
+      </w:r>
+    </w:p>
+    <w:p>
+      <w:pPr>
+        <w:pStyle w:val="ListParagraph"/>
+        <w:numPr>
+          <w:ilvl w:val="0"/>
+          <w:numId w:val="4"/>
+        </w:numPr>
+        <w:spacing w:after="0" w:line="240" w:lineRule="auto"/>
+        <w:ind w:left="284" w:right="-447" w:hanging="284"/>
+        <w:jc w:val="both"/>
+        <w:rPr>
+          <w:rFonts w:ascii="Verdana" w:hAnsi="Verdana" w:cstheme="majorBidi"/>
+          <w:sz w:val="18"/>
+          <w:szCs w:val="18"/>
+        </w:rPr>
+      </w:pPr>
+      <w:r>
+        <w:rPr>
+          <w:rFonts w:ascii="Verdana" w:hAnsi="Verdana" w:cstheme="majorBidi"/>
+          <w:sz w:val="18"/>
+          <w:szCs w:val="18"/>
+          <w:lang w:val="yo-NG"/>
+        </w:rPr>
+        <w:t>Developed a Trading Signals/Stock Screener application, empowering users with comprehensive insights into bullish and bearish technical indicators for informed trading decisions</w:t>
+      </w:r>
+      <w:r>
+        <w:rPr>
+          <w:rFonts w:ascii="Verdana" w:hAnsi="Verdana" w:cstheme="majorBidi"/>
+          <w:sz w:val="18"/>
+          <w:szCs w:val="18"/>
+          <w:lang w:val="yo-NG"/>
+        </w:rPr>
+        <w:t>.</w:t>
+      </w:r>
+    </w:p>
+    <w:p>
+      <w:pPr>
+        <w:pStyle w:val="ListParagraph"/>
+        <w:numPr>
+          <w:ilvl w:val="0"/>
+          <w:numId w:val="4"/>
+        </w:numPr>
+        <w:spacing w:after="0" w:line="240" w:lineRule="auto"/>
+        <w:ind w:left="284" w:right="-447" w:hanging="284"/>
+        <w:jc w:val="both"/>
+        <w:rPr>
+          <w:rFonts w:ascii="Verdana" w:hAnsi="Verdana" w:cstheme="majorBidi"/>
+          <w:sz w:val="18"/>
+          <w:szCs w:val="18"/>
+        </w:rPr>
+      </w:pPr>
+      <w:r>
+        <w:rPr>
+          <w:rFonts w:ascii="Verdana" w:hAnsi="Verdana" w:cstheme="majorBidi"/>
+          <w:sz w:val="18"/>
+          <w:szCs w:val="18"/>
+        </w:rPr>
+        <w:t xml:space="preserve">Revitalized the company's Customer Relationship Management (CRM) Portal, elevating user experience and driving increased client satisfaction (Visit: [CRM </w:t>
+      </w:r>
+      <w:proofErr w:type="gramStart"/>
+      <w:r>
+        <w:rPr>
+          <w:rFonts w:ascii="Verdana" w:hAnsi="Verdana" w:cstheme="majorBidi"/>
+          <w:sz w:val="18"/>
+          <w:szCs w:val="18"/>
+        </w:rPr>
+        <w:t>Portal](</w:t>
+      </w:r>
+      <w:proofErr w:type="gramEnd"/>
+      <w:r>
+        <w:fldChar w:fldCharType="begin"/>
+      </w:r>
+      <w:r>
+        <w:instrText>HYPERLINK "https://idia.infowarelimited.com/crm"</w:instrText>
+      </w:r>
+      <w:r>
+        <w:fldChar w:fldCharType="separate"/>
+      </w:r>
+      <w:r>
+        <w:rPr>
+          <w:rStyle w:val="Hyperlink"/>
+          <w:rFonts w:ascii="Verdana" w:hAnsi="Verdana" w:cstheme="majorBidi"/>
+          <w:sz w:val="18"/>
+          <w:szCs w:val="18"/>
+        </w:rPr>
+        <w:t>https://idia.infowarelimited.com/crm</w:t>
+      </w:r>
+      <w:r>
+        <w:rPr>
+          <w:rStyle w:val="Hyperlink"/>
+          <w:rFonts w:ascii="Verdana" w:hAnsi="Verdana" w:cstheme="majorBidi"/>
+          <w:sz w:val="18"/>
+          <w:szCs w:val="18"/>
+        </w:rPr>
+        <w:fldChar w:fldCharType="end"/>
+      </w:r>
+      <w:r>
+        <w:rPr>
+          <w:rFonts w:ascii="Verdana" w:hAnsi="Verdana" w:cstheme="majorBidi"/>
+          <w:sz w:val="18"/>
+          <w:szCs w:val="18"/>
+        </w:rPr>
+        <w:t>))</w:t>
+      </w:r>
+    </w:p>
+    <w:p>
+      <w:pPr>
+        <w:pStyle w:val="ListParagraph"/>
+        <w:numPr>
+          <w:ilvl w:val="0"/>
+          <w:numId w:val="4"/>
+        </w:numPr>
+        <w:spacing w:after="0" w:line="240" w:lineRule="auto"/>
+        <w:ind w:left="284" w:right="-447" w:hanging="284"/>
+        <w:jc w:val="both"/>
+        <w:rPr>
+          <w:rFonts w:ascii="Verdana" w:hAnsi="Verdana" w:cstheme="majorBidi"/>
+          <w:sz w:val="18"/>
+          <w:szCs w:val="18"/>
+        </w:rPr>
+      </w:pPr>
+      <w:r>
+        <w:rPr>
+          <w:rFonts w:ascii="Verdana" w:hAnsi="Verdana" w:cstheme="majorBidi"/>
+          <w:sz w:val="18"/>
+          <w:szCs w:val="18"/>
+        </w:rPr>
+        <w:t>Developed an Online Assessment Portal tailored for both in-house and customer utilization</w:t>
+      </w:r>
+      <w:r>
+        <w:rPr>
+          <w:rFonts w:ascii="Verdana" w:hAnsi="Verdana" w:cstheme="majorBidi"/>
+          <w:sz w:val="18"/>
+          <w:szCs w:val="18"/>
+        </w:rPr>
+        <w:t xml:space="preserve"> </w:t>
+      </w:r>
+      <w:r>
+        <w:rPr>
+          <w:rFonts w:ascii="Verdana" w:hAnsi="Verdana" w:cstheme="majorBidi"/>
+          <w:sz w:val="18"/>
+          <w:szCs w:val="18"/>
+        </w:rPr>
+        <w:t>(</w:t>
+      </w:r>
+      <w:r>
+        <w:rPr>
+          <w:rFonts w:ascii="Verdana" w:hAnsi="Verdana" w:cstheme="majorBidi"/>
+          <w:sz w:val="18"/>
+          <w:szCs w:val="18"/>
+        </w:rPr>
+        <w:t xml:space="preserve">Visit: </w:t>
+      </w:r>
+      <w:hyperlink r:id="rId17" w:history="1">
+        <w:r>
+          <w:rPr>
+            <w:rStyle w:val="Hyperlink"/>
+            <w:rFonts w:ascii="Verdana" w:hAnsi="Verdana" w:cstheme="majorBidi"/>
+            <w:sz w:val="18"/>
+            <w:szCs w:val="18"/>
+          </w:rPr>
+          <w:t>https://svcs.infowarelimited.com/IWASSESSMENTPORTAL/IWASSESSMENT</w:t>
+        </w:r>
+      </w:hyperlink>
+      <w:r>
+        <w:rPr>
+          <w:rFonts w:ascii="Verdana" w:hAnsi="Verdana" w:cstheme="majorBidi"/>
+          <w:sz w:val="18"/>
+          <w:szCs w:val="18"/>
+          <w:lang w:val="yo-NG"/>
+        </w:rPr>
+        <w:t>)</w:t>
+      </w:r>
+      <w:r>
+        <w:rPr>
+          <w:rFonts w:ascii="Verdana" w:hAnsi="Verdana" w:cstheme="majorBidi"/>
+          <w:sz w:val="18"/>
+          <w:szCs w:val="18"/>
+          <w:lang w:val="yo-NG"/>
+        </w:rPr>
+        <w:t>.</w:t>
+      </w:r>
+    </w:p>
+    <w:p>
+      <w:pPr>
+        <w:pStyle w:val="ListParagraph"/>
+        <w:numPr>
+          <w:ilvl w:val="0"/>
+          <w:numId w:val="4"/>
+        </w:numPr>
+        <w:spacing w:after="0" w:line="240" w:lineRule="auto"/>
+        <w:ind w:left="284" w:right="-447" w:hanging="284"/>
+        <w:jc w:val="both"/>
+        <w:rPr>
+          <w:rFonts w:ascii="Verdana" w:hAnsi="Verdana" w:cstheme="majorBidi"/>
+          <w:sz w:val="18"/>
+          <w:szCs w:val="18"/>
+        </w:rPr>
+      </w:pPr>
+      <w:r>
+        <w:rPr>
+          <w:rFonts w:ascii="Verdana" w:hAnsi="Verdana" w:cstheme="majorBidi"/>
+          <w:sz w:val="18"/>
+          <w:szCs w:val="18"/>
+          <w:lang w:val="yo-NG"/>
+        </w:rPr>
+        <w:t>Engineered and maintained a versatile Graph/Chart as a service project, readily integrable into various company and client applications</w:t>
+      </w:r>
+      <w:r>
+        <w:rPr>
+          <w:rFonts w:ascii="Verdana" w:hAnsi="Verdana" w:cstheme="majorBidi"/>
+          <w:sz w:val="18"/>
+          <w:szCs w:val="18"/>
+          <w:lang w:val="yo-NG"/>
+        </w:rPr>
+        <w:t>.</w:t>
+      </w:r>
+    </w:p>
+    <w:p>
+      <w:pPr>
+        <w:pStyle w:val="ListParagraph"/>
+        <w:numPr>
+          <w:ilvl w:val="0"/>
+          <w:numId w:val="4"/>
+        </w:numPr>
+        <w:spacing w:after="0" w:line="240" w:lineRule="auto"/>
+        <w:ind w:left="284" w:right="-447" w:hanging="284"/>
+        <w:jc w:val="both"/>
+        <w:rPr>
+          <w:rFonts w:ascii="Verdana" w:hAnsi="Verdana" w:cstheme="majorBidi"/>
+          <w:sz w:val="18"/>
+          <w:szCs w:val="18"/>
+        </w:rPr>
+      </w:pPr>
+      <w:r>
+        <w:rPr>
+          <w:rFonts w:ascii="Verdana" w:hAnsi="Verdana" w:cstheme="majorBidi"/>
+          <w:sz w:val="18"/>
+          <w:szCs w:val="18"/>
+          <w:lang w:val="yo-NG"/>
+        </w:rPr>
+        <w:t>Orchestrated the deployment and maintenance of numerous company and client .Net Core apps on Linux Server, utilizing Nginx as a reverse proxy server</w:t>
+      </w:r>
+      <w:r>
+        <w:rPr>
+          <w:rFonts w:ascii="Verdana" w:hAnsi="Verdana" w:cstheme="majorBidi"/>
+          <w:sz w:val="18"/>
+          <w:szCs w:val="18"/>
+          <w:lang w:val="yo-NG"/>
+        </w:rPr>
+        <w:t>.</w:t>
+      </w:r>
+    </w:p>
+    <w:p>
+      <w:pPr>
+        <w:pStyle w:val="ListParagraph"/>
+        <w:numPr>
+          <w:ilvl w:val="0"/>
+          <w:numId w:val="4"/>
+        </w:numPr>
+        <w:spacing w:after="0" w:line="240" w:lineRule="auto"/>
+        <w:ind w:left="284" w:right="-447" w:hanging="284"/>
+        <w:jc w:val="both"/>
+        <w:rPr>
+          <w:rFonts w:ascii="Verdana" w:hAnsi="Verdana" w:cstheme="majorBidi"/>
+          <w:sz w:val="18"/>
+          <w:szCs w:val="18"/>
+        </w:rPr>
+      </w:pPr>
+      <w:r>
+        <w:rPr>
+          <w:rFonts w:ascii="Verdana" w:hAnsi="Verdana" w:cstheme="majorBidi"/>
+          <w:sz w:val="18"/>
+          <w:szCs w:val="18"/>
+          <w:lang w:val="yo-NG"/>
+        </w:rPr>
+        <w:t>Conducted rigorous testing and implemented timely bug fixes to ensure optimal software performance</w:t>
+      </w:r>
+      <w:r>
+        <w:rPr>
+          <w:rFonts w:ascii="Verdana" w:hAnsi="Verdana" w:cstheme="majorBidi"/>
+          <w:sz w:val="18"/>
+          <w:szCs w:val="18"/>
+          <w:lang w:val="yo-NG"/>
+        </w:rPr>
+        <w:t>.</w:t>
+      </w:r>
+    </w:p>
+    <w:p>
+      <w:pPr>
+        <w:pStyle w:val="ListParagraph"/>
+        <w:numPr>
+          <w:ilvl w:val="0"/>
+          <w:numId w:val="4"/>
+        </w:numPr>
+        <w:spacing w:after="0" w:line="240" w:lineRule="auto"/>
+        <w:ind w:left="284" w:right="-447" w:hanging="284"/>
+        <w:jc w:val="both"/>
+        <w:rPr>
+          <w:rFonts w:ascii="Verdana" w:hAnsi="Verdana" w:cstheme="majorBidi"/>
+          <w:sz w:val="18"/>
+          <w:szCs w:val="18"/>
+        </w:rPr>
+      </w:pPr>
+      <w:r>
+        <w:rPr>
+          <w:rFonts w:ascii="Verdana" w:hAnsi="Verdana" w:cstheme="majorBidi"/>
+          <w:sz w:val="18"/>
+          <w:szCs w:val="18"/>
+          <w:lang w:val="yo-NG"/>
+        </w:rPr>
+        <w:t>Collaborated closely with product managers and stakeholders to define project requirements and scope</w:t>
+      </w:r>
+      <w:r>
+        <w:rPr>
+          <w:rFonts w:ascii="Verdana" w:hAnsi="Verdana" w:cstheme="majorBidi"/>
+          <w:sz w:val="18"/>
+          <w:szCs w:val="18"/>
+          <w:lang w:val="yo-NG"/>
+        </w:rPr>
+        <w:t>.</w:t>
+      </w:r>
+    </w:p>
+    <w:p>
+      <w:pPr>
+        <w:pStyle w:val="ListParagraph"/>
+        <w:numPr>
+          <w:ilvl w:val="0"/>
+          <w:numId w:val="4"/>
+        </w:numPr>
+        <w:spacing w:after="0" w:line="240" w:lineRule="auto"/>
+        <w:ind w:left="284" w:right="-447" w:hanging="284"/>
+        <w:jc w:val="both"/>
+        <w:rPr>
+          <w:rFonts w:ascii="Verdana" w:hAnsi="Verdana" w:cstheme="majorBidi"/>
+          <w:sz w:val="18"/>
+          <w:szCs w:val="18"/>
+        </w:rPr>
+      </w:pPr>
+      <w:r>
+        <w:rPr>
+          <w:rFonts w:ascii="Verdana" w:hAnsi="Verdana" w:cstheme="majorBidi"/>
+          <w:sz w:val="18"/>
+          <w:szCs w:val="18"/>
+          <w:lang w:val="yo-NG"/>
+        </w:rPr>
+        <w:t>Consistently refined and elevated assigned projects to achieve optimal functionality and peak performance</w:t>
+      </w:r>
+      <w:r>
+        <w:rPr>
+          <w:rFonts w:ascii="Verdana" w:hAnsi="Verdana" w:cstheme="majorBidi"/>
+          <w:sz w:val="18"/>
+          <w:szCs w:val="18"/>
+          <w:lang w:val="yo-NG"/>
+        </w:rPr>
+        <w:t>.</w:t>
+      </w:r>
+    </w:p>
+    <w:p>
+      <w:pPr>
+        <w:pStyle w:val="ListParagraph"/>
+        <w:numPr>
+          <w:ilvl w:val="0"/>
+          <w:numId w:val="4"/>
+        </w:numPr>
+        <w:spacing w:after="0" w:line="240" w:lineRule="auto"/>
+        <w:ind w:left="284" w:right="-447" w:hanging="284"/>
+        <w:jc w:val="both"/>
+        <w:rPr>
+          <w:rFonts w:ascii="Verdana" w:hAnsi="Verdana" w:cstheme="majorBidi"/>
+          <w:sz w:val="18"/>
+          <w:szCs w:val="18"/>
+          <w:lang w:val="yo-NG"/>
+        </w:rPr>
+      </w:pPr>
+      <w:r>
+        <w:rPr>
+          <w:rFonts w:ascii="Verdana" w:hAnsi="Verdana" w:cstheme="majorBidi"/>
+          <w:sz w:val="18"/>
+          <w:szCs w:val="18"/>
+          <w:lang w:val="yo-NG"/>
+        </w:rPr>
+        <w:t>Mentored junior team members, imparting best practices in .NET development and code optimization</w:t>
+      </w:r>
+      <w:r>
+        <w:rPr>
+          <w:rFonts w:ascii="Verdana" w:hAnsi="Verdana" w:cstheme="majorBidi"/>
+          <w:sz w:val="18"/>
+          <w:szCs w:val="18"/>
+          <w:lang w:val="yo-NG"/>
+        </w:rPr>
+        <w:t>.</w:t>
+      </w:r>
+    </w:p>
+    <w:p>
+      <w:pPr>
+        <w:pStyle w:val="ListParagraph"/>
+        <w:numPr>
+          <w:ilvl w:val="0"/>
+          <w:numId w:val="4"/>
+        </w:numPr>
+        <w:spacing w:after="0" w:line="240" w:lineRule="auto"/>
+        <w:ind w:left="284" w:right="-447" w:hanging="284"/>
+        <w:jc w:val="both"/>
+        <w:rPr>
+          <w:rFonts w:ascii="Verdana" w:hAnsi="Verdana" w:cstheme="majorBidi"/>
+          <w:sz w:val="18"/>
+          <w:szCs w:val="18"/>
+          <w:lang w:val="yo-NG"/>
+        </w:rPr>
+      </w:pPr>
+      <w:r>
+        <w:rPr>
+          <w:rFonts w:ascii="Verdana" w:hAnsi="Verdana" w:cstheme="majorBidi"/>
+          <w:sz w:val="18"/>
+          <w:szCs w:val="18"/>
+          <w:lang w:val="yo-NG"/>
+        </w:rPr>
+        <w:t>Engineered and sustained a web application streamlining application deployment to Microsoft Internet Information Services (IIS) Server. This encompassed</w:t>
+      </w:r>
+      <w:r>
+        <w:rPr>
+          <w:rFonts w:ascii="Verdana" w:hAnsi="Verdana" w:cstheme="majorBidi"/>
+          <w:sz w:val="18"/>
+          <w:szCs w:val="18"/>
+          <w:lang w:val="yo-NG"/>
+        </w:rPr>
+        <w:t xml:space="preserve"> </w:t>
+      </w:r>
+      <w:r>
+        <w:rPr>
+          <w:rFonts w:ascii="Verdana" w:hAnsi="Verdana" w:cstheme="majorBidi"/>
+          <w:sz w:val="18"/>
+          <w:szCs w:val="18"/>
+          <w:lang w:val="yo-NG"/>
+        </w:rPr>
+        <w:t xml:space="preserve">IIS App pool management, SQL Server schema deployment, IMDT Indemnity management, and access to deployment log files. The implementation led to a remarkable 40% reduction in deployment time and surged productivity by over 50%. </w:t>
+      </w:r>
+      <w:r>
+        <w:rPr>
+          <w:rFonts w:ascii="Verdana" w:hAnsi="Verdana" w:cstheme="majorBidi"/>
+          <w:sz w:val="18"/>
+          <w:szCs w:val="18"/>
+          <w:lang w:val="yo-NG"/>
+        </w:rPr>
+        <w:t>(</w:t>
+      </w:r>
+      <w:r>
+        <w:rPr>
+          <w:rFonts w:ascii="Verdana" w:hAnsi="Verdana" w:cstheme="majorBidi"/>
+          <w:sz w:val="18"/>
+          <w:szCs w:val="18"/>
+          <w:lang w:val="yo-NG"/>
+        </w:rPr>
+        <w:t>Visit: [IMDT Tools](</w:t>
+      </w:r>
+      <w:r>
+        <w:fldChar w:fldCharType="begin"/>
+      </w:r>
+      <w:r>
+        <w:instrText>HYPERLINK "https://imdt.infowarelimited.com/IMDT_Tools"</w:instrText>
+      </w:r>
+      <w:r>
+        <w:fldChar w:fldCharType="separate"/>
+      </w:r>
+      <w:r>
+        <w:rPr>
+          <w:rStyle w:val="Hyperlink"/>
+          <w:rFonts w:ascii="Verdana" w:hAnsi="Verdana" w:cstheme="majorBidi"/>
+          <w:sz w:val="18"/>
+          <w:szCs w:val="18"/>
+          <w:lang w:val="yo-NG"/>
+        </w:rPr>
+        <w:t>https://imdt.infowarelimited.com/IMDT_Tools</w:t>
+      </w:r>
+      <w:r>
+        <w:rPr>
+          <w:rStyle w:val="Hyperlink"/>
+          <w:rFonts w:ascii="Verdana" w:hAnsi="Verdana" w:cstheme="majorBidi"/>
+          <w:sz w:val="18"/>
+          <w:szCs w:val="18"/>
+          <w:lang w:val="yo-NG"/>
+        </w:rPr>
+        <w:fldChar w:fldCharType="end"/>
+      </w:r>
+      <w:r>
+        <w:rPr>
+          <w:rFonts w:ascii="Verdana" w:hAnsi="Verdana" w:cstheme="majorBidi"/>
+          <w:sz w:val="18"/>
+          <w:szCs w:val="18"/>
+          <w:lang w:val="yo-NG"/>
+        </w:rPr>
+        <w:t>)</w:t>
+      </w:r>
+      <w:r>
+        <w:rPr>
+          <w:rFonts w:ascii="Verdana" w:hAnsi="Verdana" w:cstheme="majorBidi"/>
+          <w:sz w:val="18"/>
+          <w:szCs w:val="18"/>
+          <w:lang w:val="yo-NG"/>
+        </w:rPr>
+        <w:t>)</w:t>
+      </w:r>
+      <w:r>
+        <w:rPr>
+          <w:rFonts w:ascii="Verdana" w:hAnsi="Verdana" w:cstheme="majorBidi"/>
+          <w:sz w:val="18"/>
+          <w:szCs w:val="18"/>
+          <w:lang w:val="yo-NG"/>
+        </w:rPr>
+        <w:t>.</w:t>
+      </w:r>
+    </w:p>
+    <w:p>
+      <w:pPr>
+        <w:spacing w:after="0" w:line="240" w:lineRule="auto"/>
+        <w:jc w:val="both"/>
+        <w:rPr>
+          <w:rFonts w:ascii="Verdana" w:hAnsi="Verdana" w:cstheme="majorBidi"/>
+          <w:b/>
+          <w:bCs/>
+          <w:noProof/>
+          <w:sz w:val="20"/>
+          <w:szCs w:val="20"/>
+        </w:rPr>
+      </w:pPr>
+    </w:p>
+    <w:p>
+      <w:pPr>
+        <w:spacing w:after="0" w:line="240" w:lineRule="auto"/>
+        <w:jc w:val="both"/>
+        <w:rPr>
+          <w:rFonts w:ascii="Verdana" w:hAnsi="Verdana" w:cstheme="majorBidi"/>
+          <w:b/>
+          <w:bCs/>
+          <w:sz w:val="20"/>
+          <w:szCs w:val="20"/>
+        </w:rPr>
+      </w:pPr>
+      <w:r>
+        <w:rPr>
+          <w:rFonts w:ascii="Verdana" w:hAnsi="Verdana" w:cstheme="majorBidi"/>
+          <w:b/>
+          <w:bCs/>
+          <w:noProof/>
+          <w:sz w:val="20"/>
+          <w:szCs w:val="20"/>
+        </w:rPr>
+        <w:t>Customer Experience/</w:t>
+      </w:r>
+      <w:r>
+        <w:rPr>
+          <w:rFonts w:ascii="Verdana" w:hAnsi="Verdana" w:cstheme="majorBidi"/>
+          <w:b/>
+          <w:bCs/>
+          <w:noProof/>
+          <w:sz w:val="20"/>
+          <w:szCs w:val="20"/>
+        </w:rPr>
+        <w:t>S</w:t>
+      </w:r>
+      <w:r>
+        <w:rPr>
+          <w:rFonts w:ascii="Verdana" w:hAnsi="Verdana" w:cstheme="majorBidi"/>
+          <w:b/>
+          <w:bCs/>
+          <w:noProof/>
+          <w:sz w:val="20"/>
+          <w:szCs w:val="20"/>
+        </w:rPr>
+        <w:t>upport</w:t>
+      </w:r>
+      <w:r>
+        <w:rPr>
+          <w:rFonts w:ascii="Verdana" w:hAnsi="Verdana" w:cstheme="majorBidi"/>
+          <w:b/>
+          <w:bCs/>
+          <w:noProof/>
+          <w:sz w:val="20"/>
+          <w:szCs w:val="20"/>
+        </w:rPr>
+        <w:t xml:space="preserve"> Analyst</w:t>
+      </w:r>
+      <w:r>
+        <w:rPr>
+          <w:rFonts w:ascii="Verdana" w:hAnsi="Verdana" w:cstheme="majorBidi"/>
+          <w:b/>
+          <w:bCs/>
+          <w:sz w:val="20"/>
+          <w:szCs w:val="20"/>
+        </w:rPr>
+        <w:t xml:space="preserve"> </w:t>
+      </w:r>
+      <w:r>
+        <w:rPr>
+          <w:rFonts w:ascii="Verdana" w:hAnsi="Verdana" w:cstheme="majorBidi"/>
+          <w:b/>
+          <w:bCs/>
+          <w:sz w:val="20"/>
+          <w:szCs w:val="20"/>
+        </w:rPr>
+        <w:t>(</w:t>
+      </w:r>
+      <w:r>
+        <w:rPr>
+          <w:rFonts w:ascii="Verdana" w:hAnsi="Verdana" w:cstheme="majorBidi"/>
+          <w:b/>
+          <w:bCs/>
+          <w:sz w:val="20"/>
+          <w:szCs w:val="20"/>
+        </w:rPr>
+        <w:t>Graduate Intern</w:t>
+      </w:r>
+      <w:r>
+        <w:rPr>
+          <w:rFonts w:ascii="Verdana" w:hAnsi="Verdana" w:cstheme="majorBidi"/>
+          <w:b/>
+          <w:bCs/>
+          <w:sz w:val="20"/>
+          <w:szCs w:val="20"/>
+        </w:rPr>
+        <w:t>)</w:t>
+      </w:r>
+    </w:p>
+    <w:p>
+      <w:pPr>
+        <w:spacing w:after="0"/>
+        <w:rPr>
+          <w:rFonts w:ascii="Verdana" w:hAnsi="Verdana" w:cstheme="majorBidi"/>
+          <w:sz w:val="18"/>
+          <w:szCs w:val="18"/>
+        </w:rPr>
+      </w:pPr>
+      <w:r>
+        <w:rPr>
+          <w:rFonts w:ascii="Verdana" w:hAnsi="Verdana" w:cstheme="majorBidi"/>
+          <w:sz w:val="18"/>
+          <w:szCs w:val="18"/>
+        </w:rPr>
+        <w:t>Mobil Producing Nigeria Unlimited</w:t>
+      </w:r>
+      <w:r>
+        <w:rPr>
+          <w:rFonts w:ascii="Verdana" w:hAnsi="Verdana" w:cstheme="majorBidi"/>
+          <w:sz w:val="18"/>
+          <w:szCs w:val="18"/>
+        </w:rPr>
+        <w:t xml:space="preserve"> (</w:t>
+      </w:r>
+      <w:r>
+        <w:rPr>
+          <w:rFonts w:ascii="Verdana" w:hAnsi="Verdana" w:cstheme="majorBidi"/>
+          <w:b/>
+          <w:bCs/>
+          <w:sz w:val="18"/>
+          <w:szCs w:val="18"/>
+        </w:rPr>
+        <w:t>ExxonMobil subsidiary</w:t>
+      </w:r>
+      <w:r>
+        <w:rPr>
+          <w:rFonts w:ascii="Verdana" w:hAnsi="Verdana" w:cstheme="majorBidi"/>
+          <w:sz w:val="18"/>
+          <w:szCs w:val="18"/>
+        </w:rPr>
+        <w:t>)</w:t>
+      </w:r>
+      <w:r>
+        <w:rPr>
+          <w:rFonts w:ascii="Verdana" w:hAnsi="Verdana" w:cstheme="majorBidi"/>
+          <w:sz w:val="18"/>
+          <w:szCs w:val="18"/>
+        </w:rPr>
+        <w:t xml:space="preserve"> </w:t>
+      </w:r>
+      <w:r>
+        <w:rPr>
+          <w:rFonts w:ascii="Verdana" w:hAnsi="Verdana" w:cstheme="majorBidi"/>
+          <w:sz w:val="18"/>
+          <w:szCs w:val="18"/>
+        </w:rPr>
+        <w:t>–</w:t>
+      </w:r>
+      <w:r>
+        <w:rPr>
+          <w:rFonts w:ascii="Verdana" w:hAnsi="Verdana" w:cstheme="majorBidi"/>
+          <w:sz w:val="18"/>
+          <w:szCs w:val="18"/>
+        </w:rPr>
+        <w:t xml:space="preserve"> </w:t>
+      </w:r>
+      <w:r>
+        <w:rPr>
+          <w:rFonts w:ascii="Verdana" w:hAnsi="Verdana" w:cstheme="majorBidi"/>
+          <w:sz w:val="18"/>
+          <w:szCs w:val="18"/>
+        </w:rPr>
+        <w:t xml:space="preserve">Qua </w:t>
+      </w:r>
+      <w:proofErr w:type="spellStart"/>
+      <w:r>
+        <w:rPr>
+          <w:rFonts w:ascii="Verdana" w:hAnsi="Verdana" w:cstheme="majorBidi"/>
+          <w:sz w:val="18"/>
+          <w:szCs w:val="18"/>
+        </w:rPr>
+        <w:t>Iboe</w:t>
+      </w:r>
+      <w:proofErr w:type="spellEnd"/>
+      <w:r>
+        <w:rPr>
+          <w:rFonts w:ascii="Verdana" w:hAnsi="Verdana" w:cstheme="majorBidi"/>
+          <w:sz w:val="18"/>
+          <w:szCs w:val="18"/>
+        </w:rPr>
+        <w:t xml:space="preserve"> Terminal, </w:t>
+      </w:r>
+      <w:proofErr w:type="spellStart"/>
+      <w:r>
+        <w:rPr>
+          <w:rFonts w:ascii="Verdana" w:hAnsi="Verdana" w:cstheme="majorBidi"/>
+          <w:sz w:val="18"/>
+          <w:szCs w:val="18"/>
+        </w:rPr>
+        <w:t>Ibeno</w:t>
+      </w:r>
+      <w:proofErr w:type="spellEnd"/>
+      <w:r>
+        <w:rPr>
+          <w:rFonts w:ascii="Verdana" w:hAnsi="Verdana" w:cstheme="majorBidi"/>
+          <w:sz w:val="18"/>
+          <w:szCs w:val="18"/>
+        </w:rPr>
+        <w:t xml:space="preserve">, </w:t>
+      </w:r>
+      <w:proofErr w:type="spellStart"/>
+      <w:r>
+        <w:rPr>
+          <w:rFonts w:ascii="Verdana" w:hAnsi="Verdana" w:cstheme="majorBidi"/>
+          <w:sz w:val="18"/>
+          <w:szCs w:val="18"/>
+        </w:rPr>
+        <w:t>Eket</w:t>
+      </w:r>
+      <w:proofErr w:type="spellEnd"/>
+      <w:r>
+        <w:rPr>
+          <w:rFonts w:ascii="Verdana" w:hAnsi="Verdana" w:cstheme="majorBidi"/>
+          <w:sz w:val="18"/>
+          <w:szCs w:val="18"/>
+        </w:rPr>
+        <w:t>, Akwa Ibom State.</w:t>
+      </w:r>
+    </w:p>
+    <w:p>
+      <w:pPr>
+        <w:spacing w:after="0"/>
+        <w:rPr>
+          <w:rFonts w:ascii="Verdana" w:hAnsi="Verdana" w:cstheme="majorBidi"/>
+          <w:sz w:val="18"/>
+          <w:szCs w:val="18"/>
+        </w:rPr>
+      </w:pPr>
+      <w:r>
+        <w:rPr>
+          <w:rFonts w:ascii="Verdana" w:hAnsi="Verdana" w:cstheme="majorBidi"/>
+          <w:i/>
+          <w:iCs/>
+          <w:sz w:val="18"/>
+          <w:szCs w:val="18"/>
+        </w:rPr>
+        <w:t xml:space="preserve">Mar. 2019 – </w:t>
+      </w:r>
+      <w:r>
+        <w:rPr>
+          <w:rFonts w:ascii="Verdana" w:hAnsi="Verdana" w:cstheme="majorBidi"/>
+          <w:i/>
+          <w:iCs/>
+          <w:sz w:val="18"/>
+          <w:szCs w:val="18"/>
+        </w:rPr>
+        <w:t>Mar. 2021</w:t>
+      </w:r>
+    </w:p>
+    <w:p>
+      <w:pPr>
+        <w:spacing w:after="0" w:line="240" w:lineRule="auto"/>
+        <w:jc w:val="both"/>
+        <w:rPr>
+          <w:rFonts w:ascii="Verdana" w:hAnsi="Verdana" w:cstheme="majorBidi"/>
+          <w:b/>
+          <w:bCs/>
+          <w:i/>
+          <w:iCs/>
+          <w:color w:val="5B9BD5" w:themeColor="accent1"/>
+          <w:sz w:val="18"/>
+          <w:szCs w:val="18"/>
+        </w:rPr>
+      </w:pPr>
+      <w:r>
+        <w:rPr>
+          <w:rFonts w:ascii="Verdana" w:hAnsi="Verdana" w:cstheme="majorBidi"/>
+          <w:i/>
+          <w:iCs/>
+          <w:color w:val="5B9BD5" w:themeColor="accent1"/>
+          <w:sz w:val="18"/>
+          <w:szCs w:val="18"/>
+        </w:rPr>
+        <w:t>Achievements/Tasks</w:t>
+      </w:r>
+    </w:p>
+    <w:p>
+      <w:pPr>
+        <w:pStyle w:val="ListParagraph"/>
+        <w:spacing w:after="0" w:line="240" w:lineRule="auto"/>
+        <w:ind w:left="284" w:right="-447"/>
+        <w:jc w:val="both"/>
+        <w:rPr>
+          <w:rFonts w:ascii="Verdana" w:hAnsi="Verdana" w:cstheme="majorBidi"/>
+          <w:sz w:val="18"/>
+          <w:szCs w:val="18"/>
+        </w:rPr>
+      </w:pPr>
+    </w:p>
+    <w:p>
+      <w:pPr>
+        <w:pStyle w:val="ListParagraph"/>
+        <w:spacing w:after="0" w:line="240" w:lineRule="auto"/>
+        <w:ind w:left="284" w:right="-447"/>
+        <w:jc w:val="both"/>
+        <w:rPr>
+          <w:rFonts w:ascii="Verdana" w:hAnsi="Verdana" w:cstheme="majorBidi"/>
+          <w:sz w:val="18"/>
+          <w:szCs w:val="18"/>
+        </w:rPr>
+      </w:pPr>
+    </w:p>
+    <w:p>
+      <w:pPr>
+        <w:pStyle w:val="ListParagraph"/>
+        <w:spacing w:after="0" w:line="240" w:lineRule="auto"/>
+        <w:ind w:left="284" w:right="-447"/>
+        <w:jc w:val="both"/>
+        <w:rPr>
+          <w:rFonts w:ascii="Verdana" w:hAnsi="Verdana" w:cstheme="majorBidi"/>
+          <w:sz w:val="18"/>
+          <w:szCs w:val="18"/>
+        </w:rPr>
+      </w:pPr>
+      <w:r>
+        <w:rPr>
+          <w:rFonts w:ascii="Verdana" w:hAnsi="Verdana" w:cstheme="majorBidi"/>
+          <w:b/>
+          <w:bCs/>
+          <w:noProof/>
+          <w:sz w:val="20"/>
+          <w:szCs w:val="20"/>
+        </w:rPr>
+        <mc:AlternateContent>
+          <mc:Choice Requires="wps">
+            <w:drawing>
+              <wp:anchor distT="0" distB="0" distL="114300" distR="114300" simplePos="0" relativeHeight="251795968" behindDoc="0" locked="0" layoutInCell="1" allowOverlap="1" wp14:anchorId="392E9007" wp14:editId="63DFC2AD">
+                <wp:simplePos x="0" y="0"/>
+                <wp:positionH relativeFrom="column">
+                  <wp:posOffset>-210185</wp:posOffset>
+                </wp:positionH>
+                <wp:positionV relativeFrom="paragraph">
+                  <wp:posOffset>165734</wp:posOffset>
+                </wp:positionV>
+                <wp:extent cx="0" cy="2424113"/>
+                <wp:effectExtent l="19050" t="19050" r="19050" b="14605"/>
+                <wp:wrapNone/>
+                <wp:docPr id="248990850" name="Straight Connector 248990850"/>
+                <wp:cNvGraphicFramePr/>
+                <a:graphic xmlns:a="http://schemas.openxmlformats.org/drawingml/2006/main">
+                  <a:graphicData uri="http://schemas.microsoft.com/office/word/2010/wordprocessingShape">
+                    <wps:wsp>
+                      <wps:cNvCnPr/>
+                      <wps:spPr>
+                        <a:xfrm flipH="1">
+                          <a:off x="0" y="0"/>
+                          <a:ext cx="0" cy="2424113"/>
+                        </a:xfrm>
+                        <a:prstGeom prst="line">
+                          <a:avLst/>
+                        </a:prstGeom>
+                        <a:ln w="31750" cap="rnd" cmpd="sng">
+                          <a:solidFill>
+                            <a:schemeClr val="accent1"/>
+                          </a:solidFill>
+                          <a:prstDash val="sysDot"/>
+                          <a:headEnd type="none" w="lg" len="lg"/>
                           <a:tailEnd type="none" w="lg" len="lg"/>
                         </a:ln>
                       </wps:spPr>
@@ -696,184 +2566,14 @@
               </wp:anchor>
             </w:drawing>
           </mc:Choice>
-          <mc:Fallback xmlns:w16du="http://schemas.microsoft.com/office/word/2023/wordml/word16du">
+          <mc:Fallback>
             <w:pict>
-              <v:line w14:anchorId="6C0C77F1" id="Straight Connector 3" o:spid="_x0000_s1026" style="position:absolute;flip:x;z-index:251785728;visibility:visible;mso-wrap-style:square;mso-width-percent:0;mso-height-percent:0;mso-wrap-distance-left:9pt;mso-wrap-distance-top:0;mso-wrap-distance-right:9pt;mso-wrap-distance-bottom:0;mso-position-horizontal:absolute;mso-position-horizontal-relative:text;mso-position-vertical:absolute;mso-position-vertical-relative:text;mso-width-percent:0;mso-height-percent:0;mso-width-relative:margin;mso-height-relative:margin" from="-15.05pt,5.95pt" to="-15.05pt,436.45pt" o:gfxdata="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" strokecolor="#5b9bd5 [3204]" strokeweight="2.5pt">
-                <v:stroke dashstyle="1 1" startarrow="oval" startarrowwidth="wide" startarrowlength="long" endarrowwidth="wide" endarrowlength="long" joinstyle="miter" endcap="round"/>
+              <v:line w14:anchorId="6AC3307F" id="Straight Connector 248990850" o:spid="_x0000_s1026" style="position:absolute;flip:x;z-index:251795968;visibility:visible;mso-wrap-style:square;mso-width-percent:0;mso-height-percent:0;mso-wrap-distance-left:9pt;mso-wrap-distance-top:0;mso-wrap-distance-right:9pt;mso-wrap-distance-bottom:0;mso-position-horizontal:absolute;mso-position-horizontal-relative:text;mso-position-vertical:absolute;mso-position-vertical-relative:text;mso-width-percent:0;mso-height-percent:0;mso-width-relative:margin;mso-height-relative:margin" from="-16.55pt,13.05pt" to="-16.55pt,203.95pt" o:gfxdata="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" strokecolor="#5b9bd5 [3204]" strokeweight="2.5pt">
+                <v:stroke dashstyle="1 1" startarrowwidth="wide" startarrowlength="long" endarrowwidth="wide" endarrowlength="long" joinstyle="miter" endcap="round"/>
               </v:line>
             </w:pict>
           </mc:Fallback>
         </mc:AlternateContent>
-      </w:r>
-      <w:r>
-        <w:rPr>
-          <w:rFonts w:ascii="Verdana" w:hAnsi="Verdana" w:cstheme="majorBidi"/>
-          <w:b/>
-          <w:bCs/>
-          <w:noProof/>
-          <w:sz w:val="20"/>
-          <w:szCs w:val="20"/>
-        </w:rPr>
-        <w:t>Software Development Engineer</w:t>
-      </w:r>
-      <w:r>
-        <w:rPr>
-          <w:rFonts w:ascii="Verdana" w:hAnsi="Verdana" w:cstheme="majorBidi"/>
-          <w:b/>
-          <w:bCs/>
-          <w:noProof/>
-          <w:sz w:val="20"/>
-          <w:szCs w:val="20"/>
-        </w:rPr>
-        <w:t xml:space="preserve"> (.N</w:t>
-      </w:r>
-      <w:r>
-        <w:rPr>
-          <w:rFonts w:ascii="Verdana" w:hAnsi="Verdana" w:cstheme="majorBidi"/>
-          <w:b/>
-          <w:bCs/>
-          <w:noProof/>
-          <w:sz w:val="20"/>
-          <w:szCs w:val="20"/>
-        </w:rPr>
-        <w:t>ET</w:t>
-      </w:r>
-      <w:r>
-        <w:rPr>
-          <w:rFonts w:ascii="Verdana" w:hAnsi="Verdana" w:cstheme="majorBidi"/>
-          <w:b/>
-          <w:bCs/>
-          <w:noProof/>
-          <w:sz w:val="20"/>
-          <w:szCs w:val="20"/>
-        </w:rPr>
-        <w:t>)</w:t>
-      </w:r>
-    </w:p>
-    <w:p>
-      <w:pPr>
-        <w:spacing w:after="0" w:line="240" w:lineRule="auto"/>
-        <w:jc w:val="both"/>
-        <w:rPr>
-          <w:rFonts w:ascii="Verdana" w:hAnsi="Verdana" w:cstheme="majorBidi"/>
-          <w:sz w:val="18"/>
-          <w:szCs w:val="18"/>
-        </w:rPr>
-      </w:pPr>
-      <w:proofErr w:type="spellStart"/>
-      <w:r>
-        <w:rPr>
-          <w:rFonts w:ascii="Verdana" w:hAnsi="Verdana" w:cstheme="majorBidi"/>
-          <w:sz w:val="18"/>
-          <w:szCs w:val="18"/>
-        </w:rPr>
-        <w:t>Solutaris</w:t>
-      </w:r>
-      <w:proofErr w:type="spellEnd"/>
-      <w:r>
-        <w:rPr>
-          <w:rFonts w:ascii="Verdana" w:hAnsi="Verdana" w:cstheme="majorBidi"/>
-          <w:sz w:val="18"/>
-          <w:szCs w:val="18"/>
-        </w:rPr>
-        <w:t xml:space="preserve"> LLC/InfoWARE</w:t>
-      </w:r>
-      <w:r>
-        <w:rPr>
-          <w:rFonts w:ascii="Verdana" w:hAnsi="Verdana" w:cstheme="majorBidi"/>
-          <w:sz w:val="18"/>
-          <w:szCs w:val="18"/>
-        </w:rPr>
-        <w:t xml:space="preserve"> Limited Partnership</w:t>
-      </w:r>
-      <w:r>
-        <w:rPr>
-          <w:rFonts w:ascii="Verdana" w:hAnsi="Verdana" w:cstheme="majorBidi"/>
-          <w:sz w:val="18"/>
-          <w:szCs w:val="18"/>
-        </w:rPr>
-        <w:t xml:space="preserve"> – </w:t>
-      </w:r>
-      <w:r>
-        <w:rPr>
-          <w:rFonts w:ascii="Verdana" w:hAnsi="Verdana" w:cstheme="majorBidi"/>
-          <w:i/>
-          <w:iCs/>
-          <w:sz w:val="18"/>
-          <w:szCs w:val="18"/>
-          <w:lang w:val="yo-NG"/>
-        </w:rPr>
-        <w:t>8th floor, South Atlantic Petroleum Towers, 1 Adeola Odeku Street</w:t>
-      </w:r>
-      <w:r>
-        <w:rPr>
-          <w:rFonts w:ascii="Verdana" w:hAnsi="Verdana" w:cstheme="majorBidi"/>
-          <w:i/>
-          <w:iCs/>
-          <w:sz w:val="18"/>
-          <w:szCs w:val="18"/>
-        </w:rPr>
-        <w:t>, Victoria Island, Lagos</w:t>
-      </w:r>
-      <w:r>
-        <w:rPr>
-          <w:rFonts w:ascii="Verdana" w:hAnsi="Verdana" w:cstheme="majorBidi"/>
-          <w:i/>
-          <w:iCs/>
-          <w:sz w:val="18"/>
-          <w:szCs w:val="18"/>
-        </w:rPr>
-        <w:t>.</w:t>
-      </w:r>
-    </w:p>
-    <w:p>
-      <w:pPr>
-        <w:spacing w:after="0" w:line="240" w:lineRule="auto"/>
-        <w:jc w:val="both"/>
-        <w:rPr>
-          <w:rFonts w:ascii="Verdana" w:hAnsi="Verdana" w:cstheme="majorBidi"/>
-          <w:i/>
-          <w:iCs/>
-          <w:sz w:val="18"/>
-          <w:szCs w:val="18"/>
-        </w:rPr>
-      </w:pPr>
-      <w:r>
-        <w:rPr>
-          <w:rFonts w:ascii="Verdana" w:hAnsi="Verdana" w:cstheme="majorBidi"/>
-          <w:i/>
-          <w:iCs/>
-          <w:sz w:val="18"/>
-          <w:szCs w:val="18"/>
-        </w:rPr>
-        <w:t>Mar. 2021 – Till date</w:t>
-      </w:r>
-    </w:p>
-    <w:p>
-      <w:pPr>
-        <w:spacing w:after="0" w:line="240" w:lineRule="auto"/>
-        <w:jc w:val="both"/>
-        <w:rPr>
-          <w:rFonts w:ascii="Verdana" w:hAnsi="Verdana" w:cstheme="majorBidi"/>
-          <w:b/>
-          <w:bCs/>
-          <w:i/>
-          <w:iCs/>
-          <w:color w:val="5B9BD5" w:themeColor="accent1"/>
-          <w:sz w:val="18"/>
-          <w:szCs w:val="18"/>
-        </w:rPr>
-      </w:pPr>
-      <w:r>
-        <w:rPr>
-          <w:rFonts w:ascii="Verdana" w:hAnsi="Verdana" w:cstheme="majorBidi"/>
-          <w:i/>
-          <w:iCs/>
-          <w:color w:val="5B9BD5" w:themeColor="accent1"/>
-          <w:sz w:val="18"/>
-          <w:szCs w:val="18"/>
-        </w:rPr>
-        <w:t>Achievements/Tasks</w:t>
       </w:r>
     </w:p>
     <w:p>
@@ -885,28 +2585,35 @@
         </w:numPr>
         <w:spacing w:after="0" w:line="240" w:lineRule="auto"/>
         <w:ind w:left="284" w:right="-447" w:hanging="284"/>
-        <w:jc w:val="both"/>
-        <w:rPr>
-          <w:rFonts w:ascii="Verdana" w:hAnsi="Verdana" w:cstheme="majorBidi"/>
-          <w:sz w:val="18"/>
-          <w:szCs w:val="18"/>
-        </w:rPr>
-      </w:pPr>
-      <w:r>
-        <w:rPr>
-          <w:rFonts w:ascii="Verdana" w:hAnsi="Verdana" w:cstheme="majorBidi"/>
-          <w:sz w:val="18"/>
-          <w:szCs w:val="18"/>
-        </w:rPr>
-        <w:t>Streamlined</w:t>
-      </w:r>
-      <w:r>
-        <w:rPr>
-          <w:rFonts w:ascii="Verdana" w:hAnsi="Verdana" w:cstheme="majorBidi"/>
-          <w:sz w:val="18"/>
-          <w:szCs w:val="18"/>
-        </w:rPr>
-        <w:t xml:space="preserve"> the company's daily scrum and ticket submission processes using Microsoft Blazor Server, REST API endpoints, and seamlessly integrated it with the Employee Self Service (ESS) Portal.</w:t>
+        <w:rPr>
+          <w:rFonts w:ascii="Verdana" w:hAnsi="Verdana" w:cstheme="majorBidi"/>
+          <w:sz w:val="18"/>
+          <w:szCs w:val="18"/>
+        </w:rPr>
+      </w:pPr>
+      <w:r>
+        <w:rPr>
+          <w:rFonts w:ascii="Verdana" w:hAnsi="Verdana" w:cstheme="majorBidi"/>
+          <w:sz w:val="18"/>
+          <w:szCs w:val="18"/>
+        </w:rPr>
+        <w:t>Design</w:t>
+      </w:r>
+      <w:r>
+        <w:rPr>
+          <w:rFonts w:ascii="Verdana" w:hAnsi="Verdana" w:cstheme="majorBidi"/>
+          <w:sz w:val="18"/>
+          <w:szCs w:val="18"/>
+        </w:rPr>
+        <w:t>ed</w:t>
+      </w:r>
+      <w:r>
+        <w:rPr>
+          <w:rFonts w:ascii="Verdana" w:hAnsi="Verdana" w:cstheme="majorBidi"/>
+          <w:sz w:val="18"/>
+          <w:szCs w:val="18"/>
+        </w:rPr>
+        <w:t xml:space="preserve"> a Dynamic Website (Security Portal) on the company’s intranet using ASP .NET Core 2.1, PostgreSQL, Unity Framework, CSS3, and Microsoft Azure Active Directory for user authentication, authorization and information retrieval.</w:t>
       </w:r>
     </w:p>
     <w:p>
@@ -918,81 +2625,43 @@
         </w:numPr>
         <w:spacing w:after="0" w:line="240" w:lineRule="auto"/>
         <w:ind w:left="284" w:right="-447" w:hanging="284"/>
-        <w:jc w:val="both"/>
-        <w:rPr>
-          <w:rFonts w:ascii="Verdana" w:hAnsi="Verdana" w:cstheme="majorBidi"/>
-          <w:sz w:val="18"/>
-          <w:szCs w:val="18"/>
-        </w:rPr>
-      </w:pPr>
-      <w:r>
-        <w:rPr>
-          <w:rFonts w:ascii="Verdana" w:hAnsi="Verdana" w:cstheme="majorBidi"/>
-          <w:sz w:val="18"/>
-          <w:szCs w:val="18"/>
-        </w:rPr>
-        <w:t xml:space="preserve">Spearheaded the development and maintenance of the InfoWARE Market Terminal (IMDT), a cutting-edge trading and analytics platform interfacing with the Financial Information </w:t>
-      </w:r>
-      <w:proofErr w:type="spellStart"/>
-      <w:r>
-        <w:rPr>
-          <w:rFonts w:ascii="Verdana" w:hAnsi="Verdana" w:cstheme="majorBidi"/>
-          <w:sz w:val="18"/>
-          <w:szCs w:val="18"/>
-        </w:rPr>
-        <w:t>eXchange</w:t>
-      </w:r>
-      <w:proofErr w:type="spellEnd"/>
-      <w:r>
-        <w:rPr>
-          <w:rFonts w:ascii="Verdana" w:hAnsi="Verdana" w:cstheme="majorBidi"/>
-          <w:sz w:val="18"/>
-          <w:szCs w:val="18"/>
-        </w:rPr>
-        <w:t xml:space="preserve"> (FIX). Leveraged Blazor Server and WebSocket technologies to deliver cloud-powered, real-time market data, one-click integration, and an intuitive user experience (Visit:</w:t>
-      </w:r>
-      <w:r>
-        <w:rPr>
-          <w:rFonts w:ascii="Verdana" w:hAnsi="Verdana" w:cstheme="majorBidi"/>
-          <w:sz w:val="18"/>
-          <w:szCs w:val="18"/>
-        </w:rPr>
-        <w:t xml:space="preserve"> [IMDT](</w:t>
-      </w:r>
-      <w:hyperlink r:id="rId14" w:history="1">
-        <w:r>
-          <w:rPr>
-            <w:rStyle w:val="Hyperlink"/>
-            <w:rFonts w:ascii="Verdana" w:hAnsi="Verdana" w:cstheme="majorBidi"/>
-            <w:sz w:val="18"/>
-            <w:szCs w:val="18"/>
-          </w:rPr>
-          <w:t>https://imdt.infowarelimited.com</w:t>
-        </w:r>
-      </w:hyperlink>
-      <w:r>
-        <w:rPr>
-          <w:rFonts w:ascii="Verdana" w:hAnsi="Verdana" w:cstheme="majorBidi"/>
-          <w:sz w:val="18"/>
-          <w:szCs w:val="18"/>
-        </w:rPr>
-        <w:t>)</w:t>
-      </w:r>
-      <w:r>
-        <w:rPr>
-          <w:rFonts w:ascii="Verdana" w:hAnsi="Verdana" w:cstheme="majorBidi"/>
-          <w:sz w:val="18"/>
-          <w:szCs w:val="18"/>
-        </w:rPr>
-        <w:t>)</w:t>
-      </w:r>
-      <w:r>
-        <w:rPr>
-          <w:rFonts w:ascii="Verdana" w:hAnsi="Verdana" w:cstheme="majorBidi"/>
-          <w:sz w:val="18"/>
-          <w:szCs w:val="18"/>
-        </w:rPr>
-        <w:t xml:space="preserve">. </w:t>
+        <w:rPr>
+          <w:rFonts w:ascii="Verdana" w:hAnsi="Verdana" w:cstheme="majorBidi"/>
+          <w:sz w:val="18"/>
+          <w:szCs w:val="18"/>
+        </w:rPr>
+      </w:pPr>
+      <w:r>
+        <w:rPr>
+          <w:rFonts w:ascii="Verdana" w:hAnsi="Verdana" w:cstheme="majorBidi"/>
+          <w:sz w:val="18"/>
+          <w:szCs w:val="18"/>
+        </w:rPr>
+        <w:t>Developed</w:t>
+      </w:r>
+      <w:r>
+        <w:rPr>
+          <w:rFonts w:ascii="Verdana" w:hAnsi="Verdana" w:cstheme="majorBidi"/>
+          <w:sz w:val="18"/>
+          <w:szCs w:val="18"/>
+        </w:rPr>
+        <w:t xml:space="preserve"> RESTful APIs using ASP.NET Core 2.1 and test</w:t>
+      </w:r>
+      <w:r>
+        <w:rPr>
+          <w:rFonts w:ascii="Verdana" w:hAnsi="Verdana" w:cstheme="majorBidi"/>
+          <w:sz w:val="18"/>
+          <w:szCs w:val="18"/>
+        </w:rPr>
+        <w:t>ed</w:t>
+      </w:r>
+      <w:r>
+        <w:rPr>
+          <w:rFonts w:ascii="Verdana" w:hAnsi="Verdana" w:cstheme="majorBidi"/>
+          <w:sz w:val="18"/>
+          <w:szCs w:val="18"/>
+        </w:rPr>
+        <w:t xml:space="preserve"> them with Postman.</w:t>
       </w:r>
     </w:p>
     <w:p>
@@ -1004,20 +2673,83 @@
         </w:numPr>
         <w:spacing w:after="0" w:line="240" w:lineRule="auto"/>
         <w:ind w:left="284" w:right="-447" w:hanging="284"/>
-        <w:jc w:val="both"/>
-        <w:rPr>
-          <w:rFonts w:ascii="Verdana" w:hAnsi="Verdana" w:cstheme="majorBidi"/>
-          <w:sz w:val="18"/>
-          <w:szCs w:val="18"/>
-        </w:rPr>
-      </w:pPr>
-      <w:r>
-        <w:rPr>
-          <w:rFonts w:ascii="Verdana" w:hAnsi="Verdana" w:cstheme="majorBidi"/>
-          <w:sz w:val="18"/>
-          <w:szCs w:val="18"/>
-        </w:rPr>
-        <w:t>Continuously enhanced application user interfaces based on valuable user feedback</w:t>
+        <w:rPr>
+          <w:rFonts w:ascii="Verdana" w:hAnsi="Verdana" w:cstheme="majorBidi"/>
+          <w:sz w:val="18"/>
+          <w:szCs w:val="18"/>
+        </w:rPr>
+      </w:pPr>
+      <w:r>
+        <w:rPr>
+          <w:rFonts w:ascii="Verdana" w:hAnsi="Verdana" w:cstheme="majorBidi"/>
+          <w:sz w:val="18"/>
+          <w:szCs w:val="18"/>
+        </w:rPr>
+        <w:t>Automate</w:t>
+      </w:r>
+      <w:r>
+        <w:rPr>
+          <w:rFonts w:ascii="Verdana" w:hAnsi="Verdana" w:cstheme="majorBidi"/>
+          <w:sz w:val="18"/>
+          <w:szCs w:val="18"/>
+        </w:rPr>
+        <w:t>d</w:t>
+      </w:r>
+      <w:r>
+        <w:rPr>
+          <w:rFonts w:ascii="Verdana" w:hAnsi="Verdana" w:cstheme="majorBidi"/>
+          <w:sz w:val="18"/>
+          <w:szCs w:val="18"/>
+        </w:rPr>
+        <w:t xml:space="preserve"> business processes</w:t>
+      </w:r>
+      <w:r>
+        <w:rPr>
+          <w:rFonts w:ascii="Verdana" w:hAnsi="Verdana" w:cstheme="majorBidi"/>
+          <w:sz w:val="18"/>
+          <w:szCs w:val="18"/>
+        </w:rPr>
+        <w:t xml:space="preserve"> using Microsoft SharePoint</w:t>
+      </w:r>
+      <w:r>
+        <w:rPr>
+          <w:rFonts w:ascii="Verdana" w:hAnsi="Verdana" w:cstheme="majorBidi"/>
+          <w:sz w:val="18"/>
+          <w:szCs w:val="18"/>
+        </w:rPr>
+        <w:t>, Nintex Forms and Workflows,</w:t>
+      </w:r>
+      <w:r>
+        <w:rPr>
+          <w:rFonts w:ascii="Verdana" w:hAnsi="Verdana" w:cstheme="majorBidi"/>
+          <w:sz w:val="18"/>
+          <w:szCs w:val="18"/>
+        </w:rPr>
+        <w:t xml:space="preserve"> and </w:t>
+      </w:r>
+      <w:r>
+        <w:rPr>
+          <w:rFonts w:ascii="Verdana" w:hAnsi="Verdana" w:cstheme="majorBidi"/>
+          <w:sz w:val="18"/>
+          <w:szCs w:val="18"/>
+        </w:rPr>
+        <w:t xml:space="preserve">create surveys with </w:t>
+      </w:r>
+      <w:r>
+        <w:rPr>
+          <w:rFonts w:ascii="Verdana" w:hAnsi="Verdana" w:cstheme="majorBidi"/>
+          <w:sz w:val="18"/>
+          <w:szCs w:val="18"/>
+        </w:rPr>
+        <w:t>Survey Monkey to help the business receive feedbacks that will help improve</w:t>
+      </w:r>
+      <w:r>
+        <w:rPr>
+          <w:rFonts w:ascii="Verdana" w:hAnsi="Verdana" w:cstheme="majorBidi"/>
+          <w:sz w:val="18"/>
+          <w:szCs w:val="18"/>
+        </w:rPr>
+        <w:t xml:space="preserve"> her operations</w:t>
       </w:r>
       <w:r>
         <w:rPr>
@@ -1037,55 +2769,35 @@
         </w:numPr>
         <w:spacing w:after="0" w:line="240" w:lineRule="auto"/>
         <w:ind w:left="284" w:right="-447" w:hanging="284"/>
-        <w:jc w:val="both"/>
-        <w:rPr>
-          <w:rFonts w:ascii="Verdana" w:hAnsi="Verdana" w:cstheme="majorBidi"/>
-          <w:sz w:val="18"/>
-          <w:szCs w:val="18"/>
-        </w:rPr>
-      </w:pPr>
-      <w:r>
-        <w:rPr>
-          <w:rFonts w:ascii="Verdana" w:hAnsi="Verdana" w:cstheme="majorBidi"/>
-          <w:sz w:val="18"/>
-          <w:szCs w:val="18"/>
-        </w:rPr>
-        <w:t xml:space="preserve">Transformed the aesthetics and functionality of the company's Finance Portal to enhance user engagement (Visit: [Finance </w:t>
-      </w:r>
-      <w:r>
-        <w:rPr>
-          <w:rFonts w:ascii="Verdana" w:hAnsi="Verdana" w:cstheme="majorBidi"/>
-          <w:sz w:val="18"/>
-          <w:szCs w:val="18"/>
-        </w:rPr>
-        <w:t>Portal]</w:t>
-      </w:r>
-      <w:r>
-        <w:rPr>
-          <w:rFonts w:ascii="Verdana" w:hAnsi="Verdana" w:cstheme="majorBidi"/>
-          <w:sz w:val="18"/>
-          <w:szCs w:val="18"/>
-        </w:rPr>
-        <w:t xml:space="preserve"> (</w:t>
-      </w:r>
-      <w:hyperlink r:id="rId15" w:history="1">
-        <w:r>
-          <w:rPr>
-            <w:rStyle w:val="Hyperlink"/>
-            <w:rFonts w:ascii="Verdana" w:hAnsi="Verdana" w:cstheme="majorBidi"/>
-            <w:sz w:val="18"/>
-            <w:szCs w:val="18"/>
-          </w:rPr>
-          <w:t>https://finance.infowarelimited.com</w:t>
-        </w:r>
-      </w:hyperlink>
-      <w:r>
-        <w:rPr>
-          <w:rFonts w:ascii="Verdana" w:hAnsi="Verdana" w:cstheme="majorBidi"/>
-          <w:sz w:val="18"/>
-          <w:szCs w:val="18"/>
-        </w:rPr>
-        <w:t>))</w:t>
+        <w:rPr>
+          <w:rFonts w:ascii="Verdana" w:hAnsi="Verdana" w:cstheme="majorBidi"/>
+          <w:sz w:val="18"/>
+          <w:szCs w:val="18"/>
+        </w:rPr>
+      </w:pPr>
+      <w:r>
+        <w:rPr>
+          <w:rFonts w:ascii="Verdana" w:hAnsi="Verdana" w:cstheme="majorBidi"/>
+          <w:sz w:val="18"/>
+          <w:szCs w:val="18"/>
+        </w:rPr>
+        <w:t>T</w:t>
+      </w:r>
+      <w:r>
+        <w:rPr>
+          <w:rFonts w:ascii="Verdana" w:hAnsi="Verdana" w:cstheme="majorBidi"/>
+          <w:sz w:val="18"/>
+          <w:szCs w:val="18"/>
+        </w:rPr>
+        <w:t>ook</w:t>
+      </w:r>
+      <w:r>
+        <w:rPr>
+          <w:rFonts w:ascii="Verdana" w:hAnsi="Verdana" w:cstheme="majorBidi"/>
+          <w:sz w:val="18"/>
+          <w:szCs w:val="18"/>
+        </w:rPr>
+        <w:t xml:space="preserve"> part in Cybersecurity awareness programs and training.</w:t>
       </w:r>
     </w:p>
     <w:p>
@@ -1097,113 +2809,83 @@
         </w:numPr>
         <w:spacing w:after="0" w:line="240" w:lineRule="auto"/>
         <w:ind w:left="284" w:right="-447" w:hanging="284"/>
-        <w:jc w:val="both"/>
-        <w:rPr>
-          <w:rFonts w:ascii="Verdana" w:hAnsi="Verdana" w:cstheme="majorBidi"/>
-          <w:sz w:val="18"/>
-          <w:szCs w:val="18"/>
-        </w:rPr>
-      </w:pPr>
-      <w:r>
-        <w:rPr>
-          <w:rFonts w:ascii="Verdana" w:hAnsi="Verdana" w:cstheme="majorBidi"/>
-          <w:sz w:val="18"/>
-          <w:szCs w:val="18"/>
-        </w:rPr>
-        <w:t xml:space="preserve">Architected and maintained the IDIA Trader platform, a </w:t>
-      </w:r>
-      <w:proofErr w:type="spellStart"/>
-      <w:r>
-        <w:rPr>
-          <w:rFonts w:ascii="Verdana" w:hAnsi="Verdana" w:cstheme="majorBidi"/>
-          <w:sz w:val="18"/>
-          <w:szCs w:val="18"/>
-        </w:rPr>
-        <w:t>MetaTrader</w:t>
-      </w:r>
-      <w:proofErr w:type="spellEnd"/>
-      <w:r>
-        <w:rPr>
-          <w:rFonts w:ascii="Verdana" w:hAnsi="Verdana" w:cstheme="majorBidi"/>
-          <w:sz w:val="18"/>
-          <w:szCs w:val="18"/>
-        </w:rPr>
-        <w:t>-like unified trading web application, ensuring</w:t>
-      </w:r>
-      <w:r>
-        <w:rPr>
-          <w:rFonts w:ascii="Verdana" w:hAnsi="Verdana" w:cstheme="majorBidi"/>
-          <w:sz w:val="18"/>
-          <w:szCs w:val="18"/>
-        </w:rPr>
-        <w:t xml:space="preserve"> </w:t>
-      </w:r>
-      <w:r>
-        <w:rPr>
-          <w:rFonts w:ascii="Verdana" w:hAnsi="Verdana" w:cstheme="majorBidi"/>
-          <w:sz w:val="18"/>
-          <w:szCs w:val="18"/>
-        </w:rPr>
-        <w:t>consistent improvements and robust</w:t>
-      </w:r>
-      <w:r>
-        <w:rPr>
-          <w:rFonts w:ascii="Verdana" w:hAnsi="Verdana" w:cstheme="majorBidi"/>
-          <w:sz w:val="18"/>
-          <w:szCs w:val="18"/>
-        </w:rPr>
-        <w:t xml:space="preserve"> </w:t>
-      </w:r>
-      <w:r>
-        <w:rPr>
-          <w:rFonts w:ascii="Verdana" w:hAnsi="Verdana" w:cstheme="majorBidi"/>
-          <w:sz w:val="18"/>
-          <w:szCs w:val="18"/>
-        </w:rPr>
-        <w:t>performance (Visit: [IDIA Trader]</w:t>
-      </w:r>
-      <w:r>
-        <w:rPr>
-          <w:rFonts w:ascii="Verdana" w:hAnsi="Verdana" w:cstheme="majorBidi"/>
-          <w:sz w:val="18"/>
-          <w:szCs w:val="18"/>
-        </w:rPr>
-        <w:t xml:space="preserve"> </w:t>
-      </w:r>
-      <w:r>
-        <w:rPr>
-          <w:rFonts w:ascii="Verdana" w:hAnsi="Verdana" w:cstheme="majorBidi"/>
-          <w:sz w:val="18"/>
-          <w:szCs w:val="18"/>
-        </w:rPr>
-        <w:t>(</w:t>
-      </w:r>
-      <w:hyperlink r:id="rId16" w:history="1">
-        <w:r>
-          <w:rPr>
-            <w:rStyle w:val="Hyperlink"/>
-            <w:rFonts w:ascii="Verdana" w:hAnsi="Verdana" w:cstheme="majorBidi"/>
-            <w:sz w:val="18"/>
-            <w:szCs w:val="18"/>
-          </w:rPr>
-          <w:t>https://svcs.infowarelimited.com/IWIdiaTrader)</w:t>
-        </w:r>
-      </w:hyperlink>
-      <w:r>
-        <w:rPr>
-          <w:rFonts w:ascii="Verdana" w:hAnsi="Verdana" w:cstheme="majorBidi"/>
-          <w:sz w:val="18"/>
-          <w:szCs w:val="18"/>
-        </w:rPr>
-        <w:t>)</w:t>
-      </w:r>
-      <w:r>
-        <w:rPr>
-          <w:rFonts w:ascii="Verdana" w:hAnsi="Verdana" w:cstheme="majorBidi"/>
-          <w:sz w:val="18"/>
-          <w:szCs w:val="18"/>
-        </w:rPr>
-        <w:t>.</w:t>
+        <w:rPr>
+          <w:rFonts w:ascii="Verdana" w:hAnsi="Verdana" w:cstheme="majorBidi"/>
+          <w:sz w:val="18"/>
+          <w:szCs w:val="18"/>
+        </w:rPr>
+      </w:pPr>
+      <w:r>
+        <w:rPr>
+          <w:rFonts w:ascii="Verdana" w:hAnsi="Verdana" w:cstheme="majorBidi"/>
+          <w:sz w:val="18"/>
+          <w:szCs w:val="18"/>
+        </w:rPr>
+        <w:t>Install</w:t>
+      </w:r>
+      <w:r>
+        <w:rPr>
+          <w:rFonts w:ascii="Verdana" w:hAnsi="Verdana" w:cstheme="majorBidi"/>
+          <w:sz w:val="18"/>
+          <w:szCs w:val="18"/>
+        </w:rPr>
+        <w:t>ed</w:t>
+      </w:r>
+      <w:r>
+        <w:rPr>
+          <w:rFonts w:ascii="Verdana" w:hAnsi="Verdana" w:cstheme="majorBidi"/>
+          <w:sz w:val="18"/>
+          <w:szCs w:val="18"/>
+        </w:rPr>
+        <w:t>, maintain</w:t>
+      </w:r>
+      <w:r>
+        <w:rPr>
+          <w:rFonts w:ascii="Verdana" w:hAnsi="Verdana" w:cstheme="majorBidi"/>
+          <w:sz w:val="18"/>
+          <w:szCs w:val="18"/>
+        </w:rPr>
+        <w:t>ed</w:t>
+      </w:r>
+      <w:r>
+        <w:rPr>
+          <w:rFonts w:ascii="Verdana" w:hAnsi="Verdana" w:cstheme="majorBidi"/>
+          <w:sz w:val="18"/>
+          <w:szCs w:val="18"/>
+        </w:rPr>
+        <w:t xml:space="preserve"> and configure</w:t>
+      </w:r>
+      <w:r>
+        <w:rPr>
+          <w:rFonts w:ascii="Verdana" w:hAnsi="Verdana" w:cstheme="majorBidi"/>
+          <w:sz w:val="18"/>
+          <w:szCs w:val="18"/>
+        </w:rPr>
+        <w:t>d</w:t>
+      </w:r>
+      <w:r>
+        <w:rPr>
+          <w:rFonts w:ascii="Verdana" w:hAnsi="Verdana" w:cstheme="majorBidi"/>
+          <w:sz w:val="18"/>
+          <w:szCs w:val="18"/>
+        </w:rPr>
+        <w:t xml:space="preserve"> Laptops, Desktops, phones and printers</w:t>
+      </w:r>
+      <w:r>
+        <w:rPr>
+          <w:rFonts w:ascii="Verdana" w:hAnsi="Verdana" w:cstheme="majorBidi"/>
+          <w:sz w:val="18"/>
+          <w:szCs w:val="18"/>
+        </w:rPr>
+        <w:t xml:space="preserve"> via IT Service Management</w:t>
+      </w:r>
+      <w:r>
+        <w:rPr>
+          <w:rFonts w:ascii="Verdana" w:hAnsi="Verdana" w:cstheme="majorBidi"/>
+          <w:sz w:val="18"/>
+          <w:szCs w:val="18"/>
+        </w:rPr>
+        <w:t xml:space="preserve">. </w:t>
       </w:r>
     </w:p>
     <w:p>
@@ -1215,83 +2897,51 @@
         </w:numPr>
         <w:spacing w:after="0" w:line="240" w:lineRule="auto"/>
         <w:ind w:left="284" w:right="-447" w:hanging="284"/>
-        <w:jc w:val="both"/>
-        <w:rPr>
-          <w:rFonts w:ascii="Verdana" w:hAnsi="Verdana" w:cstheme="majorBidi"/>
-          <w:sz w:val="18"/>
-          <w:szCs w:val="18"/>
-        </w:rPr>
-      </w:pPr>
-      <w:r>
-        <w:rPr>
-          <w:rFonts w:ascii="Verdana" w:hAnsi="Verdana" w:cstheme="majorBidi"/>
-          <w:sz w:val="18"/>
-          <w:szCs w:val="18"/>
-        </w:rPr>
-        <w:t xml:space="preserve">Engineered Bancorp </w:t>
-      </w:r>
-      <w:proofErr w:type="spellStart"/>
-      <w:r>
-        <w:rPr>
-          <w:rFonts w:ascii="Verdana" w:hAnsi="Verdana" w:cstheme="majorBidi"/>
-          <w:sz w:val="18"/>
-          <w:szCs w:val="18"/>
-        </w:rPr>
-        <w:t>TradePal</w:t>
-      </w:r>
-      <w:proofErr w:type="spellEnd"/>
-      <w:r>
-        <w:rPr>
-          <w:rFonts w:ascii="Verdana" w:hAnsi="Verdana" w:cstheme="majorBidi"/>
-          <w:sz w:val="18"/>
-          <w:szCs w:val="18"/>
-        </w:rPr>
-        <w:t xml:space="preserve">, a unified trading app tailored for Bancorp clients, focusing on user-centric design and trading efficiency (Visit: [Bancorp </w:t>
-      </w:r>
-      <w:proofErr w:type="gramStart"/>
-      <w:r>
-        <w:rPr>
-          <w:rFonts w:ascii="Verdana" w:hAnsi="Verdana" w:cstheme="majorBidi"/>
-          <w:sz w:val="18"/>
-          <w:szCs w:val="18"/>
-        </w:rPr>
-        <w:t>TradePal](</w:t>
-      </w:r>
-      <w:proofErr w:type="gramEnd"/>
-      <w:r>
-        <w:fldChar w:fldCharType="begin"/>
-      </w:r>
-      <w:r>
-        <w:instrText>HYPERLINK "https://www.capitalbancorpngonline.com/Bancorp_TradePal"</w:instrText>
-      </w:r>
-      <w:r>
-        <w:fldChar w:fldCharType="separate"/>
-      </w:r>
-      <w:r>
-        <w:rPr>
-          <w:rStyle w:val="Hyperlink"/>
-          <w:rFonts w:ascii="Verdana" w:hAnsi="Verdana" w:cstheme="majorBidi"/>
-          <w:sz w:val="18"/>
-          <w:szCs w:val="18"/>
-        </w:rPr>
-        <w:t>https://www.capitalbancorpngonline.com/Bancorp_TradePal</w:t>
-      </w:r>
-      <w:r>
-        <w:rPr>
-          <w:rStyle w:val="Hyperlink"/>
-          <w:rFonts w:ascii="Verdana" w:hAnsi="Verdana" w:cstheme="majorBidi"/>
-          <w:sz w:val="18"/>
-          <w:szCs w:val="18"/>
-        </w:rPr>
-        <w:fldChar w:fldCharType="end"/>
-      </w:r>
-      <w:r>
-        <w:rPr>
-          <w:rFonts w:ascii="Verdana" w:hAnsi="Verdana" w:cstheme="majorBidi"/>
-          <w:sz w:val="18"/>
-          <w:szCs w:val="18"/>
-        </w:rPr>
-        <w:t>))</w:t>
+        <w:rPr>
+          <w:rFonts w:ascii="Verdana" w:hAnsi="Verdana" w:cstheme="majorBidi"/>
+          <w:sz w:val="18"/>
+          <w:szCs w:val="18"/>
+        </w:rPr>
+      </w:pPr>
+      <w:r>
+        <w:rPr>
+          <w:rFonts w:ascii="Verdana" w:hAnsi="Verdana" w:cstheme="majorBidi"/>
+          <w:sz w:val="18"/>
+          <w:szCs w:val="18"/>
+        </w:rPr>
+        <w:t>Relate</w:t>
+      </w:r>
+      <w:r>
+        <w:rPr>
+          <w:rFonts w:ascii="Verdana" w:hAnsi="Verdana" w:cstheme="majorBidi"/>
+          <w:sz w:val="18"/>
+          <w:szCs w:val="18"/>
+        </w:rPr>
+        <w:t>d</w:t>
+      </w:r>
+      <w:r>
+        <w:rPr>
+          <w:rFonts w:ascii="Verdana" w:hAnsi="Verdana" w:cstheme="majorBidi"/>
+          <w:sz w:val="18"/>
+          <w:szCs w:val="18"/>
+        </w:rPr>
+        <w:t xml:space="preserve"> with customers to identify and resolve hardware and software issues </w:t>
+      </w:r>
+      <w:r>
+        <w:rPr>
+          <w:rFonts w:ascii="Verdana" w:hAnsi="Verdana" w:cstheme="majorBidi"/>
+          <w:sz w:val="18"/>
+          <w:szCs w:val="18"/>
+        </w:rPr>
+        <w:t>related to</w:t>
+      </w:r>
+      <w:r>
+        <w:rPr>
+          <w:rFonts w:ascii="Verdana" w:hAnsi="Verdana" w:cstheme="majorBidi"/>
+          <w:sz w:val="18"/>
+          <w:szCs w:val="18"/>
+        </w:rPr>
+        <w:t xml:space="preserve"> their workstations.</w:t>
       </w:r>
     </w:p>
     <w:p>
@@ -1303,30 +2953,35 @@
         </w:numPr>
         <w:spacing w:after="0" w:line="240" w:lineRule="auto"/>
         <w:ind w:left="284" w:right="-447" w:hanging="284"/>
-        <w:jc w:val="both"/>
-        <w:rPr>
-          <w:rFonts w:ascii="Verdana" w:hAnsi="Verdana" w:cstheme="majorBidi"/>
-          <w:sz w:val="18"/>
-          <w:szCs w:val="18"/>
-        </w:rPr>
-      </w:pPr>
-      <w:r>
-        <w:rPr>
-          <w:rFonts w:ascii="Verdana" w:hAnsi="Verdana" w:cstheme="majorBidi"/>
-          <w:sz w:val="18"/>
-          <w:szCs w:val="18"/>
-          <w:lang w:val="yo-NG"/>
-        </w:rPr>
-        <w:t>Developed a Trading Signals/Stock Screener application, empowering users with comprehensive insights into bullish and bearish technical indicators for informed trading decisions</w:t>
-      </w:r>
-      <w:r>
-        <w:rPr>
-          <w:rFonts w:ascii="Verdana" w:hAnsi="Verdana" w:cstheme="majorBidi"/>
-          <w:sz w:val="18"/>
-          <w:szCs w:val="18"/>
-          <w:lang w:val="yo-NG"/>
-        </w:rPr>
-        <w:t>.</w:t>
+        <w:rPr>
+          <w:rFonts w:ascii="Verdana" w:hAnsi="Verdana" w:cstheme="majorBidi"/>
+          <w:sz w:val="18"/>
+          <w:szCs w:val="18"/>
+        </w:rPr>
+      </w:pPr>
+      <w:r>
+        <w:rPr>
+          <w:rFonts w:ascii="Verdana" w:hAnsi="Verdana" w:cstheme="majorBidi"/>
+          <w:sz w:val="18"/>
+          <w:szCs w:val="18"/>
+        </w:rPr>
+        <w:t>PC Support, Printer Support</w:t>
+      </w:r>
+      <w:r>
+        <w:rPr>
+          <w:rFonts w:ascii="Verdana" w:hAnsi="Verdana" w:cstheme="majorBidi"/>
+          <w:sz w:val="18"/>
+          <w:szCs w:val="18"/>
+        </w:rPr>
+        <w:t>, Basic Network</w:t>
+      </w:r>
+      <w:r>
+        <w:rPr>
+          <w:rFonts w:ascii="Verdana" w:hAnsi="Verdana" w:cstheme="majorBidi"/>
+          <w:sz w:val="18"/>
+          <w:szCs w:val="18"/>
+        </w:rPr>
+        <w:t>, Software Support, IMAC (Install, Move, Add and Change) Support.</w:t>
       </w:r>
     </w:p>
     <w:p>
@@ -1338,65 +2993,69 @@
         </w:numPr>
         <w:spacing w:after="0" w:line="240" w:lineRule="auto"/>
         <w:ind w:left="284" w:right="-447" w:hanging="284"/>
-        <w:jc w:val="both"/>
-        <w:rPr>
-          <w:rFonts w:ascii="Verdana" w:hAnsi="Verdana" w:cstheme="majorBidi"/>
-          <w:sz w:val="18"/>
-          <w:szCs w:val="18"/>
-        </w:rPr>
-      </w:pPr>
-      <w:r>
-        <w:rPr>
-          <w:rFonts w:ascii="Verdana" w:hAnsi="Verdana" w:cstheme="majorBidi"/>
-          <w:sz w:val="18"/>
-          <w:szCs w:val="18"/>
-        </w:rPr>
-        <w:t xml:space="preserve">Revitalized the company's Customer Relationship Management (CRM) Portal, elevating user experience and driving increased client satisfaction (Visit: [CRM </w:t>
-      </w:r>
-      <w:proofErr w:type="gramStart"/>
-      <w:r>
-        <w:rPr>
-          <w:rFonts w:ascii="Verdana" w:hAnsi="Verdana" w:cstheme="majorBidi"/>
-          <w:sz w:val="18"/>
-          <w:szCs w:val="18"/>
-        </w:rPr>
-        <w:t>Portal](</w:t>
-      </w:r>
-      <w:proofErr w:type="gramEnd"/>
-      <w:r>
-        <w:fldChar w:fldCharType="begin"/>
-      </w:r>
-      <w:r>
-        <w:instrText>HYPERLINK "https://idia.infowarelimited.com/crm"</w:instrText>
-      </w:r>
-      <w:r>
-        <w:fldChar w:fldCharType="separate"/>
-      </w:r>
-      <w:r>
-        <w:rPr>
-          <w:rStyle w:val="Hyperlink"/>
-          <w:rFonts w:ascii="Verdana" w:hAnsi="Verdana" w:cstheme="majorBidi"/>
-          <w:sz w:val="18"/>
-          <w:szCs w:val="18"/>
-        </w:rPr>
-        <w:t>https://idia.infowarelimited.com/crm</w:t>
-      </w:r>
-      <w:r>
-        <w:rPr>
-          <w:rStyle w:val="Hyperlink"/>
-          <w:rFonts w:ascii="Verdana" w:hAnsi="Verdana" w:cstheme="majorBidi"/>
-          <w:sz w:val="18"/>
-          <w:szCs w:val="18"/>
-        </w:rPr>
-        <w:fldChar w:fldCharType="end"/>
-      </w:r>
-      <w:r>
-        <w:rPr>
-          <w:rFonts w:ascii="Verdana" w:hAnsi="Verdana" w:cstheme="majorBidi"/>
-          <w:sz w:val="18"/>
-          <w:szCs w:val="18"/>
-        </w:rPr>
-        <w:t>))</w:t>
+        <w:rPr>
+          <w:rFonts w:ascii="Verdana" w:hAnsi="Verdana" w:cstheme="majorBidi"/>
+          <w:sz w:val="18"/>
+          <w:szCs w:val="18"/>
+        </w:rPr>
+      </w:pPr>
+      <w:r>
+        <w:rPr>
+          <w:rFonts w:ascii="Verdana" w:hAnsi="Verdana" w:cstheme="majorBidi"/>
+          <w:sz w:val="18"/>
+          <w:szCs w:val="18"/>
+        </w:rPr>
+        <w:t>Organize</w:t>
+      </w:r>
+      <w:r>
+        <w:rPr>
+          <w:rFonts w:ascii="Verdana" w:hAnsi="Verdana" w:cstheme="majorBidi"/>
+          <w:sz w:val="18"/>
+          <w:szCs w:val="18"/>
+        </w:rPr>
+        <w:t>d</w:t>
+      </w:r>
+      <w:r>
+        <w:rPr>
+          <w:rFonts w:ascii="Verdana" w:hAnsi="Verdana" w:cstheme="majorBidi"/>
+          <w:sz w:val="18"/>
+          <w:szCs w:val="18"/>
+        </w:rPr>
+        <w:t xml:space="preserve"> and conduct</w:t>
+      </w:r>
+      <w:r>
+        <w:rPr>
+          <w:rFonts w:ascii="Verdana" w:hAnsi="Verdana" w:cstheme="majorBidi"/>
+          <w:sz w:val="18"/>
+          <w:szCs w:val="18"/>
+        </w:rPr>
+        <w:t>ed</w:t>
+      </w:r>
+      <w:r>
+        <w:rPr>
+          <w:rFonts w:ascii="Verdana" w:hAnsi="Verdana" w:cstheme="majorBidi"/>
+          <w:sz w:val="18"/>
+          <w:szCs w:val="18"/>
+        </w:rPr>
+        <w:t xml:space="preserve"> training focused on the use of Information Technology products like Microsoft Office Suite, DocuSign, Citrix </w:t>
+      </w:r>
+      <w:proofErr w:type="spellStart"/>
+      <w:r>
+        <w:rPr>
+          <w:rFonts w:ascii="Verdana" w:hAnsi="Verdana" w:cstheme="majorBidi"/>
+          <w:sz w:val="18"/>
+          <w:szCs w:val="18"/>
+        </w:rPr>
+        <w:t>Sharefile</w:t>
+      </w:r>
+      <w:proofErr w:type="spellEnd"/>
+      <w:r>
+        <w:rPr>
+          <w:rFonts w:ascii="Verdana" w:hAnsi="Verdana" w:cstheme="majorBidi"/>
+          <w:sz w:val="18"/>
+          <w:szCs w:val="18"/>
+        </w:rPr>
+        <w:t>, computer tricks and tips for personnel to boost their productivity.</w:t>
       </w:r>
     </w:p>
     <w:p>
@@ -1408,73 +3067,35 @@
         </w:numPr>
         <w:spacing w:after="0" w:line="240" w:lineRule="auto"/>
         <w:ind w:left="284" w:right="-447" w:hanging="284"/>
-        <w:jc w:val="both"/>
-        <w:rPr>
-          <w:rFonts w:ascii="Verdana" w:hAnsi="Verdana" w:cstheme="majorBidi"/>
-          <w:sz w:val="18"/>
-          <w:szCs w:val="18"/>
-        </w:rPr>
-      </w:pPr>
-      <w:r>
-        <w:rPr>
-          <w:rFonts w:ascii="Verdana" w:hAnsi="Verdana" w:cstheme="majorBidi"/>
-          <w:sz w:val="18"/>
-          <w:szCs w:val="18"/>
-        </w:rPr>
-        <w:t>Developed an Online Assessment Portal tailored for both in-house and customer utilization</w:t>
-      </w:r>
-      <w:r>
-        <w:rPr>
-          <w:rFonts w:ascii="Verdana" w:hAnsi="Verdana" w:cstheme="majorBidi"/>
-          <w:sz w:val="18"/>
-          <w:szCs w:val="18"/>
-        </w:rPr>
-        <w:t xml:space="preserve"> </w:t>
-      </w:r>
-      <w:r>
-        <w:rPr>
-          <w:rFonts w:ascii="Verdana" w:hAnsi="Verdana" w:cstheme="majorBidi"/>
-          <w:sz w:val="18"/>
-          <w:szCs w:val="18"/>
-        </w:rPr>
-        <w:t>(</w:t>
-      </w:r>
-      <w:r>
-        <w:rPr>
-          <w:rFonts w:ascii="Verdana" w:hAnsi="Verdana" w:cstheme="majorBidi"/>
-          <w:sz w:val="18"/>
-          <w:szCs w:val="18"/>
-        </w:rPr>
-        <w:t xml:space="preserve">Visit: </w:t>
-      </w:r>
-      <w:hyperlink r:id="rId17" w:history="1">
-        <w:r>
-          <w:rPr>
-            <w:rStyle w:val="Hyperlink"/>
-            <w:rFonts w:ascii="Verdana" w:hAnsi="Verdana" w:cstheme="majorBidi"/>
-            <w:sz w:val="18"/>
-            <w:szCs w:val="18"/>
-          </w:rPr>
-          <w:t>https://svcs.infowarelimited.com/IWASSESSMENTPORTAL/IWASSESSMENT</w:t>
-        </w:r>
-      </w:hyperlink>
-      <w:r>
-        <w:rPr>
-          <w:rFonts w:ascii="Verdana" w:hAnsi="Verdana" w:cstheme="majorBidi"/>
-          <w:sz w:val="18"/>
-          <w:szCs w:val="18"/>
-          <w:lang w:val="yo-NG"/>
-        </w:rPr>
-        <w:t>)</w:t>
-      </w:r>
-      <w:r>
-        <w:rPr>
-          <w:rFonts w:ascii="Verdana" w:hAnsi="Verdana" w:cstheme="majorBidi"/>
-          <w:sz w:val="18"/>
-          <w:szCs w:val="18"/>
-          <w:lang w:val="yo-NG"/>
-        </w:rPr>
-        <w:t>.</w:t>
+        <w:rPr>
+          <w:rFonts w:ascii="Verdana" w:hAnsi="Verdana" w:cstheme="majorBidi"/>
+          <w:sz w:val="18"/>
+          <w:szCs w:val="18"/>
+        </w:rPr>
+      </w:pPr>
+      <w:r>
+        <w:rPr>
+          <w:rFonts w:ascii="Verdana" w:hAnsi="Verdana" w:cstheme="majorBidi"/>
+          <w:sz w:val="18"/>
+          <w:szCs w:val="18"/>
+        </w:rPr>
+        <w:t>Prepare</w:t>
+      </w:r>
+      <w:r>
+        <w:rPr>
+          <w:rFonts w:ascii="Verdana" w:hAnsi="Verdana" w:cstheme="majorBidi"/>
+          <w:sz w:val="18"/>
+          <w:szCs w:val="18"/>
+        </w:rPr>
+        <w:t>d</w:t>
+      </w:r>
+      <w:r>
+        <w:rPr>
+          <w:rFonts w:ascii="Verdana" w:hAnsi="Verdana" w:cstheme="majorBidi"/>
+          <w:sz w:val="18"/>
+          <w:szCs w:val="18"/>
+        </w:rPr>
+        <w:t xml:space="preserve"> training materials for personnel productivity enhancement.</w:t>
       </w:r>
     </w:p>
     <w:p>
@@ -1486,331 +3107,76 @@
         </w:numPr>
         <w:spacing w:after="0" w:line="240" w:lineRule="auto"/>
         <w:ind w:left="284" w:right="-447" w:hanging="284"/>
+        <w:rPr>
+          <w:rFonts w:ascii="Verdana" w:hAnsi="Verdana" w:cstheme="majorBidi"/>
+          <w:sz w:val="18"/>
+          <w:szCs w:val="18"/>
+        </w:rPr>
+      </w:pPr>
+      <w:r>
+        <w:rPr>
+          <w:rFonts w:ascii="Verdana" w:hAnsi="Verdana" w:cstheme="majorBidi"/>
+          <w:sz w:val="18"/>
+          <w:szCs w:val="18"/>
+        </w:rPr>
+        <w:t>Conduct</w:t>
+      </w:r>
+      <w:r>
+        <w:rPr>
+          <w:rFonts w:ascii="Verdana" w:hAnsi="Verdana" w:cstheme="majorBidi"/>
+          <w:sz w:val="18"/>
+          <w:szCs w:val="18"/>
+        </w:rPr>
+        <w:t>ed</w:t>
+      </w:r>
+      <w:r>
+        <w:rPr>
+          <w:rFonts w:ascii="Verdana" w:hAnsi="Verdana" w:cstheme="majorBidi"/>
+          <w:sz w:val="18"/>
+          <w:szCs w:val="18"/>
+        </w:rPr>
+        <w:t xml:space="preserve"> Safety &amp; Control, and knowledge sharing presentations periodically.</w:t>
+      </w:r>
+    </w:p>
+    <w:p>
+      <w:pPr>
+        <w:spacing w:after="0" w:line="240" w:lineRule="auto"/>
         <w:jc w:val="both"/>
         <w:rPr>
           <w:rFonts w:ascii="Verdana" w:hAnsi="Verdana" w:cstheme="majorBidi"/>
-          <w:sz w:val="18"/>
-          <w:szCs w:val="18"/>
-        </w:rPr>
-      </w:pPr>
-      <w:r>
-        <w:rPr>
-          <w:rFonts w:ascii="Verdana" w:hAnsi="Verdana" w:cstheme="majorBidi"/>
-          <w:sz w:val="18"/>
-          <w:szCs w:val="18"/>
-          <w:lang w:val="yo-NG"/>
-        </w:rPr>
-        <w:t>Engineered and maintained a versatile Graph/Chart as a service project, readily integrable into various company and client applications</w:t>
-      </w:r>
-      <w:r>
-        <w:rPr>
-          <w:rFonts w:ascii="Verdana" w:hAnsi="Verdana" w:cstheme="majorBidi"/>
-          <w:sz w:val="18"/>
-          <w:szCs w:val="18"/>
-          <w:lang w:val="yo-NG"/>
-        </w:rPr>
-        <w:t>.</w:t>
-      </w:r>
-    </w:p>
-    <w:p>
-      <w:pPr>
-        <w:pStyle w:val="ListParagraph"/>
-        <w:numPr>
-          <w:ilvl w:val="0"/>
-          <w:numId w:val="4"/>
-        </w:numPr>
-        <w:spacing w:after="0" w:line="240" w:lineRule="auto"/>
-        <w:ind w:left="284" w:right="-447" w:hanging="284"/>
+          <w:b/>
+          <w:bCs/>
+          <w:sz w:val="20"/>
+          <w:szCs w:val="20"/>
+        </w:rPr>
+      </w:pPr>
+    </w:p>
+    <w:p>
+      <w:pPr>
+        <w:spacing w:after="0" w:line="240" w:lineRule="auto"/>
         <w:jc w:val="both"/>
         <w:rPr>
           <w:rFonts w:ascii="Verdana" w:hAnsi="Verdana" w:cstheme="majorBidi"/>
-          <w:sz w:val="18"/>
-          <w:szCs w:val="18"/>
-        </w:rPr>
-      </w:pPr>
-      <w:r>
-        <w:rPr>
-          <w:rFonts w:ascii="Verdana" w:hAnsi="Verdana" w:cstheme="majorBidi"/>
-          <w:sz w:val="18"/>
-          <w:szCs w:val="18"/>
-          <w:lang w:val="yo-NG"/>
-        </w:rPr>
-        <w:t>Orchestrated the deployment and maintenance of numerous company and client .Net Core apps on Linux Server, utilizing Nginx as a reverse proxy server</w:t>
-      </w:r>
-      <w:r>
-        <w:rPr>
-          <w:rFonts w:ascii="Verdana" w:hAnsi="Verdana" w:cstheme="majorBidi"/>
-          <w:sz w:val="18"/>
-          <w:szCs w:val="18"/>
-          <w:lang w:val="yo-NG"/>
-        </w:rPr>
-        <w:t>.</w:t>
-      </w:r>
-    </w:p>
-    <w:p>
-      <w:pPr>
-        <w:pStyle w:val="ListParagraph"/>
-        <w:numPr>
-          <w:ilvl w:val="0"/>
-          <w:numId w:val="4"/>
-        </w:numPr>
-        <w:spacing w:after="0" w:line="240" w:lineRule="auto"/>
-        <w:ind w:left="284" w:right="-447" w:hanging="284"/>
+          <w:b/>
+          <w:bCs/>
+          <w:sz w:val="20"/>
+          <w:szCs w:val="20"/>
+        </w:rPr>
+      </w:pPr>
+    </w:p>
+    <w:p>
+      <w:pPr>
+        <w:spacing w:after="0" w:line="240" w:lineRule="auto"/>
         <w:jc w:val="both"/>
         <w:rPr>
           <w:rFonts w:ascii="Verdana" w:hAnsi="Verdana" w:cstheme="majorBidi"/>
-          <w:sz w:val="18"/>
-          <w:szCs w:val="18"/>
-        </w:rPr>
-      </w:pPr>
-      <w:r>
-        <w:rPr>
-          <w:rFonts w:ascii="Verdana" w:hAnsi="Verdana" w:cstheme="majorBidi"/>
-          <w:sz w:val="18"/>
-          <w:szCs w:val="18"/>
-          <w:lang w:val="yo-NG"/>
-        </w:rPr>
-        <w:t>Conducted rigorous testing and implemented timely bug fixes to ensure optimal software performance</w:t>
-      </w:r>
-      <w:r>
-        <w:rPr>
-          <w:rFonts w:ascii="Verdana" w:hAnsi="Verdana" w:cstheme="majorBidi"/>
-          <w:sz w:val="18"/>
-          <w:szCs w:val="18"/>
-          <w:lang w:val="yo-NG"/>
-        </w:rPr>
-        <w:t>.</w:t>
-      </w:r>
-    </w:p>
-    <w:p>
-      <w:pPr>
-        <w:pStyle w:val="ListParagraph"/>
-        <w:numPr>
-          <w:ilvl w:val="0"/>
-          <w:numId w:val="4"/>
-        </w:numPr>
-        <w:spacing w:after="0" w:line="240" w:lineRule="auto"/>
-        <w:ind w:left="284" w:right="-447" w:hanging="284"/>
-        <w:jc w:val="both"/>
-        <w:rPr>
-          <w:rFonts w:ascii="Verdana" w:hAnsi="Verdana" w:cstheme="majorBidi"/>
-          <w:sz w:val="18"/>
-          <w:szCs w:val="18"/>
-        </w:rPr>
-      </w:pPr>
-      <w:r>
-        <w:rPr>
-          <w:rFonts w:ascii="Verdana" w:hAnsi="Verdana" w:cstheme="majorBidi"/>
-          <w:sz w:val="18"/>
-          <w:szCs w:val="18"/>
-          <w:lang w:val="yo-NG"/>
-        </w:rPr>
-        <w:t>Collaborated closely with product managers and stakeholders to define project requirements and scope</w:t>
-      </w:r>
-      <w:r>
-        <w:rPr>
-          <w:rFonts w:ascii="Verdana" w:hAnsi="Verdana" w:cstheme="majorBidi"/>
-          <w:sz w:val="18"/>
-          <w:szCs w:val="18"/>
-          <w:lang w:val="yo-NG"/>
-        </w:rPr>
-        <w:t>.</w:t>
-      </w:r>
-    </w:p>
-    <w:p>
-      <w:pPr>
-        <w:pStyle w:val="ListParagraph"/>
-        <w:numPr>
-          <w:ilvl w:val="0"/>
-          <w:numId w:val="4"/>
-        </w:numPr>
-        <w:spacing w:after="0" w:line="240" w:lineRule="auto"/>
-        <w:ind w:left="284" w:right="-447" w:hanging="284"/>
-        <w:jc w:val="both"/>
-        <w:rPr>
-          <w:rFonts w:ascii="Verdana" w:hAnsi="Verdana" w:cstheme="majorBidi"/>
-          <w:sz w:val="18"/>
-          <w:szCs w:val="18"/>
-        </w:rPr>
-      </w:pPr>
-      <w:r>
-        <w:rPr>
-          <w:rFonts w:ascii="Verdana" w:hAnsi="Verdana" w:cstheme="majorBidi"/>
-          <w:sz w:val="18"/>
-          <w:szCs w:val="18"/>
-          <w:lang w:val="yo-NG"/>
-        </w:rPr>
-        <w:t>Consistently refined and elevated assigned projects to achieve optimal functionality and peak performance</w:t>
-      </w:r>
-      <w:r>
-        <w:rPr>
-          <w:rFonts w:ascii="Verdana" w:hAnsi="Verdana" w:cstheme="majorBidi"/>
-          <w:sz w:val="18"/>
-          <w:szCs w:val="18"/>
-          <w:lang w:val="yo-NG"/>
-        </w:rPr>
-        <w:t>.</w:t>
-      </w:r>
-    </w:p>
-    <w:p>
-      <w:pPr>
-        <w:pStyle w:val="ListParagraph"/>
-        <w:numPr>
-          <w:ilvl w:val="0"/>
-          <w:numId w:val="4"/>
-        </w:numPr>
-        <w:spacing w:after="0" w:line="240" w:lineRule="auto"/>
-        <w:ind w:left="284" w:right="-447" w:hanging="284"/>
-        <w:jc w:val="both"/>
-        <w:rPr>
-          <w:rFonts w:ascii="Verdana" w:hAnsi="Verdana" w:cstheme="majorBidi"/>
-          <w:sz w:val="18"/>
-          <w:szCs w:val="18"/>
-          <w:lang w:val="yo-NG"/>
-        </w:rPr>
-      </w:pPr>
-      <w:r>
-        <w:rPr>
-          <w:rFonts w:ascii="Verdana" w:hAnsi="Verdana" w:cstheme="majorBidi"/>
-          <w:sz w:val="18"/>
-          <w:szCs w:val="18"/>
-          <w:lang w:val="yo-NG"/>
-        </w:rPr>
-        <w:t>Mentored junior team members, imparting best practices in .NET development and code optimization</w:t>
-      </w:r>
-      <w:r>
-        <w:rPr>
-          <w:rFonts w:ascii="Verdana" w:hAnsi="Verdana" w:cstheme="majorBidi"/>
-          <w:sz w:val="18"/>
-          <w:szCs w:val="18"/>
-          <w:lang w:val="yo-NG"/>
-        </w:rPr>
-        <w:t>.</w:t>
-      </w:r>
-    </w:p>
-    <w:p>
-      <w:pPr>
-        <w:pStyle w:val="ListParagraph"/>
-        <w:numPr>
-          <w:ilvl w:val="0"/>
-          <w:numId w:val="4"/>
-        </w:numPr>
-        <w:spacing w:after="0" w:line="240" w:lineRule="auto"/>
-        <w:ind w:left="284" w:right="-447" w:hanging="284"/>
-        <w:jc w:val="both"/>
-        <w:rPr>
-          <w:rFonts w:ascii="Verdana" w:hAnsi="Verdana" w:cstheme="majorBidi"/>
-          <w:sz w:val="18"/>
-          <w:szCs w:val="18"/>
-          <w:lang w:val="yo-NG"/>
-        </w:rPr>
-      </w:pPr>
-      <w:r>
-        <w:rPr>
-          <w:rFonts w:ascii="Verdana" w:hAnsi="Verdana" w:cstheme="majorBidi"/>
-          <w:sz w:val="18"/>
-          <w:szCs w:val="18"/>
-          <w:lang w:val="yo-NG"/>
-        </w:rPr>
-        <w:t>Engineered and sustained a web application streamlining application deployment to Microsoft Internet Information Services (IIS) Server. This encompassed</w:t>
-      </w:r>
-      <w:r>
-        <w:rPr>
-          <w:rFonts w:ascii="Verdana" w:hAnsi="Verdana" w:cstheme="majorBidi"/>
-          <w:sz w:val="18"/>
-          <w:szCs w:val="18"/>
-          <w:lang w:val="yo-NG"/>
-        </w:rPr>
-        <w:t xml:space="preserve"> </w:t>
-      </w:r>
-      <w:r>
-        <w:rPr>
-          <w:rFonts w:ascii="Verdana" w:hAnsi="Verdana" w:cstheme="majorBidi"/>
-          <w:sz w:val="18"/>
-          <w:szCs w:val="18"/>
-          <w:lang w:val="yo-NG"/>
-        </w:rPr>
-        <w:t xml:space="preserve">IIS App pool management, SQL Server schema deployment, IMDT Indemnity management, and access to deployment log files. The implementation led to a remarkable 40% reduction in deployment time and surged productivity by over 50%. </w:t>
-      </w:r>
-      <w:r>
-        <w:rPr>
-          <w:rFonts w:ascii="Verdana" w:hAnsi="Verdana" w:cstheme="majorBidi"/>
-          <w:sz w:val="18"/>
-          <w:szCs w:val="18"/>
-          <w:lang w:val="yo-NG"/>
-        </w:rPr>
-        <w:t>(</w:t>
-      </w:r>
-      <w:r>
-        <w:rPr>
-          <w:rFonts w:ascii="Verdana" w:hAnsi="Verdana" w:cstheme="majorBidi"/>
-          <w:sz w:val="18"/>
-          <w:szCs w:val="18"/>
-          <w:lang w:val="yo-NG"/>
-        </w:rPr>
-        <w:t>Visit: [IMDT Tools](</w:t>
-      </w:r>
-      <w:r>
-        <w:fldChar w:fldCharType="begin"/>
-      </w:r>
-      <w:r>
-        <w:instrText>HYPERLINK "https://imdt.infowarelimited.com/IMDT_Tools"</w:instrText>
-      </w:r>
-      <w:r>
-        <w:fldChar w:fldCharType="separate"/>
-      </w:r>
-      <w:r>
-        <w:rPr>
-          <w:rStyle w:val="Hyperlink"/>
-          <w:rFonts w:ascii="Verdana" w:hAnsi="Verdana" w:cstheme="majorBidi"/>
-          <w:sz w:val="18"/>
-          <w:szCs w:val="18"/>
-          <w:lang w:val="yo-NG"/>
-        </w:rPr>
-        <w:t>https://imdt.infowarelimited.com/IMDT_Tools</w:t>
-      </w:r>
-      <w:r>
-        <w:rPr>
-          <w:rStyle w:val="Hyperlink"/>
-          <w:rFonts w:ascii="Verdana" w:hAnsi="Verdana" w:cstheme="majorBidi"/>
-          <w:sz w:val="18"/>
-          <w:szCs w:val="18"/>
-          <w:lang w:val="yo-NG"/>
-        </w:rPr>
-        <w:fldChar w:fldCharType="end"/>
-      </w:r>
-      <w:r>
-        <w:rPr>
-          <w:rFonts w:ascii="Verdana" w:hAnsi="Verdana" w:cstheme="majorBidi"/>
-          <w:sz w:val="18"/>
-          <w:szCs w:val="18"/>
-          <w:lang w:val="yo-NG"/>
-        </w:rPr>
-        <w:t>)</w:t>
-      </w:r>
-      <w:r>
-        <w:rPr>
-          <w:rFonts w:ascii="Verdana" w:hAnsi="Verdana" w:cstheme="majorBidi"/>
-          <w:sz w:val="18"/>
-          <w:szCs w:val="18"/>
-          <w:lang w:val="yo-NG"/>
-        </w:rPr>
-        <w:t>)</w:t>
-      </w:r>
-      <w:r>
-        <w:rPr>
-          <w:rFonts w:ascii="Verdana" w:hAnsi="Verdana" w:cstheme="majorBidi"/>
-          <w:sz w:val="18"/>
-          <w:szCs w:val="18"/>
-          <w:lang w:val="yo-NG"/>
-        </w:rPr>
-        <w:t>.</w:t>
-      </w:r>
-    </w:p>
-    <w:p>
-      <w:pPr>
-        <w:spacing w:after="0" w:line="240" w:lineRule="auto"/>
-        <w:jc w:val="both"/>
+          <w:b/>
+          <w:bCs/>
+          <w:sz w:val="20"/>
+          <w:szCs w:val="20"/>
+        </w:rPr>
+      </w:pPr>
+      <w:r>
         <w:rPr>
           <w:rFonts w:ascii="Verdana" w:hAnsi="Verdana" w:cstheme="majorBidi"/>
           <w:b/>
@@ -1819,1021 +3185,19 @@
           <w:sz w:val="20"/>
           <w:szCs w:val="20"/>
         </w:rPr>
-      </w:pPr>
-    </w:p>
-    <w:p>
-      <w:pPr>
-        <w:spacing w:after="0" w:line="240" w:lineRule="auto"/>
-        <w:jc w:val="both"/>
-        <w:rPr>
-          <w:rFonts w:ascii="Verdana" w:hAnsi="Verdana" w:cstheme="majorBidi"/>
-          <w:b/>
-          <w:bCs/>
-          <w:sz w:val="20"/>
-          <w:szCs w:val="20"/>
-        </w:rPr>
-      </w:pPr>
-      <w:r>
-        <w:rPr>
-          <w:rFonts w:ascii="Verdana" w:hAnsi="Verdana" w:cstheme="majorBidi"/>
-          <w:b/>
-          <w:bCs/>
-          <w:noProof/>
-          <w:sz w:val="20"/>
-          <w:szCs w:val="20"/>
-        </w:rPr>
         <mc:AlternateContent>
           <mc:Choice Requires="wps">
             <w:drawing>
-              <wp:anchor distT="0" distB="0" distL="114300" distR="114300" simplePos="0" relativeHeight="251752960" behindDoc="0" locked="0" layoutInCell="1" allowOverlap="1" wp14:anchorId="763D3E54" wp14:editId="343418BE">
+              <wp:anchor distT="0" distB="0" distL="114300" distR="114300" simplePos="0" relativeHeight="251753984" behindDoc="0" locked="0" layoutInCell="1" allowOverlap="1" wp14:anchorId="0F0F4758" wp14:editId="224A0C1B">
                 <wp:simplePos x="0" y="0"/>
-                <wp:positionH relativeFrom="column">
-                  <wp:posOffset>-200660</wp:posOffset>
+                <wp:positionH relativeFrom="leftMargin">
+                  <wp:posOffset>438150</wp:posOffset>
                 </wp:positionH>
                 <wp:positionV relativeFrom="paragraph">
-                  <wp:posOffset>85090</wp:posOffset>
+                  <wp:posOffset>82550</wp:posOffset>
                 </wp:positionV>
-                <wp:extent cx="0" cy="2286000"/>
-                <wp:effectExtent l="95250" t="95250" r="95250" b="0"/>
-                <wp:wrapNone/>
-                <wp:docPr id="1" name="Straight Connector 1"/>
-                <wp:cNvGraphicFramePr/>
-                <a:graphic xmlns:a="http://schemas.openxmlformats.org/drawingml/2006/main">
-                  <a:graphicData uri="http://schemas.microsoft.com/office/word/2010/wordprocessingShape">
-                    <wps:wsp>
-                      <wps:cNvCnPr/>
-                      <wps:spPr>
-                        <a:xfrm flipH="1">
-                          <a:off x="0" y="0"/>
-                          <a:ext cx="0" cy="2286000"/>
-                        </a:xfrm>
-                        <a:prstGeom prst="line">
-                          <a:avLst/>
-                        </a:prstGeom>
-                        <a:ln w="31750" cap="rnd" cmpd="sng">
-                          <a:solidFill>
-                            <a:schemeClr val="accent1"/>
-                          </a:solidFill>
-                          <a:prstDash val="sysDot"/>
-                          <a:miter lim="800000"/>
-                          <a:headEnd type="oval" w="lg" len="lg"/>
-                          <a:tailEnd type="none" w="lg" len="lg"/>
-                        </a:ln>
-                      </wps:spPr>
-                      <wps:style>
-                        <a:lnRef idx="1">
-                          <a:schemeClr val="accent1"/>
-                        </a:lnRef>
-                        <a:fillRef idx="0">
-                          <a:schemeClr val="accent1"/>
-                        </a:fillRef>
-                        <a:effectRef idx="0">
-                          <a:schemeClr val="accent1"/>
-                        </a:effectRef>
-                        <a:fontRef idx="minor">
-                          <a:schemeClr val="tx1"/>
-                        </a:fontRef>
-                      </wps:style>
-                      <wps:bodyPr/>
-                    </wps:wsp>
-                  </a:graphicData>
-                </a:graphic>
-                <wp14:sizeRelH relativeFrom="margin">
-                  <wp14:pctWidth>0</wp14:pctWidth>
-                </wp14:sizeRelH>
-                <wp14:sizeRelV relativeFrom="margin">
-                  <wp14:pctHeight>0</wp14:pctHeight>
-                </wp14:sizeRelV>
-              </wp:anchor>
-            </w:drawing>
-          </mc:Choice>
-          <mc:Fallback xmlns:w16du="http://schemas.microsoft.com/office/word/2023/wordml/word16du">
-            <w:pict>
-              <v:line w14:anchorId="51C77D0B" id="Straight Connector 1" o:spid="_x0000_s1026" style="position:absolute;flip:x;z-index:251752960;visibility:visible;mso-wrap-style:square;mso-width-percent:0;mso-height-percent:0;mso-wrap-distance-left:9pt;mso-wrap-distance-top:0;mso-wrap-distance-right:9pt;mso-wrap-distance-bottom:0;mso-position-horizontal:absolute;mso-position-horizontal-relative:text;mso-position-vertical:absolute;mso-position-vertical-relative:text;mso-width-percent:0;mso-height-percent:0;mso-width-relative:margin;mso-height-relative:margin" from="-15.8pt,6.7pt" to="-15.8pt,186.7pt" o:gfxdata="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" strokecolor="#5b9bd5 [3204]" strokeweight="2.5pt">
-                <v:stroke dashstyle="1 1" startarrow="oval" startarrowwidth="wide" startarrowlength="long" endarrowwidth="wide" endarrowlength="long" joinstyle="miter" endcap="round"/>
-              </v:line>
-            </w:pict>
-          </mc:Fallback>
-        </mc:AlternateContent>
-      </w:r>
-      <w:r>
-        <w:rPr>
-          <w:rFonts w:ascii="Verdana" w:hAnsi="Verdana" w:cstheme="majorBidi"/>
-          <w:b/>
-          <w:bCs/>
-          <w:noProof/>
-          <w:sz w:val="20"/>
-          <w:szCs w:val="20"/>
-        </w:rPr>
-        <w:t>Customer Experience/</w:t>
-      </w:r>
-      <w:r>
-        <w:rPr>
-          <w:rFonts w:ascii="Verdana" w:hAnsi="Verdana" w:cstheme="majorBidi"/>
-          <w:b/>
-          <w:bCs/>
-          <w:noProof/>
-          <w:sz w:val="20"/>
-          <w:szCs w:val="20"/>
-        </w:rPr>
-        <w:t>S</w:t>
-      </w:r>
-      <w:r>
-        <w:rPr>
-          <w:rFonts w:ascii="Verdana" w:hAnsi="Verdana" w:cstheme="majorBidi"/>
-          <w:b/>
-          <w:bCs/>
-          <w:noProof/>
-          <w:sz w:val="20"/>
-          <w:szCs w:val="20"/>
-        </w:rPr>
-        <w:t>upport</w:t>
-      </w:r>
-      <w:r>
-        <w:rPr>
-          <w:rFonts w:ascii="Verdana" w:hAnsi="Verdana" w:cstheme="majorBidi"/>
-          <w:b/>
-          <w:bCs/>
-          <w:noProof/>
-          <w:sz w:val="20"/>
-          <w:szCs w:val="20"/>
-        </w:rPr>
-        <w:t xml:space="preserve"> Analyst</w:t>
-      </w:r>
-      <w:r>
-        <w:rPr>
-          <w:rFonts w:ascii="Verdana" w:hAnsi="Verdana" w:cstheme="majorBidi"/>
-          <w:b/>
-          <w:bCs/>
-          <w:sz w:val="20"/>
-          <w:szCs w:val="20"/>
-        </w:rPr>
-        <w:t xml:space="preserve"> </w:t>
-      </w:r>
-      <w:r>
-        <w:rPr>
-          <w:rFonts w:ascii="Verdana" w:hAnsi="Verdana" w:cstheme="majorBidi"/>
-          <w:b/>
-          <w:bCs/>
-          <w:sz w:val="20"/>
-          <w:szCs w:val="20"/>
-        </w:rPr>
-        <w:t>(</w:t>
-      </w:r>
-      <w:r>
-        <w:rPr>
-          <w:rFonts w:ascii="Verdana" w:hAnsi="Verdana" w:cstheme="majorBidi"/>
-          <w:b/>
-          <w:bCs/>
-          <w:sz w:val="20"/>
-          <w:szCs w:val="20"/>
-        </w:rPr>
-        <w:t>Graduate Intern</w:t>
-      </w:r>
-      <w:r>
-        <w:rPr>
-          <w:rFonts w:ascii="Verdana" w:hAnsi="Verdana" w:cstheme="majorBidi"/>
-          <w:b/>
-          <w:bCs/>
-          <w:sz w:val="20"/>
-          <w:szCs w:val="20"/>
-        </w:rPr>
-        <w:t>)</w:t>
-      </w:r>
-    </w:p>
-    <w:p>
-      <w:pPr>
-        <w:spacing w:after="0"/>
-        <w:rPr>
-          <w:rFonts w:ascii="Verdana" w:hAnsi="Verdana" w:cstheme="majorBidi"/>
-          <w:sz w:val="18"/>
-          <w:szCs w:val="18"/>
-        </w:rPr>
-      </w:pPr>
-      <w:r>
-        <w:rPr>
-          <w:rFonts w:ascii="Verdana" w:hAnsi="Verdana" w:cstheme="majorBidi"/>
-          <w:sz w:val="18"/>
-          <w:szCs w:val="18"/>
-        </w:rPr>
-        <w:t>Mobil Producing Nigeria Unlimited</w:t>
-      </w:r>
-      <w:r>
-        <w:rPr>
-          <w:rFonts w:ascii="Verdana" w:hAnsi="Verdana" w:cstheme="majorBidi"/>
-          <w:sz w:val="18"/>
-          <w:szCs w:val="18"/>
-        </w:rPr>
-        <w:t xml:space="preserve"> (</w:t>
-      </w:r>
-      <w:r>
-        <w:rPr>
-          <w:rFonts w:ascii="Verdana" w:hAnsi="Verdana" w:cstheme="majorBidi"/>
-          <w:b/>
-          <w:bCs/>
-          <w:sz w:val="18"/>
-          <w:szCs w:val="18"/>
-        </w:rPr>
-        <w:t>ExxonMobil subsidiary</w:t>
-      </w:r>
-      <w:r>
-        <w:rPr>
-          <w:rFonts w:ascii="Verdana" w:hAnsi="Verdana" w:cstheme="majorBidi"/>
-          <w:sz w:val="18"/>
-          <w:szCs w:val="18"/>
-        </w:rPr>
-        <w:t>)</w:t>
-      </w:r>
-      <w:r>
-        <w:rPr>
-          <w:rFonts w:ascii="Verdana" w:hAnsi="Verdana" w:cstheme="majorBidi"/>
-          <w:sz w:val="18"/>
-          <w:szCs w:val="18"/>
-        </w:rPr>
-        <w:t xml:space="preserve"> </w:t>
-      </w:r>
-      <w:r>
-        <w:rPr>
-          <w:rFonts w:ascii="Verdana" w:hAnsi="Verdana" w:cstheme="majorBidi"/>
-          <w:sz w:val="18"/>
-          <w:szCs w:val="18"/>
-        </w:rPr>
-        <w:t>–</w:t>
-      </w:r>
-      <w:r>
-        <w:rPr>
-          <w:rFonts w:ascii="Verdana" w:hAnsi="Verdana" w:cstheme="majorBidi"/>
-          <w:sz w:val="18"/>
-          <w:szCs w:val="18"/>
-        </w:rPr>
-        <w:t xml:space="preserve"> </w:t>
-      </w:r>
-      <w:r>
-        <w:rPr>
-          <w:rFonts w:ascii="Verdana" w:hAnsi="Verdana" w:cstheme="majorBidi"/>
-          <w:sz w:val="18"/>
-          <w:szCs w:val="18"/>
-        </w:rPr>
-        <w:t xml:space="preserve">Qua </w:t>
-      </w:r>
-      <w:proofErr w:type="spellStart"/>
-      <w:r>
-        <w:rPr>
-          <w:rFonts w:ascii="Verdana" w:hAnsi="Verdana" w:cstheme="majorBidi"/>
-          <w:sz w:val="18"/>
-          <w:szCs w:val="18"/>
-        </w:rPr>
-        <w:t>Iboe</w:t>
-      </w:r>
-      <w:proofErr w:type="spellEnd"/>
-      <w:r>
-        <w:rPr>
-          <w:rFonts w:ascii="Verdana" w:hAnsi="Verdana" w:cstheme="majorBidi"/>
-          <w:sz w:val="18"/>
-          <w:szCs w:val="18"/>
-        </w:rPr>
-        <w:t xml:space="preserve"> Terminal, </w:t>
-      </w:r>
-      <w:proofErr w:type="spellStart"/>
-      <w:r>
-        <w:rPr>
-          <w:rFonts w:ascii="Verdana" w:hAnsi="Verdana" w:cstheme="majorBidi"/>
-          <w:sz w:val="18"/>
-          <w:szCs w:val="18"/>
-        </w:rPr>
-        <w:t>Ibeno</w:t>
-      </w:r>
-      <w:proofErr w:type="spellEnd"/>
-      <w:r>
-        <w:rPr>
-          <w:rFonts w:ascii="Verdana" w:hAnsi="Verdana" w:cstheme="majorBidi"/>
-          <w:sz w:val="18"/>
-          <w:szCs w:val="18"/>
-        </w:rPr>
-        <w:t xml:space="preserve">, </w:t>
-      </w:r>
-      <w:proofErr w:type="spellStart"/>
-      <w:r>
-        <w:rPr>
-          <w:rFonts w:ascii="Verdana" w:hAnsi="Verdana" w:cstheme="majorBidi"/>
-          <w:sz w:val="18"/>
-          <w:szCs w:val="18"/>
-        </w:rPr>
-        <w:t>Eket</w:t>
-      </w:r>
-      <w:proofErr w:type="spellEnd"/>
-      <w:r>
-        <w:rPr>
-          <w:rFonts w:ascii="Verdana" w:hAnsi="Verdana" w:cstheme="majorBidi"/>
-          <w:sz w:val="18"/>
-          <w:szCs w:val="18"/>
-        </w:rPr>
-        <w:t>, Akwa Ibom State.</w:t>
-      </w:r>
-    </w:p>
-    <w:p>
-      <w:pPr>
-        <w:spacing w:after="0"/>
-        <w:rPr>
-          <w:rFonts w:ascii="Verdana" w:hAnsi="Verdana" w:cstheme="majorBidi"/>
-          <w:sz w:val="18"/>
-          <w:szCs w:val="18"/>
-        </w:rPr>
-      </w:pPr>
-      <w:r>
-        <w:rPr>
-          <w:rFonts w:ascii="Verdana" w:hAnsi="Verdana" w:cstheme="majorBidi"/>
-          <w:i/>
-          <w:iCs/>
-          <w:sz w:val="18"/>
-          <w:szCs w:val="18"/>
-        </w:rPr>
-        <w:t xml:space="preserve">Mar. 2019 – </w:t>
-      </w:r>
-      <w:r>
-        <w:rPr>
-          <w:rFonts w:ascii="Verdana" w:hAnsi="Verdana" w:cstheme="majorBidi"/>
-          <w:i/>
-          <w:iCs/>
-          <w:sz w:val="18"/>
-          <w:szCs w:val="18"/>
-        </w:rPr>
-        <w:t>Mar. 2021</w:t>
-      </w:r>
-    </w:p>
-    <w:p>
-      <w:pPr>
-        <w:spacing w:after="0" w:line="240" w:lineRule="auto"/>
-        <w:jc w:val="both"/>
-        <w:rPr>
-          <w:rFonts w:ascii="Verdana" w:hAnsi="Verdana" w:cstheme="majorBidi"/>
-          <w:b/>
-          <w:bCs/>
-          <w:i/>
-          <w:iCs/>
-          <w:color w:val="5B9BD5" w:themeColor="accent1"/>
-          <w:sz w:val="18"/>
-          <w:szCs w:val="18"/>
-        </w:rPr>
-      </w:pPr>
-      <w:r>
-        <w:rPr>
-          <w:rFonts w:ascii="Verdana" w:hAnsi="Verdana" w:cstheme="majorBidi"/>
-          <w:i/>
-          <w:iCs/>
-          <w:color w:val="5B9BD5" w:themeColor="accent1"/>
-          <w:sz w:val="18"/>
-          <w:szCs w:val="18"/>
-        </w:rPr>
-        <w:t>Achievements/Tasks</w:t>
-      </w:r>
-    </w:p>
-    <w:p>
-      <w:pPr>
-        <w:pStyle w:val="ListParagraph"/>
-        <w:numPr>
-          <w:ilvl w:val="0"/>
-          <w:numId w:val="4"/>
-        </w:numPr>
-        <w:spacing w:after="0" w:line="240" w:lineRule="auto"/>
-        <w:ind w:left="284" w:right="-447" w:hanging="284"/>
-        <w:jc w:val="both"/>
-        <w:rPr>
-          <w:rFonts w:ascii="Verdana" w:hAnsi="Verdana" w:cstheme="majorBidi"/>
-          <w:sz w:val="18"/>
-          <w:szCs w:val="18"/>
-        </w:rPr>
-      </w:pPr>
-      <w:r>
-        <w:rPr>
-          <w:rFonts w:ascii="Verdana" w:hAnsi="Verdana" w:cstheme="majorBidi"/>
-          <w:sz w:val="18"/>
-          <w:szCs w:val="18"/>
-        </w:rPr>
-        <w:t>Design</w:t>
-      </w:r>
-      <w:r>
-        <w:rPr>
-          <w:rFonts w:ascii="Verdana" w:hAnsi="Verdana" w:cstheme="majorBidi"/>
-          <w:sz w:val="18"/>
-          <w:szCs w:val="18"/>
-        </w:rPr>
-        <w:t>ed</w:t>
-      </w:r>
-      <w:r>
-        <w:rPr>
-          <w:rFonts w:ascii="Verdana" w:hAnsi="Verdana" w:cstheme="majorBidi"/>
-          <w:sz w:val="18"/>
-          <w:szCs w:val="18"/>
-        </w:rPr>
-        <w:t xml:space="preserve"> a Dynamic Website (Security Portal) on the company’s intranet using ASP .NET Core 2.1, PostgreSQL, Unity Framework, CSS3, and Microsoft Azure Active Directory for user authentication, authorization and information retrieval.</w:t>
-      </w:r>
-    </w:p>
-    <w:p>
-      <w:pPr>
-        <w:pStyle w:val="ListParagraph"/>
-        <w:numPr>
-          <w:ilvl w:val="0"/>
-          <w:numId w:val="4"/>
-        </w:numPr>
-        <w:spacing w:after="0" w:line="240" w:lineRule="auto"/>
-        <w:ind w:left="284" w:right="-447" w:hanging="284"/>
-        <w:jc w:val="both"/>
-        <w:rPr>
-          <w:rFonts w:ascii="Verdana" w:hAnsi="Verdana" w:cstheme="majorBidi"/>
-          <w:sz w:val="18"/>
-          <w:szCs w:val="18"/>
-        </w:rPr>
-      </w:pPr>
-      <w:r>
-        <w:rPr>
-          <w:rFonts w:ascii="Verdana" w:hAnsi="Verdana" w:cstheme="majorBidi"/>
-          <w:sz w:val="18"/>
-          <w:szCs w:val="18"/>
-        </w:rPr>
-        <w:t>Developed</w:t>
-      </w:r>
-      <w:r>
-        <w:rPr>
-          <w:rFonts w:ascii="Verdana" w:hAnsi="Verdana" w:cstheme="majorBidi"/>
-          <w:sz w:val="18"/>
-          <w:szCs w:val="18"/>
-        </w:rPr>
-        <w:t xml:space="preserve"> RESTful APIs using ASP.NET Core 2.1 and test</w:t>
-      </w:r>
-      <w:r>
-        <w:rPr>
-          <w:rFonts w:ascii="Verdana" w:hAnsi="Verdana" w:cstheme="majorBidi"/>
-          <w:sz w:val="18"/>
-          <w:szCs w:val="18"/>
-        </w:rPr>
-        <w:t>ed</w:t>
-      </w:r>
-      <w:r>
-        <w:rPr>
-          <w:rFonts w:ascii="Verdana" w:hAnsi="Verdana" w:cstheme="majorBidi"/>
-          <w:sz w:val="18"/>
-          <w:szCs w:val="18"/>
-        </w:rPr>
-        <w:t xml:space="preserve"> them with Postman.</w:t>
-      </w:r>
-    </w:p>
-    <w:p>
-      <w:pPr>
-        <w:pStyle w:val="ListParagraph"/>
-        <w:numPr>
-          <w:ilvl w:val="0"/>
-          <w:numId w:val="4"/>
-        </w:numPr>
-        <w:spacing w:after="0" w:line="240" w:lineRule="auto"/>
-        <w:ind w:left="284" w:right="-447" w:hanging="284"/>
-        <w:jc w:val="both"/>
-        <w:rPr>
-          <w:rFonts w:ascii="Verdana" w:hAnsi="Verdana" w:cstheme="majorBidi"/>
-          <w:sz w:val="18"/>
-          <w:szCs w:val="18"/>
-        </w:rPr>
-      </w:pPr>
-      <w:r>
-        <w:rPr>
-          <w:rFonts w:ascii="Verdana" w:hAnsi="Verdana" w:cstheme="majorBidi"/>
-          <w:sz w:val="18"/>
-          <w:szCs w:val="18"/>
-        </w:rPr>
-        <w:t>Automate</w:t>
-      </w:r>
-      <w:r>
-        <w:rPr>
-          <w:rFonts w:ascii="Verdana" w:hAnsi="Verdana" w:cstheme="majorBidi"/>
-          <w:sz w:val="18"/>
-          <w:szCs w:val="18"/>
-        </w:rPr>
-        <w:t>d</w:t>
-      </w:r>
-      <w:r>
-        <w:rPr>
-          <w:rFonts w:ascii="Verdana" w:hAnsi="Verdana" w:cstheme="majorBidi"/>
-          <w:sz w:val="18"/>
-          <w:szCs w:val="18"/>
-        </w:rPr>
-        <w:t xml:space="preserve"> business processes</w:t>
-      </w:r>
-      <w:r>
-        <w:rPr>
-          <w:rFonts w:ascii="Verdana" w:hAnsi="Verdana" w:cstheme="majorBidi"/>
-          <w:sz w:val="18"/>
-          <w:szCs w:val="18"/>
-        </w:rPr>
-        <w:t xml:space="preserve"> using Microsoft SharePoint</w:t>
-      </w:r>
-      <w:r>
-        <w:rPr>
-          <w:rFonts w:ascii="Verdana" w:hAnsi="Verdana" w:cstheme="majorBidi"/>
-          <w:sz w:val="18"/>
-          <w:szCs w:val="18"/>
-        </w:rPr>
-        <w:t>, Nintex Forms and Workflows,</w:t>
-      </w:r>
-      <w:r>
-        <w:rPr>
-          <w:rFonts w:ascii="Verdana" w:hAnsi="Verdana" w:cstheme="majorBidi"/>
-          <w:sz w:val="18"/>
-          <w:szCs w:val="18"/>
-        </w:rPr>
-        <w:t xml:space="preserve"> and </w:t>
-      </w:r>
-      <w:r>
-        <w:rPr>
-          <w:rFonts w:ascii="Verdana" w:hAnsi="Verdana" w:cstheme="majorBidi"/>
-          <w:sz w:val="18"/>
-          <w:szCs w:val="18"/>
-        </w:rPr>
-        <w:t xml:space="preserve">create surveys with </w:t>
-      </w:r>
-      <w:r>
-        <w:rPr>
-          <w:rFonts w:ascii="Verdana" w:hAnsi="Verdana" w:cstheme="majorBidi"/>
-          <w:sz w:val="18"/>
-          <w:szCs w:val="18"/>
-        </w:rPr>
-        <w:t>Survey Monkey to help the business receive feedbacks that will help improve</w:t>
-      </w:r>
-      <w:r>
-        <w:rPr>
-          <w:rFonts w:ascii="Verdana" w:hAnsi="Verdana" w:cstheme="majorBidi"/>
-          <w:sz w:val="18"/>
-          <w:szCs w:val="18"/>
-        </w:rPr>
-        <w:t xml:space="preserve"> her operations</w:t>
-      </w:r>
-      <w:r>
-        <w:rPr>
-          <w:rFonts w:ascii="Verdana" w:hAnsi="Verdana" w:cstheme="majorBidi"/>
-          <w:sz w:val="18"/>
-          <w:szCs w:val="18"/>
-        </w:rPr>
-        <w:t>.</w:t>
-      </w:r>
-    </w:p>
-    <w:p>
-      <w:pPr>
-        <w:pStyle w:val="ListParagraph"/>
-        <w:numPr>
-          <w:ilvl w:val="0"/>
-          <w:numId w:val="4"/>
-        </w:numPr>
-        <w:spacing w:after="0" w:line="240" w:lineRule="auto"/>
-        <w:ind w:left="284" w:right="-447" w:hanging="284"/>
-        <w:jc w:val="both"/>
-        <w:rPr>
-          <w:rFonts w:ascii="Verdana" w:hAnsi="Verdana" w:cstheme="majorBidi"/>
-          <w:sz w:val="18"/>
-          <w:szCs w:val="18"/>
-        </w:rPr>
-      </w:pPr>
-      <w:r>
-        <w:rPr>
-          <w:rFonts w:ascii="Verdana" w:hAnsi="Verdana" w:cstheme="majorBidi"/>
-          <w:sz w:val="18"/>
-          <w:szCs w:val="18"/>
-        </w:rPr>
-        <w:t>T</w:t>
-      </w:r>
-      <w:r>
-        <w:rPr>
-          <w:rFonts w:ascii="Verdana" w:hAnsi="Verdana" w:cstheme="majorBidi"/>
-          <w:sz w:val="18"/>
-          <w:szCs w:val="18"/>
-        </w:rPr>
-        <w:t>ook</w:t>
-      </w:r>
-      <w:r>
-        <w:rPr>
-          <w:rFonts w:ascii="Verdana" w:hAnsi="Verdana" w:cstheme="majorBidi"/>
-          <w:sz w:val="18"/>
-          <w:szCs w:val="18"/>
-        </w:rPr>
-        <w:t xml:space="preserve"> part in Cybersecurity awareness programs and training.</w:t>
-      </w:r>
-    </w:p>
-    <w:p>
-      <w:pPr>
-        <w:pStyle w:val="ListParagraph"/>
-        <w:numPr>
-          <w:ilvl w:val="0"/>
-          <w:numId w:val="4"/>
-        </w:numPr>
-        <w:spacing w:after="0" w:line="240" w:lineRule="auto"/>
-        <w:ind w:left="284" w:right="-447" w:hanging="284"/>
-        <w:jc w:val="both"/>
-        <w:rPr>
-          <w:rFonts w:ascii="Verdana" w:hAnsi="Verdana" w:cstheme="majorBidi"/>
-          <w:sz w:val="18"/>
-          <w:szCs w:val="18"/>
-        </w:rPr>
-      </w:pPr>
-      <w:r>
-        <w:rPr>
-          <w:rFonts w:ascii="Verdana" w:hAnsi="Verdana" w:cstheme="majorBidi"/>
-          <w:sz w:val="18"/>
-          <w:szCs w:val="18"/>
-        </w:rPr>
-        <w:t>Install</w:t>
-      </w:r>
-      <w:r>
-        <w:rPr>
-          <w:rFonts w:ascii="Verdana" w:hAnsi="Verdana" w:cstheme="majorBidi"/>
-          <w:sz w:val="18"/>
-          <w:szCs w:val="18"/>
-        </w:rPr>
-        <w:t>ed</w:t>
-      </w:r>
-      <w:r>
-        <w:rPr>
-          <w:rFonts w:ascii="Verdana" w:hAnsi="Verdana" w:cstheme="majorBidi"/>
-          <w:sz w:val="18"/>
-          <w:szCs w:val="18"/>
-        </w:rPr>
-        <w:t>, maintain</w:t>
-      </w:r>
-      <w:r>
-        <w:rPr>
-          <w:rFonts w:ascii="Verdana" w:hAnsi="Verdana" w:cstheme="majorBidi"/>
-          <w:sz w:val="18"/>
-          <w:szCs w:val="18"/>
-        </w:rPr>
-        <w:t>ed</w:t>
-      </w:r>
-      <w:r>
-        <w:rPr>
-          <w:rFonts w:ascii="Verdana" w:hAnsi="Verdana" w:cstheme="majorBidi"/>
-          <w:sz w:val="18"/>
-          <w:szCs w:val="18"/>
-        </w:rPr>
-        <w:t xml:space="preserve"> and configure</w:t>
-      </w:r>
-      <w:r>
-        <w:rPr>
-          <w:rFonts w:ascii="Verdana" w:hAnsi="Verdana" w:cstheme="majorBidi"/>
-          <w:sz w:val="18"/>
-          <w:szCs w:val="18"/>
-        </w:rPr>
-        <w:t>d</w:t>
-      </w:r>
-      <w:r>
-        <w:rPr>
-          <w:rFonts w:ascii="Verdana" w:hAnsi="Verdana" w:cstheme="majorBidi"/>
-          <w:sz w:val="18"/>
-          <w:szCs w:val="18"/>
-        </w:rPr>
-        <w:t xml:space="preserve"> Laptops, Desktops, phones and printers</w:t>
-      </w:r>
-      <w:r>
-        <w:rPr>
-          <w:rFonts w:ascii="Verdana" w:hAnsi="Verdana" w:cstheme="majorBidi"/>
-          <w:sz w:val="18"/>
-          <w:szCs w:val="18"/>
-        </w:rPr>
-        <w:t xml:space="preserve"> via IT Service Management</w:t>
-      </w:r>
-      <w:r>
-        <w:rPr>
-          <w:rFonts w:ascii="Verdana" w:hAnsi="Verdana" w:cstheme="majorBidi"/>
-          <w:sz w:val="18"/>
-          <w:szCs w:val="18"/>
-        </w:rPr>
-        <w:t xml:space="preserve">. </w:t>
-      </w:r>
-    </w:p>
-    <w:p>
-      <w:pPr>
-        <w:pStyle w:val="ListParagraph"/>
-        <w:numPr>
-          <w:ilvl w:val="0"/>
-          <w:numId w:val="4"/>
-        </w:numPr>
-        <w:spacing w:after="0" w:line="240" w:lineRule="auto"/>
-        <w:ind w:left="284" w:right="-447" w:hanging="284"/>
-        <w:jc w:val="both"/>
-        <w:rPr>
-          <w:rFonts w:ascii="Verdana" w:hAnsi="Verdana" w:cstheme="majorBidi"/>
-          <w:sz w:val="18"/>
-          <w:szCs w:val="18"/>
-        </w:rPr>
-      </w:pPr>
-      <w:r>
-        <w:rPr>
-          <w:rFonts w:ascii="Verdana" w:hAnsi="Verdana" w:cstheme="majorBidi"/>
-          <w:sz w:val="18"/>
-          <w:szCs w:val="18"/>
-        </w:rPr>
-        <w:t>Relate</w:t>
-      </w:r>
-      <w:r>
-        <w:rPr>
-          <w:rFonts w:ascii="Verdana" w:hAnsi="Verdana" w:cstheme="majorBidi"/>
-          <w:sz w:val="18"/>
-          <w:szCs w:val="18"/>
-        </w:rPr>
-        <w:t>d</w:t>
-      </w:r>
-      <w:r>
-        <w:rPr>
-          <w:rFonts w:ascii="Verdana" w:hAnsi="Verdana" w:cstheme="majorBidi"/>
-          <w:sz w:val="18"/>
-          <w:szCs w:val="18"/>
-        </w:rPr>
-        <w:t xml:space="preserve"> with customers to identify and resolve hardware and software issues </w:t>
-      </w:r>
-      <w:r>
-        <w:rPr>
-          <w:rFonts w:ascii="Verdana" w:hAnsi="Verdana" w:cstheme="majorBidi"/>
-          <w:sz w:val="18"/>
-          <w:szCs w:val="18"/>
-        </w:rPr>
-        <w:t>related to</w:t>
-      </w:r>
-      <w:r>
-        <w:rPr>
-          <w:rFonts w:ascii="Verdana" w:hAnsi="Verdana" w:cstheme="majorBidi"/>
-          <w:sz w:val="18"/>
-          <w:szCs w:val="18"/>
-        </w:rPr>
-        <w:t xml:space="preserve"> their workstations.</w:t>
-      </w:r>
-    </w:p>
-    <w:p>
-      <w:pPr>
-        <w:pStyle w:val="ListParagraph"/>
-        <w:numPr>
-          <w:ilvl w:val="0"/>
-          <w:numId w:val="4"/>
-        </w:numPr>
-        <w:spacing w:after="0" w:line="240" w:lineRule="auto"/>
-        <w:ind w:left="284" w:right="-447" w:hanging="284"/>
-        <w:jc w:val="both"/>
-        <w:rPr>
-          <w:rFonts w:ascii="Verdana" w:hAnsi="Verdana" w:cstheme="majorBidi"/>
-          <w:sz w:val="18"/>
-          <w:szCs w:val="18"/>
-        </w:rPr>
-      </w:pPr>
-      <w:r>
-        <w:rPr>
-          <w:rFonts w:ascii="Verdana" w:hAnsi="Verdana" w:cstheme="majorBidi"/>
-          <w:sz w:val="18"/>
-          <w:szCs w:val="18"/>
-        </w:rPr>
-        <w:t>PC Support, Printer Support</w:t>
-      </w:r>
-      <w:r>
-        <w:rPr>
-          <w:rFonts w:ascii="Verdana" w:hAnsi="Verdana" w:cstheme="majorBidi"/>
-          <w:sz w:val="18"/>
-          <w:szCs w:val="18"/>
-        </w:rPr>
-        <w:t>, Basic Network</w:t>
-      </w:r>
-      <w:r>
-        <w:rPr>
-          <w:rFonts w:ascii="Verdana" w:hAnsi="Verdana" w:cstheme="majorBidi"/>
-          <w:sz w:val="18"/>
-          <w:szCs w:val="18"/>
-        </w:rPr>
-        <w:t>, Software Support, IMAC (Install, Move, Add and Change) Support.</w:t>
-      </w:r>
-    </w:p>
-    <w:p>
-      <w:pPr>
-        <w:pStyle w:val="ListParagraph"/>
-        <w:numPr>
-          <w:ilvl w:val="0"/>
-          <w:numId w:val="4"/>
-        </w:numPr>
-        <w:spacing w:after="0" w:line="240" w:lineRule="auto"/>
-        <w:ind w:left="284" w:right="-447" w:hanging="284"/>
-        <w:jc w:val="both"/>
-        <w:rPr>
-          <w:rFonts w:ascii="Verdana" w:hAnsi="Verdana" w:cstheme="majorBidi"/>
-          <w:sz w:val="18"/>
-          <w:szCs w:val="18"/>
-        </w:rPr>
-      </w:pPr>
-      <w:r>
-        <w:rPr>
-          <w:rFonts w:ascii="Verdana" w:hAnsi="Verdana" w:cstheme="majorBidi"/>
-          <w:sz w:val="18"/>
-          <w:szCs w:val="18"/>
-        </w:rPr>
-        <w:t>Organize</w:t>
-      </w:r>
-      <w:r>
-        <w:rPr>
-          <w:rFonts w:ascii="Verdana" w:hAnsi="Verdana" w:cstheme="majorBidi"/>
-          <w:sz w:val="18"/>
-          <w:szCs w:val="18"/>
-        </w:rPr>
-        <w:t>d</w:t>
-      </w:r>
-      <w:r>
-        <w:rPr>
-          <w:rFonts w:ascii="Verdana" w:hAnsi="Verdana" w:cstheme="majorBidi"/>
-          <w:sz w:val="18"/>
-          <w:szCs w:val="18"/>
-        </w:rPr>
-        <w:t xml:space="preserve"> and conduct</w:t>
-      </w:r>
-      <w:r>
-        <w:rPr>
-          <w:rFonts w:ascii="Verdana" w:hAnsi="Verdana" w:cstheme="majorBidi"/>
-          <w:sz w:val="18"/>
-          <w:szCs w:val="18"/>
-        </w:rPr>
-        <w:t>ed</w:t>
-      </w:r>
-      <w:r>
-        <w:rPr>
-          <w:rFonts w:ascii="Verdana" w:hAnsi="Verdana" w:cstheme="majorBidi"/>
-          <w:sz w:val="18"/>
-          <w:szCs w:val="18"/>
-        </w:rPr>
-        <w:t xml:space="preserve"> training focused on the use of Information Technology products like Microsoft Office Suite, DocuSign, Citrix </w:t>
-      </w:r>
-      <w:proofErr w:type="spellStart"/>
-      <w:r>
-        <w:rPr>
-          <w:rFonts w:ascii="Verdana" w:hAnsi="Verdana" w:cstheme="majorBidi"/>
-          <w:sz w:val="18"/>
-          <w:szCs w:val="18"/>
-        </w:rPr>
-        <w:t>Sharefile</w:t>
-      </w:r>
-      <w:proofErr w:type="spellEnd"/>
-      <w:r>
-        <w:rPr>
-          <w:rFonts w:ascii="Verdana" w:hAnsi="Verdana" w:cstheme="majorBidi"/>
-          <w:sz w:val="18"/>
-          <w:szCs w:val="18"/>
-        </w:rPr>
-        <w:t>, computer tricks and tips for personnel to boost their productivity.</w:t>
-      </w:r>
-    </w:p>
-    <w:p>
-      <w:pPr>
-        <w:pStyle w:val="ListParagraph"/>
-        <w:numPr>
-          <w:ilvl w:val="0"/>
-          <w:numId w:val="4"/>
-        </w:numPr>
-        <w:spacing w:after="0" w:line="240" w:lineRule="auto"/>
-        <w:ind w:left="284" w:right="-447" w:hanging="284"/>
-        <w:jc w:val="both"/>
-        <w:rPr>
-          <w:rFonts w:ascii="Verdana" w:hAnsi="Verdana" w:cstheme="majorBidi"/>
-          <w:sz w:val="18"/>
-          <w:szCs w:val="18"/>
-        </w:rPr>
-      </w:pPr>
-      <w:r>
-        <w:rPr>
-          <w:rFonts w:ascii="Verdana" w:hAnsi="Verdana" w:cstheme="majorBidi"/>
-          <w:sz w:val="18"/>
-          <w:szCs w:val="18"/>
-        </w:rPr>
-        <w:t>Prepare</w:t>
-      </w:r>
-      <w:r>
-        <w:rPr>
-          <w:rFonts w:ascii="Verdana" w:hAnsi="Verdana" w:cstheme="majorBidi"/>
-          <w:sz w:val="18"/>
-          <w:szCs w:val="18"/>
-        </w:rPr>
-        <w:t>d</w:t>
-      </w:r>
-      <w:r>
-        <w:rPr>
-          <w:rFonts w:ascii="Verdana" w:hAnsi="Verdana" w:cstheme="majorBidi"/>
-          <w:sz w:val="18"/>
-          <w:szCs w:val="18"/>
-        </w:rPr>
-        <w:t xml:space="preserve"> training materials for personnel productivity enhancement.</w:t>
-      </w:r>
-    </w:p>
-    <w:p>
-      <w:pPr>
-        <w:pStyle w:val="ListParagraph"/>
-        <w:numPr>
-          <w:ilvl w:val="0"/>
-          <w:numId w:val="4"/>
-        </w:numPr>
-        <w:spacing w:after="0" w:line="240" w:lineRule="auto"/>
-        <w:ind w:left="284" w:right="-447" w:hanging="284"/>
-        <w:jc w:val="both"/>
-        <w:rPr>
-          <w:rFonts w:ascii="Verdana" w:hAnsi="Verdana" w:cstheme="majorBidi"/>
-          <w:sz w:val="18"/>
-          <w:szCs w:val="18"/>
-        </w:rPr>
-      </w:pPr>
-      <w:r>
-        <w:rPr>
-          <w:rFonts w:ascii="Verdana" w:hAnsi="Verdana" w:cstheme="majorBidi"/>
-          <w:sz w:val="18"/>
-          <w:szCs w:val="18"/>
-        </w:rPr>
-        <w:lastRenderedPageBreak/>
-        <w:t>Conduct</w:t>
-      </w:r>
-      <w:r>
-        <w:rPr>
-          <w:rFonts w:ascii="Verdana" w:hAnsi="Verdana" w:cstheme="majorBidi"/>
-          <w:sz w:val="18"/>
-          <w:szCs w:val="18"/>
-        </w:rPr>
-        <w:t>ed</w:t>
-      </w:r>
-      <w:r>
-        <w:rPr>
-          <w:rFonts w:ascii="Verdana" w:hAnsi="Verdana" w:cstheme="majorBidi"/>
-          <w:sz w:val="18"/>
-          <w:szCs w:val="18"/>
-        </w:rPr>
-        <w:t xml:space="preserve"> Safety &amp; Control, and knowledge sharing presentations periodically.</w:t>
-      </w:r>
-    </w:p>
-    <w:p>
-      <w:pPr>
-        <w:spacing w:after="0" w:line="240" w:lineRule="auto"/>
-        <w:jc w:val="both"/>
-        <w:rPr>
-          <w:rFonts w:ascii="Verdana" w:hAnsi="Verdana" w:cstheme="majorBidi"/>
-          <w:b/>
-          <w:bCs/>
-          <w:sz w:val="20"/>
-          <w:szCs w:val="20"/>
-        </w:rPr>
-      </w:pPr>
-    </w:p>
-    <w:p>
-      <w:pPr>
-        <w:spacing w:after="0" w:line="240" w:lineRule="auto"/>
-        <w:jc w:val="both"/>
-        <w:rPr>
-          <w:rFonts w:ascii="Verdana" w:hAnsi="Verdana" w:cstheme="majorBidi"/>
-          <w:b/>
-          <w:bCs/>
-          <w:sz w:val="20"/>
-          <w:szCs w:val="20"/>
-        </w:rPr>
-      </w:pPr>
-    </w:p>
-    <w:p>
-      <w:pPr>
-        <w:spacing w:after="0" w:line="240" w:lineRule="auto"/>
-        <w:jc w:val="both"/>
-        <w:rPr>
-          <w:rFonts w:ascii="Verdana" w:hAnsi="Verdana" w:cstheme="majorBidi"/>
-          <w:b/>
-          <w:bCs/>
-          <w:sz w:val="20"/>
-          <w:szCs w:val="20"/>
-        </w:rPr>
-      </w:pPr>
-    </w:p>
-    <w:p>
-      <w:pPr>
-        <w:spacing w:after="0" w:line="240" w:lineRule="auto"/>
-        <w:jc w:val="both"/>
-        <w:rPr>
-          <w:rFonts w:ascii="Verdana" w:hAnsi="Verdana" w:cstheme="majorBidi"/>
-          <w:b/>
-          <w:bCs/>
-          <w:sz w:val="20"/>
-          <w:szCs w:val="20"/>
-        </w:rPr>
-      </w:pPr>
-      <w:r>
-        <w:rPr>
-          <w:rFonts w:ascii="Verdana" w:hAnsi="Verdana" w:cstheme="majorBidi"/>
-          <w:b/>
-          <w:bCs/>
-          <w:noProof/>
-          <w:sz w:val="20"/>
-          <w:szCs w:val="20"/>
-        </w:rPr>
-        <mc:AlternateContent>
-          <mc:Choice Requires="wps">
-            <w:drawing>
-              <wp:anchor distT="0" distB="0" distL="114300" distR="114300" simplePos="0" relativeHeight="251753984" behindDoc="0" locked="0" layoutInCell="1" allowOverlap="1" wp14:anchorId="0F0F4758" wp14:editId="2F5F8065">
-                <wp:simplePos x="0" y="0"/>
-                <wp:positionH relativeFrom="column">
-                  <wp:posOffset>-197688</wp:posOffset>
-                </wp:positionH>
-                <wp:positionV relativeFrom="paragraph">
-                  <wp:posOffset>125019</wp:posOffset>
-                </wp:positionV>
-                <wp:extent cx="0" cy="1378153"/>
-                <wp:effectExtent l="95250" t="95250" r="95250" b="31750"/>
+                <wp:extent cx="0" cy="1490663"/>
+                <wp:effectExtent l="95250" t="95250" r="95250" b="33655"/>
                 <wp:wrapNone/>
                 <wp:docPr id="2" name="Straight Connector 2"/>
                 <wp:cNvGraphicFramePr/>
@@ -2844,7 +3208,7 @@
                       <wps:spPr>
                         <a:xfrm flipH="1">
                           <a:off x="0" y="0"/>
-                          <a:ext cx="0" cy="1378153"/>
+                          <a:ext cx="0" cy="1490663"/>
                         </a:xfrm>
                         <a:prstGeom prst="line">
                           <a:avLst/>
@@ -2885,10 +3249,11 @@
               </wp:anchor>
             </w:drawing>
           </mc:Choice>
-          <mc:Fallback xmlns:w16du="http://schemas.microsoft.com/office/word/2023/wordml/word16du">
+          <mc:Fallback>
             <w:pict>
-              <v:line w14:anchorId="4700838B" id="Straight Connector 2" o:spid="_x0000_s1026" style="position:absolute;flip:x;z-index:251753984;visibility:visible;mso-wrap-style:square;mso-width-percent:0;mso-height-percent:0;mso-wrap-distance-left:9pt;mso-wrap-distance-top:0;mso-wrap-distance-right:9pt;mso-wrap-distance-bottom:0;mso-position-horizontal:absolute;mso-position-horizontal-relative:text;mso-position-vertical:absolute;mso-position-vertical-relative:text;mso-width-percent:0;mso-height-percent:0;mso-width-relative:margin;mso-height-relative:margin" from="-15.55pt,9.85pt" to="-15.55pt,118.35pt" o:gfxdata="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" strokecolor="#5b9bd5 [3204]" strokeweight="2.5pt">
+              <v:line w14:anchorId="097B5FA7" id="Straight Connector 2" o:spid="_x0000_s1026" style="position:absolute;flip:x;z-index:251753984;visibility:visible;mso-wrap-style:square;mso-width-percent:0;mso-height-percent:0;mso-wrap-distance-left:9pt;mso-wrap-distance-top:0;mso-wrap-distance-right:9pt;mso-wrap-distance-bottom:0;mso-position-horizontal:absolute;mso-position-horizontal-relative:left-margin-area;mso-position-vertical:absolute;mso-position-vertical-relative:text;mso-width-percent:0;mso-height-percent:0;mso-width-relative:margin;mso-height-relative:margin" from="34.5pt,6.5pt" to="34.5pt,123.9pt" o:gfxdata="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" strokecolor="#5b9bd5 [3204]" strokeweight="2.5pt">
                 <v:stroke dashstyle="1 1" startarrow="oval" startarrowwidth="wide" startarrowlength="long" endarrowwidth="wide" endarrowlength="long" joinstyle="miter" endcap="round"/>
+                <w10:wrap anchorx="margin"/>
               </v:line>
             </w:pict>
           </mc:Fallback>
@@ -3506,16 +3871,16 @@
         <mc:AlternateContent>
           <mc:Choice Requires="wps">
             <w:drawing>
-              <wp:anchor distT="0" distB="0" distL="114300" distR="114300" simplePos="0" relativeHeight="251755008" behindDoc="0" locked="0" layoutInCell="1" allowOverlap="1" wp14:anchorId="26E20896" wp14:editId="39F5ED84">
+              <wp:anchor distT="0" distB="0" distL="114300" distR="114300" simplePos="0" relativeHeight="251755008" behindDoc="0" locked="0" layoutInCell="1" allowOverlap="1" wp14:anchorId="26E20896" wp14:editId="7A4DEB13">
                 <wp:simplePos x="0" y="0"/>
                 <wp:positionH relativeFrom="column">
-                  <wp:posOffset>-216586</wp:posOffset>
+                  <wp:posOffset>-214947</wp:posOffset>
                 </wp:positionH>
                 <wp:positionV relativeFrom="paragraph">
-                  <wp:posOffset>80772</wp:posOffset>
+                  <wp:posOffset>61913</wp:posOffset>
                 </wp:positionV>
-                <wp:extent cx="0" cy="1294790"/>
-                <wp:effectExtent l="95250" t="95250" r="95250" b="635"/>
+                <wp:extent cx="0" cy="1313815"/>
+                <wp:effectExtent l="95250" t="95250" r="95250" b="19685"/>
                 <wp:wrapNone/>
                 <wp:docPr id="4" name="Straight Connector 4"/>
                 <wp:cNvGraphicFramePr/>
@@ -3526,7 +3891,7 @@
                       <wps:spPr>
                         <a:xfrm>
                           <a:off x="0" y="0"/>
-                          <a:ext cx="0" cy="1294790"/>
+                          <a:ext cx="0" cy="1313815"/>
                         </a:xfrm>
                         <a:prstGeom prst="line">
                           <a:avLst/>
@@ -3567,9 +3932,9 @@
               </wp:anchor>
             </w:drawing>
           </mc:Choice>
-          <mc:Fallback xmlns:w16du="http://schemas.microsoft.com/office/word/2023/wordml/word16du">
+          <mc:Fallback>
             <w:pict>
-              <v:line w14:anchorId="322DD153" id="Straight Connector 4" o:spid="_x0000_s1026" style="position:absolute;z-index:251755008;visibility:visible;mso-wrap-style:square;mso-width-percent:0;mso-height-percent:0;mso-wrap-distance-left:9pt;mso-wrap-distance-top:0;mso-wrap-distance-right:9pt;mso-wrap-distance-bottom:0;mso-position-horizontal:absolute;mso-position-horizontal-relative:text;mso-position-vertical:absolute;mso-position-vertical-relative:text;mso-width-percent:0;mso-height-percent:0;mso-width-relative:margin;mso-height-relative:margin" from="-17.05pt,6.35pt" to="-17.05pt,108.3pt" o:gfxdata="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" strokecolor="#5b9bd5 [3204]" strokeweight="2.5pt">
+              <v:line w14:anchorId="1117904C" id="Straight Connector 4" o:spid="_x0000_s1026" style="position:absolute;z-index:251755008;visibility:visible;mso-wrap-style:square;mso-width-percent:0;mso-height-percent:0;mso-wrap-distance-left:9pt;mso-wrap-distance-top:0;mso-wrap-distance-right:9pt;mso-wrap-distance-bottom:0;mso-position-horizontal:absolute;mso-position-horizontal-relative:text;mso-position-vertical:absolute;mso-position-vertical-relative:text;mso-width-percent:0;mso-height-percent:0;mso-width-relative:margin;mso-height-relative:margin" from="-16.9pt,4.9pt" to="-16.9pt,108.35pt" o:gfxdata="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" strokecolor="#5b9bd5 [3204]" strokeweight="2.5pt">
                 <v:stroke dashstyle="1 1" startarrow="oval" startarrowwidth="wide" startarrowlength="long" endarrowwidth="wide" endarrowlength="long" joinstyle="miter" endcap="round"/>
               </v:line>
             </w:pict>
@@ -4002,7 +4367,7 @@
               </wp:anchor>
             </w:drawing>
           </mc:Choice>
-          <mc:Fallback xmlns:w16du="http://schemas.microsoft.com/office/word/2023/wordml/word16du">
+          <mc:Fallback>
             <w:pict>
               <v:line w14:anchorId="5B5833A9" id="Straight Connector 5" o:spid="_x0000_s1026" style="position:absolute;flip:x y;z-index:251787776;visibility:visible;mso-wrap-style:square;mso-width-percent:0;mso-height-percent:0;mso-wrap-distance-left:9pt;mso-wrap-distance-top:0;mso-wrap-distance-right:9pt;mso-wrap-distance-bottom:0;mso-position-horizontal:absolute;mso-position-horizontal-relative:text;mso-position-vertical:absolute;mso-position-vertical-relative:text;mso-width-percent:0;mso-height-percent:0;mso-width-relative:margin;mso-height-relative:margin" from="-17.05pt,6.2pt" to="-17.05pt,120.8pt" o:gfxdata="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" strokecolor="#5b9bd5 [3204]" strokeweight="2.5pt">
                 <v:stroke dashstyle="1 1" startarrowwidth="wide" startarrowlength="long" endarrow="oval" endarrowwidth="wide" endarrowlength="long" joinstyle="miter" endcap="round"/>
@@ -4496,7 +4861,7 @@
               </wp:anchor>
             </w:drawing>
           </mc:Choice>
-          <mc:Fallback xmlns:w16du="http://schemas.microsoft.com/office/word/2023/wordml/word16du">
+          <mc:Fallback>
             <w:pict>
               <v:group w14:anchorId="59F8AFE3" id="Group 74" o:spid="_x0000_s1026" style="position:absolute;margin-left:-26.25pt;margin-top:8.5pt;width:22.7pt;height:22.7pt;z-index:251732480;mso-width-relative:margin;mso-height-relative:margin" coordsize="390525,381000" o:gfxdata="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">
                 <v:oval id="Oval 72" o:spid="_x0000_s1027" style="position:absolute;width:390525;height:381000;visibility:visible;mso-wrap-style:square;v-text-anchor:middle" o:gfxdata="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" fillcolor="#5b9bd5 [3204]" strokecolor="#d8d8d8 [2732]" strokeweight="2pt">
@@ -4962,7 +5327,7 @@
               </wp:anchor>
             </w:drawing>
           </mc:Choice>
-          <mc:Fallback xmlns:w16du="http://schemas.microsoft.com/office/word/2023/wordml/word16du">
+          <mc:Fallback>
             <w:pict>
               <v:group w14:anchorId="3400F4C3" id="Group 48" o:spid="_x0000_s1026" style="position:absolute;margin-left:-24.8pt;margin-top:15.9pt;width:22.65pt;height:22.65pt;z-index:251793920" coordsize="287655,287655" o:gfxdata="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">
                 <v:shape id="Picture 39" o:spid="_x0000_s1027" type="#_x0000_t75" style="position:absolute;width:287655;height:287655;visibility:visible;mso-wrap-style:square" o:gfxdata="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">
@@ -5217,6 +5582,23 @@
         <w:jc w:val="both"/>
         <w:rPr>
           <w:rFonts w:ascii="Verdana" w:hAnsi="Verdana" w:cstheme="majorBidi"/>
+          <w:b/>
+          <w:bCs/>
+          <w:color w:val="5B9BD5" w:themeColor="accent1"/>
+        </w:rPr>
+      </w:pPr>
+    </w:p>
+    <w:p>
+      <w:pPr>
+        <w:pStyle w:val="ListParagraph"/>
+        <w:tabs>
+          <w:tab w:val="left" w:pos="1185"/>
+        </w:tabs>
+        <w:spacing w:line="240" w:lineRule="auto"/>
+        <w:ind w:left="0"/>
+        <w:jc w:val="both"/>
+        <w:rPr>
+          <w:rFonts w:ascii="Verdana" w:hAnsi="Verdana" w:cstheme="majorBidi"/>
           <w:sz w:val="20"/>
           <w:szCs w:val="20"/>
         </w:rPr>
@@ -5235,6 +5617,7 @@
           <w:sz w:val="20"/>
           <w:szCs w:val="20"/>
         </w:rPr>
+        <w:lastRenderedPageBreak/>
         <mc:AlternateContent>
           <mc:Choice Requires="wpg">
             <w:drawing>
@@ -5352,7 +5735,7 @@
               </wp:anchor>
             </w:drawing>
           </mc:Choice>
-          <mc:Fallback xmlns:w16du="http://schemas.microsoft.com/office/word/2023/wordml/word16du">
+          <mc:Fallback>
             <w:pict>
               <v:group w14:anchorId="7F039702" id="Group 34" o:spid="_x0000_s1026" style="position:absolute;margin-left:26.2pt;margin-top:-4.15pt;width:22.65pt;height:22.65pt;z-index:251678208;mso-position-horizontal-relative:left-margin-area;mso-width-relative:margin;mso-height-relative:margin" coordsize="390525,381000" o:gfxdata="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">
                 <v:oval id="Oval 9" o:spid="_x0000_s1027" style="position:absolute;width:390525;height:381000;visibility:visible;mso-wrap-style:square;v-text-anchor:middle" o:gfxdata="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" fillcolor="#5b9bd5 [3204]" strokecolor="#d8d8d8 [2732]" strokeweight="2pt">
@@ -5940,7 +6323,7 @@
               </wp:anchor>
             </w:drawing>
           </mc:Choice>
-          <mc:Fallback xmlns:w16du="http://schemas.microsoft.com/office/word/2023/wordml/word16du">
+          <mc:Fallback>
             <w:pict>
               <v:group w14:anchorId="193493B4" id="Group 63" o:spid="_x0000_s1026" style="position:absolute;margin-left:28.55pt;margin-top:8.1pt;width:22.65pt;height:22.65pt;z-index:251681280;mso-position-horizontal-relative:left-margin-area;mso-width-relative:margin;mso-height-relative:margin" coordsize="390525,381000" o:gfxdata="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">
                 <v:oval id="Oval 14" o:spid="_x0000_s1027" style="position:absolute;width:390525;height:381000;visibility:visible;mso-wrap-style:square;v-text-anchor:middle" o:gfxdata="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" fillcolor="#5b9bd5 [3204]" strokecolor="#d8d8d8 [2732]" strokeweight="2pt">
@@ -6334,7 +6717,6 @@
           <w:sz w:val="18"/>
           <w:szCs w:val="18"/>
         </w:rPr>
-        <w:lastRenderedPageBreak/>
         <w:t>DevOps Tools</w:t>
       </w:r>
       <w:r>
@@ -6455,16 +6837,6 @@
           <w:docGrid w:linePitch="360"/>
         </w:sectPr>
       </w:pPr>
-    </w:p>
-    <w:p>
-      <w:pPr>
-        <w:spacing w:after="0" w:line="240" w:lineRule="auto"/>
-        <w:rPr>
-          <w:rFonts w:ascii="Verdana" w:hAnsi="Verdana" w:cstheme="majorBidi"/>
-          <w:b/>
-          <w:bCs/>
-        </w:rPr>
-      </w:pPr>
       <w:r>
         <w:rPr>
           <w:rFonts w:ascii="Verdana" w:hAnsi="Verdana" w:cstheme="majorBidi"/>
@@ -6476,13 +6848,13 @@
         <mc:AlternateContent>
           <mc:Choice Requires="wpg">
             <w:drawing>
-              <wp:anchor distT="0" distB="0" distL="114300" distR="114300" simplePos="0" relativeHeight="251730432" behindDoc="0" locked="0" layoutInCell="1" allowOverlap="1" wp14:anchorId="644DB6C5" wp14:editId="18B2CB82">
+              <wp:anchor distT="0" distB="0" distL="114300" distR="114300" simplePos="0" relativeHeight="251730432" behindDoc="0" locked="0" layoutInCell="1" allowOverlap="1" wp14:anchorId="644DB6C5" wp14:editId="7377D4CF">
                 <wp:simplePos x="0" y="0"/>
                 <wp:positionH relativeFrom="leftMargin">
-                  <wp:posOffset>334010</wp:posOffset>
+                  <wp:posOffset>288607</wp:posOffset>
                 </wp:positionH>
                 <wp:positionV relativeFrom="paragraph">
-                  <wp:posOffset>-46990</wp:posOffset>
+                  <wp:posOffset>127635</wp:posOffset>
                 </wp:positionV>
                 <wp:extent cx="287655" cy="287655"/>
                 <wp:effectExtent l="0" t="0" r="17145" b="17145"/>
@@ -6590,12 +6962,31 @@
               </wp:anchor>
             </w:drawing>
           </mc:Choice>
-          <mc:Fallback xmlns:w16du="http://schemas.microsoft.com/office/word/2023/wordml/word16du">
+          <mc:Fallback>
             <w:pict>
-              <v:group w14:anchorId="115EE7A5" id="Group 113" o:spid="_x0000_s1026" style="position:absolute;margin-left:26.3pt;margin-top:-3.7pt;width:22.65pt;height:22.65pt;z-index:251730432;mso-position-horizontal-relative:left-margin-area;mso-width-relative:margin;mso-height-relative:margin" coordsize="396000,407035" o:gfxdata="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">
+              <v:group w14:anchorId="0F8276FA" id="Group 113" o:spid="_x0000_s1026" style="position:absolute;margin-left:22.7pt;margin-top:10.05pt;width:22.65pt;height:22.65pt;z-index:251730432;mso-position-horizontal-relative:left-margin-area;mso-width-relative:margin;mso-height-relative:margin" coordsize="396000,407035" o:gfxdata="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">
                 <v:oval id="Oval 111" o:spid="_x0000_s1027" style="position:absolute;width:396000;height:396000;visibility:visible;mso-wrap-style:square;v-text-anchor:middle" o:gfxdata="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" fillcolor="#5b9bd5 [3204]" strokecolor="#d8d8d8 [2732]" strokeweight="2pt">
                   <v:stroke joinstyle="miter"/>
                 </v:oval>
+                <v:shapetype id="_x0000_t75" coordsize="21600,21600" o:spt="75" o:preferrelative="t" path="m@4@5l@4@11@9@11@9@5xe" filled="f" stroked="f">
+                  <v:stroke joinstyle="miter"/>
+                  <v:formulas>
+                    <v:f eqn="if lineDrawn pixelLineWidth 0"/>
+                    <v:f eqn="sum @0 1 0"/>
+                    <v:f eqn="sum 0 0 @1"/>
+                    <v:f eqn="prod @2 1 2"/>
+                    <v:f eqn="prod @3 21600 pixelWidth"/>
+                    <v:f eqn="prod @3 21600 pixelHeight"/>
+                    <v:f eqn="sum @0 0 1"/>
+                    <v:f eqn="prod @6 1 2"/>
+                    <v:f eqn="prod @7 21600 pixelWidth"/>
+                    <v:f eqn="sum @8 21600 0"/>
+                    <v:f eqn="prod @7 21600 pixelHeight"/>
+                    <v:f eqn="sum @10 21600 0"/>
+                  </v:formulas>
+                  <v:path o:extrusionok="f" gradientshapeok="t" o:connecttype="rect"/>
+                  <o:lock v:ext="edit" aspectratio="t"/>
+                </v:shapetype>
                 <v:shape id="Graphic 112" o:spid="_x0000_s1028" type="#_x0000_t75" alt="Diploma roll" style="position:absolute;left:19050;top:47625;width:359410;height:359410;visibility:visible;mso-wrap-style:square" o:gfxdata="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">
                   <v:imagedata r:id="rId46" o:title="Diploma roll"/>
                 </v:shape>
@@ -6605,6 +6996,16 @@
           </mc:Fallback>
         </mc:AlternateContent>
       </w:r>
+    </w:p>
+    <w:p>
+      <w:pPr>
+        <w:spacing w:after="0" w:line="240" w:lineRule="auto"/>
+        <w:rPr>
+          <w:rFonts w:ascii="Verdana" w:hAnsi="Verdana" w:cstheme="majorBidi"/>
+          <w:b/>
+          <w:bCs/>
+        </w:rPr>
+      </w:pPr>
       <w:r>
         <w:rPr>
           <w:rFonts w:ascii="Verdana" w:hAnsi="Verdana" w:cstheme="majorBidi"/>
@@ -6963,10 +7364,10 @@
         <mc:AlternateContent>
           <mc:Choice Requires="wpg">
             <w:drawing>
-              <wp:anchor distT="0" distB="0" distL="114300" distR="114300" simplePos="0" relativeHeight="251704832" behindDoc="0" locked="0" layoutInCell="1" allowOverlap="1" wp14:anchorId="12B4EB41" wp14:editId="0D00FB78">
+              <wp:anchor distT="0" distB="0" distL="114300" distR="114300" simplePos="0" relativeHeight="251704832" behindDoc="0" locked="0" layoutInCell="1" allowOverlap="1" wp14:anchorId="12B4EB41" wp14:editId="633BADA0">
                 <wp:simplePos x="0" y="0"/>
                 <wp:positionH relativeFrom="leftMargin">
-                  <wp:posOffset>352425</wp:posOffset>
+                  <wp:posOffset>296862</wp:posOffset>
                 </wp:positionH>
                 <wp:positionV relativeFrom="paragraph">
                   <wp:posOffset>77470</wp:posOffset>
@@ -7061,13 +7462,13 @@
               </wp:anchor>
             </w:drawing>
           </mc:Choice>
-          <mc:Fallback xmlns:w16du="http://schemas.microsoft.com/office/word/2023/wordml/word16du">
+          <mc:Fallback>
             <w:pict>
-              <v:group w14:anchorId="78D73975" id="Group 81" o:spid="_x0000_s1026" style="position:absolute;margin-left:27.75pt;margin-top:6.1pt;width:22.7pt;height:22.7pt;z-index:251704832;mso-position-horizontal-relative:left-margin-area;mso-width-relative:margin;mso-height-relative:margin" coordsize="418465,408940" o:gfxdata="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">
+              <v:group w14:anchorId="0D3EF5BB" id="Group 81" o:spid="_x0000_s1026" style="position:absolute;margin-left:23.35pt;margin-top:6.1pt;width:22.7pt;height:22.7pt;z-index:251704832;mso-position-horizontal-relative:left-margin-area;mso-width-relative:margin;mso-height-relative:margin" coordsize="418465,408940" o:gfxdata="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">
                 <v:shape id="Picture 78" o:spid="_x0000_s1027" type="#_x0000_t75" style="position:absolute;width:418465;height:408940;visibility:visible;mso-wrap-style:square" o:gfxdata="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">
                   <v:imagedata r:id="rId49" o:title=""/>
                 </v:shape>
-                <v:shape id="Graphic 80" o:spid="_x0000_s1028" type="#_x0000_t75" alt="Presentation with checklist" style="position:absolute;left:54342;top:54622;width:318625;height:318623;visibility:visible;mso-wrap-style:square" o:gfxdata="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">
+                <v:shape id="Graphic 80" o:spid="_x0000_s1028" type="#_x0000_t75" alt="Presentation with checklist" style="position:absolute;left:54342;top:54622;width:318625;height:318623;visibility:visible;mso-wrap-style:square" o:gfxdata="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">
                   <v:imagedata r:id="rId50" o:title="Presentation with checklist"/>
                 </v:shape>
                 <w10:wrap anchorx="margin"/>
@@ -7251,7 +7652,7 @@
         </w:rPr>
         <w:t xml:space="preserve"> -</w:t>
       </w:r>
-      <w:hyperlink r:id="rId51" w:history="1">
+      <w:hyperlink r:id="rId51" w:anchor="versions-body-tab" w:history="1">
         <w:r>
           <w:rPr>
             <w:rStyle w:val="Hyperlink"/>
@@ -8180,13 +8581,13 @@
         <mc:AlternateContent>
           <mc:Choice Requires="wpg">
             <w:drawing>
-              <wp:anchor distT="0" distB="0" distL="114300" distR="114300" simplePos="0" relativeHeight="251708928" behindDoc="0" locked="0" layoutInCell="1" allowOverlap="1" wp14:anchorId="7FAB756D" wp14:editId="79BBF119">
+              <wp:anchor distT="0" distB="0" distL="114300" distR="114300" simplePos="0" relativeHeight="251708928" behindDoc="0" locked="0" layoutInCell="1" allowOverlap="1" wp14:anchorId="7FAB756D" wp14:editId="2896611B">
                 <wp:simplePos x="0" y="0"/>
                 <wp:positionH relativeFrom="leftMargin">
-                  <wp:posOffset>312420</wp:posOffset>
+                  <wp:posOffset>297497</wp:posOffset>
                 </wp:positionH>
                 <wp:positionV relativeFrom="paragraph">
-                  <wp:posOffset>92710</wp:posOffset>
+                  <wp:posOffset>97155</wp:posOffset>
                 </wp:positionV>
                 <wp:extent cx="287655" cy="287655"/>
                 <wp:effectExtent l="0" t="0" r="0" b="0"/>
@@ -8278,13 +8679,13 @@
               </wp:anchor>
             </w:drawing>
           </mc:Choice>
-          <mc:Fallback xmlns:w16du="http://schemas.microsoft.com/office/word/2023/wordml/word16du">
+          <mc:Fallback>
             <w:pict>
-              <v:group w14:anchorId="23EA5A10" id="Group 83" o:spid="_x0000_s1026" style="position:absolute;margin-left:24.6pt;margin-top:7.3pt;width:22.65pt;height:22.65pt;z-index:251708928;mso-position-horizontal-relative:left-margin-area;mso-width-relative:margin;mso-height-relative:margin" coordsize="418465,408940" o:gfxdata="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">
+              <v:group w14:anchorId="261CB676" id="Group 83" o:spid="_x0000_s1026" style="position:absolute;margin-left:23.4pt;margin-top:7.65pt;width:22.65pt;height:22.65pt;z-index:251708928;mso-position-horizontal-relative:left-margin-area;mso-width-relative:margin;mso-height-relative:margin" coordsize="418465,408940" o:gfxdata="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">
                 <v:shape id="Picture 79" o:spid="_x0000_s1027" type="#_x0000_t75" style="position:absolute;width:418465;height:408940;visibility:visible;mso-wrap-style:square" o:gfxdata="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">
                   <v:imagedata r:id="rId49" o:title=""/>
                 </v:shape>
-                <v:shape id="Graphic 12" o:spid="_x0000_s1028" type="#_x0000_t75" alt="Ribbon" style="position:absolute;left:66675;top:57150;width:287655;height:287655;visibility:visible;mso-wrap-style:square" o:gfxdata="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">
+                <v:shape id="Graphic 12" o:spid="_x0000_s1028" type="#_x0000_t75" alt="Ribbon" style="position:absolute;left:66675;top:57150;width:287655;height:287655;visibility:visible;mso-wrap-style:square" o:gfxdata="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">
                   <v:imagedata r:id="rId56" o:title="Ribbon"/>
                 </v:shape>
                 <w10:wrap anchorx="margin"/>
@@ -9042,6 +9443,7 @@
           <w:sz w:val="18"/>
           <w:szCs w:val="18"/>
         </w:rPr>
+        <w:lastRenderedPageBreak/>
         <w:t>JKK Prize for Best graduating student in</w:t>
       </w:r>
       <w:r>
@@ -9455,13 +9857,13 @@
         <mc:AlternateContent>
           <mc:Choice Requires="wpg">
             <w:drawing>
-              <wp:anchor distT="0" distB="0" distL="114300" distR="114300" simplePos="0" relativeHeight="251783680" behindDoc="0" locked="0" layoutInCell="1" allowOverlap="1" wp14:anchorId="60FC39E4" wp14:editId="7367E9CA">
+              <wp:anchor distT="0" distB="0" distL="114300" distR="114300" simplePos="0" relativeHeight="251783680" behindDoc="0" locked="0" layoutInCell="1" allowOverlap="1" wp14:anchorId="60FC39E4" wp14:editId="4BFF7C6D">
                 <wp:simplePos x="0" y="0"/>
-                <wp:positionH relativeFrom="page">
-                  <wp:posOffset>295910</wp:posOffset>
+                <wp:positionH relativeFrom="leftMargin">
+                  <wp:posOffset>291782</wp:posOffset>
                 </wp:positionH>
                 <wp:positionV relativeFrom="page">
-                  <wp:posOffset>8107680</wp:posOffset>
+                  <wp:posOffset>1469390</wp:posOffset>
                 </wp:positionV>
                 <wp:extent cx="287655" cy="260985"/>
                 <wp:effectExtent l="0" t="0" r="0" b="5715"/>
@@ -9534,16 +9936,16 @@
               </wp:anchor>
             </w:drawing>
           </mc:Choice>
-          <mc:Fallback xmlns:w16du="http://schemas.microsoft.com/office/word/2023/wordml/word16du">
+          <mc:Fallback>
             <w:pict>
-              <v:group w14:anchorId="207002AF" id="Group 5456" o:spid="_x0000_s1026" style="position:absolute;margin-left:23.3pt;margin-top:638.4pt;width:22.65pt;height:20.55pt;z-index:251783680;mso-position-horizontal-relative:page;mso-position-vertical-relative:page;mso-width-relative:margin;mso-height-relative:margin" coordsize="287655,287655" o:gfxdata="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">
+              <v:group w14:anchorId="1EFF7E7C" id="Group 5456" o:spid="_x0000_s1026" style="position:absolute;margin-left:22.95pt;margin-top:115.7pt;width:22.65pt;height:20.55pt;z-index:251783680;mso-position-horizontal-relative:left-margin-area;mso-position-vertical-relative:page;mso-width-relative:margin;mso-height-relative:margin" coordsize="287655,287655" o:gfxdata="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">
                 <v:shape id="Picture 889" o:spid="_x0000_s1027" type="#_x0000_t75" style="position:absolute;width:287655;height:287655;visibility:visible;mso-wrap-style:square" o:gfxdata="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">
                   <v:imagedata r:id="rId59" o:title=""/>
                 </v:shape>
                 <v:shape id="Picture 891" o:spid="_x0000_s1028" type="#_x0000_t75" style="position:absolute;left:39281;top:33503;width:197739;height:202336;visibility:visible;mso-wrap-style:square" o:gfxdata="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">
                   <v:imagedata r:id="rId60" o:title=""/>
                 </v:shape>
-                <w10:wrap anchorx="page" anchory="page"/>
+                <w10:wrap anchorx="margin" anchory="page"/>
               </v:group>
             </w:pict>
           </mc:Fallback>
@@ -9598,10 +10000,10 @@
         <mc:AlternateContent>
           <mc:Choice Requires="wpg">
             <w:drawing>
-              <wp:anchor distT="0" distB="0" distL="114300" distR="114300" simplePos="0" relativeHeight="251715072" behindDoc="0" locked="0" layoutInCell="1" allowOverlap="1" wp14:anchorId="6F387218" wp14:editId="1094433D">
+              <wp:anchor distT="0" distB="0" distL="114300" distR="114300" simplePos="0" relativeHeight="251715072" behindDoc="0" locked="0" layoutInCell="1" allowOverlap="1" wp14:anchorId="6F387218" wp14:editId="23271A77">
                 <wp:simplePos x="0" y="0"/>
                 <wp:positionH relativeFrom="leftMargin">
-                  <wp:posOffset>312149</wp:posOffset>
+                  <wp:posOffset>286702</wp:posOffset>
                 </wp:positionH>
                 <wp:positionV relativeFrom="paragraph">
                   <wp:posOffset>313690</wp:posOffset>
@@ -9696,13 +10098,13 @@
               </wp:anchor>
             </w:drawing>
           </mc:Choice>
-          <mc:Fallback xmlns:w16du="http://schemas.microsoft.com/office/word/2023/wordml/word16du">
+          <mc:Fallback>
             <w:pict>
-              <v:group w14:anchorId="2E511A90" id="Group 103" o:spid="_x0000_s1026" style="position:absolute;margin-left:24.6pt;margin-top:24.7pt;width:22.65pt;height:22.65pt;z-index:251715072;mso-position-horizontal-relative:left-margin-area;mso-width-relative:margin;mso-height-relative:margin" coordsize="418465,408940" o:gfxdata="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">
+              <v:group w14:anchorId="2B23E51A" id="Group 103" o:spid="_x0000_s1026" style="position:absolute;margin-left:22.55pt;margin-top:24.7pt;width:22.65pt;height:22.65pt;z-index:251715072;mso-position-horizontal-relative:left-margin-area;mso-width-relative:margin;mso-height-relative:margin" coordsize="418465,408940" o:gfxdata="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">
                 <v:shape id="Picture 97" o:spid="_x0000_s1027" type="#_x0000_t75" style="position:absolute;width:418465;height:408940;visibility:visible;mso-wrap-style:square" o:gfxdata="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">
                   <v:imagedata r:id="rId49" o:title=""/>
                 </v:shape>
-                <v:shape id="Graphic 99" o:spid="_x0000_s1028" type="#_x0000_t75" alt="Users" style="position:absolute;left:57150;top:57150;width:287655;height:287655;visibility:visible;mso-wrap-style:square" o:gfxdata="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">
+                <v:shape id="Graphic 99" o:spid="_x0000_s1028" type="#_x0000_t75" alt="Users" style="position:absolute;left:57150;top:57150;width:287655;height:287655;visibility:visible;mso-wrap-style:square" o:gfxdata="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">
                   <v:imagedata r:id="rId63" o:title="Users"/>
                 </v:shape>
                 <w10:wrap anchorx="margin"/>
@@ -9877,7 +10279,7 @@
 </file>
 
 <file path=word/endnotes.xml><?xml version="1.0" encoding="utf-8"?>
-<w:endnotes xmlns:wpc="http://schemas.microsoft.com/office/word/2010/wordprocessingCanvas" xmlns:cx="http://schemas.microsoft.com/office/drawing/2014/chartex" xmlns:cx1="http://schemas.microsoft.com/office/drawing/2015/9/8/chartex" xmlns:cx2="http://schemas.microsoft.com/office/drawing/2015/10/21/chartex" xmlns:cx3="http://schemas.microsoft.com/office/drawing/2016/5/9/chartex" xmlns:cx4="http://schemas.microsoft.com/office/drawing/2016/5/10/chartex" xmlns:cx5="http://schemas.microsoft.com/office/drawing/2016/5/11/chartex" xmlns:cx6="http://schemas.microsoft.com/office/drawing/2016/5/12/chartex" xmlns:cx7="http://schemas.microsoft.com/office/drawing/2016/5/13/chartex" xmlns:cx8="http://schemas.microsoft.com/office/drawing/2016/5/14/chartex" xmlns:mc="http://schemas.openxmlformats.org/markup-compatibility/2006" xmlns:aink="http://schemas.microsoft.com/office/drawing/2016/ink" xmlns:am3d="http://schemas.microsoft.com/office/drawing/2017/model3d" xmlns:o="urn:schemas-microsoft-com:office:office" xmlns:oel="http://schemas.microsoft.com/office/2019/extlst" xmlns:r="http://schemas.openxmlformats.org/officeDocument/2006/relationships" xmlns:m="http://schemas.openxmlformats.org/officeDocument/2006/math" xmlns:v="urn:schemas-microsoft-com:vml" xmlns:wp14="http://schemas.microsoft.com/office/word/2010/wordprocessingDrawing" xmlns:wp="http://schemas.openxmlformats.org/drawingml/2006/wordprocessingDrawing" xmlns:w10="urn:schemas-microsoft-com:office:word" xmlns:w="http://schemas.openxmlformats.org/wordprocessingml/2006/main" xmlns:w14="http://schemas.microsoft.com/office/word/2010/wordml" xmlns:w15="http://schemas.microsoft.com/office/word/2012/wordml" xmlns:w16cex="http://schemas.microsoft.com/office/word/2018/wordml/cex" xmlns:w16cid="http://schemas.microsoft.com/office/word/2016/wordml/cid" xmlns:w16="http://schemas.microsoft.com/office/word/2018/wordml" xmlns:w16sdtdh="http://schemas.microsoft.com/office/word/2020/wordml/sdtdatahash" xmlns:w16se="http://schemas.microsoft.com/office/word/2015/wordml/symex" xmlns:wpg="http://schemas.microsoft.com/office/word/2010/wordprocessingGroup" xmlns:wpi="http://schemas.microsoft.com/office/word/2010/wordprocessingInk" xmlns:wne="http://schemas.microsoft.com/office/word/2006/wordml" xmlns:wps="http://schemas.microsoft.com/office/word/2010/wordprocessingShape" mc:Ignorable="w14 w15 w16se w16cid w16 w16cex w16sdtdh wp14">
+<w:endnotes xmlns:wpc="http://schemas.microsoft.com/office/word/2010/wordprocessingCanvas" xmlns:cx="http://schemas.microsoft.com/office/drawing/2014/chartex" xmlns:cx1="http://schemas.microsoft.com/office/drawing/2015/9/8/chartex" xmlns:cx2="http://schemas.microsoft.com/office/drawing/2015/10/21/chartex" xmlns:cx3="http://schemas.microsoft.com/office/drawing/2016/5/9/chartex" xmlns:cx4="http://schemas.microsoft.com/office/drawing/2016/5/10/chartex" xmlns:cx5="http://schemas.microsoft.com/office/drawing/2016/5/11/chartex" xmlns:cx6="http://schemas.microsoft.com/office/drawing/2016/5/12/chartex" xmlns:cx7="http://schemas.microsoft.com/office/drawing/2016/5/13/chartex" xmlns:cx8="http://schemas.microsoft.com/office/drawing/2016/5/14/chartex" xmlns:mc="http://schemas.openxmlformats.org/markup-compatibility/2006" xmlns:aink="http://schemas.microsoft.com/office/drawing/2016/ink" xmlns:am3d="http://schemas.microsoft.com/office/drawing/2017/model3d" xmlns:o="urn:schemas-microsoft-com:office:office" xmlns:oel="http://schemas.microsoft.com/office/2019/extlst" xmlns:r="http://schemas.openxmlformats.org/officeDocument/2006/relationships" xmlns:m="http://schemas.openxmlformats.org/officeDocument/2006/math" xmlns:v="urn:schemas-microsoft-com:vml" xmlns:wp14="http://schemas.microsoft.com/office/word/2010/wordprocessingDrawing" xmlns:wp="http://schemas.openxmlformats.org/drawingml/2006/wordprocessingDrawing" xmlns:w10="urn:schemas-microsoft-com:office:word" xmlns:w="http://schemas.openxmlformats.org/wordprocessingml/2006/main" xmlns:w14="http://schemas.microsoft.com/office/word/2010/wordml" xmlns:w15="http://schemas.microsoft.com/office/word/2012/wordml" xmlns:w16cex="http://schemas.microsoft.com/office/word/2018/wordml/cex" xmlns:w16cid="http://schemas.microsoft.com/office/word/2016/wordml/cid" xmlns:w16="http://schemas.microsoft.com/office/word/2018/wordml" xmlns:w16du="http://schemas.microsoft.com/office/word/2023/wordml/word16du" xmlns:w16sdtdh="http://schemas.microsoft.com/office/word/2020/wordml/sdtdatahash" xmlns:w16se="http://schemas.microsoft.com/office/word/2015/wordml/symex" xmlns:wpg="http://schemas.microsoft.com/office/word/2010/wordprocessingGroup" xmlns:wpi="http://schemas.microsoft.com/office/word/2010/wordprocessingInk" xmlns:wne="http://schemas.microsoft.com/office/word/2006/wordml" xmlns:wps="http://schemas.microsoft.com/office/word/2010/wordprocessingShape" mc:Ignorable="w14 w15 w16se w16cid w16 w16cex w16sdtdh w16du wp14">
   <w:endnote w:type="separator" w:id="-1">
     <w:p>
       <w:pPr>
@@ -9902,7 +10304,7 @@
 </file>
 
 <file path=word/footer1.xml><?xml version="1.0" encoding="utf-8"?>
-<w:ftr xmlns:wpc="http://schemas.microsoft.com/office/word/2010/wordprocessingCanvas" xmlns:cx="http://schemas.microsoft.com/office/drawing/2014/chartex" xmlns:cx1="http://schemas.microsoft.com/office/drawing/2015/9/8/chartex" xmlns:cx2="http://schemas.microsoft.com/office/drawing/2015/10/21/chartex" xmlns:cx3="http://schemas.microsoft.com/office/drawing/2016/5/9/chartex" xmlns:cx4="http://schemas.microsoft.com/office/drawing/2016/5/10/chartex" xmlns:cx5="http://schemas.microsoft.com/office/drawing/2016/5/11/chartex" xmlns:cx6="http://schemas.microsoft.com/office/drawing/2016/5/12/chartex" xmlns:cx7="http://schemas.microsoft.com/office/drawing/2016/5/13/chartex" xmlns:cx8="http://schemas.microsoft.com/office/drawing/2016/5/14/chartex" xmlns:mc="http://schemas.openxmlformats.org/markup-compatibility/2006" xmlns:aink="http://schemas.microsoft.com/office/drawing/2016/ink" xmlns:am3d="http://schemas.microsoft.com/office/drawing/2017/model3d" xmlns:o="urn:schemas-microsoft-com:office:office" xmlns:oel="http://schemas.microsoft.com/office/2019/extlst" xmlns:r="http://schemas.openxmlformats.org/officeDocument/2006/relationships" xmlns:m="http://schemas.openxmlformats.org/officeDocument/2006/math" xmlns:v="urn:schemas-microsoft-com:vml" xmlns:wp14="http://schemas.microsoft.com/office/word/2010/wordprocessingDrawing" xmlns:wp="http://schemas.openxmlformats.org/drawingml/2006/wordprocessingDrawing" xmlns:w10="urn:schemas-microsoft-com:office:word" xmlns:w="http://schemas.openxmlformats.org/wordprocessingml/2006/main" xmlns:w14="http://schemas.microsoft.com/office/word/2010/wordml" xmlns:w15="http://schemas.microsoft.com/office/word/2012/wordml" xmlns:w16cex="http://schemas.microsoft.com/office/word/2018/wordml/cex" xmlns:w16cid="http://schemas.microsoft.com/office/word/2016/wordml/cid" xmlns:w16="http://schemas.microsoft.com/office/word/2018/wordml" xmlns:w16sdtdh="http://schemas.microsoft.com/office/word/2020/wordml/sdtdatahash" xmlns:w16se="http://schemas.microsoft.com/office/word/2015/wordml/symex" xmlns:wpg="http://schemas.microsoft.com/office/word/2010/wordprocessingGroup" xmlns:wpi="http://schemas.microsoft.com/office/word/2010/wordprocessingInk" xmlns:wne="http://schemas.microsoft.com/office/word/2006/wordml" xmlns:wps="http://schemas.microsoft.com/office/word/2010/wordprocessingShape" mc:Ignorable="w14 w15 w16se w16cid w16 w16cex w16sdtdh wp14">
+<w:ftr xmlns:wpc="http://schemas.microsoft.com/office/word/2010/wordprocessingCanvas" xmlns:cx="http://schemas.microsoft.com/office/drawing/2014/chartex" xmlns:cx1="http://schemas.microsoft.com/office/drawing/2015/9/8/chartex" xmlns:cx2="http://schemas.microsoft.com/office/drawing/2015/10/21/chartex" xmlns:cx3="http://schemas.microsoft.com/office/drawing/2016/5/9/chartex" xmlns:cx4="http://schemas.microsoft.com/office/drawing/2016/5/10/chartex" xmlns:cx5="http://schemas.microsoft.com/office/drawing/2016/5/11/chartex" xmlns:cx6="http://schemas.microsoft.com/office/drawing/2016/5/12/chartex" xmlns:cx7="http://schemas.microsoft.com/office/drawing/2016/5/13/chartex" xmlns:cx8="http://schemas.microsoft.com/office/drawing/2016/5/14/chartex" xmlns:mc="http://schemas.openxmlformats.org/markup-compatibility/2006" xmlns:aink="http://schemas.microsoft.com/office/drawing/2016/ink" xmlns:am3d="http://schemas.microsoft.com/office/drawing/2017/model3d" xmlns:o="urn:schemas-microsoft-com:office:office" xmlns:oel="http://schemas.microsoft.com/office/2019/extlst" xmlns:r="http://schemas.openxmlformats.org/officeDocument/2006/relationships" xmlns:m="http://schemas.openxmlformats.org/officeDocument/2006/math" xmlns:v="urn:schemas-microsoft-com:vml" xmlns:wp14="http://schemas.microsoft.com/office/word/2010/wordprocessingDrawing" xmlns:wp="http://schemas.openxmlformats.org/drawingml/2006/wordprocessingDrawing" xmlns:w10="urn:schemas-microsoft-com:office:word" xmlns:w="http://schemas.openxmlformats.org/wordprocessingml/2006/main" xmlns:w14="http://schemas.microsoft.com/office/word/2010/wordml" xmlns:w15="http://schemas.microsoft.com/office/word/2012/wordml" xmlns:w16cex="http://schemas.microsoft.com/office/word/2018/wordml/cex" xmlns:w16cid="http://schemas.microsoft.com/office/word/2016/wordml/cid" xmlns:w16="http://schemas.microsoft.com/office/word/2018/wordml" xmlns:w16du="http://schemas.microsoft.com/office/word/2023/wordml/word16du" xmlns:w16sdtdh="http://schemas.microsoft.com/office/word/2020/wordml/sdtdatahash" xmlns:w16se="http://schemas.microsoft.com/office/word/2015/wordml/symex" xmlns:wpg="http://schemas.microsoft.com/office/word/2010/wordprocessingGroup" xmlns:wpi="http://schemas.microsoft.com/office/word/2010/wordprocessingInk" xmlns:wne="http://schemas.microsoft.com/office/word/2006/wordml" xmlns:wps="http://schemas.microsoft.com/office/word/2010/wordprocessingShape" mc:Ignorable="w14 w15 w16se w16cid w16 w16cex w16sdtdh w16du wp14">
   <w:sdt>
     <w:sdtPr>
       <w:id w:val="644395111"/>
@@ -9955,7 +10357,7 @@
 </file>
 
 <file path=word/footer2.xml><?xml version="1.0" encoding="utf-8"?>
-<w:ftr xmlns:wpc="http://schemas.microsoft.com/office/word/2010/wordprocessingCanvas" xmlns:cx="http://schemas.microsoft.com/office/drawing/2014/chartex" xmlns:cx1="http://schemas.microsoft.com/office/drawing/2015/9/8/chartex" xmlns:cx2="http://schemas.microsoft.com/office/drawing/2015/10/21/chartex" xmlns:cx3="http://schemas.microsoft.com/office/drawing/2016/5/9/chartex" xmlns:cx4="http://schemas.microsoft.com/office/drawing/2016/5/10/chartex" xmlns:cx5="http://schemas.microsoft.com/office/drawing/2016/5/11/chartex" xmlns:cx6="http://schemas.microsoft.com/office/drawing/2016/5/12/chartex" xmlns:cx7="http://schemas.microsoft.com/office/drawing/2016/5/13/chartex" xmlns:cx8="http://schemas.microsoft.com/office/drawing/2016/5/14/chartex" xmlns:mc="http://schemas.openxmlformats.org/markup-compatibility/2006" xmlns:aink="http://schemas.microsoft.com/office/drawing/2016/ink" xmlns:am3d="http://schemas.microsoft.com/office/drawing/2017/model3d" xmlns:o="urn:schemas-microsoft-com:office:office" xmlns:oel="http://schemas.microsoft.com/office/2019/extlst" xmlns:r="http://schemas.openxmlformats.org/officeDocument/2006/relationships" xmlns:m="http://schemas.openxmlformats.org/officeDocument/2006/math" xmlns:v="urn:schemas-microsoft-com:vml" xmlns:wp14="http://schemas.microsoft.com/office/word/2010/wordprocessingDrawing" xmlns:wp="http://schemas.openxmlformats.org/drawingml/2006/wordprocessingDrawing" xmlns:w10="urn:schemas-microsoft-com:office:word" xmlns:w="http://schemas.openxmlformats.org/wordprocessingml/2006/main" xmlns:w14="http://schemas.microsoft.com/office/word/2010/wordml" xmlns:w15="http://schemas.microsoft.com/office/word/2012/wordml" xmlns:w16cex="http://schemas.microsoft.com/office/word/2018/wordml/cex" xmlns:w16cid="http://schemas.microsoft.com/office/word/2016/wordml/cid" xmlns:w16="http://schemas.microsoft.com/office/word/2018/wordml" xmlns:w16sdtdh="http://schemas.microsoft.com/office/word/2020/wordml/sdtdatahash" xmlns:w16se="http://schemas.microsoft.com/office/word/2015/wordml/symex" xmlns:wpg="http://schemas.microsoft.com/office/word/2010/wordprocessingGroup" xmlns:wpi="http://schemas.microsoft.com/office/word/2010/wordprocessingInk" xmlns:wne="http://schemas.microsoft.com/office/word/2006/wordml" xmlns:wps="http://schemas.microsoft.com/office/word/2010/wordprocessingShape" mc:Ignorable="w14 w15 w16se w16cid w16 w16cex w16sdtdh wp14">
+<w:ftr xmlns:wpc="http://schemas.microsoft.com/office/word/2010/wordprocessingCanvas" xmlns:cx="http://schemas.microsoft.com/office/drawing/2014/chartex" xmlns:cx1="http://schemas.microsoft.com/office/drawing/2015/9/8/chartex" xmlns:cx2="http://schemas.microsoft.com/office/drawing/2015/10/21/chartex" xmlns:cx3="http://schemas.microsoft.com/office/drawing/2016/5/9/chartex" xmlns:cx4="http://schemas.microsoft.com/office/drawing/2016/5/10/chartex" xmlns:cx5="http://schemas.microsoft.com/office/drawing/2016/5/11/chartex" xmlns:cx6="http://schemas.microsoft.com/office/drawing/2016/5/12/chartex" xmlns:cx7="http://schemas.microsoft.com/office/drawing/2016/5/13/chartex" xmlns:cx8="http://schemas.microsoft.com/office/drawing/2016/5/14/chartex" xmlns:mc="http://schemas.openxmlformats.org/markup-compatibility/2006" xmlns:aink="http://schemas.microsoft.com/office/drawing/2016/ink" xmlns:am3d="http://schemas.microsoft.com/office/drawing/2017/model3d" xmlns:o="urn:schemas-microsoft-com:office:office" xmlns:oel="http://schemas.microsoft.com/office/2019/extlst" xmlns:r="http://schemas.openxmlformats.org/officeDocument/2006/relationships" xmlns:m="http://schemas.openxmlformats.org/officeDocument/2006/math" xmlns:v="urn:schemas-microsoft-com:vml" xmlns:wp14="http://schemas.microsoft.com/office/word/2010/wordprocessingDrawing" xmlns:wp="http://schemas.openxmlformats.org/drawingml/2006/wordprocessingDrawing" xmlns:w10="urn:schemas-microsoft-com:office:word" xmlns:w="http://schemas.openxmlformats.org/wordprocessingml/2006/main" xmlns:w14="http://schemas.microsoft.com/office/word/2010/wordml" xmlns:w15="http://schemas.microsoft.com/office/word/2012/wordml" xmlns:w16cex="http://schemas.microsoft.com/office/word/2018/wordml/cex" xmlns:w16cid="http://schemas.microsoft.com/office/word/2016/wordml/cid" xmlns:w16="http://schemas.microsoft.com/office/word/2018/wordml" xmlns:w16du="http://schemas.microsoft.com/office/word/2023/wordml/word16du" xmlns:w16sdtdh="http://schemas.microsoft.com/office/word/2020/wordml/sdtdatahash" xmlns:w16se="http://schemas.microsoft.com/office/word/2015/wordml/symex" xmlns:wpg="http://schemas.microsoft.com/office/word/2010/wordprocessingGroup" xmlns:wpi="http://schemas.microsoft.com/office/word/2010/wordprocessingInk" xmlns:wne="http://schemas.microsoft.com/office/word/2006/wordml" xmlns:wps="http://schemas.microsoft.com/office/word/2010/wordprocessingShape" mc:Ignorable="w14 w15 w16se w16cid w16 w16cex w16sdtdh w16du wp14">
   <w:sdt>
     <w:sdtPr>
       <w:id w:val="-1023006128"/>
@@ -10008,7 +10410,7 @@
 </file>
 
 <file path=word/footnotes.xml><?xml version="1.0" encoding="utf-8"?>
-<w:footnotes xmlns:wpc="http://schemas.microsoft.com/office/word/2010/wordprocessingCanvas" xmlns:cx="http://schemas.microsoft.com/office/drawing/2014/chartex" xmlns:cx1="http://schemas.microsoft.com/office/drawing/2015/9/8/chartex" xmlns:cx2="http://schemas.microsoft.com/office/drawing/2015/10/21/chartex" xmlns:cx3="http://schemas.microsoft.com/office/drawing/2016/5/9/chartex" xmlns:cx4="http://schemas.microsoft.com/office/drawing/2016/5/10/chartex" xmlns:cx5="http://schemas.microsoft.com/office/drawing/2016/5/11/chartex" xmlns:cx6="http://schemas.microsoft.com/office/drawing/2016/5/12/chartex" xmlns:cx7="http://schemas.microsoft.com/office/drawing/2016/5/13/chartex" xmlns:cx8="http://schemas.microsoft.com/office/drawing/2016/5/14/chartex" xmlns:mc="http://schemas.openxmlformats.org/markup-compatibility/2006" xmlns:aink="http://schemas.microsoft.com/office/drawing/2016/ink" xmlns:am3d="http://schemas.microsoft.com/office/drawing/2017/model3d" xmlns:o="urn:schemas-microsoft-com:office:office" xmlns:oel="http://schemas.microsoft.com/office/2019/extlst" xmlns:r="http://schemas.openxmlformats.org/officeDocument/2006/relationships" xmlns:m="http://schemas.openxmlformats.org/officeDocument/2006/math" xmlns:v="urn:schemas-microsoft-com:vml" xmlns:wp14="http://schemas.microsoft.com/office/word/2010/wordprocessingDrawing" xmlns:wp="http://schemas.openxmlformats.org/drawingml/2006/wordprocessingDrawing" xmlns:w10="urn:schemas-microsoft-com:office:word" xmlns:w="http://schemas.openxmlformats.org/wordprocessingml/2006/main" xmlns:w14="http://schemas.microsoft.com/office/word/2010/wordml" xmlns:w15="http://schemas.microsoft.com/office/word/2012/wordml" xmlns:w16cex="http://schemas.microsoft.com/office/word/2018/wordml/cex" xmlns:w16cid="http://schemas.microsoft.com/office/word/2016/wordml/cid" xmlns:w16="http://schemas.microsoft.com/office/word/2018/wordml" xmlns:w16sdtdh="http://schemas.microsoft.com/office/word/2020/wordml/sdtdatahash" xmlns:w16se="http://schemas.microsoft.com/office/word/2015/wordml/symex" xmlns:wpg="http://schemas.microsoft.com/office/word/2010/wordprocessingGroup" xmlns:wpi="http://schemas.microsoft.com/office/word/2010/wordprocessingInk" xmlns:wne="http://schemas.microsoft.com/office/word/2006/wordml" xmlns:wps="http://schemas.microsoft.com/office/word/2010/wordprocessingShape" mc:Ignorable="w14 w15 w16se w16cid w16 w16cex w16sdtdh wp14">
+<w:footnotes xmlns:wpc="http://schemas.microsoft.com/office/word/2010/wordprocessingCanvas" xmlns:cx="http://schemas.microsoft.com/office/drawing/2014/chartex" xmlns:cx1="http://schemas.microsoft.com/office/drawing/2015/9/8/chartex" xmlns:cx2="http://schemas.microsoft.com/office/drawing/2015/10/21/chartex" xmlns:cx3="http://schemas.microsoft.com/office/drawing/2016/5/9/chartex" xmlns:cx4="http://schemas.microsoft.com/office/drawing/2016/5/10/chartex" xmlns:cx5="http://schemas.microsoft.com/office/drawing/2016/5/11/chartex" xmlns:cx6="http://schemas.microsoft.com/office/drawing/2016/5/12/chartex" xmlns:cx7="http://schemas.microsoft.com/office/drawing/2016/5/13/chartex" xmlns:cx8="http://schemas.microsoft.com/office/drawing/2016/5/14/chartex" xmlns:mc="http://schemas.openxmlformats.org/markup-compatibility/2006" xmlns:aink="http://schemas.microsoft.com/office/drawing/2016/ink" xmlns:am3d="http://schemas.microsoft.com/office/drawing/2017/model3d" xmlns:o="urn:schemas-microsoft-com:office:office" xmlns:oel="http://schemas.microsoft.com/office/2019/extlst" xmlns:r="http://schemas.openxmlformats.org/officeDocument/2006/relationships" xmlns:m="http://schemas.openxmlformats.org/officeDocument/2006/math" xmlns:v="urn:schemas-microsoft-com:vml" xmlns:wp14="http://schemas.microsoft.com/office/word/2010/wordprocessingDrawing" xmlns:wp="http://schemas.openxmlformats.org/drawingml/2006/wordprocessingDrawing" xmlns:w10="urn:schemas-microsoft-com:office:word" xmlns:w="http://schemas.openxmlformats.org/wordprocessingml/2006/main" xmlns:w14="http://schemas.microsoft.com/office/word/2010/wordml" xmlns:w15="http://schemas.microsoft.com/office/word/2012/wordml" xmlns:w16cex="http://schemas.microsoft.com/office/word/2018/wordml/cex" xmlns:w16cid="http://schemas.microsoft.com/office/word/2016/wordml/cid" xmlns:w16="http://schemas.microsoft.com/office/word/2018/wordml" xmlns:w16du="http://schemas.microsoft.com/office/word/2023/wordml/word16du" xmlns:w16sdtdh="http://schemas.microsoft.com/office/word/2020/wordml/sdtdatahash" xmlns:w16se="http://schemas.microsoft.com/office/word/2015/wordml/symex" xmlns:wpg="http://schemas.microsoft.com/office/word/2010/wordprocessingGroup" xmlns:wpi="http://schemas.microsoft.com/office/word/2010/wordprocessingInk" xmlns:wne="http://schemas.microsoft.com/office/word/2006/wordml" xmlns:wps="http://schemas.microsoft.com/office/word/2010/wordprocessingShape" mc:Ignorable="w14 w15 w16se w16cid w16 w16cex w16sdtdh w16du wp14">
   <w:footnote w:type="separator" w:id="-1">
     <w:p>
       <w:pPr>
@@ -10033,7 +10435,7 @@
 </file>
 
 <file path=word/numbering.xml><?xml version="1.0" encoding="utf-8"?>
-<w:numbering xmlns:wpc="http://schemas.microsoft.com/office/word/2010/wordprocessingCanvas" xmlns:cx="http://schemas.microsoft.com/office/drawing/2014/chartex" xmlns:cx1="http://schemas.microsoft.com/office/drawing/2015/9/8/chartex" xmlns:cx2="http://schemas.microsoft.com/office/drawing/2015/10/21/chartex" xmlns:cx3="http://schemas.microsoft.com/office/drawing/2016/5/9/chartex" xmlns:cx4="http://schemas.microsoft.com/office/drawing/2016/5/10/chartex" xmlns:cx5="http://schemas.microsoft.com/office/drawing/2016/5/11/chartex" xmlns:cx6="http://schemas.microsoft.com/office/drawing/2016/5/12/chartex" xmlns:cx7="http://schemas.microsoft.com/office/drawing/2016/5/13/chartex" xmlns:cx8="http://schemas.microsoft.com/office/drawing/2016/5/14/chartex" xmlns:mc="http://schemas.openxmlformats.org/markup-compatibility/2006" xmlns:aink="http://schemas.microsoft.com/office/drawing/2016/ink" xmlns:am3d="http://schemas.microsoft.com/office/drawing/2017/model3d" xmlns:o="urn:schemas-microsoft-com:office:office" xmlns:oel="http://schemas.microsoft.com/office/2019/extlst" xmlns:r="http://schemas.openxmlformats.org/officeDocument/2006/relationships" xmlns:m="http://schemas.openxmlformats.org/officeDocument/2006/math" xmlns:v="urn:schemas-microsoft-com:vml" xmlns:wp14="http://schemas.microsoft.com/office/word/2010/wordprocessingDrawing" xmlns:wp="http://schemas.openxmlformats.org/drawingml/2006/wordprocessingDrawing" xmlns:w10="urn:schemas-microsoft-com:office:word" xmlns:w="http://schemas.openxmlformats.org/wordprocessingml/2006/main" xmlns:w14="http://schemas.microsoft.com/office/word/2010/wordml" xmlns:w15="http://schemas.microsoft.com/office/word/2012/wordml" xmlns:w16cex="http://schemas.microsoft.com/office/word/2018/wordml/cex" xmlns:w16cid="http://schemas.microsoft.com/office/word/2016/wordml/cid" xmlns:w16="http://schemas.microsoft.com/office/word/2018/wordml" xmlns:w16sdtdh="http://schemas.microsoft.com/office/word/2020/wordml/sdtdatahash" xmlns:w16se="http://schemas.microsoft.com/office/word/2015/wordml/symex" xmlns:wpg="http://schemas.microsoft.com/office/word/2010/wordprocessingGroup" xmlns:wpi="http://schemas.microsoft.com/office/word/2010/wordprocessingInk" xmlns:wne="http://schemas.microsoft.com/office/word/2006/wordml" xmlns:wps="http://schemas.microsoft.com/office/word/2010/wordprocessingShape" mc:Ignorable="w14 w15 w16se w16cid w16 w16cex w16sdtdh wp14">
+<w:numbering xmlns:wpc="http://schemas.microsoft.com/office/word/2010/wordprocessingCanvas" xmlns:cx="http://schemas.microsoft.com/office/drawing/2014/chartex" xmlns:cx1="http://schemas.microsoft.com/office/drawing/2015/9/8/chartex" xmlns:cx2="http://schemas.microsoft.com/office/drawing/2015/10/21/chartex" xmlns:cx3="http://schemas.microsoft.com/office/drawing/2016/5/9/chartex" xmlns:cx4="http://schemas.microsoft.com/office/drawing/2016/5/10/chartex" xmlns:cx5="http://schemas.microsoft.com/office/drawing/2016/5/11/chartex" xmlns:cx6="http://schemas.microsoft.com/office/drawing/2016/5/12/chartex" xmlns:cx7="http://schemas.microsoft.com/office/drawing/2016/5/13/chartex" xmlns:cx8="http://schemas.microsoft.com/office/drawing/2016/5/14/chartex" xmlns:mc="http://schemas.openxmlformats.org/markup-compatibility/2006" xmlns:aink="http://schemas.microsoft.com/office/drawing/2016/ink" xmlns:am3d="http://schemas.microsoft.com/office/drawing/2017/model3d" xmlns:o="urn:schemas-microsoft-com:office:office" xmlns:oel="http://schemas.microsoft.com/office/2019/extlst" xmlns:r="http://schemas.openxmlformats.org/officeDocument/2006/relationships" xmlns:m="http://schemas.openxmlformats.org/officeDocument/2006/math" xmlns:v="urn:schemas-microsoft-com:vml" xmlns:wp14="http://schemas.microsoft.com/office/word/2010/wordprocessingDrawing" xmlns:wp="http://schemas.openxmlformats.org/drawingml/2006/wordprocessingDrawing" xmlns:w10="urn:schemas-microsoft-com:office:word" xmlns:w="http://schemas.openxmlformats.org/wordprocessingml/2006/main" xmlns:w14="http://schemas.microsoft.com/office/word/2010/wordml" xmlns:w15="http://schemas.microsoft.com/office/word/2012/wordml" xmlns:w16cex="http://schemas.microsoft.com/office/word/2018/wordml/cex" xmlns:w16cid="http://schemas.microsoft.com/office/word/2016/wordml/cid" xmlns:w16="http://schemas.microsoft.com/office/word/2018/wordml" xmlns:w16du="http://schemas.microsoft.com/office/word/2023/wordml/word16du" xmlns:w16sdtdh="http://schemas.microsoft.com/office/word/2020/wordml/sdtdatahash" xmlns:w16se="http://schemas.microsoft.com/office/word/2015/wordml/symex" xmlns:wpg="http://schemas.microsoft.com/office/word/2010/wordprocessingGroup" xmlns:wpi="http://schemas.microsoft.com/office/word/2010/wordprocessingInk" xmlns:wne="http://schemas.microsoft.com/office/word/2006/wordml" xmlns:wps="http://schemas.microsoft.com/office/word/2010/wordprocessingShape" mc:Ignorable="w14 w15 w16se w16cid w16 w16cex w16sdtdh w16du wp14">
   <w:abstractNum w:abstractNumId="0" w15:restartNumberingAfterBreak="0">
     <w:nsid w:val="0C3D34EF"/>
     <w:multiLevelType w:val="hybridMultilevel"/>
@@ -11429,12 +11831,15 @@
   <w:num w:numId="12" w16cid:durableId="1005523192">
     <w:abstractNumId w:val="4"/>
   </w:num>
+  <w:num w:numId="13" w16cid:durableId="51320999">
+    <w:abstractNumId w:val="11"/>
+  </w:num>
   <w:numIdMacAtCleanup w:val="11"/>
 </w:numbering>
 </file>
 
 <file path=word/styles.xml><?xml version="1.0" encoding="utf-8"?>
-<w:styles xmlns:mc="http://schemas.openxmlformats.org/markup-compatibility/2006" xmlns:r="http://schemas.openxmlformats.org/officeDocument/2006/relationships" xmlns:w="http://schemas.openxmlformats.org/wordprocessingml/2006/main" xmlns:w14="http://schemas.microsoft.com/office/word/2010/wordml" xmlns:w15="http://schemas.microsoft.com/office/word/2012/wordml" xmlns:w16cex="http://schemas.microsoft.com/office/word/2018/wordml/cex" xmlns:w16cid="http://schemas.microsoft.com/office/word/2016/wordml/cid" xmlns:w16="http://schemas.microsoft.com/office/word/2018/wordml" xmlns:w16sdtdh="http://schemas.microsoft.com/office/word/2020/wordml/sdtdatahash" xmlns:w16se="http://schemas.microsoft.com/office/word/2015/wordml/symex" mc:Ignorable="w14 w15 w16se w16cid w16 w16cex w16sdtdh">
+<w:styles xmlns:mc="http://schemas.openxmlformats.org/markup-compatibility/2006" xmlns:r="http://schemas.openxmlformats.org/officeDocument/2006/relationships" xmlns:w="http://schemas.openxmlformats.org/wordprocessingml/2006/main" xmlns:w14="http://schemas.microsoft.com/office/word/2010/wordml" xmlns:w15="http://schemas.microsoft.com/office/word/2012/wordml" xmlns:w16cex="http://schemas.microsoft.com/office/word/2018/wordml/cex" xmlns:w16cid="http://schemas.microsoft.com/office/word/2016/wordml/cid" xmlns:w16="http://schemas.microsoft.com/office/word/2018/wordml" xmlns:w16du="http://schemas.microsoft.com/office/word/2023/wordml/word16du" xmlns:w16sdtdh="http://schemas.microsoft.com/office/word/2020/wordml/sdtdatahash" xmlns:w16se="http://schemas.microsoft.com/office/word/2015/wordml/symex" mc:Ignorable="w14 w15 w16se w16cid w16 w16cex w16sdtdh w16du">
   <w:docDefaults>
     <w:rPrDefault>
       <w:rPr>

</xml_diff>